<commit_message>
add Med Phys and Yulun JACMP papers
</commit_message>
<xml_diff>
--- a/BMAnderson CV.docx
+++ b/BMAnderson CV.docx
@@ -1,6 +1,6 @@
 
 <file path=word/document.xml><?xml version="1.0" encoding="utf-8"?>
-<w:document xmlns:wpc="http://schemas.microsoft.com/office/word/2010/wordprocessingCanvas" xmlns:cx="http://schemas.microsoft.com/office/drawing/2014/chartex" xmlns:cx1="http://schemas.microsoft.com/office/drawing/2015/9/8/chartex" xmlns:mc="http://schemas.openxmlformats.org/markup-compatibility/2006" xmlns:o="urn:schemas-microsoft-com:office:office" xmlns:r="http://schemas.openxmlformats.org/officeDocument/2006/relationships" xmlns:m="http://schemas.openxmlformats.org/officeDocument/2006/math" xmlns:v="urn:schemas-microsoft-com:vml" xmlns:wp14="http://schemas.microsoft.com/office/word/2010/wordprocessingDrawing" xmlns:wp="http://schemas.openxmlformats.org/drawingml/2006/wordprocessingDrawing" xmlns:w10="urn:schemas-microsoft-com:office:word" xmlns:w="http://schemas.openxmlformats.org/wordprocessingml/2006/main" xmlns:w14="http://schemas.microsoft.com/office/word/2010/wordml" xmlns:w15="http://schemas.microsoft.com/office/word/2012/wordml" xmlns:w16se="http://schemas.microsoft.com/office/word/2015/wordml/symex" xmlns:wpg="http://schemas.microsoft.com/office/word/2010/wordprocessingGroup" xmlns:wpi="http://schemas.microsoft.com/office/word/2010/wordprocessingInk" xmlns:wne="http://schemas.microsoft.com/office/word/2006/wordml" xmlns:wps="http://schemas.microsoft.com/office/word/2010/wordprocessingShape" mc:Ignorable="w14 w15 w16se wp14">
+<w:document xmlns:wpc="http://schemas.microsoft.com/office/word/2010/wordprocessingCanvas" xmlns:cx="http://schemas.microsoft.com/office/drawing/2014/chartex" xmlns:cx1="http://schemas.microsoft.com/office/drawing/2015/9/8/chartex" xmlns:cx2="http://schemas.microsoft.com/office/drawing/2015/10/21/chartex" xmlns:cx3="http://schemas.microsoft.com/office/drawing/2016/5/9/chartex" xmlns:cx4="http://schemas.microsoft.com/office/drawing/2016/5/10/chartex" xmlns:cx5="http://schemas.microsoft.com/office/drawing/2016/5/11/chartex" xmlns:cx6="http://schemas.microsoft.com/office/drawing/2016/5/12/chartex" xmlns:cx7="http://schemas.microsoft.com/office/drawing/2016/5/13/chartex" xmlns:cx8="http://schemas.microsoft.com/office/drawing/2016/5/14/chartex" xmlns:mc="http://schemas.openxmlformats.org/markup-compatibility/2006" xmlns:aink="http://schemas.microsoft.com/office/drawing/2016/ink" xmlns:am3d="http://schemas.microsoft.com/office/drawing/2017/model3d" xmlns:o="urn:schemas-microsoft-com:office:office" xmlns:r="http://schemas.openxmlformats.org/officeDocument/2006/relationships" xmlns:m="http://schemas.openxmlformats.org/officeDocument/2006/math" xmlns:v="urn:schemas-microsoft-com:vml" xmlns:wp14="http://schemas.microsoft.com/office/word/2010/wordprocessingDrawing" xmlns:wp="http://schemas.openxmlformats.org/drawingml/2006/wordprocessingDrawing" xmlns:w10="urn:schemas-microsoft-com:office:word" xmlns:w="http://schemas.openxmlformats.org/wordprocessingml/2006/main" xmlns:w14="http://schemas.microsoft.com/office/word/2010/wordml" xmlns:w15="http://schemas.microsoft.com/office/word/2012/wordml" xmlns:w16cex="http://schemas.microsoft.com/office/word/2018/wordml/cex" xmlns:w16cid="http://schemas.microsoft.com/office/word/2016/wordml/cid" xmlns:w16="http://schemas.microsoft.com/office/word/2018/wordml" xmlns:w16sdtdh="http://schemas.microsoft.com/office/word/2020/wordml/sdtdatahash" xmlns:w16se="http://schemas.microsoft.com/office/word/2015/wordml/symex" xmlns:wpg="http://schemas.microsoft.com/office/word/2010/wordprocessingGroup" xmlns:wpi="http://schemas.microsoft.com/office/word/2010/wordprocessingInk" xmlns:wne="http://schemas.microsoft.com/office/word/2006/wordml" xmlns:wps="http://schemas.microsoft.com/office/word/2010/wordprocessingShape" mc:Ignorable="w14 w15 w16se w16cid w16 w16cex w16sdtdh wp14">
   <w:body>
     <w:p>
       <w:pPr>
@@ -94,21 +94,7 @@
               <w:rPr>
                 <w:color w:val="000000" w:themeColor="text1"/>
               </w:rPr>
-              <w:t xml:space="preserve">1755 </w:t>
-            </w:r>
-            <w:proofErr w:type="spellStart"/>
-            <w:r>
-              <w:rPr>
-                <w:color w:val="000000" w:themeColor="text1"/>
-              </w:rPr>
-              <w:t>Wyndale</w:t>
-            </w:r>
-            <w:proofErr w:type="spellEnd"/>
-            <w:r>
-              <w:rPr>
-                <w:color w:val="000000" w:themeColor="text1"/>
-              </w:rPr>
-              <w:t xml:space="preserve"> St Unit 333</w:t>
+              <w:t>1755 Wyndale St Unit 333</w:t>
             </w:r>
           </w:p>
           <w:p>
@@ -190,22 +176,7 @@
           <w:color w:val="000000" w:themeColor="text1"/>
         </w:rPr>
         <w:br/>
-      </w:r>
-      <w:proofErr w:type="gramStart"/>
-      <w:r>
-        <w:rPr>
-          <w:rFonts w:ascii="Times New Roman" w:hAnsi="Times New Roman" w:cs="Times New Roman"/>
-          <w:color w:val="000000" w:themeColor="text1"/>
-        </w:rPr>
-        <w:t>The</w:t>
-      </w:r>
-      <w:proofErr w:type="gramEnd"/>
-      <w:r>
-        <w:rPr>
-          <w:rFonts w:ascii="Times New Roman" w:hAnsi="Times New Roman" w:cs="Times New Roman"/>
-          <w:color w:val="000000" w:themeColor="text1"/>
-        </w:rPr>
-        <w:t xml:space="preserve"> University of Texas Health and Science Center, MD Anderson (9/15-</w:t>
+        <w:t>The University of Texas Health and Science Center, MD Anderson (9/15-</w:t>
       </w:r>
       <w:r>
         <w:rPr>
@@ -583,23 +554,7 @@
           <w:rFonts w:ascii="Times New Roman" w:hAnsi="Times New Roman" w:cs="Times New Roman"/>
           <w:color w:val="000000" w:themeColor="text1"/>
         </w:rPr>
-        <w:t xml:space="preserve">ommissioning new </w:t>
-      </w:r>
-      <w:proofErr w:type="spellStart"/>
-      <w:r>
-        <w:rPr>
-          <w:rFonts w:ascii="Times New Roman" w:hAnsi="Times New Roman" w:cs="Times New Roman"/>
-          <w:color w:val="000000" w:themeColor="text1"/>
-        </w:rPr>
-        <w:t>Elekta</w:t>
-      </w:r>
-      <w:proofErr w:type="spellEnd"/>
-      <w:r>
-        <w:rPr>
-          <w:rFonts w:ascii="Times New Roman" w:hAnsi="Times New Roman" w:cs="Times New Roman"/>
-          <w:color w:val="000000" w:themeColor="text1"/>
-        </w:rPr>
-        <w:t xml:space="preserve"> </w:t>
+        <w:t xml:space="preserve">ommissioning new Elekta </w:t>
       </w:r>
       <w:r>
         <w:rPr>
@@ -1085,23 +1040,7 @@
           <w:rFonts w:ascii="Times New Roman" w:hAnsi="Times New Roman" w:cs="Times New Roman"/>
           <w:color w:val="000000" w:themeColor="text1"/>
         </w:rPr>
-        <w:t xml:space="preserve"> Learning: </w:t>
-      </w:r>
-      <w:proofErr w:type="spellStart"/>
-      <w:r>
-        <w:rPr>
-          <w:rFonts w:ascii="Times New Roman" w:hAnsi="Times New Roman" w:cs="Times New Roman"/>
-          <w:color w:val="000000" w:themeColor="text1"/>
-        </w:rPr>
-        <w:t>Dicom</w:t>
-      </w:r>
-      <w:proofErr w:type="spellEnd"/>
-      <w:r>
-        <w:rPr>
-          <w:rFonts w:ascii="Times New Roman" w:hAnsi="Times New Roman" w:cs="Times New Roman"/>
-          <w:color w:val="000000" w:themeColor="text1"/>
-        </w:rPr>
-        <w:t xml:space="preserve"> to Predictions” </w:t>
+        <w:t xml:space="preserve"> Learning: Dicom to Predictions” </w:t>
       </w:r>
       <w:r>
         <w:rPr>
@@ -1442,23 +1381,7 @@
           <w:rFonts w:ascii="Times New Roman" w:hAnsi="Times New Roman" w:cs="Times New Roman"/>
           <w:color w:val="000000" w:themeColor="text1"/>
         </w:rPr>
-        <w:t xml:space="preserve">European Society of Interventional Radiology: Reliability in Percutaneous </w:t>
-      </w:r>
-      <w:proofErr w:type="spellStart"/>
-      <w:r>
-        <w:rPr>
-          <w:rFonts w:ascii="Times New Roman" w:hAnsi="Times New Roman" w:cs="Times New Roman"/>
-          <w:color w:val="000000" w:themeColor="text1"/>
-        </w:rPr>
-        <w:t>Tumour</w:t>
-      </w:r>
-      <w:proofErr w:type="spellEnd"/>
-      <w:r>
-        <w:rPr>
-          <w:rFonts w:ascii="Times New Roman" w:hAnsi="Times New Roman" w:cs="Times New Roman"/>
-          <w:color w:val="000000" w:themeColor="text1"/>
-        </w:rPr>
-        <w:t xml:space="preserve"> Ablation. (12/2019)</w:t>
+        <w:t>European Society of Interventional Radiology: Reliability in Percutaneous Tumour Ablation. (12/2019)</w:t>
       </w:r>
     </w:p>
     <w:p>
@@ -1646,23 +1569,7 @@
           <w:rFonts w:ascii="Times New Roman" w:hAnsi="Times New Roman" w:cs="Times New Roman"/>
           <w:color w:val="000000" w:themeColor="text1"/>
         </w:rPr>
-        <w:t xml:space="preserve">PURA: Research studying </w:t>
-      </w:r>
-      <w:proofErr w:type="spellStart"/>
-      <w:r>
-        <w:rPr>
-          <w:rFonts w:ascii="Times New Roman" w:hAnsi="Times New Roman" w:cs="Times New Roman"/>
-          <w:color w:val="000000" w:themeColor="text1"/>
-        </w:rPr>
-        <w:t>radioresistivity</w:t>
-      </w:r>
-      <w:proofErr w:type="spellEnd"/>
-      <w:r>
-        <w:rPr>
-          <w:rFonts w:ascii="Times New Roman" w:hAnsi="Times New Roman" w:cs="Times New Roman"/>
-          <w:color w:val="000000" w:themeColor="text1"/>
-        </w:rPr>
-        <w:t xml:space="preserve"> of CHO cell lines, dependent on cell cycle phase (2014)</w:t>
+        <w:t>PURA: Research studying radioresistivity of CHO cell lines, dependent on cell cycle phase (2014)</w:t>
       </w:r>
     </w:p>
     <w:p>
@@ -1719,6 +1626,7 @@
           <w:rFonts w:ascii="Times New Roman" w:hAnsi="Times New Roman" w:cs="Times New Roman"/>
           <w:b/>
           <w:color w:val="000000" w:themeColor="text1"/>
+          <w:lang w:val="fr-FR"/>
         </w:rPr>
         <w:t>Anderson B.M,</w:t>
       </w:r>
@@ -1726,6 +1634,7 @@
         <w:rPr>
           <w:rFonts w:ascii="Times New Roman" w:hAnsi="Times New Roman" w:cs="Times New Roman"/>
           <w:color w:val="000000" w:themeColor="text1"/>
+          <w:lang w:val="fr-FR"/>
         </w:rPr>
         <w:t xml:space="preserve"> </w:t>
       </w:r>
@@ -1733,15 +1642,15 @@
         <w:rPr>
           <w:rFonts w:ascii="Times New Roman" w:hAnsi="Times New Roman" w:cs="Times New Roman"/>
           <w:color w:val="000000" w:themeColor="text1"/>
+          <w:lang w:val="fr-FR"/>
         </w:rPr>
         <w:t>et al.</w:t>
       </w:r>
-      <w:bookmarkStart w:id="0" w:name="_GoBack"/>
-      <w:bookmarkEnd w:id="0"/>
-      <w:r>
-        <w:rPr>
-          <w:rFonts w:ascii="Times New Roman" w:hAnsi="Times New Roman" w:cs="Times New Roman"/>
-          <w:color w:val="000000" w:themeColor="text1"/>
+      <w:r>
+        <w:rPr>
+          <w:rFonts w:ascii="Times New Roman" w:hAnsi="Times New Roman" w:cs="Times New Roman"/>
+          <w:color w:val="000000" w:themeColor="text1"/>
+          <w:lang w:val="fr-FR"/>
         </w:rPr>
         <w:t xml:space="preserve"> </w:t>
       </w:r>
@@ -1751,43 +1660,7 @@
           <w:i/>
           <w:color w:val="000000" w:themeColor="text1"/>
         </w:rPr>
-        <w:t xml:space="preserve">Simple Python Module for </w:t>
-      </w:r>
-      <w:proofErr w:type="spellStart"/>
-      <w:r>
-        <w:rPr>
-          <w:rFonts w:ascii="Times New Roman" w:hAnsi="Times New Roman" w:cs="Times New Roman"/>
-          <w:i/>
-          <w:color w:val="000000" w:themeColor="text1"/>
-        </w:rPr>
-        <w:t>Dicom</w:t>
-      </w:r>
-      <w:proofErr w:type="spellEnd"/>
-      <w:r>
-        <w:rPr>
-          <w:rFonts w:ascii="Times New Roman" w:hAnsi="Times New Roman" w:cs="Times New Roman"/>
-          <w:i/>
-          <w:color w:val="000000" w:themeColor="text1"/>
-        </w:rPr>
-        <w:t xml:space="preserve"> and RT: Conversions to Images and Masks, and Predictions to </w:t>
-      </w:r>
-      <w:proofErr w:type="spellStart"/>
-      <w:r>
-        <w:rPr>
-          <w:rFonts w:ascii="Times New Roman" w:hAnsi="Times New Roman" w:cs="Times New Roman"/>
-          <w:i/>
-          <w:color w:val="000000" w:themeColor="text1"/>
-        </w:rPr>
-        <w:t>Dicom</w:t>
-      </w:r>
-      <w:proofErr w:type="spellEnd"/>
-      <w:r>
-        <w:rPr>
-          <w:rFonts w:ascii="Times New Roman" w:hAnsi="Times New Roman" w:cs="Times New Roman"/>
-          <w:i/>
-          <w:color w:val="000000" w:themeColor="text1"/>
-        </w:rPr>
-        <w:t>-RT Structures</w:t>
+        <w:t>Simple Python Module for Dicom and RT: Conversions to Images and Masks, and Predictions to Dicom-RT Structures</w:t>
       </w:r>
       <w:r>
         <w:rPr>
@@ -1796,23 +1669,13 @@
         </w:rPr>
         <w:t xml:space="preserve"> Practical Radiation Oncology </w:t>
       </w:r>
-      <w:proofErr w:type="gramStart"/>
-      <w:r>
-        <w:rPr>
-          <w:rFonts w:ascii="Times New Roman" w:hAnsi="Times New Roman" w:cs="Times New Roman"/>
-          <w:i/>
-          <w:color w:val="000000" w:themeColor="text1"/>
-        </w:rPr>
-        <w:t>In</w:t>
-      </w:r>
-      <w:proofErr w:type="gramEnd"/>
-      <w:r>
-        <w:rPr>
-          <w:rFonts w:ascii="Times New Roman" w:hAnsi="Times New Roman" w:cs="Times New Roman"/>
-          <w:i/>
-          <w:color w:val="000000" w:themeColor="text1"/>
-        </w:rPr>
-        <w:t xml:space="preserve"> Submission </w:t>
+      <w:r>
+        <w:rPr>
+          <w:rFonts w:ascii="Times New Roman" w:hAnsi="Times New Roman" w:cs="Times New Roman"/>
+          <w:i/>
+          <w:color w:val="000000" w:themeColor="text1"/>
+        </w:rPr>
+        <w:t xml:space="preserve">In Submission </w:t>
       </w:r>
       <w:r>
         <w:rPr>
@@ -1854,27 +1717,13 @@
           <w:color w:val="000000" w:themeColor="text1"/>
         </w:rPr>
       </w:pPr>
-      <w:proofErr w:type="spellStart"/>
-      <w:r>
-        <w:rPr>
-          <w:rFonts w:ascii="Times New Roman" w:hAnsi="Times New Roman" w:cs="Times New Roman"/>
-          <w:color w:val="000000" w:themeColor="text1"/>
-        </w:rPr>
-        <w:t>Cazoulat</w:t>
-      </w:r>
-      <w:proofErr w:type="spellEnd"/>
-      <w:r>
-        <w:rPr>
-          <w:rFonts w:ascii="Times New Roman" w:hAnsi="Times New Roman" w:cs="Times New Roman"/>
-          <w:color w:val="000000" w:themeColor="text1"/>
-        </w:rPr>
-        <w:t xml:space="preserve"> G, </w:t>
-      </w:r>
-      <w:r>
-        <w:rPr>
-          <w:rFonts w:ascii="Times New Roman" w:hAnsi="Times New Roman" w:cs="Times New Roman"/>
-          <w:b/>
-          <w:color w:val="000000" w:themeColor="text1"/>
+      <w:r>
+        <w:rPr>
+          <w:rFonts w:ascii="Times New Roman" w:hAnsi="Times New Roman" w:cs="Times New Roman"/>
+          <w:b/>
+          <w:bCs/>
+          <w:color w:val="000000" w:themeColor="text1"/>
+          <w:lang w:val="fr-FR"/>
         </w:rPr>
         <w:t>Anderson B.M,</w:t>
       </w:r>
@@ -1882,6 +1731,162 @@
         <w:rPr>
           <w:rFonts w:ascii="Times New Roman" w:hAnsi="Times New Roman" w:cs="Times New Roman"/>
           <w:color w:val="000000" w:themeColor="text1"/>
+          <w:lang w:val="fr-FR"/>
+        </w:rPr>
+        <w:t xml:space="preserve"> Lin Y-M, et</w:t>
+      </w:r>
+      <w:r>
+        <w:rPr>
+          <w:rFonts w:ascii="Times New Roman" w:hAnsi="Times New Roman" w:cs="Times New Roman"/>
+          <w:color w:val="000000" w:themeColor="text1"/>
+          <w:lang w:val="fr-FR"/>
+        </w:rPr>
+        <w:t xml:space="preserve"> al. </w:t>
+      </w:r>
+      <w:r>
+        <w:rPr>
+          <w:rFonts w:ascii="Times New Roman" w:hAnsi="Times New Roman" w:cs="Times New Roman"/>
+          <w:color w:val="000000" w:themeColor="text1"/>
+          <w:lang w:val="fr-FR"/>
+        </w:rPr>
+        <w:tab/>
+      </w:r>
+      <w:r>
+        <w:rPr>
+          <w:rFonts w:ascii="Times New Roman" w:hAnsi="Times New Roman" w:cs="Times New Roman"/>
+          <w:i/>
+          <w:iCs/>
+          <w:color w:val="000000" w:themeColor="text1"/>
+        </w:rPr>
+        <w:t>A novel use of biomechanical model based deformable image registration (DIR) for assessing colorectal liver metastases ablation outcomes</w:t>
+      </w:r>
+      <w:r>
+        <w:rPr>
+          <w:rFonts w:ascii="Times New Roman" w:hAnsi="Times New Roman" w:cs="Times New Roman"/>
+          <w:color w:val="000000" w:themeColor="text1"/>
+        </w:rPr>
+        <w:t xml:space="preserve"> The International Journal of Medical Physics Research and Practice </w:t>
+      </w:r>
+      <w:r>
+        <w:rPr>
+          <w:rFonts w:ascii="Times New Roman" w:hAnsi="Times New Roman" w:cs="Times New Roman"/>
+          <w:i/>
+          <w:iCs/>
+          <w:color w:val="000000" w:themeColor="text1"/>
+        </w:rPr>
+        <w:t>Accepted</w:t>
+      </w:r>
+      <w:r>
+        <w:rPr>
+          <w:rFonts w:ascii="Times New Roman" w:hAnsi="Times New Roman" w:cs="Times New Roman"/>
+          <w:color w:val="000000" w:themeColor="text1"/>
+        </w:rPr>
+        <w:t xml:space="preserve"> 07/2021</w:t>
+      </w:r>
+    </w:p>
+    <w:p>
+      <w:pPr>
+        <w:spacing w:after="60" w:line="240" w:lineRule="auto"/>
+        <w:rPr>
+          <w:rFonts w:ascii="Times New Roman" w:hAnsi="Times New Roman" w:cs="Times New Roman"/>
+          <w:i/>
+          <w:iCs/>
+          <w:color w:val="000000" w:themeColor="text1"/>
+        </w:rPr>
+      </w:pPr>
+      <w:r>
+        <w:rPr>
+          <w:rFonts w:ascii="Times New Roman" w:hAnsi="Times New Roman" w:cs="Times New Roman"/>
+          <w:color w:val="000000" w:themeColor="text1"/>
+        </w:rPr>
+        <w:t xml:space="preserve">He Y, </w:t>
+      </w:r>
+      <w:r>
+        <w:rPr>
+          <w:rFonts w:ascii="Times New Roman" w:hAnsi="Times New Roman" w:cs="Times New Roman"/>
+          <w:b/>
+          <w:bCs/>
+          <w:color w:val="000000" w:themeColor="text1"/>
+        </w:rPr>
+        <w:t>Anderson B.M</w:t>
+      </w:r>
+      <w:r>
+        <w:rPr>
+          <w:rFonts w:ascii="Times New Roman" w:hAnsi="Times New Roman" w:cs="Times New Roman"/>
+          <w:color w:val="000000" w:themeColor="text1"/>
+        </w:rPr>
+        <w:t>, et a</w:t>
+      </w:r>
+      <w:r>
+        <w:rPr>
+          <w:rFonts w:ascii="Times New Roman" w:hAnsi="Times New Roman" w:cs="Times New Roman"/>
+          <w:color w:val="000000" w:themeColor="text1"/>
+        </w:rPr>
+        <w:t xml:space="preserve">l. </w:t>
+      </w:r>
+      <w:r>
+        <w:rPr>
+          <w:rFonts w:ascii="Times New Roman" w:hAnsi="Times New Roman" w:cs="Times New Roman"/>
+          <w:i/>
+          <w:iCs/>
+          <w:color w:val="000000" w:themeColor="text1"/>
+        </w:rPr>
+        <w:t>Geometric and Dosimetric Accuracy of Deformable Image Registration between Average-Intensity Images for 4DCT-Based Adaptive Radiotherapy for Non-Small Cell Lung Cancer</w:t>
+      </w:r>
+      <w:r>
+        <w:rPr>
+          <w:rFonts w:ascii="Times New Roman" w:hAnsi="Times New Roman" w:cs="Times New Roman"/>
+          <w:color w:val="000000" w:themeColor="text1"/>
+        </w:rPr>
+        <w:t xml:space="preserve"> Journal of Applied Clinical Medical Physics </w:t>
+      </w:r>
+      <w:r>
+        <w:rPr>
+          <w:rFonts w:ascii="Times New Roman" w:hAnsi="Times New Roman" w:cs="Times New Roman"/>
+          <w:i/>
+          <w:iCs/>
+          <w:color w:val="000000" w:themeColor="text1"/>
+        </w:rPr>
+        <w:t xml:space="preserve">Accepted </w:t>
+      </w:r>
+      <w:r>
+        <w:rPr>
+          <w:rFonts w:ascii="Times New Roman" w:hAnsi="Times New Roman" w:cs="Times New Roman"/>
+          <w:color w:val="000000" w:themeColor="text1"/>
+        </w:rPr>
+        <w:t>06/2021</w:t>
+      </w:r>
+    </w:p>
+    <w:p>
+      <w:pPr>
+        <w:spacing w:after="60" w:line="240" w:lineRule="auto"/>
+        <w:rPr>
+          <w:rFonts w:ascii="Times New Roman" w:hAnsi="Times New Roman" w:cs="Times New Roman"/>
+          <w:color w:val="000000" w:themeColor="text1"/>
+        </w:rPr>
+      </w:pPr>
+      <w:r>
+        <w:rPr>
+          <w:rFonts w:ascii="Times New Roman" w:hAnsi="Times New Roman" w:cs="Times New Roman"/>
+          <w:color w:val="000000" w:themeColor="text1"/>
+          <w:lang w:val="fr-FR"/>
+        </w:rPr>
+        <w:t xml:space="preserve">Cazoulat G, </w:t>
+      </w:r>
+      <w:r>
+        <w:rPr>
+          <w:rFonts w:ascii="Times New Roman" w:hAnsi="Times New Roman" w:cs="Times New Roman"/>
+          <w:b/>
+          <w:color w:val="000000" w:themeColor="text1"/>
+          <w:lang w:val="fr-FR"/>
+        </w:rPr>
+        <w:t>Anderson B.M,</w:t>
+      </w:r>
+      <w:r>
+        <w:rPr>
+          <w:rFonts w:ascii="Times New Roman" w:hAnsi="Times New Roman" w:cs="Times New Roman"/>
+          <w:color w:val="000000" w:themeColor="text1"/>
+          <w:lang w:val="fr-FR"/>
         </w:rPr>
         <w:t xml:space="preserve"> et al. </w:t>
       </w:r>
@@ -1900,23 +1905,13 @@
         </w:rPr>
         <w:t xml:space="preserve"> The International Journal of Medical Physics Research and Practice </w:t>
       </w:r>
-      <w:proofErr w:type="gramStart"/>
-      <w:r>
-        <w:rPr>
-          <w:rFonts w:ascii="Times New Roman" w:hAnsi="Times New Roman" w:cs="Times New Roman"/>
-          <w:i/>
-          <w:color w:val="000000" w:themeColor="text1"/>
-        </w:rPr>
-        <w:t>In</w:t>
-      </w:r>
-      <w:proofErr w:type="gramEnd"/>
-      <w:r>
-        <w:rPr>
-          <w:rFonts w:ascii="Times New Roman" w:hAnsi="Times New Roman" w:cs="Times New Roman"/>
-          <w:i/>
-          <w:color w:val="000000" w:themeColor="text1"/>
-        </w:rPr>
-        <w:t xml:space="preserve"> Submission 04/2021</w:t>
+      <w:r>
+        <w:rPr>
+          <w:rFonts w:ascii="Times New Roman" w:hAnsi="Times New Roman" w:cs="Times New Roman"/>
+          <w:i/>
+          <w:color w:val="000000" w:themeColor="text1"/>
+        </w:rPr>
+        <w:t>In Submission 04/2021</w:t>
       </w:r>
     </w:p>
     <w:p>
@@ -2014,91 +2009,283 @@
         <w:spacing w:after="60" w:line="240" w:lineRule="auto"/>
         <w:rPr>
           <w:rFonts w:ascii="Times New Roman" w:hAnsi="Times New Roman" w:cs="Times New Roman"/>
-          <w:color w:val="000000" w:themeColor="text1"/>
-        </w:rPr>
-      </w:pPr>
-      <w:r>
-        <w:rPr>
-          <w:rFonts w:ascii="Times New Roman" w:hAnsi="Times New Roman" w:cs="Times New Roman"/>
-          <w:b/>
-          <w:color w:val="000000" w:themeColor="text1"/>
+          <w:bCs/>
+          <w:color w:val="000000" w:themeColor="text1"/>
+        </w:rPr>
+      </w:pPr>
+      <w:r>
+        <w:rPr>
+          <w:rFonts w:ascii="Times New Roman" w:hAnsi="Times New Roman" w:cs="Times New Roman"/>
+          <w:bCs/>
+          <w:i/>
+          <w:color w:val="000000" w:themeColor="text1"/>
+          <w:lang w:val="fr-FR"/>
+        </w:rPr>
+        <w:t xml:space="preserve">Rigaud B, </w:t>
+      </w:r>
+      <w:r>
+        <w:rPr>
+          <w:rFonts w:ascii="Times New Roman" w:hAnsi="Times New Roman" w:cs="Times New Roman"/>
+          <w:b/>
+          <w:bCs/>
+          <w:color w:val="000000" w:themeColor="text1"/>
+          <w:lang w:val="fr-FR"/>
         </w:rPr>
         <w:t>Anderson B.M</w:t>
       </w:r>
       <w:r>
         <w:rPr>
           <w:rFonts w:ascii="Times New Roman" w:hAnsi="Times New Roman" w:cs="Times New Roman"/>
-          <w:color w:val="000000" w:themeColor="text1"/>
+          <w:b/>
+          <w:bCs/>
+          <w:i/>
+          <w:color w:val="000000" w:themeColor="text1"/>
+          <w:lang w:val="fr-FR"/>
         </w:rPr>
         <w:t xml:space="preserve">, </w:t>
       </w:r>
-      <w:proofErr w:type="spellStart"/>
-      <w:r>
-        <w:rPr>
-          <w:rFonts w:ascii="Times New Roman" w:hAnsi="Times New Roman" w:cs="Times New Roman"/>
-          <w:color w:val="000000" w:themeColor="text1"/>
-        </w:rPr>
-        <w:t>Rigaud</w:t>
-      </w:r>
-      <w:proofErr w:type="spellEnd"/>
-      <w:r>
-        <w:rPr>
-          <w:rFonts w:ascii="Times New Roman" w:hAnsi="Times New Roman" w:cs="Times New Roman"/>
-          <w:color w:val="000000" w:themeColor="text1"/>
-        </w:rPr>
-        <w:t xml:space="preserve"> B, et al. </w:t>
-      </w:r>
-      <w:r>
-        <w:rPr>
-          <w:rFonts w:ascii="Times New Roman" w:hAnsi="Times New Roman" w:cs="Times New Roman"/>
-          <w:i/>
-          <w:color w:val="000000" w:themeColor="text1"/>
-        </w:rPr>
-        <w:t>Automated Segmentation of Colorectal Liver Metastasis and Liver Ablation on Contrast CT Images</w:t>
-      </w:r>
-      <w:r>
-        <w:rPr>
-          <w:rFonts w:ascii="Times New Roman" w:hAnsi="Times New Roman" w:cs="Times New Roman"/>
-          <w:color w:val="000000" w:themeColor="text1"/>
-        </w:rPr>
-        <w:t xml:space="preserve"> Radiology</w:t>
-      </w:r>
-      <w:r>
-        <w:rPr>
-          <w:rFonts w:ascii="Times New Roman" w:hAnsi="Times New Roman" w:cs="Times New Roman"/>
-          <w:color w:val="000000" w:themeColor="text1"/>
-        </w:rPr>
-        <w:t xml:space="preserve"> AI</w:t>
-      </w:r>
-      <w:r>
-        <w:rPr>
-          <w:rFonts w:ascii="Times New Roman" w:hAnsi="Times New Roman" w:cs="Times New Roman"/>
+      <w:r>
+        <w:rPr>
+          <w:rFonts w:ascii="Times New Roman" w:hAnsi="Times New Roman" w:cs="Times New Roman"/>
+          <w:bCs/>
+          <w:i/>
+          <w:color w:val="000000" w:themeColor="text1"/>
+          <w:lang w:val="fr-FR"/>
+        </w:rPr>
+        <w:t xml:space="preserve">et al. </w:t>
+      </w:r>
+      <w:r>
+        <w:rPr>
+          <w:rFonts w:ascii="Times New Roman" w:hAnsi="Times New Roman" w:cs="Times New Roman"/>
+          <w:bCs/>
+          <w:i/>
+          <w:color w:val="000000" w:themeColor="text1"/>
+        </w:rPr>
+        <w:t xml:space="preserve">Automatic segmentation using deep learning for online dose optimization during adaptive radiotherapy of cervical cancer International Journal of Radiation Oncology, Biology, Physics </w:t>
+      </w:r>
+      <w:r>
+        <w:rPr>
+          <w:rFonts w:ascii="Times New Roman" w:hAnsi="Times New Roman" w:cs="Times New Roman"/>
+          <w:bCs/>
+          <w:color w:val="000000" w:themeColor="text1"/>
+        </w:rPr>
+        <w:t>10/2020</w:t>
+      </w:r>
+    </w:p>
+    <w:p>
+      <w:pPr>
+        <w:spacing w:after="60" w:line="240" w:lineRule="auto"/>
+        <w:rPr>
+          <w:rFonts w:ascii="Times New Roman" w:hAnsi="Times New Roman" w:cs="Times New Roman"/>
+          <w:i/>
+          <w:color w:val="000000" w:themeColor="text1"/>
+        </w:rPr>
+      </w:pPr>
+      <w:r>
+        <w:rPr>
+          <w:rFonts w:ascii="Times New Roman" w:hAnsi="Times New Roman" w:cs="Times New Roman"/>
+          <w:b/>
+          <w:color w:val="000000" w:themeColor="text1"/>
+          <w:lang w:val="fr-FR"/>
+        </w:rPr>
+        <w:t>Anderson B.M,</w:t>
+      </w:r>
+      <w:r>
+        <w:rPr>
+          <w:rFonts w:ascii="Times New Roman" w:hAnsi="Times New Roman" w:cs="Times New Roman"/>
+          <w:color w:val="000000" w:themeColor="text1"/>
+          <w:lang w:val="fr-FR"/>
+        </w:rPr>
+        <w:t xml:space="preserve"> Lin E., et al. </w:t>
+      </w:r>
+      <w:r>
+        <w:rPr>
+          <w:rFonts w:ascii="Times New Roman" w:hAnsi="Times New Roman" w:cs="Times New Roman"/>
+          <w:i/>
+          <w:color w:val="000000" w:themeColor="text1"/>
+        </w:rPr>
+        <w:t>Automated Contouring of Contrast and Non-Contrast CT Liver Images with Fully Convolutional Networks (FCNs)</w:t>
+      </w:r>
+      <w:r>
+        <w:rPr>
+          <w:rFonts w:ascii="Times New Roman" w:hAnsi="Times New Roman" w:cs="Times New Roman"/>
+          <w:i/>
           <w:color w:val="000000" w:themeColor="text1"/>
         </w:rPr>
         <w:t xml:space="preserve"> </w:t>
       </w:r>
-      <w:proofErr w:type="gramStart"/>
-      <w:r>
-        <w:rPr>
-          <w:rFonts w:ascii="Times New Roman" w:hAnsi="Times New Roman" w:cs="Times New Roman"/>
-          <w:i/>
-          <w:color w:val="000000" w:themeColor="text1"/>
-        </w:rPr>
-        <w:t>In</w:t>
-      </w:r>
-      <w:proofErr w:type="gramEnd"/>
-      <w:r>
-        <w:rPr>
-          <w:rFonts w:ascii="Times New Roman" w:hAnsi="Times New Roman" w:cs="Times New Roman"/>
-          <w:i/>
-          <w:color w:val="000000" w:themeColor="text1"/>
-        </w:rPr>
-        <w:t xml:space="preserve"> Submission</w:t>
-      </w:r>
-      <w:r>
-        <w:rPr>
-          <w:rFonts w:ascii="Times New Roman" w:hAnsi="Times New Roman" w:cs="Times New Roman"/>
-          <w:i/>
+      <w:r>
+        <w:rPr>
+          <w:rFonts w:ascii="Times New Roman" w:hAnsi="Times New Roman" w:cs="Times New Roman"/>
+          <w:color w:val="000000" w:themeColor="text1"/>
+        </w:rPr>
+        <w:t>Advances in Radiation Oncology 05/2020</w:t>
+      </w:r>
+    </w:p>
+    <w:p>
+      <w:pPr>
+        <w:spacing w:after="60"/>
+        <w:rPr>
+          <w:rFonts w:ascii="Times New Roman" w:hAnsi="Times New Roman"/>
+          <w:color w:val="000000" w:themeColor="text1"/>
+        </w:rPr>
+      </w:pPr>
+      <w:r>
+        <w:rPr>
+          <w:rFonts w:ascii="Times New Roman" w:hAnsi="Times New Roman"/>
+          <w:color w:val="000000" w:themeColor="text1"/>
+          <w:lang w:val="fr-FR"/>
+        </w:rPr>
+        <w:t xml:space="preserve">Cazoulat G., Elganainy, D., </w:t>
+      </w:r>
+      <w:r>
+        <w:rPr>
+          <w:rFonts w:ascii="Times New Roman" w:hAnsi="Times New Roman"/>
+          <w:b/>
+          <w:color w:val="000000" w:themeColor="text1"/>
+          <w:lang w:val="fr-FR"/>
+        </w:rPr>
+        <w:t>Anderson B.M</w:t>
+      </w:r>
+      <w:r>
+        <w:rPr>
+          <w:rFonts w:ascii="Times New Roman" w:hAnsi="Times New Roman"/>
+          <w:color w:val="000000" w:themeColor="text1"/>
+          <w:lang w:val="fr-FR"/>
+        </w:rPr>
+        <w:t xml:space="preserve">, et al. </w:t>
+      </w:r>
+      <w:r>
+        <w:rPr>
+          <w:rFonts w:ascii="Times New Roman" w:hAnsi="Times New Roman"/>
+          <w:i/>
+          <w:color w:val="000000" w:themeColor="text1"/>
+        </w:rPr>
+        <w:t>Vasculature-Driven Biomechanical Deformable Image Registration of Longitudinal Liver Cholangiocarcinoma Computed Tomographic Scans</w:t>
+      </w:r>
+      <w:r>
+        <w:rPr>
+          <w:rFonts w:ascii="Times New Roman" w:hAnsi="Times New Roman"/>
+          <w:color w:val="000000" w:themeColor="text1"/>
+        </w:rPr>
+        <w:t>. Advances in Radiation Oncology 03/2020</w:t>
+      </w:r>
+    </w:p>
+    <w:p>
+      <w:pPr>
+        <w:spacing w:after="60"/>
+        <w:rPr>
+          <w:rFonts w:ascii="Times New Roman" w:hAnsi="Times New Roman"/>
+          <w:color w:val="000000" w:themeColor="text1"/>
+        </w:rPr>
+      </w:pPr>
+      <w:r>
+        <w:rPr>
+          <w:rFonts w:ascii="Times New Roman" w:hAnsi="Times New Roman"/>
+          <w:color w:val="000000" w:themeColor="text1"/>
+        </w:rPr>
+        <w:t>Jin Y, et al, “</w:t>
+      </w:r>
+      <w:r>
+        <w:rPr>
+          <w:rFonts w:ascii="Times New Roman" w:hAnsi="Times New Roman"/>
+          <w:i/>
+          <w:color w:val="000000" w:themeColor="text1"/>
+        </w:rPr>
+        <w:t>Detection of Glioblastoma Subclinical Recurrence Using Serial Diffusion Tensor Imaging</w:t>
+      </w:r>
+      <w:r>
+        <w:rPr>
+          <w:rFonts w:ascii="Times New Roman" w:hAnsi="Times New Roman"/>
+          <w:i/>
+          <w:color w:val="000000" w:themeColor="text1"/>
+        </w:rPr>
+        <w:t>”</w:t>
+      </w:r>
+      <w:r>
+        <w:rPr>
+          <w:rFonts w:ascii="Times New Roman" w:hAnsi="Times New Roman"/>
+          <w:color w:val="000000" w:themeColor="text1"/>
+        </w:rPr>
+        <w:t xml:space="preserve"> Cancers 02/2020</w:t>
+      </w:r>
+    </w:p>
+    <w:p>
+      <w:pPr>
+        <w:spacing w:after="60" w:line="240" w:lineRule="auto"/>
+        <w:rPr>
+          <w:rFonts w:ascii="Times New Roman" w:hAnsi="Times New Roman" w:cs="Times New Roman"/>
+          <w:color w:val="000000" w:themeColor="text1"/>
+        </w:rPr>
+      </w:pPr>
+      <w:r>
+        <w:rPr>
+          <w:rFonts w:ascii="Times New Roman" w:hAnsi="Times New Roman" w:cs="Times New Roman"/>
+          <w:color w:val="000000" w:themeColor="text1"/>
+          <w:lang w:val="fr-FR"/>
+        </w:rPr>
+        <w:t xml:space="preserve">McCulloch M., </w:t>
+      </w:r>
+      <w:r>
+        <w:rPr>
+          <w:rFonts w:ascii="Times New Roman" w:hAnsi="Times New Roman" w:cs="Times New Roman"/>
+          <w:b/>
+          <w:color w:val="000000" w:themeColor="text1"/>
+          <w:lang w:val="fr-FR"/>
+        </w:rPr>
+        <w:t>Anderson B.M</w:t>
+      </w:r>
+      <w:r>
+        <w:rPr>
+          <w:rFonts w:ascii="Times New Roman" w:hAnsi="Times New Roman" w:cs="Times New Roman"/>
+          <w:color w:val="000000" w:themeColor="text1"/>
+          <w:lang w:val="fr-FR"/>
+        </w:rPr>
+        <w:t xml:space="preserve">, et al. </w:t>
+      </w:r>
+      <w:r>
+        <w:rPr>
+          <w:rFonts w:ascii="Times New Roman" w:hAnsi="Times New Roman" w:cs="Times New Roman"/>
+          <w:i/>
+          <w:color w:val="000000" w:themeColor="text1"/>
+        </w:rPr>
+        <w:t xml:space="preserve">Biomechanical modeling of neck flexion for deformable alignment of the </w:t>
+      </w:r>
+      <w:r>
+        <w:rPr>
+          <w:rFonts w:ascii="Times New Roman" w:hAnsi="Times New Roman" w:cs="Times New Roman"/>
+          <w:i/>
+          <w:color w:val="000000" w:themeColor="text1"/>
+        </w:rPr>
+        <w:lastRenderedPageBreak/>
+        <w:t>salivary glands in head and neck cancer images</w:t>
+      </w:r>
+      <w:r>
+        <w:rPr>
+          <w:rFonts w:ascii="Times New Roman" w:hAnsi="Times New Roman" w:cs="Times New Roman"/>
+          <w:color w:val="000000" w:themeColor="text1"/>
+        </w:rPr>
+        <w:t xml:space="preserve"> Physics in Medicine and Biology 07/2019</w:t>
+      </w:r>
+    </w:p>
+    <w:p>
+      <w:pPr>
+        <w:spacing w:after="60" w:line="240" w:lineRule="auto"/>
+        <w:rPr>
+          <w:rFonts w:ascii="Times New Roman" w:hAnsi="Times New Roman" w:cs="Times New Roman"/>
+          <w:color w:val="000000" w:themeColor="text1"/>
+        </w:rPr>
+      </w:pPr>
+      <w:r>
+        <w:rPr>
+          <w:rFonts w:ascii="Times New Roman" w:hAnsi="Times New Roman" w:cs="Times New Roman"/>
+          <w:color w:val="000000" w:themeColor="text1"/>
+        </w:rPr>
+        <w:t>Kisling</w:t>
+      </w:r>
+      <w:r>
+        <w:rPr>
+          <w:rFonts w:ascii="Times New Roman" w:hAnsi="Times New Roman" w:cs="Times New Roman"/>
           <w:color w:val="000000" w:themeColor="text1"/>
         </w:rPr>
         <w:t xml:space="preserve"> </w:t>
@@ -2108,7 +2295,37 @@
           <w:rFonts w:ascii="Times New Roman" w:hAnsi="Times New Roman" w:cs="Times New Roman"/>
           <w:color w:val="000000" w:themeColor="text1"/>
         </w:rPr>
-        <w:t>11/2020</w:t>
+        <w:t>K. D.</w:t>
+      </w:r>
+      <w:r>
+        <w:rPr>
+          <w:rFonts w:ascii="Times New Roman" w:hAnsi="Times New Roman" w:cs="Times New Roman"/>
+          <w:i/>
+          <w:color w:val="000000" w:themeColor="text1"/>
+        </w:rPr>
+        <w:t xml:space="preserve"> </w:t>
+      </w:r>
+      <w:r>
+        <w:rPr>
+          <w:rFonts w:ascii="Times New Roman" w:hAnsi="Times New Roman" w:cs="Times New Roman"/>
+          <w:color w:val="000000" w:themeColor="text1"/>
+        </w:rPr>
+        <w:t>et al</w:t>
+      </w:r>
+      <w:r>
+        <w:rPr>
+          <w:rFonts w:ascii="Times New Roman" w:hAnsi="Times New Roman" w:cs="Times New Roman"/>
+          <w:i/>
+          <w:color w:val="000000" w:themeColor="text1"/>
+        </w:rPr>
+        <w:t xml:space="preserve">., “A snapshot of medical physics practice patterns,” </w:t>
+      </w:r>
+      <w:r>
+        <w:rPr>
+          <w:rFonts w:ascii="Times New Roman" w:hAnsi="Times New Roman" w:cs="Times New Roman"/>
+          <w:color w:val="000000" w:themeColor="text1"/>
+        </w:rPr>
+        <w:t>J. Appl. Clin. Med. Phys., vol. 19, no. 6, pp. 306–315, (11/2018)</w:t>
       </w:r>
     </w:p>
     <w:p>
@@ -2116,35 +2333,19 @@
         <w:spacing w:after="60" w:line="240" w:lineRule="auto"/>
         <w:rPr>
           <w:rFonts w:ascii="Times New Roman" w:hAnsi="Times New Roman" w:cs="Times New Roman"/>
-          <w:bCs/>
-          <w:color w:val="000000" w:themeColor="text1"/>
-        </w:rPr>
-      </w:pPr>
-      <w:proofErr w:type="spellStart"/>
-      <w:r>
-        <w:rPr>
-          <w:rFonts w:ascii="Times New Roman" w:hAnsi="Times New Roman" w:cs="Times New Roman"/>
-          <w:bCs/>
-          <w:i/>
-          <w:color w:val="000000" w:themeColor="text1"/>
-        </w:rPr>
-        <w:t>Rigaud</w:t>
-      </w:r>
-      <w:proofErr w:type="spellEnd"/>
-      <w:r>
-        <w:rPr>
-          <w:rFonts w:ascii="Times New Roman" w:hAnsi="Times New Roman" w:cs="Times New Roman"/>
-          <w:bCs/>
-          <w:i/>
-          <w:color w:val="000000" w:themeColor="text1"/>
-        </w:rPr>
-        <w:t xml:space="preserve"> B, </w:t>
-      </w:r>
-      <w:r>
-        <w:rPr>
-          <w:rFonts w:ascii="Times New Roman" w:hAnsi="Times New Roman" w:cs="Times New Roman"/>
-          <w:b/>
-          <w:bCs/>
+        </w:rPr>
+      </w:pPr>
+      <w:r>
+        <w:rPr>
+          <w:rFonts w:ascii="Times New Roman" w:hAnsi="Times New Roman" w:cs="Times New Roman"/>
+          <w:color w:val="000000" w:themeColor="text1"/>
+        </w:rPr>
+        <w:t xml:space="preserve">Cardenas, E.C, </w:t>
+      </w:r>
+      <w:r>
+        <w:rPr>
+          <w:rFonts w:ascii="Times New Roman" w:hAnsi="Times New Roman" w:cs="Times New Roman"/>
+          <w:b/>
           <w:color w:val="000000" w:themeColor="text1"/>
         </w:rPr>
         <w:t>Anderson B.M</w:t>
@@ -2152,9 +2353,90 @@
       <w:r>
         <w:rPr>
           <w:rFonts w:ascii="Times New Roman" w:hAnsi="Times New Roman" w:cs="Times New Roman"/>
-          <w:b/>
-          <w:bCs/>
-          <w:i/>
+          <w:color w:val="000000" w:themeColor="text1"/>
+        </w:rPr>
+        <w:t>, et</w:t>
+      </w:r>
+      <w:r>
+        <w:rPr>
+          <w:rFonts w:ascii="Times New Roman" w:hAnsi="Times New Roman" w:cs="Times New Roman"/>
+          <w:color w:val="000000" w:themeColor="text1"/>
+        </w:rPr>
+        <w:t xml:space="preserve"> al</w:t>
+      </w:r>
+      <w:r>
+        <w:rPr>
+          <w:rFonts w:ascii="Times New Roman" w:hAnsi="Times New Roman" w:cs="Times New Roman"/>
+          <w:color w:val="000000" w:themeColor="text1"/>
+        </w:rPr>
+        <w:t>.</w:t>
+      </w:r>
+      <w:r>
+        <w:rPr>
+          <w:rFonts w:ascii="Times New Roman" w:hAnsi="Times New Roman" w:cs="Times New Roman"/>
+          <w:color w:val="000000" w:themeColor="text1"/>
+        </w:rPr>
+        <w:t xml:space="preserve"> </w:t>
+      </w:r>
+      <w:r>
+        <w:rPr>
+          <w:rFonts w:ascii="Times New Roman" w:hAnsi="Times New Roman" w:cs="Times New Roman"/>
+          <w:i/>
+        </w:rPr>
+        <w:t xml:space="preserve">Auto-delineation of Oropharyngeal Clinical Target Volumes Using Three-Dimensional Convolutional Neural Networks </w:t>
+      </w:r>
+      <w:r>
+        <w:rPr>
+          <w:rFonts w:ascii="Times New Roman" w:hAnsi="Times New Roman" w:cs="Times New Roman"/>
+        </w:rPr>
+        <w:t>Physics in Medicine and Biology (</w:t>
+      </w:r>
+      <w:r>
+        <w:rPr>
+          <w:rFonts w:ascii="Times New Roman" w:hAnsi="Times New Roman" w:cs="Times New Roman"/>
+        </w:rPr>
+        <w:t>Accepted 10/2018</w:t>
+      </w:r>
+      <w:r>
+        <w:rPr>
+          <w:rFonts w:ascii="Times New Roman" w:hAnsi="Times New Roman" w:cs="Times New Roman"/>
+        </w:rPr>
+        <w:t>)</w:t>
+      </w:r>
+    </w:p>
+    <w:p>
+      <w:pPr>
+        <w:spacing w:after="60" w:line="240" w:lineRule="auto"/>
+        <w:rPr>
+          <w:rFonts w:ascii="Times New Roman" w:hAnsi="Times New Roman" w:cs="Times New Roman"/>
+          <w:color w:val="000000" w:themeColor="text1"/>
+        </w:rPr>
+      </w:pPr>
+      <w:r>
+        <w:rPr>
+          <w:rFonts w:ascii="Times New Roman" w:hAnsi="Times New Roman" w:cs="Times New Roman"/>
+          <w:b/>
+          <w:color w:val="000000" w:themeColor="text1"/>
+        </w:rPr>
+        <w:t xml:space="preserve">Anderson B.M, </w:t>
+      </w:r>
+      <w:r>
+        <w:rPr>
+          <w:rFonts w:ascii="Times New Roman" w:hAnsi="Times New Roman" w:cs="Times New Roman"/>
+          <w:color w:val="000000" w:themeColor="text1"/>
+        </w:rPr>
+        <w:t>Brock</w:t>
+      </w:r>
+      <w:r>
+        <w:rPr>
+          <w:rFonts w:ascii="Times New Roman" w:hAnsi="Times New Roman" w:cs="Times New Roman"/>
+          <w:color w:val="000000" w:themeColor="text1"/>
+        </w:rPr>
+        <w:t xml:space="preserve"> K.</w:t>
+      </w:r>
+      <w:r>
+        <w:rPr>
+          <w:rFonts w:ascii="Times New Roman" w:hAnsi="Times New Roman" w:cs="Times New Roman"/>
           <w:color w:val="000000" w:themeColor="text1"/>
         </w:rPr>
         <w:t xml:space="preserve">, </w:t>
@@ -2162,19 +2444,39 @@
       <w:r>
         <w:rPr>
           <w:rFonts w:ascii="Times New Roman" w:hAnsi="Times New Roman" w:cs="Times New Roman"/>
-          <w:bCs/>
-          <w:i/>
-          <w:color w:val="000000" w:themeColor="text1"/>
-        </w:rPr>
-        <w:t xml:space="preserve">et al. Automatic segmentation using deep learning for online dose optimization during adaptive radiotherapy of cervical cancer International Journal of Radiation Oncology, Biology, Physics </w:t>
-      </w:r>
-      <w:r>
-        <w:rPr>
-          <w:rFonts w:ascii="Times New Roman" w:hAnsi="Times New Roman" w:cs="Times New Roman"/>
-          <w:bCs/>
-          <w:color w:val="000000" w:themeColor="text1"/>
-        </w:rPr>
-        <w:t>10/2020</w:t>
+          <w:color w:val="000000" w:themeColor="text1"/>
+        </w:rPr>
+        <w:t xml:space="preserve">et al. </w:t>
+      </w:r>
+      <w:r>
+        <w:rPr>
+          <w:rFonts w:ascii="Times New Roman" w:hAnsi="Times New Roman" w:cs="Times New Roman"/>
+          <w:i/>
+          <w:color w:val="000000" w:themeColor="text1"/>
+        </w:rPr>
+        <w:t>Improvement of liver ablation treatment for colorectal liver metastases</w:t>
+      </w:r>
+      <w:r>
+        <w:rPr>
+          <w:rFonts w:ascii="Times New Roman" w:hAnsi="Times New Roman" w:cs="Times New Roman"/>
+          <w:color w:val="000000" w:themeColor="text1"/>
+        </w:rPr>
+        <w:t xml:space="preserve">. </w:t>
+      </w:r>
+      <w:r>
+        <w:rPr>
+          <w:rFonts w:ascii="Times New Roman" w:hAnsi="Times New Roman" w:cs="Times New Roman"/>
+          <w:iCs/>
+          <w:color w:val="000000" w:themeColor="text1"/>
+        </w:rPr>
+        <w:t>Medical Imaging 2018: Image-Guided Procedures, Robotic Interventions, and Modeling</w:t>
+      </w:r>
+      <w:r>
+        <w:rPr>
+          <w:rFonts w:ascii="Times New Roman" w:hAnsi="Times New Roman" w:cs="Times New Roman"/>
+          <w:color w:val="000000" w:themeColor="text1"/>
+        </w:rPr>
+        <w:t>, 2018, p. 74.</w:t>
       </w:r>
     </w:p>
     <w:p>
@@ -2182,92 +2484,19 @@
         <w:spacing w:after="60" w:line="240" w:lineRule="auto"/>
         <w:rPr>
           <w:rFonts w:ascii="Times New Roman" w:hAnsi="Times New Roman" w:cs="Times New Roman"/>
-          <w:i/>
-          <w:color w:val="000000" w:themeColor="text1"/>
-        </w:rPr>
-      </w:pPr>
-      <w:r>
-        <w:rPr>
-          <w:rFonts w:ascii="Times New Roman" w:hAnsi="Times New Roman" w:cs="Times New Roman"/>
-          <w:b/>
-          <w:color w:val="000000" w:themeColor="text1"/>
-        </w:rPr>
-        <w:t>Anderson B.M,</w:t>
-      </w:r>
-      <w:r>
-        <w:rPr>
-          <w:rFonts w:ascii="Times New Roman" w:hAnsi="Times New Roman" w:cs="Times New Roman"/>
-          <w:color w:val="000000" w:themeColor="text1"/>
-        </w:rPr>
-        <w:t xml:space="preserve"> Lin E., et al. </w:t>
-      </w:r>
-      <w:r>
-        <w:rPr>
-          <w:rFonts w:ascii="Times New Roman" w:hAnsi="Times New Roman" w:cs="Times New Roman"/>
-          <w:i/>
-          <w:color w:val="000000" w:themeColor="text1"/>
-        </w:rPr>
-        <w:t>Automated Contouring of Contrast and Non-Contrast CT Liver Images with Fully Convolutional Networks (FCNs)</w:t>
-      </w:r>
-      <w:r>
-        <w:rPr>
-          <w:rFonts w:ascii="Times New Roman" w:hAnsi="Times New Roman" w:cs="Times New Roman"/>
-          <w:i/>
-          <w:color w:val="000000" w:themeColor="text1"/>
-        </w:rPr>
-        <w:t xml:space="preserve"> </w:t>
-      </w:r>
-      <w:r>
-        <w:rPr>
-          <w:rFonts w:ascii="Times New Roman" w:hAnsi="Times New Roman" w:cs="Times New Roman"/>
-          <w:color w:val="000000" w:themeColor="text1"/>
-        </w:rPr>
-        <w:t>Advances in Radiation Oncology 05/2020</w:t>
-      </w:r>
-    </w:p>
-    <w:p>
-      <w:pPr>
-        <w:spacing w:after="60"/>
-        <w:rPr>
-          <w:rFonts w:ascii="Times New Roman" w:hAnsi="Times New Roman"/>
-          <w:color w:val="000000" w:themeColor="text1"/>
-        </w:rPr>
-      </w:pPr>
-      <w:proofErr w:type="spellStart"/>
-      <w:r>
-        <w:rPr>
-          <w:rFonts w:ascii="Times New Roman" w:hAnsi="Times New Roman"/>
-          <w:color w:val="000000" w:themeColor="text1"/>
-        </w:rPr>
-        <w:t>Cazoulat</w:t>
-      </w:r>
-      <w:proofErr w:type="spellEnd"/>
-      <w:r>
-        <w:rPr>
-          <w:rFonts w:ascii="Times New Roman" w:hAnsi="Times New Roman"/>
-          <w:color w:val="000000" w:themeColor="text1"/>
-        </w:rPr>
-        <w:t xml:space="preserve"> G., </w:t>
-      </w:r>
-      <w:proofErr w:type="spellStart"/>
-      <w:r>
-        <w:rPr>
-          <w:rFonts w:ascii="Times New Roman" w:hAnsi="Times New Roman"/>
-          <w:color w:val="000000" w:themeColor="text1"/>
-        </w:rPr>
-        <w:t>Elganainy</w:t>
-      </w:r>
-      <w:proofErr w:type="spellEnd"/>
-      <w:r>
-        <w:rPr>
-          <w:rFonts w:ascii="Times New Roman" w:hAnsi="Times New Roman"/>
-          <w:color w:val="000000" w:themeColor="text1"/>
-        </w:rPr>
-        <w:t xml:space="preserve">, D., </w:t>
-      </w:r>
-      <w:r>
-        <w:rPr>
-          <w:rFonts w:ascii="Times New Roman" w:hAnsi="Times New Roman"/>
+          <w:color w:val="000000" w:themeColor="text1"/>
+        </w:rPr>
+      </w:pPr>
+      <w:r>
+        <w:rPr>
+          <w:rFonts w:ascii="Times New Roman" w:hAnsi="Times New Roman" w:cs="Times New Roman"/>
+          <w:color w:val="000000" w:themeColor="text1"/>
+        </w:rPr>
+        <w:t xml:space="preserve">McCulloch M.M, </w:t>
+      </w:r>
+      <w:r>
+        <w:rPr>
+          <w:rFonts w:ascii="Times New Roman" w:hAnsi="Times New Roman" w:cs="Times New Roman"/>
           <w:b/>
           <w:color w:val="000000" w:themeColor="text1"/>
         </w:rPr>
@@ -2275,91 +2504,41 @@
       </w:r>
       <w:r>
         <w:rPr>
-          <w:rFonts w:ascii="Times New Roman" w:hAnsi="Times New Roman"/>
-          <w:color w:val="000000" w:themeColor="text1"/>
-        </w:rPr>
-        <w:t xml:space="preserve">, et al. </w:t>
-      </w:r>
-      <w:r>
-        <w:rPr>
-          <w:rFonts w:ascii="Times New Roman" w:hAnsi="Times New Roman"/>
-          <w:i/>
-          <w:color w:val="000000" w:themeColor="text1"/>
-        </w:rPr>
-        <w:t xml:space="preserve">Vasculature-Driven Biomechanical Deformable Image Registration of Longitudinal Liver </w:t>
-      </w:r>
-      <w:proofErr w:type="spellStart"/>
-      <w:r>
-        <w:rPr>
-          <w:rFonts w:ascii="Times New Roman" w:hAnsi="Times New Roman"/>
-          <w:i/>
-          <w:color w:val="000000" w:themeColor="text1"/>
-        </w:rPr>
-        <w:t>Cholangiocarcinoma</w:t>
-      </w:r>
-      <w:proofErr w:type="spellEnd"/>
-      <w:r>
-        <w:rPr>
-          <w:rFonts w:ascii="Times New Roman" w:hAnsi="Times New Roman"/>
-          <w:i/>
-          <w:color w:val="000000" w:themeColor="text1"/>
-        </w:rPr>
-        <w:t xml:space="preserve"> Computed Tomographic Scans</w:t>
-      </w:r>
-      <w:r>
-        <w:rPr>
-          <w:rFonts w:ascii="Times New Roman" w:hAnsi="Times New Roman"/>
-          <w:color w:val="000000" w:themeColor="text1"/>
-        </w:rPr>
-        <w:t>. Advances in Radiation Oncology 03/2020</w:t>
-      </w:r>
-    </w:p>
-    <w:p>
-      <w:pPr>
-        <w:spacing w:after="60"/>
-        <w:rPr>
-          <w:rFonts w:ascii="Times New Roman" w:hAnsi="Times New Roman"/>
-          <w:color w:val="000000" w:themeColor="text1"/>
-        </w:rPr>
-      </w:pPr>
-      <w:proofErr w:type="spellStart"/>
-      <w:r>
-        <w:rPr>
-          <w:rFonts w:ascii="Times New Roman" w:hAnsi="Times New Roman"/>
-          <w:color w:val="000000" w:themeColor="text1"/>
-        </w:rPr>
-        <w:t>Jin</w:t>
-      </w:r>
-      <w:proofErr w:type="spellEnd"/>
-      <w:r>
-        <w:rPr>
-          <w:rFonts w:ascii="Times New Roman" w:hAnsi="Times New Roman"/>
-          <w:color w:val="000000" w:themeColor="text1"/>
-        </w:rPr>
-        <w:t xml:space="preserve"> Y, et al, “</w:t>
-      </w:r>
-      <w:r>
-        <w:rPr>
-          <w:rFonts w:ascii="Times New Roman" w:hAnsi="Times New Roman"/>
-          <w:i/>
-          <w:color w:val="000000" w:themeColor="text1"/>
-        </w:rPr>
-        <w:t>Detection of Glioblastoma Subclinical Recurrence Using Serial Diffusion Tensor Imaging</w:t>
-      </w:r>
-      <w:r>
-        <w:rPr>
-          <w:rFonts w:ascii="Times New Roman" w:hAnsi="Times New Roman"/>
-          <w:i/>
-          <w:color w:val="000000" w:themeColor="text1"/>
-        </w:rPr>
-        <w:t>”</w:t>
-      </w:r>
-      <w:r>
-        <w:rPr>
-          <w:rFonts w:ascii="Times New Roman" w:hAnsi="Times New Roman"/>
-          <w:color w:val="000000" w:themeColor="text1"/>
-        </w:rPr>
-        <w:t xml:space="preserve"> Cancers 02/2020</w:t>
+          <w:rFonts w:ascii="Times New Roman" w:hAnsi="Times New Roman" w:cs="Times New Roman"/>
+          <w:color w:val="000000" w:themeColor="text1"/>
+        </w:rPr>
+        <w:t xml:space="preserve">, et. al </w:t>
+      </w:r>
+      <w:r>
+        <w:rPr>
+          <w:rFonts w:ascii="Times New Roman" w:hAnsi="Times New Roman" w:cs="Times New Roman"/>
+          <w:i/>
+          <w:color w:val="000000" w:themeColor="text1"/>
+        </w:rPr>
+        <w:t>Deformable</w:t>
+      </w:r>
+      <w:r>
+        <w:rPr>
+          <w:rFonts w:ascii="Times New Roman" w:hAnsi="Times New Roman" w:cs="Times New Roman"/>
+          <w:i/>
+          <w:color w:val="000000" w:themeColor="text1"/>
+        </w:rPr>
+        <w:t xml:space="preserve"> Image Registration for Modelling Neck Flexion i</w:t>
+      </w:r>
+      <w:r>
+        <w:rPr>
+          <w:rFonts w:ascii="Times New Roman" w:hAnsi="Times New Roman" w:cs="Times New Roman"/>
+          <w:i/>
+          <w:color w:val="000000" w:themeColor="text1"/>
+        </w:rPr>
+        <w:t>n Head and Neck Cancer Patients.</w:t>
+      </w:r>
+      <w:r>
+        <w:rPr>
+          <w:rFonts w:ascii="Times New Roman" w:hAnsi="Times New Roman" w:cs="Times New Roman"/>
+          <w:color w:val="000000" w:themeColor="text1"/>
+        </w:rPr>
+        <w:t xml:space="preserve"> Physics in Medicine and Biology 09/2019</w:t>
       </w:r>
     </w:p>
     <w:p>
@@ -2375,7 +2554,7 @@
           <w:rFonts w:ascii="Times New Roman" w:hAnsi="Times New Roman" w:cs="Times New Roman"/>
           <w:color w:val="000000" w:themeColor="text1"/>
         </w:rPr>
-        <w:t xml:space="preserve">McCulloch M., </w:t>
+        <w:t xml:space="preserve">Ger R.B, Cardenas E.C, </w:t>
       </w:r>
       <w:r>
         <w:rPr>
@@ -2390,22 +2569,29 @@
           <w:rFonts w:ascii="Times New Roman" w:hAnsi="Times New Roman" w:cs="Times New Roman"/>
           <w:color w:val="000000" w:themeColor="text1"/>
         </w:rPr>
-        <w:t xml:space="preserve">, et al. </w:t>
-      </w:r>
-      <w:r>
-        <w:rPr>
-          <w:rFonts w:ascii="Times New Roman" w:hAnsi="Times New Roman" w:cs="Times New Roman"/>
-          <w:i/>
-          <w:color w:val="000000" w:themeColor="text1"/>
-        </w:rPr>
-        <w:t>Biomechanical modeling of neck flexion for deformable alignment of the salivary glands in head and neck cancer images</w:t>
-      </w:r>
-      <w:r>
-        <w:rPr>
-          <w:rFonts w:ascii="Times New Roman" w:hAnsi="Times New Roman" w:cs="Times New Roman"/>
-          <w:color w:val="000000" w:themeColor="text1"/>
-        </w:rPr>
-        <w:t xml:space="preserve"> Physics in Medicine and Biology 07/2019</w:t>
+        <w:t xml:space="preserve">, et. al </w:t>
+      </w:r>
+      <w:r>
+        <w:rPr>
+          <w:rFonts w:ascii="Times New Roman" w:hAnsi="Times New Roman" w:cs="Times New Roman"/>
+          <w:i/>
+          <w:color w:val="000000" w:themeColor="text1"/>
+        </w:rPr>
+        <w:t xml:space="preserve">Guidelines using Imaging Biomarker Explorer (IBEX) for Radiomics. </w:t>
+      </w:r>
+      <w:r>
+        <w:rPr>
+          <w:rFonts w:ascii="Times New Roman" w:hAnsi="Times New Roman" w:cs="Times New Roman"/>
+          <w:color w:val="000000" w:themeColor="text1"/>
+        </w:rPr>
+        <w:t xml:space="preserve">Journal of Visualized Experiments </w:t>
+      </w:r>
+      <w:r>
+        <w:rPr>
+          <w:rFonts w:ascii="Times New Roman" w:hAnsi="Times New Roman" w:cs="Times New Roman"/>
+          <w:color w:val="000000" w:themeColor="text1"/>
+        </w:rPr>
+        <w:t>01/2018</w:t>
       </w:r>
     </w:p>
     <w:p>
@@ -2416,471 +2602,12 @@
           <w:color w:val="000000" w:themeColor="text1"/>
         </w:rPr>
       </w:pPr>
-      <w:proofErr w:type="spellStart"/>
-      <w:r>
-        <w:rPr>
-          <w:rFonts w:ascii="Times New Roman" w:hAnsi="Times New Roman" w:cs="Times New Roman"/>
-          <w:color w:val="000000" w:themeColor="text1"/>
-        </w:rPr>
-        <w:t>Kisling</w:t>
-      </w:r>
-      <w:proofErr w:type="spellEnd"/>
-      <w:r>
-        <w:rPr>
-          <w:rFonts w:ascii="Times New Roman" w:hAnsi="Times New Roman" w:cs="Times New Roman"/>
-          <w:color w:val="000000" w:themeColor="text1"/>
-        </w:rPr>
-        <w:t xml:space="preserve"> </w:t>
-      </w:r>
-      <w:r>
-        <w:rPr>
-          <w:rFonts w:ascii="Times New Roman" w:hAnsi="Times New Roman" w:cs="Times New Roman"/>
-          <w:color w:val="000000" w:themeColor="text1"/>
-        </w:rPr>
-        <w:t>K. D.</w:t>
-      </w:r>
-      <w:r>
-        <w:rPr>
-          <w:rFonts w:ascii="Times New Roman" w:hAnsi="Times New Roman" w:cs="Times New Roman"/>
-          <w:i/>
-          <w:color w:val="000000" w:themeColor="text1"/>
-        </w:rPr>
-        <w:t xml:space="preserve"> </w:t>
-      </w:r>
-      <w:r>
-        <w:rPr>
-          <w:rFonts w:ascii="Times New Roman" w:hAnsi="Times New Roman" w:cs="Times New Roman"/>
-          <w:color w:val="000000" w:themeColor="text1"/>
-        </w:rPr>
-        <w:t>et al</w:t>
-      </w:r>
-      <w:r>
-        <w:rPr>
-          <w:rFonts w:ascii="Times New Roman" w:hAnsi="Times New Roman" w:cs="Times New Roman"/>
-          <w:i/>
-          <w:color w:val="000000" w:themeColor="text1"/>
-        </w:rPr>
-        <w:t xml:space="preserve">., “A snapshot of medical physics practice patterns,” </w:t>
-      </w:r>
-      <w:r>
-        <w:rPr>
-          <w:rFonts w:ascii="Times New Roman" w:hAnsi="Times New Roman" w:cs="Times New Roman"/>
-          <w:color w:val="000000" w:themeColor="text1"/>
-        </w:rPr>
-        <w:t xml:space="preserve">J. Appl. </w:t>
-      </w:r>
-      <w:proofErr w:type="spellStart"/>
-      <w:r>
-        <w:rPr>
-          <w:rFonts w:ascii="Times New Roman" w:hAnsi="Times New Roman" w:cs="Times New Roman"/>
-          <w:color w:val="000000" w:themeColor="text1"/>
-        </w:rPr>
-        <w:t>Clin</w:t>
-      </w:r>
-      <w:proofErr w:type="spellEnd"/>
-      <w:r>
-        <w:rPr>
-          <w:rFonts w:ascii="Times New Roman" w:hAnsi="Times New Roman" w:cs="Times New Roman"/>
-          <w:color w:val="000000" w:themeColor="text1"/>
-        </w:rPr>
-        <w:t>. Med. Phys., vol. 19, no. 6, pp. 306–315, (11/2018)</w:t>
-      </w:r>
-    </w:p>
-    <w:p>
-      <w:pPr>
-        <w:spacing w:after="60" w:line="240" w:lineRule="auto"/>
-        <w:rPr>
-          <w:rFonts w:ascii="Times New Roman" w:hAnsi="Times New Roman" w:cs="Times New Roman"/>
-        </w:rPr>
-      </w:pPr>
-      <w:r>
-        <w:rPr>
-          <w:rFonts w:ascii="Times New Roman" w:hAnsi="Times New Roman" w:cs="Times New Roman"/>
-          <w:color w:val="000000" w:themeColor="text1"/>
-        </w:rPr>
-        <w:t xml:space="preserve">Cardenas, E.C, </w:t>
-      </w:r>
-      <w:r>
-        <w:rPr>
-          <w:rFonts w:ascii="Times New Roman" w:hAnsi="Times New Roman" w:cs="Times New Roman"/>
-          <w:b/>
-          <w:color w:val="000000" w:themeColor="text1"/>
-        </w:rPr>
-        <w:t>Anderson B.M</w:t>
-      </w:r>
-      <w:r>
-        <w:rPr>
-          <w:rFonts w:ascii="Times New Roman" w:hAnsi="Times New Roman" w:cs="Times New Roman"/>
-          <w:color w:val="000000" w:themeColor="text1"/>
-        </w:rPr>
-        <w:t>, et</w:t>
-      </w:r>
-      <w:r>
-        <w:rPr>
-          <w:rFonts w:ascii="Times New Roman" w:hAnsi="Times New Roman" w:cs="Times New Roman"/>
-          <w:color w:val="000000" w:themeColor="text1"/>
-        </w:rPr>
-        <w:t xml:space="preserve"> al</w:t>
-      </w:r>
-      <w:r>
-        <w:rPr>
-          <w:rFonts w:ascii="Times New Roman" w:hAnsi="Times New Roman" w:cs="Times New Roman"/>
-          <w:color w:val="000000" w:themeColor="text1"/>
-        </w:rPr>
-        <w:t>.</w:t>
-      </w:r>
-      <w:r>
-        <w:rPr>
-          <w:rFonts w:ascii="Times New Roman" w:hAnsi="Times New Roman" w:cs="Times New Roman"/>
-          <w:color w:val="000000" w:themeColor="text1"/>
-        </w:rPr>
-        <w:t xml:space="preserve"> </w:t>
-      </w:r>
-      <w:r>
-        <w:rPr>
-          <w:rFonts w:ascii="Times New Roman" w:hAnsi="Times New Roman" w:cs="Times New Roman"/>
-          <w:i/>
-        </w:rPr>
-        <w:t>Auto-delineation of Oropharyngeal Clinical Target Volumes Using Three-</w:t>
-      </w:r>
-      <w:r>
-        <w:rPr>
-          <w:rFonts w:ascii="Times New Roman" w:hAnsi="Times New Roman" w:cs="Times New Roman"/>
-          <w:i/>
-        </w:rPr>
-        <w:lastRenderedPageBreak/>
-        <w:t xml:space="preserve">Dimensional Convolutional Neural Networks </w:t>
-      </w:r>
-      <w:r>
-        <w:rPr>
-          <w:rFonts w:ascii="Times New Roman" w:hAnsi="Times New Roman" w:cs="Times New Roman"/>
-        </w:rPr>
-        <w:t>Physics in Medicine and Biology (</w:t>
-      </w:r>
-      <w:r>
-        <w:rPr>
-          <w:rFonts w:ascii="Times New Roman" w:hAnsi="Times New Roman" w:cs="Times New Roman"/>
-        </w:rPr>
-        <w:t>Accepted 10/2018</w:t>
-      </w:r>
-      <w:r>
-        <w:rPr>
-          <w:rFonts w:ascii="Times New Roman" w:hAnsi="Times New Roman" w:cs="Times New Roman"/>
-        </w:rPr>
-        <w:t>)</w:t>
-      </w:r>
-    </w:p>
-    <w:p>
-      <w:pPr>
-        <w:spacing w:after="60" w:line="240" w:lineRule="auto"/>
-        <w:rPr>
-          <w:rFonts w:ascii="Times New Roman" w:hAnsi="Times New Roman" w:cs="Times New Roman"/>
-          <w:color w:val="000000" w:themeColor="text1"/>
-        </w:rPr>
-      </w:pPr>
-      <w:r>
-        <w:rPr>
-          <w:rFonts w:ascii="Times New Roman" w:hAnsi="Times New Roman" w:cs="Times New Roman"/>
-          <w:b/>
-          <w:color w:val="000000" w:themeColor="text1"/>
-        </w:rPr>
-        <w:t xml:space="preserve">Anderson B.M, </w:t>
-      </w:r>
-      <w:r>
-        <w:rPr>
-          <w:rFonts w:ascii="Times New Roman" w:hAnsi="Times New Roman" w:cs="Times New Roman"/>
-          <w:color w:val="000000" w:themeColor="text1"/>
-        </w:rPr>
-        <w:t>Brock</w:t>
-      </w:r>
-      <w:r>
-        <w:rPr>
-          <w:rFonts w:ascii="Times New Roman" w:hAnsi="Times New Roman" w:cs="Times New Roman"/>
-          <w:color w:val="000000" w:themeColor="text1"/>
-        </w:rPr>
-        <w:t xml:space="preserve"> K.</w:t>
-      </w:r>
-      <w:r>
-        <w:rPr>
-          <w:rFonts w:ascii="Times New Roman" w:hAnsi="Times New Roman" w:cs="Times New Roman"/>
-          <w:color w:val="000000" w:themeColor="text1"/>
-        </w:rPr>
-        <w:t xml:space="preserve">, </w:t>
-      </w:r>
-      <w:r>
-        <w:rPr>
-          <w:rFonts w:ascii="Times New Roman" w:hAnsi="Times New Roman" w:cs="Times New Roman"/>
-          <w:color w:val="000000" w:themeColor="text1"/>
-        </w:rPr>
-        <w:t xml:space="preserve">et al. </w:t>
-      </w:r>
-      <w:r>
-        <w:rPr>
-          <w:rFonts w:ascii="Times New Roman" w:hAnsi="Times New Roman" w:cs="Times New Roman"/>
-          <w:i/>
-          <w:color w:val="000000" w:themeColor="text1"/>
-        </w:rPr>
-        <w:t>Improvement of liver ablation treatment for colorectal liver metastases</w:t>
-      </w:r>
-      <w:r>
-        <w:rPr>
-          <w:rFonts w:ascii="Times New Roman" w:hAnsi="Times New Roman" w:cs="Times New Roman"/>
-          <w:color w:val="000000" w:themeColor="text1"/>
-        </w:rPr>
-        <w:t xml:space="preserve">. </w:t>
-      </w:r>
-      <w:r>
-        <w:rPr>
-          <w:rFonts w:ascii="Times New Roman" w:hAnsi="Times New Roman" w:cs="Times New Roman"/>
-          <w:iCs/>
-          <w:color w:val="000000" w:themeColor="text1"/>
-        </w:rPr>
-        <w:t>Medical Imaging 2018: Image-Guided Procedures, Robotic Interventions, and Modeling</w:t>
-      </w:r>
-      <w:r>
-        <w:rPr>
-          <w:rFonts w:ascii="Times New Roman" w:hAnsi="Times New Roman" w:cs="Times New Roman"/>
-          <w:color w:val="000000" w:themeColor="text1"/>
-        </w:rPr>
-        <w:t>, 2018, p. 74.</w:t>
-      </w:r>
-    </w:p>
-    <w:p>
-      <w:pPr>
-        <w:spacing w:after="60" w:line="240" w:lineRule="auto"/>
-        <w:rPr>
-          <w:rFonts w:ascii="Times New Roman" w:hAnsi="Times New Roman" w:cs="Times New Roman"/>
-          <w:color w:val="000000" w:themeColor="text1"/>
-        </w:rPr>
-      </w:pPr>
-      <w:r>
-        <w:rPr>
-          <w:rFonts w:ascii="Times New Roman" w:hAnsi="Times New Roman" w:cs="Times New Roman"/>
-          <w:color w:val="000000" w:themeColor="text1"/>
-        </w:rPr>
-        <w:t xml:space="preserve">McCulloch M.M, </w:t>
-      </w:r>
-      <w:r>
-        <w:rPr>
-          <w:rFonts w:ascii="Times New Roman" w:hAnsi="Times New Roman" w:cs="Times New Roman"/>
-          <w:b/>
-          <w:color w:val="000000" w:themeColor="text1"/>
-        </w:rPr>
-        <w:t>Anderson B.M</w:t>
-      </w:r>
-      <w:r>
-        <w:rPr>
-          <w:rFonts w:ascii="Times New Roman" w:hAnsi="Times New Roman" w:cs="Times New Roman"/>
-          <w:color w:val="000000" w:themeColor="text1"/>
-        </w:rPr>
-        <w:t xml:space="preserve">, </w:t>
-      </w:r>
-      <w:proofErr w:type="gramStart"/>
-      <w:r>
-        <w:rPr>
-          <w:rFonts w:ascii="Times New Roman" w:hAnsi="Times New Roman" w:cs="Times New Roman"/>
-          <w:color w:val="000000" w:themeColor="text1"/>
-        </w:rPr>
-        <w:t>et</w:t>
-      </w:r>
-      <w:proofErr w:type="gramEnd"/>
-      <w:r>
-        <w:rPr>
-          <w:rFonts w:ascii="Times New Roman" w:hAnsi="Times New Roman" w:cs="Times New Roman"/>
-          <w:color w:val="000000" w:themeColor="text1"/>
-        </w:rPr>
-        <w:t xml:space="preserve">. </w:t>
-      </w:r>
-      <w:proofErr w:type="gramStart"/>
-      <w:r>
-        <w:rPr>
-          <w:rFonts w:ascii="Times New Roman" w:hAnsi="Times New Roman" w:cs="Times New Roman"/>
-          <w:color w:val="000000" w:themeColor="text1"/>
-        </w:rPr>
-        <w:t>al</w:t>
-      </w:r>
-      <w:proofErr w:type="gramEnd"/>
-      <w:r>
-        <w:rPr>
-          <w:rFonts w:ascii="Times New Roman" w:hAnsi="Times New Roman" w:cs="Times New Roman"/>
-          <w:color w:val="000000" w:themeColor="text1"/>
-        </w:rPr>
-        <w:t xml:space="preserve"> </w:t>
-      </w:r>
-      <w:r>
-        <w:rPr>
-          <w:rFonts w:ascii="Times New Roman" w:hAnsi="Times New Roman" w:cs="Times New Roman"/>
-          <w:i/>
-          <w:color w:val="000000" w:themeColor="text1"/>
-        </w:rPr>
-        <w:t>Deformable</w:t>
-      </w:r>
-      <w:r>
-        <w:rPr>
-          <w:rFonts w:ascii="Times New Roman" w:hAnsi="Times New Roman" w:cs="Times New Roman"/>
-          <w:i/>
-          <w:color w:val="000000" w:themeColor="text1"/>
-        </w:rPr>
-        <w:t xml:space="preserve"> Image Registration for Modelling Neck Flexion i</w:t>
-      </w:r>
-      <w:r>
-        <w:rPr>
-          <w:rFonts w:ascii="Times New Roman" w:hAnsi="Times New Roman" w:cs="Times New Roman"/>
-          <w:i/>
-          <w:color w:val="000000" w:themeColor="text1"/>
-        </w:rPr>
-        <w:t>n Head and Neck Cancer Patients.</w:t>
-      </w:r>
-      <w:r>
-        <w:rPr>
-          <w:rFonts w:ascii="Times New Roman" w:hAnsi="Times New Roman" w:cs="Times New Roman"/>
-          <w:color w:val="000000" w:themeColor="text1"/>
-        </w:rPr>
-        <w:t xml:space="preserve"> Physics in Medicine and Biology 09/2019</w:t>
-      </w:r>
-    </w:p>
-    <w:p>
-      <w:pPr>
-        <w:spacing w:after="60" w:line="240" w:lineRule="auto"/>
-        <w:rPr>
-          <w:rFonts w:ascii="Times New Roman" w:hAnsi="Times New Roman" w:cs="Times New Roman"/>
-          <w:color w:val="000000" w:themeColor="text1"/>
-        </w:rPr>
-      </w:pPr>
-      <w:proofErr w:type="spellStart"/>
-      <w:r>
-        <w:rPr>
-          <w:rFonts w:ascii="Times New Roman" w:hAnsi="Times New Roman" w:cs="Times New Roman"/>
-          <w:color w:val="000000" w:themeColor="text1"/>
-        </w:rPr>
-        <w:t>Ger</w:t>
-      </w:r>
-      <w:proofErr w:type="spellEnd"/>
-      <w:r>
-        <w:rPr>
-          <w:rFonts w:ascii="Times New Roman" w:hAnsi="Times New Roman" w:cs="Times New Roman"/>
-          <w:color w:val="000000" w:themeColor="text1"/>
-        </w:rPr>
-        <w:t xml:space="preserve"> R.B, Cardenas E.C, </w:t>
-      </w:r>
-      <w:r>
-        <w:rPr>
-          <w:rFonts w:ascii="Times New Roman" w:hAnsi="Times New Roman" w:cs="Times New Roman"/>
-          <w:b/>
-          <w:color w:val="000000" w:themeColor="text1"/>
-        </w:rPr>
-        <w:t>Anderson B.M</w:t>
-      </w:r>
-      <w:r>
-        <w:rPr>
-          <w:rFonts w:ascii="Times New Roman" w:hAnsi="Times New Roman" w:cs="Times New Roman"/>
-          <w:color w:val="000000" w:themeColor="text1"/>
-        </w:rPr>
-        <w:t xml:space="preserve">, </w:t>
-      </w:r>
-      <w:proofErr w:type="gramStart"/>
-      <w:r>
-        <w:rPr>
-          <w:rFonts w:ascii="Times New Roman" w:hAnsi="Times New Roman" w:cs="Times New Roman"/>
-          <w:color w:val="000000" w:themeColor="text1"/>
-        </w:rPr>
-        <w:t>et</w:t>
-      </w:r>
-      <w:proofErr w:type="gramEnd"/>
-      <w:r>
-        <w:rPr>
-          <w:rFonts w:ascii="Times New Roman" w:hAnsi="Times New Roman" w:cs="Times New Roman"/>
-          <w:color w:val="000000" w:themeColor="text1"/>
-        </w:rPr>
-        <w:t xml:space="preserve">. </w:t>
-      </w:r>
-      <w:proofErr w:type="gramStart"/>
-      <w:r>
-        <w:rPr>
-          <w:rFonts w:ascii="Times New Roman" w:hAnsi="Times New Roman" w:cs="Times New Roman"/>
-          <w:color w:val="000000" w:themeColor="text1"/>
-        </w:rPr>
-        <w:t>al</w:t>
-      </w:r>
-      <w:proofErr w:type="gramEnd"/>
-      <w:r>
-        <w:rPr>
-          <w:rFonts w:ascii="Times New Roman" w:hAnsi="Times New Roman" w:cs="Times New Roman"/>
-          <w:color w:val="000000" w:themeColor="text1"/>
-        </w:rPr>
-        <w:t xml:space="preserve"> </w:t>
-      </w:r>
-      <w:r>
-        <w:rPr>
-          <w:rFonts w:ascii="Times New Roman" w:hAnsi="Times New Roman" w:cs="Times New Roman"/>
-          <w:i/>
-          <w:color w:val="000000" w:themeColor="text1"/>
-        </w:rPr>
-        <w:t xml:space="preserve">Guidelines using Imaging Biomarker Explorer (IBEX) for </w:t>
-      </w:r>
-      <w:proofErr w:type="spellStart"/>
-      <w:r>
-        <w:rPr>
-          <w:rFonts w:ascii="Times New Roman" w:hAnsi="Times New Roman" w:cs="Times New Roman"/>
-          <w:i/>
-          <w:color w:val="000000" w:themeColor="text1"/>
-        </w:rPr>
-        <w:t>Radiomics</w:t>
-      </w:r>
-      <w:proofErr w:type="spellEnd"/>
-      <w:r>
-        <w:rPr>
-          <w:rFonts w:ascii="Times New Roman" w:hAnsi="Times New Roman" w:cs="Times New Roman"/>
-          <w:i/>
-          <w:color w:val="000000" w:themeColor="text1"/>
-        </w:rPr>
-        <w:t xml:space="preserve">. </w:t>
-      </w:r>
-      <w:r>
-        <w:rPr>
-          <w:rFonts w:ascii="Times New Roman" w:hAnsi="Times New Roman" w:cs="Times New Roman"/>
-          <w:color w:val="000000" w:themeColor="text1"/>
-        </w:rPr>
-        <w:t xml:space="preserve">Journal of Visualized Experiments </w:t>
-      </w:r>
-      <w:r>
-        <w:rPr>
-          <w:rFonts w:ascii="Times New Roman" w:hAnsi="Times New Roman" w:cs="Times New Roman"/>
-          <w:color w:val="000000" w:themeColor="text1"/>
-        </w:rPr>
-        <w:t>01/2018</w:t>
-      </w:r>
-    </w:p>
-    <w:p>
-      <w:pPr>
-        <w:spacing w:after="60" w:line="240" w:lineRule="auto"/>
-        <w:rPr>
-          <w:rFonts w:ascii="Times New Roman" w:hAnsi="Times New Roman" w:cs="Times New Roman"/>
-          <w:color w:val="000000" w:themeColor="text1"/>
-        </w:rPr>
-      </w:pPr>
-      <w:r>
-        <w:rPr>
-          <w:rFonts w:ascii="Times New Roman" w:hAnsi="Times New Roman" w:cs="Times New Roman"/>
-          <w:color w:val="000000" w:themeColor="text1"/>
-        </w:rPr>
-        <w:t xml:space="preserve">Court L.E, </w:t>
-      </w:r>
-      <w:proofErr w:type="spellStart"/>
-      <w:r>
-        <w:rPr>
-          <w:rFonts w:ascii="Times New Roman" w:hAnsi="Times New Roman" w:cs="Times New Roman"/>
-          <w:color w:val="000000" w:themeColor="text1"/>
-        </w:rPr>
-        <w:t>Kisling</w:t>
-      </w:r>
-      <w:proofErr w:type="spellEnd"/>
-      <w:r>
-        <w:rPr>
-          <w:rFonts w:ascii="Times New Roman" w:hAnsi="Times New Roman" w:cs="Times New Roman"/>
-          <w:color w:val="000000" w:themeColor="text1"/>
-        </w:rPr>
-        <w:t xml:space="preserve"> K, et al. </w:t>
+      <w:r>
+        <w:rPr>
+          <w:rFonts w:ascii="Times New Roman" w:hAnsi="Times New Roman" w:cs="Times New Roman"/>
+          <w:color w:val="000000" w:themeColor="text1"/>
+        </w:rPr>
+        <w:t xml:space="preserve">Court L.E, Kisling K, et al. </w:t>
       </w:r>
       <w:r>
         <w:rPr>
@@ -3080,6 +2807,7 @@
           <w:b/>
           <w:color w:val="000000" w:themeColor="text1"/>
           <w:shd w:val="clear" w:color="auto" w:fill="FFFFFF"/>
+          <w:lang w:val="fr-FR"/>
         </w:rPr>
         <w:t>Anderson, B.M.</w:t>
       </w:r>
@@ -3088,26 +2816,9 @@
           <w:rFonts w:ascii="Times New Roman" w:eastAsia="Times New Roman" w:hAnsi="Times New Roman" w:cs="Times New Roman"/>
           <w:color w:val="000000" w:themeColor="text1"/>
           <w:shd w:val="clear" w:color="auto" w:fill="FFFFFF"/>
-        </w:rPr>
-        <w:t xml:space="preserve">, </w:t>
-      </w:r>
-      <w:proofErr w:type="spellStart"/>
-      <w:r>
-        <w:rPr>
-          <w:rFonts w:ascii="Times New Roman" w:eastAsia="Times New Roman" w:hAnsi="Times New Roman" w:cs="Times New Roman"/>
-          <w:color w:val="000000" w:themeColor="text1"/>
-          <w:shd w:val="clear" w:color="auto" w:fill="FFFFFF"/>
-        </w:rPr>
-        <w:t>Rigaud</w:t>
-      </w:r>
-      <w:proofErr w:type="spellEnd"/>
-      <w:r>
-        <w:rPr>
-          <w:rFonts w:ascii="Times New Roman" w:eastAsia="Times New Roman" w:hAnsi="Times New Roman" w:cs="Times New Roman"/>
-          <w:color w:val="000000" w:themeColor="text1"/>
-          <w:shd w:val="clear" w:color="auto" w:fill="FFFFFF"/>
-        </w:rPr>
-        <w:t xml:space="preserve"> B., et al. </w:t>
+          <w:lang w:val="fr-FR"/>
+        </w:rPr>
+        <w:t xml:space="preserve">, Rigaud B., et al. </w:t>
       </w:r>
       <w:r>
         <w:rPr>
@@ -3208,25 +2919,7 @@
           <w:color w:val="000000" w:themeColor="text1"/>
           <w:shd w:val="clear" w:color="auto" w:fill="FFFFFF"/>
         </w:rPr>
-        <w:t xml:space="preserve">, </w:t>
-      </w:r>
-      <w:proofErr w:type="spellStart"/>
-      <w:r>
-        <w:rPr>
-          <w:rFonts w:ascii="Times New Roman" w:hAnsi="Times New Roman" w:cs="Times New Roman"/>
-          <w:color w:val="000000" w:themeColor="text1"/>
-          <w:shd w:val="clear" w:color="auto" w:fill="FFFFFF"/>
-        </w:rPr>
-        <w:t>Cazoulat</w:t>
-      </w:r>
-      <w:proofErr w:type="spellEnd"/>
-      <w:r>
-        <w:rPr>
-          <w:rFonts w:ascii="Times New Roman" w:hAnsi="Times New Roman" w:cs="Times New Roman"/>
-          <w:color w:val="000000" w:themeColor="text1"/>
-          <w:shd w:val="clear" w:color="auto" w:fill="FFFFFF"/>
-        </w:rPr>
-        <w:t xml:space="preserve"> G., et al. </w:t>
+        <w:t xml:space="preserve">, Cazoulat G., et al. </w:t>
       </w:r>
       <w:r>
         <w:rPr>
@@ -3319,6 +3012,7 @@
           <w:rFonts w:ascii="Times New Roman" w:hAnsi="Times New Roman"/>
           <w:color w:val="000000" w:themeColor="text1"/>
           <w:shd w:val="clear" w:color="auto" w:fill="FFFFFF"/>
+          <w:lang w:val="es-ES"/>
         </w:rPr>
       </w:pPr>
       <w:r>
@@ -3353,7 +3047,16 @@
           <w:color w:val="000000" w:themeColor="text1"/>
           <w:shd w:val="clear" w:color="auto" w:fill="FFFFFF"/>
         </w:rPr>
-        <w:t xml:space="preserve"> ASTRO Annual Conference. San Antonio, TX. 10/2018</w:t>
+        <w:t xml:space="preserve"> ASTRO Annual Conference. </w:t>
+      </w:r>
+      <w:r>
+        <w:rPr>
+          <w:rFonts w:ascii="Times New Roman" w:hAnsi="Times New Roman"/>
+          <w:color w:val="000000" w:themeColor="text1"/>
+          <w:shd w:val="clear" w:color="auto" w:fill="FFFFFF"/>
+          <w:lang w:val="es-ES"/>
+        </w:rPr>
+        <w:t>San Antonio, TX. 10/2018</w:t>
       </w:r>
     </w:p>
     <w:p>
@@ -3370,6 +3073,7 @@
         <w:rPr>
           <w:rFonts w:ascii="Times New Roman" w:hAnsi="Times New Roman"/>
           <w:color w:val="000000" w:themeColor="text1"/>
+          <w:lang w:val="es-ES"/>
         </w:rPr>
         <w:t xml:space="preserve">Cardenas C, </w:t>
       </w:r>
@@ -3378,6 +3082,7 @@
           <w:rFonts w:ascii="Times New Roman" w:hAnsi="Times New Roman"/>
           <w:b/>
           <w:color w:val="000000" w:themeColor="text1"/>
+          <w:lang w:val="es-ES"/>
         </w:rPr>
         <w:t>Anderson, B.M</w:t>
       </w:r>
@@ -3385,6 +3090,7 @@
         <w:rPr>
           <w:rFonts w:ascii="Times New Roman" w:hAnsi="Times New Roman"/>
           <w:color w:val="000000" w:themeColor="text1"/>
+          <w:lang w:val="es-ES"/>
         </w:rPr>
         <w:t xml:space="preserve">, et al. </w:t>
       </w:r>
@@ -3435,23 +3141,7 @@
           <w:rFonts w:ascii="Times New Roman" w:hAnsi="Times New Roman"/>
           <w:color w:val="000000" w:themeColor="text1"/>
         </w:rPr>
-        <w:t xml:space="preserve"> </w:t>
-      </w:r>
-      <w:proofErr w:type="gramStart"/>
-      <w:r>
-        <w:rPr>
-          <w:rFonts w:ascii="Times New Roman" w:hAnsi="Times New Roman"/>
-          <w:color w:val="000000" w:themeColor="text1"/>
-        </w:rPr>
-        <w:t>Cardenas</w:t>
-      </w:r>
-      <w:proofErr w:type="gramEnd"/>
-      <w:r>
-        <w:rPr>
-          <w:rFonts w:ascii="Times New Roman" w:hAnsi="Times New Roman"/>
-          <w:color w:val="000000" w:themeColor="text1"/>
-        </w:rPr>
-        <w:t xml:space="preserve"> C, et al. </w:t>
+        <w:t xml:space="preserve"> Cardenas C, et al. </w:t>
       </w:r>
       <w:r>
         <w:rPr>
@@ -3873,36 +3563,35 @@
           <w:color w:val="000000" w:themeColor="text1"/>
         </w:rPr>
       </w:pPr>
-      <w:proofErr w:type="spellStart"/>
       <w:r>
         <w:rPr>
           <w:rFonts w:ascii="Times New Roman" w:eastAsia="Times New Roman" w:hAnsi="Times New Roman" w:cs="Times New Roman"/>
           <w:color w:val="000000" w:themeColor="text1"/>
         </w:rPr>
-        <w:t>Rigaud</w:t>
-      </w:r>
-      <w:proofErr w:type="spellEnd"/>
+        <w:t xml:space="preserve">Rigaud, B., et al </w:t>
+      </w:r>
       <w:r>
         <w:rPr>
           <w:rFonts w:ascii="Times New Roman" w:eastAsia="Times New Roman" w:hAnsi="Times New Roman" w:cs="Times New Roman"/>
-          <w:color w:val="000000" w:themeColor="text1"/>
-        </w:rPr>
-        <w:t xml:space="preserve">, B., et al </w:t>
+          <w:i/>
+          <w:color w:val="000000" w:themeColor="text1"/>
+        </w:rPr>
+        <w:t>Evaluation of Deep Learning-Based Automatic Segmentation of the Pancreas</w:t>
       </w:r>
       <w:r>
         <w:rPr>
           <w:rFonts w:ascii="Times New Roman" w:eastAsia="Times New Roman" w:hAnsi="Times New Roman" w:cs="Times New Roman"/>
-          <w:i/>
-          <w:color w:val="000000" w:themeColor="text1"/>
-        </w:rPr>
-        <w:t>Evaluation of Deep Learning-Based Automatic Segmentation of the Pancreas</w:t>
+          <w:color w:val="000000" w:themeColor="text1"/>
+        </w:rPr>
+        <w:t xml:space="preserve"> AAPM Annual </w:t>
       </w:r>
       <w:r>
         <w:rPr>
           <w:rFonts w:ascii="Times New Roman" w:eastAsia="Times New Roman" w:hAnsi="Times New Roman" w:cs="Times New Roman"/>
           <w:color w:val="000000" w:themeColor="text1"/>
         </w:rPr>
-        <w:t xml:space="preserve"> AAPM Annual Conference. Virtual, 07/2021</w:t>
+        <w:lastRenderedPageBreak/>
+        <w:t>Conference. Virtual, 07/2021</w:t>
       </w:r>
     </w:p>
     <w:p>
@@ -3944,49 +3633,39 @@
           <w:color w:val="000000" w:themeColor="text1"/>
         </w:rPr>
       </w:pPr>
-      <w:proofErr w:type="spellStart"/>
       <w:r>
         <w:rPr>
           <w:rFonts w:ascii="Times New Roman" w:eastAsia="Times New Roman" w:hAnsi="Times New Roman" w:cs="Times New Roman"/>
           <w:color w:val="000000" w:themeColor="text1"/>
         </w:rPr>
-        <w:lastRenderedPageBreak/>
-        <w:t>Reber</w:t>
-      </w:r>
-      <w:proofErr w:type="spellEnd"/>
+        <w:t xml:space="preserve">Reber, B., </w:t>
+      </w:r>
       <w:r>
         <w:rPr>
           <w:rFonts w:ascii="Times New Roman" w:eastAsia="Times New Roman" w:hAnsi="Times New Roman" w:cs="Times New Roman"/>
-          <w:color w:val="000000" w:themeColor="text1"/>
-        </w:rPr>
-        <w:t xml:space="preserve">, B., </w:t>
+          <w:b/>
+          <w:color w:val="000000" w:themeColor="text1"/>
+        </w:rPr>
+        <w:t>Anderson, B.M.</w:t>
       </w:r>
       <w:r>
         <w:rPr>
           <w:rFonts w:ascii="Times New Roman" w:eastAsia="Times New Roman" w:hAnsi="Times New Roman" w:cs="Times New Roman"/>
-          <w:b/>
-          <w:color w:val="000000" w:themeColor="text1"/>
-        </w:rPr>
-        <w:t>Anderson, B.M.</w:t>
+          <w:color w:val="000000" w:themeColor="text1"/>
+        </w:rPr>
+        <w:t xml:space="preserve">, et al </w:t>
       </w:r>
       <w:r>
         <w:rPr>
           <w:rFonts w:ascii="Times New Roman" w:eastAsia="Times New Roman" w:hAnsi="Times New Roman" w:cs="Times New Roman"/>
-          <w:color w:val="000000" w:themeColor="text1"/>
-        </w:rPr>
-        <w:t xml:space="preserve">, et al </w:t>
+          <w:i/>
+          <w:color w:val="000000" w:themeColor="text1"/>
+        </w:rPr>
+        <w:t xml:space="preserve">Predicting Osteoradionecrosis From Head and Neck Radiotherapy Using a Residual convolutional Neural Network </w:t>
       </w:r>
       <w:r>
         <w:rPr>
           <w:rFonts w:ascii="Times New Roman" w:eastAsia="Times New Roman" w:hAnsi="Times New Roman" w:cs="Times New Roman"/>
-          <w:i/>
-          <w:color w:val="000000" w:themeColor="text1"/>
-        </w:rPr>
-        <w:t xml:space="preserve">Predicting Osteoradionecrosis From Head and Neck Radiotherapy Using a Residual convolutional Neural Network </w:t>
-      </w:r>
-      <w:r>
-        <w:rPr>
-          <w:rFonts w:ascii="Times New Roman" w:eastAsia="Times New Roman" w:hAnsi="Times New Roman" w:cs="Times New Roman"/>
           <w:color w:val="000000" w:themeColor="text1"/>
         </w:rPr>
         <w:t>AAPM Annual Conference. Virtual, 07/2021</w:t>
@@ -4161,23 +3840,7 @@
           <w:rFonts w:ascii="Times New Roman" w:hAnsi="Times New Roman" w:cs="Times New Roman"/>
           <w:color w:val="000000" w:themeColor="text1"/>
         </w:rPr>
-        <w:t xml:space="preserve"> International Society of Radiation Epidemiology and Dosimetry, </w:t>
-      </w:r>
-      <w:proofErr w:type="spellStart"/>
-      <w:r>
-        <w:rPr>
-          <w:rFonts w:ascii="Times New Roman" w:hAnsi="Times New Roman" w:cs="Times New Roman"/>
-          <w:color w:val="000000" w:themeColor="text1"/>
-        </w:rPr>
-        <w:t>Sitges</w:t>
-      </w:r>
-      <w:proofErr w:type="spellEnd"/>
-      <w:r>
-        <w:rPr>
-          <w:rFonts w:ascii="Times New Roman" w:hAnsi="Times New Roman" w:cs="Times New Roman"/>
-          <w:color w:val="000000" w:themeColor="text1"/>
-        </w:rPr>
-        <w:t>, Spain.</w:t>
+        <w:t xml:space="preserve"> International Society of Radiation Epidemiology and Dosimetry, Sitges, Spain.</w:t>
       </w:r>
       <w:r>
         <w:rPr>
@@ -4252,43 +3915,7 @@
           <w:color w:val="000000" w:themeColor="text1"/>
           <w:shd w:val="clear" w:color="auto" w:fill="FFFFFF"/>
         </w:rPr>
-        <w:t xml:space="preserve">, </w:t>
-      </w:r>
-      <w:proofErr w:type="gramStart"/>
-      <w:r>
-        <w:rPr>
-          <w:rFonts w:ascii="Times New Roman" w:hAnsi="Times New Roman"/>
-          <w:color w:val="000000" w:themeColor="text1"/>
-          <w:shd w:val="clear" w:color="auto" w:fill="FFFFFF"/>
-        </w:rPr>
-        <w:t>et</w:t>
-      </w:r>
-      <w:proofErr w:type="gramEnd"/>
-      <w:r>
-        <w:rPr>
-          <w:rFonts w:ascii="Times New Roman" w:hAnsi="Times New Roman"/>
-          <w:color w:val="000000" w:themeColor="text1"/>
-          <w:shd w:val="clear" w:color="auto" w:fill="FFFFFF"/>
-        </w:rPr>
-        <w:t xml:space="preserve">. </w:t>
-      </w:r>
-      <w:proofErr w:type="gramStart"/>
-      <w:r>
-        <w:rPr>
-          <w:rFonts w:ascii="Times New Roman" w:hAnsi="Times New Roman"/>
-          <w:color w:val="000000" w:themeColor="text1"/>
-          <w:shd w:val="clear" w:color="auto" w:fill="FFFFFF"/>
-        </w:rPr>
-        <w:t>al</w:t>
-      </w:r>
-      <w:proofErr w:type="gramEnd"/>
-      <w:r>
-        <w:rPr>
-          <w:rFonts w:ascii="Times New Roman" w:hAnsi="Times New Roman"/>
-          <w:color w:val="000000" w:themeColor="text1"/>
-          <w:shd w:val="clear" w:color="auto" w:fill="FFFFFF"/>
-        </w:rPr>
-        <w:t xml:space="preserve"> </w:t>
+        <w:t xml:space="preserve">, et. al </w:t>
       </w:r>
       <w:r>
         <w:rPr>
@@ -4320,6 +3947,7 @@
         <w:rPr>
           <w:rFonts w:ascii="Times New Roman" w:hAnsi="Times New Roman"/>
           <w:color w:val="000000" w:themeColor="text1"/>
+          <w:lang w:val="fr-FR"/>
         </w:rPr>
         <w:t xml:space="preserve">Lin E.Y., </w:t>
       </w:r>
@@ -4328,6 +3956,7 @@
           <w:rFonts w:ascii="Times New Roman" w:hAnsi="Times New Roman"/>
           <w:b/>
           <w:color w:val="000000" w:themeColor="text1"/>
+          <w:lang w:val="fr-FR"/>
         </w:rPr>
         <w:t>Anderson B.M</w:t>
       </w:r>
@@ -4335,6 +3964,7 @@
         <w:rPr>
           <w:rFonts w:ascii="Times New Roman" w:hAnsi="Times New Roman"/>
           <w:color w:val="000000" w:themeColor="text1"/>
+          <w:lang w:val="fr-FR"/>
         </w:rPr>
         <w:t xml:space="preserve">, et al. </w:t>
       </w:r>
@@ -4362,21 +3992,12 @@
           <w:color w:val="000000" w:themeColor="text1"/>
         </w:rPr>
       </w:pPr>
-      <w:proofErr w:type="spellStart"/>
-      <w:r>
-        <w:rPr>
-          <w:rFonts w:ascii="Times New Roman" w:hAnsi="Times New Roman"/>
-          <w:color w:val="000000" w:themeColor="text1"/>
-        </w:rPr>
-        <w:t>Kisling</w:t>
-      </w:r>
-      <w:proofErr w:type="spellEnd"/>
-      <w:r>
-        <w:rPr>
-          <w:rFonts w:ascii="Times New Roman" w:hAnsi="Times New Roman"/>
-          <w:color w:val="000000" w:themeColor="text1"/>
-        </w:rPr>
-        <w:t xml:space="preserve"> K., et al. </w:t>
+      <w:r>
+        <w:rPr>
+          <w:rFonts w:ascii="Times New Roman" w:hAnsi="Times New Roman"/>
+          <w:color w:val="000000" w:themeColor="text1"/>
+        </w:rPr>
+        <w:t xml:space="preserve">Kisling K., et al. </w:t>
       </w:r>
       <w:r>
         <w:rPr>
@@ -4430,25 +4051,7 @@
           <w:i/>
           <w:color w:val="000000" w:themeColor="text1"/>
         </w:rPr>
-        <w:t xml:space="preserve">A Comparison of Deformable Registration Techniques for Pre and Post-Treatment </w:t>
-      </w:r>
-      <w:proofErr w:type="spellStart"/>
-      <w:r>
-        <w:rPr>
-          <w:rFonts w:ascii="Times New Roman" w:hAnsi="Times New Roman"/>
-          <w:i/>
-          <w:color w:val="000000" w:themeColor="text1"/>
-        </w:rPr>
-        <w:t>Cholangiocarcinoma</w:t>
-      </w:r>
-      <w:proofErr w:type="spellEnd"/>
-      <w:r>
-        <w:rPr>
-          <w:rFonts w:ascii="Times New Roman" w:hAnsi="Times New Roman"/>
-          <w:i/>
-          <w:color w:val="000000" w:themeColor="text1"/>
-        </w:rPr>
-        <w:t xml:space="preserve"> CT Images. </w:t>
+        <w:t xml:space="preserve">A Comparison of Deformable Registration Techniques for Pre and Post-Treatment Cholangiocarcinoma CT Images. </w:t>
       </w:r>
       <w:r>
         <w:rPr>
@@ -4466,37 +4069,12 @@
           <w:color w:val="000000" w:themeColor="text1"/>
         </w:rPr>
       </w:pPr>
-      <w:proofErr w:type="spellStart"/>
-      <w:r>
-        <w:rPr>
-          <w:rFonts w:ascii="Times New Roman" w:hAnsi="Times New Roman" w:cs="Times New Roman"/>
-          <w:color w:val="000000" w:themeColor="text1"/>
-        </w:rPr>
-        <w:t>Cazoulat</w:t>
-      </w:r>
-      <w:proofErr w:type="spellEnd"/>
-      <w:r>
-        <w:rPr>
-          <w:rFonts w:ascii="Times New Roman" w:hAnsi="Times New Roman" w:cs="Times New Roman"/>
-          <w:color w:val="000000" w:themeColor="text1"/>
-        </w:rPr>
-        <w:t xml:space="preserve"> G, </w:t>
-      </w:r>
-      <w:proofErr w:type="spellStart"/>
-      <w:r>
-        <w:rPr>
-          <w:rFonts w:ascii="Times New Roman" w:hAnsi="Times New Roman" w:cs="Times New Roman"/>
-          <w:color w:val="000000" w:themeColor="text1"/>
-        </w:rPr>
-        <w:t>Chaudhury</w:t>
-      </w:r>
-      <w:proofErr w:type="spellEnd"/>
-      <w:r>
-        <w:rPr>
-          <w:rFonts w:ascii="Times New Roman" w:hAnsi="Times New Roman" w:cs="Times New Roman"/>
-          <w:color w:val="000000" w:themeColor="text1"/>
-        </w:rPr>
-        <w:t xml:space="preserve"> B, </w:t>
+      <w:r>
+        <w:rPr>
+          <w:rFonts w:ascii="Times New Roman" w:hAnsi="Times New Roman" w:cs="Times New Roman"/>
+          <w:color w:val="000000" w:themeColor="text1"/>
+        </w:rPr>
+        <w:t xml:space="preserve">Cazoulat G, Chaudhury B, </w:t>
       </w:r>
       <w:r>
         <w:rPr>
@@ -4611,7 +4189,6 @@
           <w:color w:val="000000" w:themeColor="text1"/>
         </w:rPr>
       </w:pPr>
-      <w:proofErr w:type="spellStart"/>
       <w:r>
         <w:rPr>
           <w:rFonts w:ascii="Times New Roman" w:hAnsi="Times New Roman" w:cs="Times New Roman"/>
@@ -4619,7 +4196,6 @@
         </w:rPr>
         <w:t>WizKids</w:t>
       </w:r>
-      <w:proofErr w:type="spellEnd"/>
       <w:r>
         <w:rPr>
           <w:rFonts w:ascii="Times New Roman" w:hAnsi="Times New Roman" w:cs="Times New Roman"/>
@@ -4981,6 +4557,7 @@
           <w:color w:val="000000" w:themeColor="text1"/>
           <w:u w:val="single"/>
         </w:rPr>
+        <w:lastRenderedPageBreak/>
         <w:t>Eagle Scout</w:t>
       </w:r>
       <w:r>
@@ -5002,7 +4579,7 @@
 </file>
 
 <file path=word/endnotes.xml><?xml version="1.0" encoding="utf-8"?>
-<w:endnotes xmlns:wpc="http://schemas.microsoft.com/office/word/2010/wordprocessingCanvas" xmlns:cx="http://schemas.microsoft.com/office/drawing/2014/chartex" xmlns:cx1="http://schemas.microsoft.com/office/drawing/2015/9/8/chartex" xmlns:mc="http://schemas.openxmlformats.org/markup-compatibility/2006" xmlns:o="urn:schemas-microsoft-com:office:office" xmlns:r="http://schemas.openxmlformats.org/officeDocument/2006/relationships" xmlns:m="http://schemas.openxmlformats.org/officeDocument/2006/math" xmlns:v="urn:schemas-microsoft-com:vml" xmlns:wp14="http://schemas.microsoft.com/office/word/2010/wordprocessingDrawing" xmlns:wp="http://schemas.openxmlformats.org/drawingml/2006/wordprocessingDrawing" xmlns:w10="urn:schemas-microsoft-com:office:word" xmlns:w="http://schemas.openxmlformats.org/wordprocessingml/2006/main" xmlns:w14="http://schemas.microsoft.com/office/word/2010/wordml" xmlns:w15="http://schemas.microsoft.com/office/word/2012/wordml" xmlns:w16se="http://schemas.microsoft.com/office/word/2015/wordml/symex" xmlns:wpg="http://schemas.microsoft.com/office/word/2010/wordprocessingGroup" xmlns:wpi="http://schemas.microsoft.com/office/word/2010/wordprocessingInk" xmlns:wne="http://schemas.microsoft.com/office/word/2006/wordml" xmlns:wps="http://schemas.microsoft.com/office/word/2010/wordprocessingShape" mc:Ignorable="w14 w15 w16se wp14">
+<w:endnotes xmlns:wpc="http://schemas.microsoft.com/office/word/2010/wordprocessingCanvas" xmlns:cx="http://schemas.microsoft.com/office/drawing/2014/chartex" xmlns:cx1="http://schemas.microsoft.com/office/drawing/2015/9/8/chartex" xmlns:cx2="http://schemas.microsoft.com/office/drawing/2015/10/21/chartex" xmlns:cx3="http://schemas.microsoft.com/office/drawing/2016/5/9/chartex" xmlns:cx4="http://schemas.microsoft.com/office/drawing/2016/5/10/chartex" xmlns:cx5="http://schemas.microsoft.com/office/drawing/2016/5/11/chartex" xmlns:cx6="http://schemas.microsoft.com/office/drawing/2016/5/12/chartex" xmlns:cx7="http://schemas.microsoft.com/office/drawing/2016/5/13/chartex" xmlns:cx8="http://schemas.microsoft.com/office/drawing/2016/5/14/chartex" xmlns:mc="http://schemas.openxmlformats.org/markup-compatibility/2006" xmlns:aink="http://schemas.microsoft.com/office/drawing/2016/ink" xmlns:am3d="http://schemas.microsoft.com/office/drawing/2017/model3d" xmlns:o="urn:schemas-microsoft-com:office:office" xmlns:r="http://schemas.openxmlformats.org/officeDocument/2006/relationships" xmlns:m="http://schemas.openxmlformats.org/officeDocument/2006/math" xmlns:v="urn:schemas-microsoft-com:vml" xmlns:wp14="http://schemas.microsoft.com/office/word/2010/wordprocessingDrawing" xmlns:wp="http://schemas.openxmlformats.org/drawingml/2006/wordprocessingDrawing" xmlns:w10="urn:schemas-microsoft-com:office:word" xmlns:w="http://schemas.openxmlformats.org/wordprocessingml/2006/main" xmlns:w14="http://schemas.microsoft.com/office/word/2010/wordml" xmlns:w15="http://schemas.microsoft.com/office/word/2012/wordml" xmlns:w16cex="http://schemas.microsoft.com/office/word/2018/wordml/cex" xmlns:w16cid="http://schemas.microsoft.com/office/word/2016/wordml/cid" xmlns:w16="http://schemas.microsoft.com/office/word/2018/wordml" xmlns:w16sdtdh="http://schemas.microsoft.com/office/word/2020/wordml/sdtdatahash" xmlns:w16se="http://schemas.microsoft.com/office/word/2015/wordml/symex" xmlns:wpg="http://schemas.microsoft.com/office/word/2010/wordprocessingGroup" xmlns:wpi="http://schemas.microsoft.com/office/word/2010/wordprocessingInk" xmlns:wne="http://schemas.microsoft.com/office/word/2006/wordml" xmlns:wps="http://schemas.microsoft.com/office/word/2010/wordprocessingShape" mc:Ignorable="w14 w15 w16se w16cid w16 w16cex w16sdtdh wp14">
   <w:endnote w:type="separator" w:id="-1">
     <w:p>
       <w:pPr>
@@ -5027,7 +4604,7 @@
 </file>
 
 <file path=word/footnotes.xml><?xml version="1.0" encoding="utf-8"?>
-<w:footnotes xmlns:wpc="http://schemas.microsoft.com/office/word/2010/wordprocessingCanvas" xmlns:cx="http://schemas.microsoft.com/office/drawing/2014/chartex" xmlns:cx1="http://schemas.microsoft.com/office/drawing/2015/9/8/chartex" xmlns:mc="http://schemas.openxmlformats.org/markup-compatibility/2006" xmlns:o="urn:schemas-microsoft-com:office:office" xmlns:r="http://schemas.openxmlformats.org/officeDocument/2006/relationships" xmlns:m="http://schemas.openxmlformats.org/officeDocument/2006/math" xmlns:v="urn:schemas-microsoft-com:vml" xmlns:wp14="http://schemas.microsoft.com/office/word/2010/wordprocessingDrawing" xmlns:wp="http://schemas.openxmlformats.org/drawingml/2006/wordprocessingDrawing" xmlns:w10="urn:schemas-microsoft-com:office:word" xmlns:w="http://schemas.openxmlformats.org/wordprocessingml/2006/main" xmlns:w14="http://schemas.microsoft.com/office/word/2010/wordml" xmlns:w15="http://schemas.microsoft.com/office/word/2012/wordml" xmlns:w16se="http://schemas.microsoft.com/office/word/2015/wordml/symex" xmlns:wpg="http://schemas.microsoft.com/office/word/2010/wordprocessingGroup" xmlns:wpi="http://schemas.microsoft.com/office/word/2010/wordprocessingInk" xmlns:wne="http://schemas.microsoft.com/office/word/2006/wordml" xmlns:wps="http://schemas.microsoft.com/office/word/2010/wordprocessingShape" mc:Ignorable="w14 w15 w16se wp14">
+<w:footnotes xmlns:wpc="http://schemas.microsoft.com/office/word/2010/wordprocessingCanvas" xmlns:cx="http://schemas.microsoft.com/office/drawing/2014/chartex" xmlns:cx1="http://schemas.microsoft.com/office/drawing/2015/9/8/chartex" xmlns:cx2="http://schemas.microsoft.com/office/drawing/2015/10/21/chartex" xmlns:cx3="http://schemas.microsoft.com/office/drawing/2016/5/9/chartex" xmlns:cx4="http://schemas.microsoft.com/office/drawing/2016/5/10/chartex" xmlns:cx5="http://schemas.microsoft.com/office/drawing/2016/5/11/chartex" xmlns:cx6="http://schemas.microsoft.com/office/drawing/2016/5/12/chartex" xmlns:cx7="http://schemas.microsoft.com/office/drawing/2016/5/13/chartex" xmlns:cx8="http://schemas.microsoft.com/office/drawing/2016/5/14/chartex" xmlns:mc="http://schemas.openxmlformats.org/markup-compatibility/2006" xmlns:aink="http://schemas.microsoft.com/office/drawing/2016/ink" xmlns:am3d="http://schemas.microsoft.com/office/drawing/2017/model3d" xmlns:o="urn:schemas-microsoft-com:office:office" xmlns:r="http://schemas.openxmlformats.org/officeDocument/2006/relationships" xmlns:m="http://schemas.openxmlformats.org/officeDocument/2006/math" xmlns:v="urn:schemas-microsoft-com:vml" xmlns:wp14="http://schemas.microsoft.com/office/word/2010/wordprocessingDrawing" xmlns:wp="http://schemas.openxmlformats.org/drawingml/2006/wordprocessingDrawing" xmlns:w10="urn:schemas-microsoft-com:office:word" xmlns:w="http://schemas.openxmlformats.org/wordprocessingml/2006/main" xmlns:w14="http://schemas.microsoft.com/office/word/2010/wordml" xmlns:w15="http://schemas.microsoft.com/office/word/2012/wordml" xmlns:w16cex="http://schemas.microsoft.com/office/word/2018/wordml/cex" xmlns:w16cid="http://schemas.microsoft.com/office/word/2016/wordml/cid" xmlns:w16="http://schemas.microsoft.com/office/word/2018/wordml" xmlns:w16sdtdh="http://schemas.microsoft.com/office/word/2020/wordml/sdtdatahash" xmlns:w16se="http://schemas.microsoft.com/office/word/2015/wordml/symex" xmlns:wpg="http://schemas.microsoft.com/office/word/2010/wordprocessingGroup" xmlns:wpi="http://schemas.microsoft.com/office/word/2010/wordprocessingInk" xmlns:wne="http://schemas.microsoft.com/office/word/2006/wordml" xmlns:wps="http://schemas.microsoft.com/office/word/2010/wordprocessingShape" mc:Ignorable="w14 w15 w16se w16cid w16 w16cex w16sdtdh wp14">
   <w:footnote w:type="separator" w:id="-1">
     <w:p>
       <w:pPr>
@@ -5052,7 +4629,7 @@
 </file>
 
 <file path=word/header1.xml><?xml version="1.0" encoding="utf-8"?>
-<w:hdr xmlns:wpc="http://schemas.microsoft.com/office/word/2010/wordprocessingCanvas" xmlns:cx="http://schemas.microsoft.com/office/drawing/2014/chartex" xmlns:cx1="http://schemas.microsoft.com/office/drawing/2015/9/8/chartex" xmlns:mc="http://schemas.openxmlformats.org/markup-compatibility/2006" xmlns:o="urn:schemas-microsoft-com:office:office" xmlns:r="http://schemas.openxmlformats.org/officeDocument/2006/relationships" xmlns:m="http://schemas.openxmlformats.org/officeDocument/2006/math" xmlns:v="urn:schemas-microsoft-com:vml" xmlns:wp14="http://schemas.microsoft.com/office/word/2010/wordprocessingDrawing" xmlns:wp="http://schemas.openxmlformats.org/drawingml/2006/wordprocessingDrawing" xmlns:w10="urn:schemas-microsoft-com:office:word" xmlns:w="http://schemas.openxmlformats.org/wordprocessingml/2006/main" xmlns:w14="http://schemas.microsoft.com/office/word/2010/wordml" xmlns:w15="http://schemas.microsoft.com/office/word/2012/wordml" xmlns:w16se="http://schemas.microsoft.com/office/word/2015/wordml/symex" xmlns:wpg="http://schemas.microsoft.com/office/word/2010/wordprocessingGroup" xmlns:wpi="http://schemas.microsoft.com/office/word/2010/wordprocessingInk" xmlns:wne="http://schemas.microsoft.com/office/word/2006/wordml" xmlns:wps="http://schemas.microsoft.com/office/word/2010/wordprocessingShape" mc:Ignorable="w14 w15 w16se wp14">
+<w:hdr xmlns:wpc="http://schemas.microsoft.com/office/word/2010/wordprocessingCanvas" xmlns:cx="http://schemas.microsoft.com/office/drawing/2014/chartex" xmlns:cx1="http://schemas.microsoft.com/office/drawing/2015/9/8/chartex" xmlns:cx2="http://schemas.microsoft.com/office/drawing/2015/10/21/chartex" xmlns:cx3="http://schemas.microsoft.com/office/drawing/2016/5/9/chartex" xmlns:cx4="http://schemas.microsoft.com/office/drawing/2016/5/10/chartex" xmlns:cx5="http://schemas.microsoft.com/office/drawing/2016/5/11/chartex" xmlns:cx6="http://schemas.microsoft.com/office/drawing/2016/5/12/chartex" xmlns:cx7="http://schemas.microsoft.com/office/drawing/2016/5/13/chartex" xmlns:cx8="http://schemas.microsoft.com/office/drawing/2016/5/14/chartex" xmlns:mc="http://schemas.openxmlformats.org/markup-compatibility/2006" xmlns:aink="http://schemas.microsoft.com/office/drawing/2016/ink" xmlns:am3d="http://schemas.microsoft.com/office/drawing/2017/model3d" xmlns:o="urn:schemas-microsoft-com:office:office" xmlns:r="http://schemas.openxmlformats.org/officeDocument/2006/relationships" xmlns:m="http://schemas.openxmlformats.org/officeDocument/2006/math" xmlns:v="urn:schemas-microsoft-com:vml" xmlns:wp14="http://schemas.microsoft.com/office/word/2010/wordprocessingDrawing" xmlns:wp="http://schemas.openxmlformats.org/drawingml/2006/wordprocessingDrawing" xmlns:w10="urn:schemas-microsoft-com:office:word" xmlns:w="http://schemas.openxmlformats.org/wordprocessingml/2006/main" xmlns:w14="http://schemas.microsoft.com/office/word/2010/wordml" xmlns:w15="http://schemas.microsoft.com/office/word/2012/wordml" xmlns:w16cex="http://schemas.microsoft.com/office/word/2018/wordml/cex" xmlns:w16cid="http://schemas.microsoft.com/office/word/2016/wordml/cid" xmlns:w16="http://schemas.microsoft.com/office/word/2018/wordml" xmlns:w16sdtdh="http://schemas.microsoft.com/office/word/2020/wordml/sdtdatahash" xmlns:w16se="http://schemas.microsoft.com/office/word/2015/wordml/symex" xmlns:wpg="http://schemas.microsoft.com/office/word/2010/wordprocessingGroup" xmlns:wpi="http://schemas.microsoft.com/office/word/2010/wordprocessingInk" xmlns:wne="http://schemas.microsoft.com/office/word/2006/wordml" xmlns:wps="http://schemas.microsoft.com/office/word/2010/wordprocessingShape" mc:Ignorable="w14 w15 w16se w16cid w16 w16cex w16sdtdh wp14">
   <w:p>
     <w:pPr>
       <w:spacing w:after="0" w:line="0" w:lineRule="atLeast"/>
@@ -5066,7 +4643,7 @@
 </file>
 
 <file path=word/styles.xml><?xml version="1.0" encoding="utf-8"?>
-<w:styles xmlns:mc="http://schemas.openxmlformats.org/markup-compatibility/2006" xmlns:r="http://schemas.openxmlformats.org/officeDocument/2006/relationships" xmlns:w="http://schemas.openxmlformats.org/wordprocessingml/2006/main" xmlns:w14="http://schemas.microsoft.com/office/word/2010/wordml" xmlns:w15="http://schemas.microsoft.com/office/word/2012/wordml" xmlns:w16se="http://schemas.microsoft.com/office/word/2015/wordml/symex" mc:Ignorable="w14 w15 w16se">
+<w:styles xmlns:mc="http://schemas.openxmlformats.org/markup-compatibility/2006" xmlns:r="http://schemas.openxmlformats.org/officeDocument/2006/relationships" xmlns:w="http://schemas.openxmlformats.org/wordprocessingml/2006/main" xmlns:w14="http://schemas.microsoft.com/office/word/2010/wordml" xmlns:w15="http://schemas.microsoft.com/office/word/2012/wordml" xmlns:w16cex="http://schemas.microsoft.com/office/word/2018/wordml/cex" xmlns:w16cid="http://schemas.microsoft.com/office/word/2016/wordml/cid" xmlns:w16="http://schemas.microsoft.com/office/word/2018/wordml" xmlns:w16sdtdh="http://schemas.microsoft.com/office/word/2020/wordml/sdtdatahash" xmlns:w16se="http://schemas.microsoft.com/office/word/2015/wordml/symex" mc:Ignorable="w14 w15 w16se w16cid w16 w16cex w16sdtdh">
   <w:docDefaults>
     <w:rPrDefault>
       <w:rPr>
@@ -5082,7 +4659,7 @@
       </w:pPr>
     </w:pPrDefault>
   </w:docDefaults>
-  <w:latentStyles w:defLockedState="0" w:defUIPriority="99" w:defSemiHidden="0" w:defUnhideWhenUsed="0" w:defQFormat="0" w:count="371">
+  <w:latentStyles w:defLockedState="0" w:defUIPriority="99" w:defSemiHidden="0" w:defUnhideWhenUsed="0" w:defQFormat="0" w:count="376">
     <w:lsdException w:name="Normal" w:uiPriority="0" w:qFormat="1"/>
     <w:lsdException w:name="heading 1" w:uiPriority="0" w:qFormat="1"/>
     <w:lsdException w:name="heading 2" w:semiHidden="1" w:uiPriority="9" w:unhideWhenUsed="1" w:qFormat="1"/>
@@ -5188,7 +4765,6 @@
     <w:lsdException w:name="HTML Sample" w:semiHidden="1" w:unhideWhenUsed="1"/>
     <w:lsdException w:name="HTML Typewriter" w:semiHidden="1" w:unhideWhenUsed="1"/>
     <w:lsdException w:name="HTML Variable" w:semiHidden="1" w:unhideWhenUsed="1"/>
-    <w:lsdException w:name="Normal Table" w:semiHidden="1" w:unhideWhenUsed="1"/>
     <w:lsdException w:name="annotation subject" w:semiHidden="1" w:unhideWhenUsed="1"/>
     <w:lsdException w:name="No List" w:semiHidden="1" w:unhideWhenUsed="1"/>
     <w:lsdException w:name="Outline List 1" w:semiHidden="1" w:unhideWhenUsed="1"/>
@@ -5231,11 +4807,8 @@
     <w:lsdException w:name="Table Contemporary" w:semiHidden="1" w:unhideWhenUsed="1"/>
     <w:lsdException w:name="Table Elegant" w:semiHidden="1" w:unhideWhenUsed="1"/>
     <w:lsdException w:name="Table Professional" w:semiHidden="1" w:unhideWhenUsed="1"/>
-    <w:lsdException w:name="Table Subtle 1" w:semiHidden="1" w:unhideWhenUsed="1"/>
     <w:lsdException w:name="Table Subtle 2" w:semiHidden="1" w:unhideWhenUsed="1"/>
     <w:lsdException w:name="Table Web 1" w:semiHidden="1" w:unhideWhenUsed="1"/>
-    <w:lsdException w:name="Table Web 2" w:semiHidden="1" w:unhideWhenUsed="1"/>
-    <w:lsdException w:name="Table Web 3" w:semiHidden="1" w:unhideWhenUsed="1"/>
     <w:lsdException w:name="Balloon Text" w:semiHidden="1" w:unhideWhenUsed="1"/>
     <w:lsdException w:name="Table Grid" w:uiPriority="0"/>
     <w:lsdException w:name="Table Theme" w:semiHidden="1" w:unhideWhenUsed="1"/>
@@ -5454,6 +5027,11 @@
     <w:lsdException w:name="List Table 5 Dark Accent 6" w:uiPriority="50"/>
     <w:lsdException w:name="List Table 6 Colorful Accent 6" w:uiPriority="51"/>
     <w:lsdException w:name="List Table 7 Colorful Accent 6" w:uiPriority="52"/>
+    <w:lsdException w:name="Mention" w:semiHidden="1" w:unhideWhenUsed="1"/>
+    <w:lsdException w:name="Smart Hyperlink" w:semiHidden="1" w:unhideWhenUsed="1"/>
+    <w:lsdException w:name="Hashtag" w:semiHidden="1" w:unhideWhenUsed="1"/>
+    <w:lsdException w:name="Unresolved Mention" w:semiHidden="1" w:unhideWhenUsed="1"/>
+    <w:lsdException w:name="Smart Link" w:semiHidden="1" w:unhideWhenUsed="1"/>
   </w:latentStyles>
   <w:style w:type="paragraph" w:default="1" w:styleId="Normal">
     <w:name w:val="Normal"/>

</xml_diff>

<commit_message>
update cv and biosketch
</commit_message>
<xml_diff>
--- a/BMAnderson CV.docx
+++ b/BMAnderson CV.docx
@@ -15,6 +15,12 @@
           <w:color w:val="000000" w:themeColor="text1"/>
         </w:rPr>
         <w:t>Brian Mark Anderson</w:t>
+      </w:r>
+      <w:r>
+        <w:rPr>
+          <w:color w:val="000000" w:themeColor="text1"/>
+        </w:rPr>
+        <w:t>, PhD</w:t>
       </w:r>
     </w:p>
     <w:p>
@@ -74,7 +80,25 @@
               <w:rPr>
                 <w:color w:val="000000" w:themeColor="text1"/>
               </w:rPr>
-              <w:t>bmanderson@mdanderson.org</w:t>
+              <w:t>B</w:t>
+            </w:r>
+            <w:r>
+              <w:rPr>
+                <w:color w:val="000000" w:themeColor="text1"/>
+              </w:rPr>
+              <w:t>5anderson</w:t>
+            </w:r>
+            <w:r>
+              <w:rPr>
+                <w:color w:val="000000" w:themeColor="text1"/>
+              </w:rPr>
+              <w:t>@</w:t>
+            </w:r>
+            <w:r>
+              <w:rPr>
+                <w:color w:val="000000" w:themeColor="text1"/>
+              </w:rPr>
+              <w:t>health.ucsd.edu</w:t>
             </w:r>
           </w:p>
         </w:tc>
@@ -94,21 +118,7 @@
               <w:rPr>
                 <w:color w:val="000000" w:themeColor="text1"/>
               </w:rPr>
-              <w:t xml:space="preserve">1755 </w:t>
-            </w:r>
-            <w:proofErr w:type="spellStart"/>
-            <w:r>
-              <w:rPr>
-                <w:color w:val="000000" w:themeColor="text1"/>
-              </w:rPr>
-              <w:t>Wyndale</w:t>
-            </w:r>
-            <w:proofErr w:type="spellEnd"/>
-            <w:r>
-              <w:rPr>
-                <w:color w:val="000000" w:themeColor="text1"/>
-              </w:rPr>
-              <w:t xml:space="preserve"> St Unit 333</w:t>
+              <w:t>8840 Costa Verde Blvd Apt 3457</w:t>
             </w:r>
           </w:p>
           <w:p>
@@ -123,7 +133,7 @@
               <w:rPr>
                 <w:color w:val="000000" w:themeColor="text1"/>
               </w:rPr>
-              <w:t>Houston, TX 77030</w:t>
+              <w:t>San Diego, CA 92122</w:t>
             </w:r>
           </w:p>
         </w:tc>
@@ -190,22 +200,7 @@
           <w:color w:val="000000" w:themeColor="text1"/>
         </w:rPr>
         <w:br/>
-      </w:r>
-      <w:proofErr w:type="gramStart"/>
-      <w:r>
-        <w:rPr>
-          <w:rFonts w:ascii="Times New Roman" w:hAnsi="Times New Roman" w:cs="Times New Roman"/>
-          <w:color w:val="000000" w:themeColor="text1"/>
-        </w:rPr>
-        <w:t>The</w:t>
-      </w:r>
-      <w:proofErr w:type="gramEnd"/>
-      <w:r>
-        <w:rPr>
-          <w:rFonts w:ascii="Times New Roman" w:hAnsi="Times New Roman" w:cs="Times New Roman"/>
-          <w:color w:val="000000" w:themeColor="text1"/>
-        </w:rPr>
-        <w:t xml:space="preserve"> University of Texas Health and Science Center, MD Anderson (9/15-</w:t>
+        <w:t>The University of Texas Health and Science Center, MD Anderson (9/15-</w:t>
       </w:r>
       <w:r>
         <w:rPr>
@@ -227,7 +222,23 @@
           <w:color w:val="000000" w:themeColor="text1"/>
         </w:rPr>
         <w:br/>
-        <w:t>The University of Texas Health and Science Center, MD Anderson (9/17-Present) GPA: 3.69</w:t>
+        <w:t>The University of Texas Health and Science Center, MD Anderson (9/17-</w:t>
+      </w:r>
+      <w:r>
+        <w:rPr>
+          <w:rFonts w:ascii="Times New Roman" w:hAnsi="Times New Roman" w:cs="Times New Roman"/>
+          <w:color w:val="000000" w:themeColor="text1"/>
+        </w:rPr>
+        <w:t>05/21</w:t>
+      </w:r>
+      <w:bookmarkStart w:id="0" w:name="_GoBack"/>
+      <w:bookmarkEnd w:id="0"/>
+      <w:r>
+        <w:rPr>
+          <w:rFonts w:ascii="Times New Roman" w:hAnsi="Times New Roman" w:cs="Times New Roman"/>
+          <w:color w:val="000000" w:themeColor="text1"/>
+        </w:rPr>
+        <w:t>) GPA: 3.69</w:t>
       </w:r>
     </w:p>
     <w:p>
@@ -264,23 +275,7 @@
           <w:rFonts w:ascii="Times New Roman" w:hAnsi="Times New Roman" w:cs="Times New Roman"/>
           <w:color w:val="000000" w:themeColor="text1"/>
         </w:rPr>
-        <w:t xml:space="preserve">Dr. John J. </w:t>
-      </w:r>
-      <w:proofErr w:type="spellStart"/>
-      <w:r>
-        <w:rPr>
-          <w:rFonts w:ascii="Times New Roman" w:hAnsi="Times New Roman" w:cs="Times New Roman"/>
-          <w:color w:val="000000" w:themeColor="text1"/>
-        </w:rPr>
-        <w:t>Kopchick</w:t>
-      </w:r>
-      <w:proofErr w:type="spellEnd"/>
-      <w:r>
-        <w:rPr>
-          <w:rFonts w:ascii="Times New Roman" w:hAnsi="Times New Roman" w:cs="Times New Roman"/>
-          <w:color w:val="000000" w:themeColor="text1"/>
-        </w:rPr>
-        <w:t xml:space="preserve"> Fellowship: </w:t>
+        <w:t xml:space="preserve">Dr. John J. Kopchick Fellowship: </w:t>
       </w:r>
       <w:r>
         <w:rPr>
@@ -384,23 +379,7 @@
           <w:rFonts w:ascii="Times New Roman" w:hAnsi="Times New Roman" w:cs="Times New Roman"/>
           <w:color w:val="000000" w:themeColor="text1"/>
         </w:rPr>
-        <w:t xml:space="preserve">Dr. John J. </w:t>
-      </w:r>
-      <w:proofErr w:type="spellStart"/>
-      <w:r>
-        <w:rPr>
-          <w:rFonts w:ascii="Times New Roman" w:hAnsi="Times New Roman" w:cs="Times New Roman"/>
-          <w:color w:val="000000" w:themeColor="text1"/>
-        </w:rPr>
-        <w:t>Kopchick</w:t>
-      </w:r>
-      <w:proofErr w:type="spellEnd"/>
-      <w:r>
-        <w:rPr>
-          <w:rFonts w:ascii="Times New Roman" w:hAnsi="Times New Roman" w:cs="Times New Roman"/>
-          <w:color w:val="000000" w:themeColor="text1"/>
-        </w:rPr>
-        <w:t xml:space="preserve"> Fellowship: $15,000 for one year, ‘…</w:t>
+        <w:t>Dr. John J. Kopchick Fellowship: $15,000 for one year, ‘…</w:t>
       </w:r>
       <w:r>
         <w:rPr>
@@ -615,23 +594,7 @@
           <w:rFonts w:ascii="Times New Roman" w:hAnsi="Times New Roman" w:cs="Times New Roman"/>
           <w:color w:val="000000" w:themeColor="text1"/>
         </w:rPr>
-        <w:t xml:space="preserve">ommissioning new </w:t>
-      </w:r>
-      <w:proofErr w:type="spellStart"/>
-      <w:r>
-        <w:rPr>
-          <w:rFonts w:ascii="Times New Roman" w:hAnsi="Times New Roman" w:cs="Times New Roman"/>
-          <w:color w:val="000000" w:themeColor="text1"/>
-        </w:rPr>
-        <w:t>Elekta</w:t>
-      </w:r>
-      <w:proofErr w:type="spellEnd"/>
-      <w:r>
-        <w:rPr>
-          <w:rFonts w:ascii="Times New Roman" w:hAnsi="Times New Roman" w:cs="Times New Roman"/>
-          <w:color w:val="000000" w:themeColor="text1"/>
-        </w:rPr>
-        <w:t xml:space="preserve"> </w:t>
+        <w:t xml:space="preserve">ommissioning new Elekta </w:t>
       </w:r>
       <w:r>
         <w:rPr>
@@ -993,17 +956,8 @@
           <w:rFonts w:ascii="Times New Roman" w:hAnsi="Times New Roman" w:cs="Times New Roman"/>
           <w:color w:val="000000" w:themeColor="text1"/>
         </w:rPr>
-        <w:t xml:space="preserve"> award for the Winter Institute of Medical Physics </w:t>
-      </w:r>
-      <w:proofErr w:type="gramStart"/>
-      <w:r>
-        <w:rPr>
-          <w:rFonts w:ascii="Times New Roman" w:hAnsi="Times New Roman" w:cs="Times New Roman"/>
-          <w:color w:val="000000" w:themeColor="text1"/>
-        </w:rPr>
-        <w:t>conference</w:t>
-      </w:r>
-      <w:proofErr w:type="gramEnd"/>
+        <w:t xml:space="preserve"> award for the Winter Institute of Medical Physics conference</w:t>
+      </w:r>
       <w:r>
         <w:rPr>
           <w:rFonts w:ascii="Times New Roman" w:hAnsi="Times New Roman" w:cs="Times New Roman"/>
@@ -1126,23 +1080,7 @@
           <w:rFonts w:ascii="Times New Roman" w:hAnsi="Times New Roman" w:cs="Times New Roman"/>
           <w:color w:val="000000" w:themeColor="text1"/>
         </w:rPr>
-        <w:t xml:space="preserve"> Learning: </w:t>
-      </w:r>
-      <w:proofErr w:type="spellStart"/>
-      <w:r>
-        <w:rPr>
-          <w:rFonts w:ascii="Times New Roman" w:hAnsi="Times New Roman" w:cs="Times New Roman"/>
-          <w:color w:val="000000" w:themeColor="text1"/>
-        </w:rPr>
-        <w:t>Dicom</w:t>
-      </w:r>
-      <w:proofErr w:type="spellEnd"/>
-      <w:r>
-        <w:rPr>
-          <w:rFonts w:ascii="Times New Roman" w:hAnsi="Times New Roman" w:cs="Times New Roman"/>
-          <w:color w:val="000000" w:themeColor="text1"/>
-        </w:rPr>
-        <w:t xml:space="preserve"> to Predictions” </w:t>
+        <w:t xml:space="preserve"> Learning: Dicom to Predictions” </w:t>
       </w:r>
       <w:r>
         <w:rPr>
@@ -1483,23 +1421,7 @@
           <w:rFonts w:ascii="Times New Roman" w:hAnsi="Times New Roman" w:cs="Times New Roman"/>
           <w:color w:val="000000" w:themeColor="text1"/>
         </w:rPr>
-        <w:t xml:space="preserve">European Society of Interventional Radiology: Reliability in Percutaneous </w:t>
-      </w:r>
-      <w:proofErr w:type="spellStart"/>
-      <w:r>
-        <w:rPr>
-          <w:rFonts w:ascii="Times New Roman" w:hAnsi="Times New Roman" w:cs="Times New Roman"/>
-          <w:color w:val="000000" w:themeColor="text1"/>
-        </w:rPr>
-        <w:t>Tumour</w:t>
-      </w:r>
-      <w:proofErr w:type="spellEnd"/>
-      <w:r>
-        <w:rPr>
-          <w:rFonts w:ascii="Times New Roman" w:hAnsi="Times New Roman" w:cs="Times New Roman"/>
-          <w:color w:val="000000" w:themeColor="text1"/>
-        </w:rPr>
-        <w:t xml:space="preserve"> Ablation. (12/2019)</w:t>
+        <w:t>European Society of Interventional Radiology: Reliability in Percutaneous Tumour Ablation. (12/2019)</w:t>
       </w:r>
     </w:p>
     <w:p>
@@ -1687,23 +1609,7 @@
           <w:rFonts w:ascii="Times New Roman" w:hAnsi="Times New Roman" w:cs="Times New Roman"/>
           <w:color w:val="000000" w:themeColor="text1"/>
         </w:rPr>
-        <w:t xml:space="preserve">PURA: Research studying </w:t>
-      </w:r>
-      <w:proofErr w:type="spellStart"/>
-      <w:r>
-        <w:rPr>
-          <w:rFonts w:ascii="Times New Roman" w:hAnsi="Times New Roman" w:cs="Times New Roman"/>
-          <w:color w:val="000000" w:themeColor="text1"/>
-        </w:rPr>
-        <w:t>radioresistivity</w:t>
-      </w:r>
-      <w:proofErr w:type="spellEnd"/>
-      <w:r>
-        <w:rPr>
-          <w:rFonts w:ascii="Times New Roman" w:hAnsi="Times New Roman" w:cs="Times New Roman"/>
-          <w:color w:val="000000" w:themeColor="text1"/>
-        </w:rPr>
-        <w:t xml:space="preserve"> of CHO cell lines, dependent on cell cycle phase (2014)</w:t>
+        <w:t>PURA: Research studying radioresistivity of CHO cell lines, dependent on cell cycle phase (2014)</w:t>
       </w:r>
     </w:p>
     <w:p>
@@ -1794,43 +1700,7 @@
           <w:i/>
           <w:color w:val="000000" w:themeColor="text1"/>
         </w:rPr>
-        <w:t xml:space="preserve">Simple Python Module for </w:t>
-      </w:r>
-      <w:proofErr w:type="spellStart"/>
-      <w:r>
-        <w:rPr>
-          <w:rFonts w:ascii="Times New Roman" w:hAnsi="Times New Roman" w:cs="Times New Roman"/>
-          <w:i/>
-          <w:color w:val="000000" w:themeColor="text1"/>
-        </w:rPr>
-        <w:t>Dicom</w:t>
-      </w:r>
-      <w:proofErr w:type="spellEnd"/>
-      <w:r>
-        <w:rPr>
-          <w:rFonts w:ascii="Times New Roman" w:hAnsi="Times New Roman" w:cs="Times New Roman"/>
-          <w:i/>
-          <w:color w:val="000000" w:themeColor="text1"/>
-        </w:rPr>
-        <w:t xml:space="preserve"> and RT: Conversions to Images and Masks, and Predictions to </w:t>
-      </w:r>
-      <w:proofErr w:type="spellStart"/>
-      <w:r>
-        <w:rPr>
-          <w:rFonts w:ascii="Times New Roman" w:hAnsi="Times New Roman" w:cs="Times New Roman"/>
-          <w:i/>
-          <w:color w:val="000000" w:themeColor="text1"/>
-        </w:rPr>
-        <w:t>Dicom</w:t>
-      </w:r>
-      <w:proofErr w:type="spellEnd"/>
-      <w:r>
-        <w:rPr>
-          <w:rFonts w:ascii="Times New Roman" w:hAnsi="Times New Roman" w:cs="Times New Roman"/>
-          <w:i/>
-          <w:color w:val="000000" w:themeColor="text1"/>
-        </w:rPr>
-        <w:t>-RT Structures</w:t>
+        <w:t>Simple Python Module for Dicom and RT: Conversions to Images and Masks, and Predictions to Dicom-RT Structures</w:t>
       </w:r>
       <w:r>
         <w:rPr>
@@ -1839,23 +1709,13 @@
         </w:rPr>
         <w:t xml:space="preserve"> Practical Radiation Oncology </w:t>
       </w:r>
-      <w:proofErr w:type="gramStart"/>
-      <w:r>
-        <w:rPr>
-          <w:rFonts w:ascii="Times New Roman" w:hAnsi="Times New Roman" w:cs="Times New Roman"/>
-          <w:i/>
-          <w:color w:val="000000" w:themeColor="text1"/>
-        </w:rPr>
-        <w:t>In</w:t>
-      </w:r>
-      <w:proofErr w:type="gramEnd"/>
-      <w:r>
-        <w:rPr>
-          <w:rFonts w:ascii="Times New Roman" w:hAnsi="Times New Roman" w:cs="Times New Roman"/>
-          <w:i/>
-          <w:color w:val="000000" w:themeColor="text1"/>
-        </w:rPr>
-        <w:t xml:space="preserve"> Submission </w:t>
+      <w:r>
+        <w:rPr>
+          <w:rFonts w:ascii="Times New Roman" w:hAnsi="Times New Roman" w:cs="Times New Roman"/>
+          <w:i/>
+          <w:color w:val="000000" w:themeColor="text1"/>
+        </w:rPr>
+        <w:t xml:space="preserve">In Submission </w:t>
       </w:r>
       <w:r>
         <w:rPr>
@@ -1891,6 +1751,62 @@
     </w:p>
     <w:p>
       <w:pPr>
+        <w:spacing w:after="60"/>
+        <w:rPr>
+          <w:rFonts w:ascii="Times New Roman" w:hAnsi="Times New Roman"/>
+          <w:color w:val="000000" w:themeColor="text1"/>
+        </w:rPr>
+      </w:pPr>
+      <w:r>
+        <w:rPr>
+          <w:rFonts w:ascii="Times New Roman" w:hAnsi="Times New Roman"/>
+          <w:color w:val="000000" w:themeColor="text1"/>
+          <w:lang w:val="fr-FR"/>
+        </w:rPr>
+        <w:t xml:space="preserve">Cazoulat G, </w:t>
+      </w:r>
+      <w:r>
+        <w:rPr>
+          <w:rFonts w:ascii="Times New Roman" w:hAnsi="Times New Roman"/>
+          <w:b/>
+          <w:color w:val="000000" w:themeColor="text1"/>
+          <w:lang w:val="fr-FR"/>
+        </w:rPr>
+        <w:t>Anderson B.M,</w:t>
+      </w:r>
+      <w:r>
+        <w:rPr>
+          <w:rFonts w:ascii="Times New Roman" w:hAnsi="Times New Roman"/>
+          <w:color w:val="000000" w:themeColor="text1"/>
+          <w:lang w:val="fr-FR"/>
+        </w:rPr>
+        <w:t xml:space="preserve"> et al. </w:t>
+      </w:r>
+      <w:r>
+        <w:rPr>
+          <w:rFonts w:ascii="Times New Roman" w:hAnsi="Times New Roman"/>
+          <w:i/>
+          <w:color w:val="000000" w:themeColor="text1"/>
+        </w:rPr>
+        <w:t>Detection of vessel bifurcations in CT scans for automatic objective assessment of deformable image registration accuracy</w:t>
+      </w:r>
+      <w:r>
+        <w:rPr>
+          <w:rFonts w:ascii="Times New Roman" w:hAnsi="Times New Roman"/>
+          <w:color w:val="000000" w:themeColor="text1"/>
+        </w:rPr>
+        <w:t xml:space="preserve"> The International Journal of Medical Physics Research and Practice </w:t>
+      </w:r>
+      <w:r>
+        <w:rPr>
+          <w:rFonts w:ascii="Times New Roman" w:hAnsi="Times New Roman"/>
+          <w:color w:val="000000" w:themeColor="text1"/>
+        </w:rPr>
+        <w:t>08/2021</w:t>
+      </w:r>
+    </w:p>
+    <w:p>
+      <w:pPr>
         <w:spacing w:after="60" w:line="240" w:lineRule="auto"/>
         <w:rPr>
           <w:rFonts w:ascii="Times New Roman" w:hAnsi="Times New Roman" w:cs="Times New Roman"/>
@@ -1950,18 +1866,211 @@
       <w:r>
         <w:rPr>
           <w:rFonts w:ascii="Times New Roman" w:hAnsi="Times New Roman" w:cs="Times New Roman"/>
+          <w:color w:val="000000" w:themeColor="text1"/>
+        </w:rPr>
+        <w:t>08</w:t>
+      </w:r>
+      <w:r>
+        <w:rPr>
+          <w:rFonts w:ascii="Times New Roman" w:hAnsi="Times New Roman" w:cs="Times New Roman"/>
+          <w:color w:val="000000" w:themeColor="text1"/>
+        </w:rPr>
+        <w:t>/2021</w:t>
+      </w:r>
+    </w:p>
+    <w:p>
+      <w:pPr>
+        <w:spacing w:after="60" w:line="240" w:lineRule="auto"/>
+        <w:rPr>
+          <w:rFonts w:ascii="Times New Roman" w:hAnsi="Times New Roman" w:cs="Times New Roman"/>
+          <w:i/>
+          <w:color w:val="000000" w:themeColor="text1"/>
+        </w:rPr>
+      </w:pPr>
+      <w:r>
+        <w:rPr>
+          <w:rFonts w:ascii="Times New Roman" w:hAnsi="Times New Roman" w:cs="Times New Roman"/>
+          <w:color w:val="000000" w:themeColor="text1"/>
+        </w:rPr>
+        <w:t xml:space="preserve">Wahid K, He R, </w:t>
+      </w:r>
+      <w:r>
+        <w:rPr>
+          <w:rFonts w:ascii="Times New Roman" w:hAnsi="Times New Roman" w:cs="Times New Roman"/>
+          <w:color w:val="000000" w:themeColor="text1"/>
+        </w:rPr>
+        <w:t>McDonald</w:t>
+      </w:r>
+      <w:r>
+        <w:rPr>
+          <w:rFonts w:ascii="Times New Roman" w:hAnsi="Times New Roman" w:cs="Times New Roman"/>
+          <w:color w:val="000000" w:themeColor="text1"/>
+        </w:rPr>
+        <w:t xml:space="preserve"> </w:t>
+      </w:r>
+      <w:r>
+        <w:rPr>
+          <w:rFonts w:ascii="Times New Roman" w:hAnsi="Times New Roman" w:cs="Times New Roman"/>
+          <w:color w:val="000000" w:themeColor="text1"/>
+        </w:rPr>
+        <w:t>B</w:t>
+      </w:r>
+      <w:r>
+        <w:rPr>
+          <w:rFonts w:ascii="Times New Roman" w:hAnsi="Times New Roman" w:cs="Times New Roman"/>
+          <w:color w:val="000000" w:themeColor="text1"/>
+        </w:rPr>
+        <w:t xml:space="preserve">, </w:t>
+      </w:r>
+      <w:r>
+        <w:rPr>
+          <w:rFonts w:ascii="Times New Roman" w:hAnsi="Times New Roman" w:cs="Times New Roman"/>
+          <w:b/>
+          <w:color w:val="000000" w:themeColor="text1"/>
+        </w:rPr>
+        <w:t xml:space="preserve">Anderson B.M, </w:t>
+      </w:r>
+      <w:r>
+        <w:rPr>
+          <w:rFonts w:ascii="Times New Roman" w:hAnsi="Times New Roman" w:cs="Times New Roman"/>
+          <w:color w:val="000000" w:themeColor="text1"/>
+        </w:rPr>
+        <w:t xml:space="preserve">et al. </w:t>
+      </w:r>
+      <w:r>
+        <w:rPr>
+          <w:rFonts w:ascii="Times New Roman" w:hAnsi="Times New Roman" w:cs="Times New Roman"/>
+          <w:i/>
+          <w:color w:val="000000" w:themeColor="text1"/>
+        </w:rPr>
+        <w:t xml:space="preserve">MRI Intensity Standardization Evaluation Design for Head and Neck </w:t>
+      </w:r>
+      <w:r>
+        <w:rPr>
+          <w:rFonts w:ascii="Times New Roman" w:hAnsi="Times New Roman" w:cs="Times New Roman"/>
+          <w:i/>
+          <w:color w:val="000000" w:themeColor="text1"/>
+        </w:rPr>
+        <w:t xml:space="preserve">Cancer </w:t>
+      </w:r>
+      <w:r>
+        <w:rPr>
+          <w:rFonts w:ascii="Times New Roman" w:hAnsi="Times New Roman" w:cs="Times New Roman"/>
+          <w:i/>
+          <w:color w:val="000000" w:themeColor="text1"/>
+        </w:rPr>
+        <w:t xml:space="preserve">Quantitative </w:t>
+      </w:r>
+      <w:r>
+        <w:rPr>
+          <w:rFonts w:ascii="Times New Roman" w:hAnsi="Times New Roman" w:cs="Times New Roman"/>
+          <w:i/>
+          <w:color w:val="000000" w:themeColor="text1"/>
+        </w:rPr>
+        <w:t>Analysis</w:t>
+      </w:r>
+      <w:r>
+        <w:rPr>
+          <w:rFonts w:ascii="Times New Roman" w:hAnsi="Times New Roman" w:cs="Times New Roman"/>
+          <w:i/>
+          <w:color w:val="000000" w:themeColor="text1"/>
+        </w:rPr>
+        <w:t xml:space="preserve"> Applications </w:t>
+      </w:r>
+      <w:r>
+        <w:rPr>
+          <w:rFonts w:ascii="Times New Roman" w:hAnsi="Times New Roman" w:cs="Times New Roman"/>
+          <w:color w:val="000000" w:themeColor="text1"/>
+        </w:rPr>
+        <w:t>Physics and Imaging in Radiation Oncology</w:t>
+      </w:r>
+      <w:r>
+        <w:rPr>
+          <w:rFonts w:ascii="Times New Roman" w:hAnsi="Times New Roman" w:cs="Times New Roman"/>
+          <w:color w:val="000000" w:themeColor="text1"/>
+        </w:rPr>
+        <w:t xml:space="preserve"> </w:t>
+      </w:r>
+      <w:r>
+        <w:rPr>
+          <w:rFonts w:ascii="Times New Roman" w:hAnsi="Times New Roman" w:cs="Times New Roman"/>
+          <w:i/>
+          <w:color w:val="000000" w:themeColor="text1"/>
+        </w:rPr>
+        <w:t>In Submission 07/2021</w:t>
+      </w:r>
+    </w:p>
+    <w:p>
+      <w:pPr>
+        <w:spacing w:after="60" w:line="240" w:lineRule="auto"/>
+        <w:rPr>
+          <w:rFonts w:ascii="Times New Roman" w:hAnsi="Times New Roman" w:cs="Times New Roman"/>
           <w:i/>
           <w:iCs/>
           <w:color w:val="000000" w:themeColor="text1"/>
         </w:rPr>
-        <w:t>Accepted</w:t>
-      </w:r>
-      <w:r>
-        <w:rPr>
-          <w:rFonts w:ascii="Times New Roman" w:hAnsi="Times New Roman" w:cs="Times New Roman"/>
-          <w:color w:val="000000" w:themeColor="text1"/>
-        </w:rPr>
-        <w:t xml:space="preserve"> 07/2021</w:t>
+      </w:pPr>
+      <w:r>
+        <w:rPr>
+          <w:rFonts w:ascii="Times New Roman" w:hAnsi="Times New Roman" w:cs="Times New Roman"/>
+          <w:color w:val="000000" w:themeColor="text1"/>
+        </w:rPr>
+        <w:t xml:space="preserve">He Y, </w:t>
+      </w:r>
+      <w:r>
+        <w:rPr>
+          <w:rFonts w:ascii="Times New Roman" w:hAnsi="Times New Roman" w:cs="Times New Roman"/>
+          <w:b/>
+          <w:bCs/>
+          <w:color w:val="000000" w:themeColor="text1"/>
+        </w:rPr>
+        <w:t>Anderson B.M</w:t>
+      </w:r>
+      <w:r>
+        <w:rPr>
+          <w:rFonts w:ascii="Times New Roman" w:hAnsi="Times New Roman" w:cs="Times New Roman"/>
+          <w:color w:val="000000" w:themeColor="text1"/>
+        </w:rPr>
+        <w:t>, et a</w:t>
+      </w:r>
+      <w:r>
+        <w:rPr>
+          <w:rFonts w:ascii="Times New Roman" w:hAnsi="Times New Roman" w:cs="Times New Roman"/>
+          <w:color w:val="000000" w:themeColor="text1"/>
+        </w:rPr>
+        <w:t xml:space="preserve">l. </w:t>
+      </w:r>
+      <w:r>
+        <w:rPr>
+          <w:rFonts w:ascii="Times New Roman" w:hAnsi="Times New Roman" w:cs="Times New Roman"/>
+          <w:i/>
+          <w:iCs/>
+          <w:color w:val="000000" w:themeColor="text1"/>
+        </w:rPr>
+        <w:t>Geometric and Dosimetric Accuracy of Deformable Image Registration between Average-Intensity Images for 4DCT-Based Adaptive Radiotherapy for Non-Small Cell Lung Cancer</w:t>
+      </w:r>
+      <w:r>
+        <w:rPr>
+          <w:rFonts w:ascii="Times New Roman" w:hAnsi="Times New Roman" w:cs="Times New Roman"/>
+          <w:color w:val="000000" w:themeColor="text1"/>
+        </w:rPr>
+        <w:t xml:space="preserve"> Journal of Applied Clinical Medical Physics </w:t>
+      </w:r>
+      <w:r>
+        <w:rPr>
+          <w:rFonts w:ascii="Times New Roman" w:hAnsi="Times New Roman" w:cs="Times New Roman"/>
+          <w:i/>
+          <w:iCs/>
+          <w:color w:val="000000" w:themeColor="text1"/>
+        </w:rPr>
+        <w:t xml:space="preserve">Accepted </w:t>
+      </w:r>
+      <w:r>
+        <w:rPr>
+          <w:rFonts w:ascii="Times New Roman" w:hAnsi="Times New Roman" w:cs="Times New Roman"/>
+          <w:color w:val="000000" w:themeColor="text1"/>
+        </w:rPr>
+        <w:t>06/2021</w:t>
       </w:r>
     </w:p>
     <w:p>
@@ -1969,27 +2078,164 @@
         <w:spacing w:after="60" w:line="240" w:lineRule="auto"/>
         <w:rPr>
           <w:rFonts w:ascii="Times New Roman" w:hAnsi="Times New Roman" w:cs="Times New Roman"/>
-          <w:i/>
-          <w:color w:val="000000" w:themeColor="text1"/>
-        </w:rPr>
-      </w:pPr>
-      <w:r>
-        <w:rPr>
-          <w:rFonts w:ascii="Times New Roman" w:hAnsi="Times New Roman" w:cs="Times New Roman"/>
-          <w:color w:val="000000" w:themeColor="text1"/>
-        </w:rPr>
-        <w:t xml:space="preserve">Wahid K, He R, </w:t>
-      </w:r>
-      <w:r>
-        <w:rPr>
-          <w:rFonts w:ascii="Times New Roman" w:hAnsi="Times New Roman" w:cs="Times New Roman"/>
-          <w:color w:val="000000" w:themeColor="text1"/>
-        </w:rPr>
-        <w:t>McDonald</w:t>
-      </w:r>
-      <w:r>
-        <w:rPr>
-          <w:rFonts w:ascii="Times New Roman" w:hAnsi="Times New Roman" w:cs="Times New Roman"/>
+          <w:color w:val="000000" w:themeColor="text1"/>
+        </w:rPr>
+      </w:pPr>
+      <w:r>
+        <w:rPr>
+          <w:rFonts w:ascii="Times New Roman" w:hAnsi="Times New Roman" w:cs="Times New Roman"/>
+          <w:color w:val="000000" w:themeColor="text1"/>
+          <w:lang w:val="fr-FR"/>
+        </w:rPr>
+        <w:t xml:space="preserve">Cazoulat G, </w:t>
+      </w:r>
+      <w:r>
+        <w:rPr>
+          <w:rFonts w:ascii="Times New Roman" w:hAnsi="Times New Roman" w:cs="Times New Roman"/>
+          <w:b/>
+          <w:color w:val="000000" w:themeColor="text1"/>
+          <w:lang w:val="fr-FR"/>
+        </w:rPr>
+        <w:t>Anderson B.M,</w:t>
+      </w:r>
+      <w:r>
+        <w:rPr>
+          <w:rFonts w:ascii="Times New Roman" w:hAnsi="Times New Roman" w:cs="Times New Roman"/>
+          <w:color w:val="000000" w:themeColor="text1"/>
+          <w:lang w:val="fr-FR"/>
+        </w:rPr>
+        <w:t xml:space="preserve"> et al. </w:t>
+      </w:r>
+      <w:r>
+        <w:rPr>
+          <w:rFonts w:ascii="Times New Roman" w:hAnsi="Times New Roman" w:cs="Times New Roman"/>
+          <w:i/>
+          <w:color w:val="000000" w:themeColor="text1"/>
+        </w:rPr>
+        <w:t>Detection of vessel bifurcations in CT scans for automatic objective assessment of deformable image registration accuracy</w:t>
+      </w:r>
+      <w:r>
+        <w:rPr>
+          <w:rFonts w:ascii="Times New Roman" w:hAnsi="Times New Roman" w:cs="Times New Roman"/>
+          <w:color w:val="000000" w:themeColor="text1"/>
+        </w:rPr>
+        <w:t xml:space="preserve"> The International Journal of Medical Physics Research and Practice </w:t>
+      </w:r>
+      <w:r>
+        <w:rPr>
+          <w:rFonts w:ascii="Times New Roman" w:hAnsi="Times New Roman" w:cs="Times New Roman"/>
+          <w:i/>
+          <w:color w:val="000000" w:themeColor="text1"/>
+        </w:rPr>
+        <w:t>In Submission 04/2021</w:t>
+      </w:r>
+    </w:p>
+    <w:p>
+      <w:pPr>
+        <w:spacing w:after="60" w:line="240" w:lineRule="auto"/>
+        <w:rPr>
+          <w:rFonts w:ascii="Times New Roman" w:hAnsi="Times New Roman" w:cs="Times New Roman"/>
+          <w:bCs/>
+          <w:color w:val="000000" w:themeColor="text1"/>
+        </w:rPr>
+      </w:pPr>
+      <w:r>
+        <w:rPr>
+          <w:rFonts w:ascii="Times New Roman" w:hAnsi="Times New Roman" w:cs="Times New Roman"/>
+          <w:bCs/>
+          <w:i/>
+          <w:color w:val="000000" w:themeColor="text1"/>
+          <w:lang w:val="fr-FR"/>
+        </w:rPr>
+        <w:t xml:space="preserve">Rigaud B, </w:t>
+      </w:r>
+      <w:r>
+        <w:rPr>
+          <w:rFonts w:ascii="Times New Roman" w:hAnsi="Times New Roman" w:cs="Times New Roman"/>
+          <w:b/>
+          <w:bCs/>
+          <w:color w:val="000000" w:themeColor="text1"/>
+          <w:lang w:val="fr-FR"/>
+        </w:rPr>
+        <w:t>Anderson B.M</w:t>
+      </w:r>
+      <w:r>
+        <w:rPr>
+          <w:rFonts w:ascii="Times New Roman" w:hAnsi="Times New Roman" w:cs="Times New Roman"/>
+          <w:b/>
+          <w:bCs/>
+          <w:i/>
+          <w:color w:val="000000" w:themeColor="text1"/>
+          <w:lang w:val="fr-FR"/>
+        </w:rPr>
+        <w:t xml:space="preserve">, </w:t>
+      </w:r>
+      <w:r>
+        <w:rPr>
+          <w:rFonts w:ascii="Times New Roman" w:hAnsi="Times New Roman" w:cs="Times New Roman"/>
+          <w:bCs/>
+          <w:i/>
+          <w:color w:val="000000" w:themeColor="text1"/>
+          <w:lang w:val="fr-FR"/>
+        </w:rPr>
+        <w:t xml:space="preserve">et al. </w:t>
+      </w:r>
+      <w:r>
+        <w:rPr>
+          <w:rFonts w:ascii="Times New Roman" w:hAnsi="Times New Roman" w:cs="Times New Roman"/>
+          <w:bCs/>
+          <w:i/>
+          <w:color w:val="000000" w:themeColor="text1"/>
+        </w:rPr>
+        <w:t xml:space="preserve">Automatic segmentation using deep learning for online dose optimization during adaptive radiotherapy of cervical cancer International Journal of Radiation Oncology, Biology, Physics </w:t>
+      </w:r>
+      <w:r>
+        <w:rPr>
+          <w:rFonts w:ascii="Times New Roman" w:hAnsi="Times New Roman" w:cs="Times New Roman"/>
+          <w:bCs/>
+          <w:color w:val="000000" w:themeColor="text1"/>
+        </w:rPr>
+        <w:t>10/2020</w:t>
+      </w:r>
+    </w:p>
+    <w:p>
+      <w:pPr>
+        <w:spacing w:after="60" w:line="240" w:lineRule="auto"/>
+        <w:rPr>
+          <w:rFonts w:ascii="Times New Roman" w:hAnsi="Times New Roman" w:cs="Times New Roman"/>
+          <w:i/>
+          <w:color w:val="000000" w:themeColor="text1"/>
+        </w:rPr>
+      </w:pPr>
+      <w:r>
+        <w:rPr>
+          <w:rFonts w:ascii="Times New Roman" w:hAnsi="Times New Roman" w:cs="Times New Roman"/>
+          <w:b/>
+          <w:color w:val="000000" w:themeColor="text1"/>
+          <w:lang w:val="fr-FR"/>
+        </w:rPr>
+        <w:t>Anderson B.M,</w:t>
+      </w:r>
+      <w:r>
+        <w:rPr>
+          <w:rFonts w:ascii="Times New Roman" w:hAnsi="Times New Roman" w:cs="Times New Roman"/>
+          <w:color w:val="000000" w:themeColor="text1"/>
+          <w:lang w:val="fr-FR"/>
+        </w:rPr>
+        <w:t xml:space="preserve"> Lin E., et al. </w:t>
+      </w:r>
+      <w:r>
+        <w:rPr>
+          <w:rFonts w:ascii="Times New Roman" w:hAnsi="Times New Roman" w:cs="Times New Roman"/>
+          <w:i/>
+          <w:color w:val="000000" w:themeColor="text1"/>
+        </w:rPr>
+        <w:t>Automated Contouring of Contrast and Non-Contrast CT Liver Images with Fully Convolutional Networks (FCNs)</w:t>
+      </w:r>
+      <w:r>
+        <w:rPr>
+          <w:rFonts w:ascii="Times New Roman" w:hAnsi="Times New Roman" w:cs="Times New Roman"/>
+          <w:i/>
           <w:color w:val="000000" w:themeColor="text1"/>
         </w:rPr>
         <w:t xml:space="preserve"> </w:t>
@@ -1999,7 +2245,319 @@
           <w:rFonts w:ascii="Times New Roman" w:hAnsi="Times New Roman" w:cs="Times New Roman"/>
           <w:color w:val="000000" w:themeColor="text1"/>
         </w:rPr>
-        <w:t>B</w:t>
+        <w:t>Advances in Radiation Oncology 05/2020</w:t>
+      </w:r>
+    </w:p>
+    <w:p>
+      <w:pPr>
+        <w:spacing w:after="60"/>
+        <w:rPr>
+          <w:rFonts w:ascii="Times New Roman" w:hAnsi="Times New Roman"/>
+          <w:color w:val="000000" w:themeColor="text1"/>
+        </w:rPr>
+      </w:pPr>
+      <w:r>
+        <w:rPr>
+          <w:rFonts w:ascii="Times New Roman" w:hAnsi="Times New Roman"/>
+          <w:color w:val="000000" w:themeColor="text1"/>
+          <w:lang w:val="fr-FR"/>
+        </w:rPr>
+        <w:t xml:space="preserve">Cazoulat G., Elganainy, D., </w:t>
+      </w:r>
+      <w:r>
+        <w:rPr>
+          <w:rFonts w:ascii="Times New Roman" w:hAnsi="Times New Roman"/>
+          <w:b/>
+          <w:color w:val="000000" w:themeColor="text1"/>
+          <w:lang w:val="fr-FR"/>
+        </w:rPr>
+        <w:t>Anderson B.M</w:t>
+      </w:r>
+      <w:r>
+        <w:rPr>
+          <w:rFonts w:ascii="Times New Roman" w:hAnsi="Times New Roman"/>
+          <w:color w:val="000000" w:themeColor="text1"/>
+          <w:lang w:val="fr-FR"/>
+        </w:rPr>
+        <w:t xml:space="preserve">, et al. </w:t>
+      </w:r>
+      <w:r>
+        <w:rPr>
+          <w:rFonts w:ascii="Times New Roman" w:hAnsi="Times New Roman"/>
+          <w:i/>
+          <w:color w:val="000000" w:themeColor="text1"/>
+        </w:rPr>
+        <w:t>Vasculature-Driven Biomechanical Deformable Image Registration of Longitudinal Liver Cholangiocarcinoma Computed Tomographic Scans</w:t>
+      </w:r>
+      <w:r>
+        <w:rPr>
+          <w:rFonts w:ascii="Times New Roman" w:hAnsi="Times New Roman"/>
+          <w:color w:val="000000" w:themeColor="text1"/>
+        </w:rPr>
+        <w:t xml:space="preserve">. Advances in Radiation </w:t>
+      </w:r>
+      <w:r>
+        <w:rPr>
+          <w:rFonts w:ascii="Times New Roman" w:hAnsi="Times New Roman"/>
+          <w:color w:val="000000" w:themeColor="text1"/>
+        </w:rPr>
+        <w:lastRenderedPageBreak/>
+        <w:t>Oncology 03/2020</w:t>
+      </w:r>
+    </w:p>
+    <w:p>
+      <w:pPr>
+        <w:spacing w:after="60"/>
+        <w:rPr>
+          <w:rFonts w:ascii="Times New Roman" w:hAnsi="Times New Roman"/>
+          <w:color w:val="000000" w:themeColor="text1"/>
+        </w:rPr>
+      </w:pPr>
+      <w:r>
+        <w:rPr>
+          <w:rFonts w:ascii="Times New Roman" w:hAnsi="Times New Roman"/>
+          <w:color w:val="000000" w:themeColor="text1"/>
+        </w:rPr>
+        <w:t>Jin Y, et al, “</w:t>
+      </w:r>
+      <w:r>
+        <w:rPr>
+          <w:rFonts w:ascii="Times New Roman" w:hAnsi="Times New Roman"/>
+          <w:i/>
+          <w:color w:val="000000" w:themeColor="text1"/>
+        </w:rPr>
+        <w:t>Detection of Glioblastoma Subclinical Recurrence Using Serial Diffusion Tensor Imaging</w:t>
+      </w:r>
+      <w:r>
+        <w:rPr>
+          <w:rFonts w:ascii="Times New Roman" w:hAnsi="Times New Roman"/>
+          <w:i/>
+          <w:color w:val="000000" w:themeColor="text1"/>
+        </w:rPr>
+        <w:t>”</w:t>
+      </w:r>
+      <w:r>
+        <w:rPr>
+          <w:rFonts w:ascii="Times New Roman" w:hAnsi="Times New Roman"/>
+          <w:color w:val="000000" w:themeColor="text1"/>
+        </w:rPr>
+        <w:t xml:space="preserve"> Cancers 02/2020</w:t>
+      </w:r>
+    </w:p>
+    <w:p>
+      <w:pPr>
+        <w:spacing w:after="60" w:line="240" w:lineRule="auto"/>
+        <w:rPr>
+          <w:rFonts w:ascii="Times New Roman" w:hAnsi="Times New Roman" w:cs="Times New Roman"/>
+          <w:color w:val="000000" w:themeColor="text1"/>
+        </w:rPr>
+      </w:pPr>
+      <w:r>
+        <w:rPr>
+          <w:rFonts w:ascii="Times New Roman" w:hAnsi="Times New Roman" w:cs="Times New Roman"/>
+          <w:color w:val="000000" w:themeColor="text1"/>
+          <w:lang w:val="fr-FR"/>
+        </w:rPr>
+        <w:t xml:space="preserve">McCulloch M., </w:t>
+      </w:r>
+      <w:r>
+        <w:rPr>
+          <w:rFonts w:ascii="Times New Roman" w:hAnsi="Times New Roman" w:cs="Times New Roman"/>
+          <w:b/>
+          <w:color w:val="000000" w:themeColor="text1"/>
+          <w:lang w:val="fr-FR"/>
+        </w:rPr>
+        <w:t>Anderson B.M</w:t>
+      </w:r>
+      <w:r>
+        <w:rPr>
+          <w:rFonts w:ascii="Times New Roman" w:hAnsi="Times New Roman" w:cs="Times New Roman"/>
+          <w:color w:val="000000" w:themeColor="text1"/>
+          <w:lang w:val="fr-FR"/>
+        </w:rPr>
+        <w:t xml:space="preserve">, et al. </w:t>
+      </w:r>
+      <w:r>
+        <w:rPr>
+          <w:rFonts w:ascii="Times New Roman" w:hAnsi="Times New Roman" w:cs="Times New Roman"/>
+          <w:i/>
+          <w:color w:val="000000" w:themeColor="text1"/>
+        </w:rPr>
+        <w:t>Biomechanical modeling of neck flexion for deformable alignment of the salivary glands in head and neck cancer images</w:t>
+      </w:r>
+      <w:r>
+        <w:rPr>
+          <w:rFonts w:ascii="Times New Roman" w:hAnsi="Times New Roman" w:cs="Times New Roman"/>
+          <w:color w:val="000000" w:themeColor="text1"/>
+        </w:rPr>
+        <w:t xml:space="preserve"> Physics in Medicine and Biology 07/2019</w:t>
+      </w:r>
+    </w:p>
+    <w:p>
+      <w:pPr>
+        <w:spacing w:after="60" w:line="240" w:lineRule="auto"/>
+        <w:rPr>
+          <w:rFonts w:ascii="Times New Roman" w:hAnsi="Times New Roman" w:cs="Times New Roman"/>
+          <w:color w:val="000000" w:themeColor="text1"/>
+        </w:rPr>
+      </w:pPr>
+      <w:r>
+        <w:rPr>
+          <w:rFonts w:ascii="Times New Roman" w:hAnsi="Times New Roman" w:cs="Times New Roman"/>
+          <w:color w:val="000000" w:themeColor="text1"/>
+        </w:rPr>
+        <w:t>Kisling</w:t>
+      </w:r>
+      <w:r>
+        <w:rPr>
+          <w:rFonts w:ascii="Times New Roman" w:hAnsi="Times New Roman" w:cs="Times New Roman"/>
+          <w:color w:val="000000" w:themeColor="text1"/>
+        </w:rPr>
+        <w:t xml:space="preserve"> </w:t>
+      </w:r>
+      <w:r>
+        <w:rPr>
+          <w:rFonts w:ascii="Times New Roman" w:hAnsi="Times New Roman" w:cs="Times New Roman"/>
+          <w:color w:val="000000" w:themeColor="text1"/>
+        </w:rPr>
+        <w:t>K. D.</w:t>
+      </w:r>
+      <w:r>
+        <w:rPr>
+          <w:rFonts w:ascii="Times New Roman" w:hAnsi="Times New Roman" w:cs="Times New Roman"/>
+          <w:i/>
+          <w:color w:val="000000" w:themeColor="text1"/>
+        </w:rPr>
+        <w:t xml:space="preserve"> </w:t>
+      </w:r>
+      <w:r>
+        <w:rPr>
+          <w:rFonts w:ascii="Times New Roman" w:hAnsi="Times New Roman" w:cs="Times New Roman"/>
+          <w:color w:val="000000" w:themeColor="text1"/>
+        </w:rPr>
+        <w:t>et al</w:t>
+      </w:r>
+      <w:r>
+        <w:rPr>
+          <w:rFonts w:ascii="Times New Roman" w:hAnsi="Times New Roman" w:cs="Times New Roman"/>
+          <w:i/>
+          <w:color w:val="000000" w:themeColor="text1"/>
+        </w:rPr>
+        <w:t xml:space="preserve">., “A snapshot of medical physics practice patterns,” </w:t>
+      </w:r>
+      <w:r>
+        <w:rPr>
+          <w:rFonts w:ascii="Times New Roman" w:hAnsi="Times New Roman" w:cs="Times New Roman"/>
+          <w:color w:val="000000" w:themeColor="text1"/>
+        </w:rPr>
+        <w:t>J. Appl. Clin. Med. Phys., vol. 19, no. 6, pp. 306–315, (11/2018)</w:t>
+      </w:r>
+    </w:p>
+    <w:p>
+      <w:pPr>
+        <w:spacing w:after="60" w:line="240" w:lineRule="auto"/>
+        <w:rPr>
+          <w:rFonts w:ascii="Times New Roman" w:hAnsi="Times New Roman" w:cs="Times New Roman"/>
+        </w:rPr>
+      </w:pPr>
+      <w:r>
+        <w:rPr>
+          <w:rFonts w:ascii="Times New Roman" w:hAnsi="Times New Roman" w:cs="Times New Roman"/>
+          <w:color w:val="000000" w:themeColor="text1"/>
+        </w:rPr>
+        <w:t xml:space="preserve">Cardenas, E.C, </w:t>
+      </w:r>
+      <w:r>
+        <w:rPr>
+          <w:rFonts w:ascii="Times New Roman" w:hAnsi="Times New Roman" w:cs="Times New Roman"/>
+          <w:b/>
+          <w:color w:val="000000" w:themeColor="text1"/>
+        </w:rPr>
+        <w:t>Anderson B.M</w:t>
+      </w:r>
+      <w:r>
+        <w:rPr>
+          <w:rFonts w:ascii="Times New Roman" w:hAnsi="Times New Roman" w:cs="Times New Roman"/>
+          <w:color w:val="000000" w:themeColor="text1"/>
+        </w:rPr>
+        <w:t>, et</w:t>
+      </w:r>
+      <w:r>
+        <w:rPr>
+          <w:rFonts w:ascii="Times New Roman" w:hAnsi="Times New Roman" w:cs="Times New Roman"/>
+          <w:color w:val="000000" w:themeColor="text1"/>
+        </w:rPr>
+        <w:t xml:space="preserve"> al</w:t>
+      </w:r>
+      <w:r>
+        <w:rPr>
+          <w:rFonts w:ascii="Times New Roman" w:hAnsi="Times New Roman" w:cs="Times New Roman"/>
+          <w:color w:val="000000" w:themeColor="text1"/>
+        </w:rPr>
+        <w:t>.</w:t>
+      </w:r>
+      <w:r>
+        <w:rPr>
+          <w:rFonts w:ascii="Times New Roman" w:hAnsi="Times New Roman" w:cs="Times New Roman"/>
+          <w:color w:val="000000" w:themeColor="text1"/>
+        </w:rPr>
+        <w:t xml:space="preserve"> </w:t>
+      </w:r>
+      <w:r>
+        <w:rPr>
+          <w:rFonts w:ascii="Times New Roman" w:hAnsi="Times New Roman" w:cs="Times New Roman"/>
+          <w:i/>
+        </w:rPr>
+        <w:t xml:space="preserve">Auto-delineation of Oropharyngeal Clinical Target Volumes Using Three-Dimensional Convolutional Neural Networks </w:t>
+      </w:r>
+      <w:r>
+        <w:rPr>
+          <w:rFonts w:ascii="Times New Roman" w:hAnsi="Times New Roman" w:cs="Times New Roman"/>
+        </w:rPr>
+        <w:t>Physics in Medicine and Biology (</w:t>
+      </w:r>
+      <w:r>
+        <w:rPr>
+          <w:rFonts w:ascii="Times New Roman" w:hAnsi="Times New Roman" w:cs="Times New Roman"/>
+        </w:rPr>
+        <w:t>Accepted 10/2018</w:t>
+      </w:r>
+      <w:r>
+        <w:rPr>
+          <w:rFonts w:ascii="Times New Roman" w:hAnsi="Times New Roman" w:cs="Times New Roman"/>
+        </w:rPr>
+        <w:t>)</w:t>
+      </w:r>
+    </w:p>
+    <w:p>
+      <w:pPr>
+        <w:spacing w:after="60" w:line="240" w:lineRule="auto"/>
+        <w:rPr>
+          <w:rFonts w:ascii="Times New Roman" w:hAnsi="Times New Roman" w:cs="Times New Roman"/>
+          <w:color w:val="000000" w:themeColor="text1"/>
+        </w:rPr>
+      </w:pPr>
+      <w:r>
+        <w:rPr>
+          <w:rFonts w:ascii="Times New Roman" w:hAnsi="Times New Roman" w:cs="Times New Roman"/>
+          <w:b/>
+          <w:color w:val="000000" w:themeColor="text1"/>
+        </w:rPr>
+        <w:t xml:space="preserve">Anderson B.M, </w:t>
+      </w:r>
+      <w:r>
+        <w:rPr>
+          <w:rFonts w:ascii="Times New Roman" w:hAnsi="Times New Roman" w:cs="Times New Roman"/>
+          <w:color w:val="000000" w:themeColor="text1"/>
+        </w:rPr>
+        <w:t>Brock</w:t>
+      </w:r>
+      <w:r>
+        <w:rPr>
+          <w:rFonts w:ascii="Times New Roman" w:hAnsi="Times New Roman" w:cs="Times New Roman"/>
+          <w:color w:val="000000" w:themeColor="text1"/>
+        </w:rPr>
+        <w:t xml:space="preserve"> K.</w:t>
       </w:r>
       <w:r>
         <w:rPr>
@@ -2011,14 +2569,6 @@
       <w:r>
         <w:rPr>
           <w:rFonts w:ascii="Times New Roman" w:hAnsi="Times New Roman" w:cs="Times New Roman"/>
-          <w:b/>
-          <w:color w:val="000000" w:themeColor="text1"/>
-        </w:rPr>
-        <w:t xml:space="preserve">Anderson B.M, </w:t>
-      </w:r>
-      <w:r>
-        <w:rPr>
-          <w:rFonts w:ascii="Times New Roman" w:hAnsi="Times New Roman" w:cs="Times New Roman"/>
           <w:color w:val="000000" w:themeColor="text1"/>
         </w:rPr>
         <w:t xml:space="preserve">et al. </w:t>
@@ -2029,97 +2579,50 @@
           <w:i/>
           <w:color w:val="000000" w:themeColor="text1"/>
         </w:rPr>
-        <w:t xml:space="preserve">MRI Intensity Standardization Evaluation Design for Head and Neck </w:t>
-      </w:r>
-      <w:r>
-        <w:rPr>
-          <w:rFonts w:ascii="Times New Roman" w:hAnsi="Times New Roman" w:cs="Times New Roman"/>
-          <w:i/>
-          <w:color w:val="000000" w:themeColor="text1"/>
-        </w:rPr>
-        <w:t xml:space="preserve">Cancer </w:t>
-      </w:r>
-      <w:r>
-        <w:rPr>
-          <w:rFonts w:ascii="Times New Roman" w:hAnsi="Times New Roman" w:cs="Times New Roman"/>
-          <w:i/>
-          <w:color w:val="000000" w:themeColor="text1"/>
-        </w:rPr>
-        <w:t xml:space="preserve">Quantitative </w:t>
-      </w:r>
-      <w:r>
-        <w:rPr>
-          <w:rFonts w:ascii="Times New Roman" w:hAnsi="Times New Roman" w:cs="Times New Roman"/>
-          <w:i/>
-          <w:color w:val="000000" w:themeColor="text1"/>
-        </w:rPr>
-        <w:t>Analysis</w:t>
-      </w:r>
-      <w:r>
-        <w:rPr>
-          <w:rFonts w:ascii="Times New Roman" w:hAnsi="Times New Roman" w:cs="Times New Roman"/>
-          <w:i/>
-          <w:color w:val="000000" w:themeColor="text1"/>
-        </w:rPr>
-        <w:t xml:space="preserve"> Applications </w:t>
-      </w:r>
-      <w:r>
-        <w:rPr>
-          <w:rFonts w:ascii="Times New Roman" w:hAnsi="Times New Roman" w:cs="Times New Roman"/>
-          <w:color w:val="000000" w:themeColor="text1"/>
-        </w:rPr>
-        <w:t>Physics and Imaging in Radiation Oncology</w:t>
-      </w:r>
-      <w:r>
-        <w:rPr>
-          <w:rFonts w:ascii="Times New Roman" w:hAnsi="Times New Roman" w:cs="Times New Roman"/>
-          <w:color w:val="000000" w:themeColor="text1"/>
-        </w:rPr>
-        <w:t xml:space="preserve"> </w:t>
-      </w:r>
-      <w:proofErr w:type="gramStart"/>
-      <w:r>
-        <w:rPr>
-          <w:rFonts w:ascii="Times New Roman" w:hAnsi="Times New Roman" w:cs="Times New Roman"/>
-          <w:i/>
-          <w:color w:val="000000" w:themeColor="text1"/>
-        </w:rPr>
-        <w:t>In</w:t>
-      </w:r>
-      <w:proofErr w:type="gramEnd"/>
-      <w:r>
-        <w:rPr>
-          <w:rFonts w:ascii="Times New Roman" w:hAnsi="Times New Roman" w:cs="Times New Roman"/>
-          <w:i/>
-          <w:color w:val="000000" w:themeColor="text1"/>
-        </w:rPr>
-        <w:t xml:space="preserve"> Submission 07/2021</w:t>
-      </w:r>
-      <w:bookmarkStart w:id="0" w:name="_GoBack"/>
-      <w:bookmarkEnd w:id="0"/>
+        <w:t>Improvement of liver ablation treatment for colorectal liver metastases</w:t>
+      </w:r>
+      <w:r>
+        <w:rPr>
+          <w:rFonts w:ascii="Times New Roman" w:hAnsi="Times New Roman" w:cs="Times New Roman"/>
+          <w:color w:val="000000" w:themeColor="text1"/>
+        </w:rPr>
+        <w:t xml:space="preserve">. </w:t>
+      </w:r>
+      <w:r>
+        <w:rPr>
+          <w:rFonts w:ascii="Times New Roman" w:hAnsi="Times New Roman" w:cs="Times New Roman"/>
+          <w:iCs/>
+          <w:color w:val="000000" w:themeColor="text1"/>
+        </w:rPr>
+        <w:t>Medical Imaging 2018: Image-Guided Procedures, Robotic Interventions, and Modeling</w:t>
+      </w:r>
+      <w:r>
+        <w:rPr>
+          <w:rFonts w:ascii="Times New Roman" w:hAnsi="Times New Roman" w:cs="Times New Roman"/>
+          <w:color w:val="000000" w:themeColor="text1"/>
+        </w:rPr>
+        <w:t>, 2018, p. 74.</w:t>
+      </w:r>
     </w:p>
     <w:p>
       <w:pPr>
         <w:spacing w:after="60" w:line="240" w:lineRule="auto"/>
         <w:rPr>
           <w:rFonts w:ascii="Times New Roman" w:hAnsi="Times New Roman" w:cs="Times New Roman"/>
-          <w:i/>
-          <w:iCs/>
-          <w:color w:val="000000" w:themeColor="text1"/>
-        </w:rPr>
-      </w:pPr>
-      <w:r>
-        <w:rPr>
-          <w:rFonts w:ascii="Times New Roman" w:hAnsi="Times New Roman" w:cs="Times New Roman"/>
-          <w:color w:val="000000" w:themeColor="text1"/>
-        </w:rPr>
-        <w:t xml:space="preserve">He Y, </w:t>
-      </w:r>
-      <w:r>
-        <w:rPr>
-          <w:rFonts w:ascii="Times New Roman" w:hAnsi="Times New Roman" w:cs="Times New Roman"/>
-          <w:b/>
-          <w:bCs/>
+          <w:color w:val="000000" w:themeColor="text1"/>
+        </w:rPr>
+      </w:pPr>
+      <w:r>
+        <w:rPr>
+          <w:rFonts w:ascii="Times New Roman" w:hAnsi="Times New Roman" w:cs="Times New Roman"/>
+          <w:color w:val="000000" w:themeColor="text1"/>
+        </w:rPr>
+        <w:t xml:space="preserve">McCulloch M.M, </w:t>
+      </w:r>
+      <w:r>
+        <w:rPr>
+          <w:rFonts w:ascii="Times New Roman" w:hAnsi="Times New Roman" w:cs="Times New Roman"/>
+          <w:b/>
           <w:color w:val="000000" w:themeColor="text1"/>
         </w:rPr>
         <w:t>Anderson B.M</w:t>
@@ -2129,66 +2632,38 @@
           <w:rFonts w:ascii="Times New Roman" w:hAnsi="Times New Roman" w:cs="Times New Roman"/>
           <w:color w:val="000000" w:themeColor="text1"/>
         </w:rPr>
-        <w:t>, et a</w:t>
-      </w:r>
-      <w:r>
-        <w:rPr>
-          <w:rFonts w:ascii="Times New Roman" w:hAnsi="Times New Roman" w:cs="Times New Roman"/>
-          <w:color w:val="000000" w:themeColor="text1"/>
-        </w:rPr>
-        <w:t xml:space="preserve">l. </w:t>
-      </w:r>
-      <w:r>
-        <w:rPr>
-          <w:rFonts w:ascii="Times New Roman" w:hAnsi="Times New Roman" w:cs="Times New Roman"/>
-          <w:i/>
-          <w:iCs/>
-          <w:color w:val="000000" w:themeColor="text1"/>
-        </w:rPr>
-        <w:t xml:space="preserve">Geometric and </w:t>
-      </w:r>
-      <w:proofErr w:type="spellStart"/>
-      <w:r>
-        <w:rPr>
-          <w:rFonts w:ascii="Times New Roman" w:hAnsi="Times New Roman" w:cs="Times New Roman"/>
-          <w:i/>
-          <w:iCs/>
-          <w:color w:val="000000" w:themeColor="text1"/>
-        </w:rPr>
-        <w:t>Dosimetric</w:t>
-      </w:r>
-      <w:proofErr w:type="spellEnd"/>
-      <w:r>
-        <w:rPr>
-          <w:rFonts w:ascii="Times New Roman" w:hAnsi="Times New Roman" w:cs="Times New Roman"/>
-          <w:i/>
-          <w:iCs/>
-          <w:color w:val="000000" w:themeColor="text1"/>
-        </w:rPr>
-        <w:t xml:space="preserve"> Accuracy of Deformable Image Registration between Average-Intensity Images for 4DCT-Based Adaptive Radiotherapy for Non-Small Cell Lung Cancer</w:t>
-      </w:r>
-      <w:r>
-        <w:rPr>
-          <w:rFonts w:ascii="Times New Roman" w:hAnsi="Times New Roman" w:cs="Times New Roman"/>
-          <w:color w:val="000000" w:themeColor="text1"/>
-        </w:rPr>
-        <w:t xml:space="preserve"> Journal of Applied Clinical Medical Physics </w:t>
-      </w:r>
-      <w:r>
-        <w:rPr>
-          <w:rFonts w:ascii="Times New Roman" w:hAnsi="Times New Roman" w:cs="Times New Roman"/>
-          <w:i/>
-          <w:iCs/>
-          <w:color w:val="000000" w:themeColor="text1"/>
-        </w:rPr>
-        <w:t xml:space="preserve">Accepted </w:t>
-      </w:r>
-      <w:r>
-        <w:rPr>
-          <w:rFonts w:ascii="Times New Roman" w:hAnsi="Times New Roman" w:cs="Times New Roman"/>
-          <w:color w:val="000000" w:themeColor="text1"/>
-        </w:rPr>
-        <w:t>06/2021</w:t>
+        <w:t xml:space="preserve">, et. al </w:t>
+      </w:r>
+      <w:r>
+        <w:rPr>
+          <w:rFonts w:ascii="Times New Roman" w:hAnsi="Times New Roman" w:cs="Times New Roman"/>
+          <w:i/>
+          <w:color w:val="000000" w:themeColor="text1"/>
+        </w:rPr>
+        <w:t>Deformable</w:t>
+      </w:r>
+      <w:r>
+        <w:rPr>
+          <w:rFonts w:ascii="Times New Roman" w:hAnsi="Times New Roman" w:cs="Times New Roman"/>
+          <w:i/>
+          <w:color w:val="000000" w:themeColor="text1"/>
+        </w:rPr>
+        <w:t xml:space="preserve"> Image Registration for Modelling Neck Flexion i</w:t>
+      </w:r>
+      <w:r>
+        <w:rPr>
+          <w:rFonts w:ascii="Times New Roman" w:hAnsi="Times New Roman" w:cs="Times New Roman"/>
+          <w:i/>
+          <w:color w:val="000000" w:themeColor="text1"/>
+        </w:rPr>
+        <w:t>n Head and Neck Cancer Patients.</w:t>
+      </w:r>
+      <w:r>
+        <w:rPr>
+          <w:rFonts w:ascii="Times New Roman" w:hAnsi="Times New Roman" w:cs="Times New Roman"/>
+          <w:color w:val="000000" w:themeColor="text1"/>
+        </w:rPr>
+        <w:t xml:space="preserve"> Physics in Medicine and Biology 09/2019</w:t>
       </w:r>
     </w:p>
     <w:p>
@@ -2199,813 +2674,35 @@
           <w:color w:val="000000" w:themeColor="text1"/>
         </w:rPr>
       </w:pPr>
-      <w:proofErr w:type="spellStart"/>
-      <w:r>
-        <w:rPr>
-          <w:rFonts w:ascii="Times New Roman" w:hAnsi="Times New Roman" w:cs="Times New Roman"/>
-          <w:color w:val="000000" w:themeColor="text1"/>
-          <w:lang w:val="fr-FR"/>
-        </w:rPr>
-        <w:t>Cazoulat</w:t>
-      </w:r>
-      <w:proofErr w:type="spellEnd"/>
-      <w:r>
-        <w:rPr>
-          <w:rFonts w:ascii="Times New Roman" w:hAnsi="Times New Roman" w:cs="Times New Roman"/>
-          <w:color w:val="000000" w:themeColor="text1"/>
-          <w:lang w:val="fr-FR"/>
-        </w:rPr>
-        <w:t xml:space="preserve"> G, </w:t>
-      </w:r>
-      <w:r>
-        <w:rPr>
-          <w:rFonts w:ascii="Times New Roman" w:hAnsi="Times New Roman" w:cs="Times New Roman"/>
-          <w:b/>
-          <w:color w:val="000000" w:themeColor="text1"/>
-          <w:lang w:val="fr-FR"/>
-        </w:rPr>
-        <w:t>Anderson B.M,</w:t>
-      </w:r>
-      <w:r>
-        <w:rPr>
-          <w:rFonts w:ascii="Times New Roman" w:hAnsi="Times New Roman" w:cs="Times New Roman"/>
-          <w:color w:val="000000" w:themeColor="text1"/>
-          <w:lang w:val="fr-FR"/>
-        </w:rPr>
-        <w:t xml:space="preserve"> et al. </w:t>
-      </w:r>
-      <w:r>
-        <w:rPr>
-          <w:rFonts w:ascii="Times New Roman" w:hAnsi="Times New Roman" w:cs="Times New Roman"/>
-          <w:i/>
-          <w:color w:val="000000" w:themeColor="text1"/>
-        </w:rPr>
-        <w:t>Detection of vessel bifurcations in CT scans for automatic objective assessment of deformable image registration accuracy</w:t>
-      </w:r>
-      <w:r>
-        <w:rPr>
-          <w:rFonts w:ascii="Times New Roman" w:hAnsi="Times New Roman" w:cs="Times New Roman"/>
-          <w:color w:val="000000" w:themeColor="text1"/>
-        </w:rPr>
-        <w:t xml:space="preserve"> The International Journal of Medical Physics Research and Practice </w:t>
-      </w:r>
-      <w:proofErr w:type="gramStart"/>
-      <w:r>
-        <w:rPr>
-          <w:rFonts w:ascii="Times New Roman" w:hAnsi="Times New Roman" w:cs="Times New Roman"/>
-          <w:i/>
-          <w:color w:val="000000" w:themeColor="text1"/>
-        </w:rPr>
-        <w:t>In</w:t>
-      </w:r>
-      <w:proofErr w:type="gramEnd"/>
-      <w:r>
-        <w:rPr>
-          <w:rFonts w:ascii="Times New Roman" w:hAnsi="Times New Roman" w:cs="Times New Roman"/>
-          <w:i/>
-          <w:color w:val="000000" w:themeColor="text1"/>
-        </w:rPr>
-        <w:t xml:space="preserve"> Submission 04/2021</w:t>
-      </w:r>
-    </w:p>
-    <w:p>
-      <w:pPr>
-        <w:spacing w:after="60" w:line="240" w:lineRule="auto"/>
-        <w:rPr>
-          <w:rFonts w:ascii="Times New Roman" w:hAnsi="Times New Roman" w:cs="Times New Roman"/>
-          <w:bCs/>
-          <w:color w:val="000000" w:themeColor="text1"/>
-        </w:rPr>
-      </w:pPr>
-      <w:r>
-        <w:rPr>
-          <w:rFonts w:ascii="Times New Roman" w:hAnsi="Times New Roman" w:cs="Times New Roman"/>
-          <w:bCs/>
-          <w:i/>
-          <w:color w:val="000000" w:themeColor="text1"/>
-          <w:lang w:val="fr-FR"/>
-        </w:rPr>
-        <w:t xml:space="preserve">Rigaud B, </w:t>
-      </w:r>
-      <w:r>
-        <w:rPr>
-          <w:rFonts w:ascii="Times New Roman" w:hAnsi="Times New Roman" w:cs="Times New Roman"/>
-          <w:b/>
-          <w:bCs/>
-          <w:color w:val="000000" w:themeColor="text1"/>
-          <w:lang w:val="fr-FR"/>
+      <w:r>
+        <w:rPr>
+          <w:rFonts w:ascii="Times New Roman" w:hAnsi="Times New Roman" w:cs="Times New Roman"/>
+          <w:color w:val="000000" w:themeColor="text1"/>
+        </w:rPr>
+        <w:t xml:space="preserve">Ger R.B, Cardenas E.C, </w:t>
+      </w:r>
+      <w:r>
+        <w:rPr>
+          <w:rFonts w:ascii="Times New Roman" w:hAnsi="Times New Roman" w:cs="Times New Roman"/>
+          <w:b/>
+          <w:color w:val="000000" w:themeColor="text1"/>
         </w:rPr>
         <w:t>Anderson B.M</w:t>
       </w:r>
       <w:r>
         <w:rPr>
           <w:rFonts w:ascii="Times New Roman" w:hAnsi="Times New Roman" w:cs="Times New Roman"/>
-          <w:b/>
-          <w:bCs/>
-          <w:i/>
-          <w:color w:val="000000" w:themeColor="text1"/>
-          <w:lang w:val="fr-FR"/>
-        </w:rPr>
-        <w:t xml:space="preserve">, </w:t>
-      </w:r>
-      <w:r>
-        <w:rPr>
-          <w:rFonts w:ascii="Times New Roman" w:hAnsi="Times New Roman" w:cs="Times New Roman"/>
-          <w:bCs/>
-          <w:i/>
-          <w:color w:val="000000" w:themeColor="text1"/>
-          <w:lang w:val="fr-FR"/>
-        </w:rPr>
-        <w:t xml:space="preserve">et al. </w:t>
-      </w:r>
-      <w:r>
-        <w:rPr>
-          <w:rFonts w:ascii="Times New Roman" w:hAnsi="Times New Roman" w:cs="Times New Roman"/>
-          <w:bCs/>
-          <w:i/>
-          <w:color w:val="000000" w:themeColor="text1"/>
-        </w:rPr>
-        <w:t xml:space="preserve">Automatic segmentation using deep learning for online dose optimization during adaptive radiotherapy of cervical cancer International Journal of Radiation Oncology, Biology, Physics </w:t>
-      </w:r>
-      <w:r>
-        <w:rPr>
-          <w:rFonts w:ascii="Times New Roman" w:hAnsi="Times New Roman" w:cs="Times New Roman"/>
-          <w:bCs/>
-          <w:color w:val="000000" w:themeColor="text1"/>
-        </w:rPr>
-        <w:t>10/2020</w:t>
-      </w:r>
-    </w:p>
-    <w:p>
-      <w:pPr>
-        <w:spacing w:after="60" w:line="240" w:lineRule="auto"/>
-        <w:rPr>
-          <w:rFonts w:ascii="Times New Roman" w:hAnsi="Times New Roman" w:cs="Times New Roman"/>
-          <w:i/>
-          <w:color w:val="000000" w:themeColor="text1"/>
-        </w:rPr>
-      </w:pPr>
-      <w:r>
-        <w:rPr>
-          <w:rFonts w:ascii="Times New Roman" w:hAnsi="Times New Roman" w:cs="Times New Roman"/>
-          <w:b/>
-          <w:color w:val="000000" w:themeColor="text1"/>
-          <w:lang w:val="fr-FR"/>
-        </w:rPr>
-        <w:t>Anderson B.M,</w:t>
-      </w:r>
-      <w:r>
-        <w:rPr>
-          <w:rFonts w:ascii="Times New Roman" w:hAnsi="Times New Roman" w:cs="Times New Roman"/>
-          <w:color w:val="000000" w:themeColor="text1"/>
-          <w:lang w:val="fr-FR"/>
-        </w:rPr>
-        <w:t xml:space="preserve"> Lin E., et al. </w:t>
-      </w:r>
-      <w:r>
-        <w:rPr>
-          <w:rFonts w:ascii="Times New Roman" w:hAnsi="Times New Roman" w:cs="Times New Roman"/>
-          <w:i/>
-          <w:color w:val="000000" w:themeColor="text1"/>
-        </w:rPr>
-        <w:t>Automated Contouring of Contrast and Non-Contrast CT Liver Images with Fully Convolutional Networks (FCNs)</w:t>
-      </w:r>
-      <w:r>
-        <w:rPr>
-          <w:rFonts w:ascii="Times New Roman" w:hAnsi="Times New Roman" w:cs="Times New Roman"/>
-          <w:i/>
-          <w:color w:val="000000" w:themeColor="text1"/>
-        </w:rPr>
-        <w:t xml:space="preserve"> </w:t>
-      </w:r>
-      <w:r>
-        <w:rPr>
-          <w:rFonts w:ascii="Times New Roman" w:hAnsi="Times New Roman" w:cs="Times New Roman"/>
-          <w:color w:val="000000" w:themeColor="text1"/>
-        </w:rPr>
-        <w:t>Advances in Radiation Oncology 05/2020</w:t>
-      </w:r>
-    </w:p>
-    <w:p>
-      <w:pPr>
-        <w:spacing w:after="60"/>
-        <w:rPr>
-          <w:rFonts w:ascii="Times New Roman" w:hAnsi="Times New Roman"/>
-          <w:color w:val="000000" w:themeColor="text1"/>
-        </w:rPr>
-      </w:pPr>
-      <w:proofErr w:type="spellStart"/>
-      <w:r>
-        <w:rPr>
-          <w:rFonts w:ascii="Times New Roman" w:hAnsi="Times New Roman"/>
-          <w:color w:val="000000" w:themeColor="text1"/>
-          <w:lang w:val="fr-FR"/>
-        </w:rPr>
-        <w:t>Cazoulat</w:t>
-      </w:r>
-      <w:proofErr w:type="spellEnd"/>
-      <w:r>
-        <w:rPr>
-          <w:rFonts w:ascii="Times New Roman" w:hAnsi="Times New Roman"/>
-          <w:color w:val="000000" w:themeColor="text1"/>
-          <w:lang w:val="fr-FR"/>
-        </w:rPr>
-        <w:t xml:space="preserve"> G., </w:t>
-      </w:r>
-      <w:proofErr w:type="spellStart"/>
-      <w:r>
-        <w:rPr>
-          <w:rFonts w:ascii="Times New Roman" w:hAnsi="Times New Roman"/>
-          <w:color w:val="000000" w:themeColor="text1"/>
-          <w:lang w:val="fr-FR"/>
-        </w:rPr>
-        <w:t>Elganainy</w:t>
-      </w:r>
-      <w:proofErr w:type="spellEnd"/>
-      <w:r>
-        <w:rPr>
-          <w:rFonts w:ascii="Times New Roman" w:hAnsi="Times New Roman"/>
-          <w:color w:val="000000" w:themeColor="text1"/>
-          <w:lang w:val="fr-FR"/>
-        </w:rPr>
-        <w:t xml:space="preserve">, D., </w:t>
-      </w:r>
-      <w:r>
-        <w:rPr>
-          <w:rFonts w:ascii="Times New Roman" w:hAnsi="Times New Roman"/>
-          <w:b/>
-          <w:color w:val="000000" w:themeColor="text1"/>
-          <w:lang w:val="fr-FR"/>
-        </w:rPr>
-        <w:t>Anderson B.M</w:t>
-      </w:r>
-      <w:r>
-        <w:rPr>
-          <w:rFonts w:ascii="Times New Roman" w:hAnsi="Times New Roman"/>
-          <w:color w:val="000000" w:themeColor="text1"/>
-          <w:lang w:val="fr-FR"/>
-        </w:rPr>
-        <w:t xml:space="preserve">, et al. </w:t>
-      </w:r>
-      <w:r>
-        <w:rPr>
-          <w:rFonts w:ascii="Times New Roman" w:hAnsi="Times New Roman"/>
-          <w:i/>
-          <w:color w:val="000000" w:themeColor="text1"/>
-        </w:rPr>
-        <w:t xml:space="preserve">Vasculature-Driven Biomechanical Deformable Image Registration of Longitudinal Liver </w:t>
-      </w:r>
-      <w:proofErr w:type="spellStart"/>
-      <w:r>
-        <w:rPr>
-          <w:rFonts w:ascii="Times New Roman" w:hAnsi="Times New Roman"/>
-          <w:i/>
-          <w:color w:val="000000" w:themeColor="text1"/>
-        </w:rPr>
-        <w:t>Cholangiocarcinoma</w:t>
-      </w:r>
-      <w:proofErr w:type="spellEnd"/>
-      <w:r>
-        <w:rPr>
-          <w:rFonts w:ascii="Times New Roman" w:hAnsi="Times New Roman"/>
-          <w:i/>
-          <w:color w:val="000000" w:themeColor="text1"/>
-        </w:rPr>
-        <w:t xml:space="preserve"> Computed Tomographic Scans</w:t>
-      </w:r>
-      <w:r>
-        <w:rPr>
-          <w:rFonts w:ascii="Times New Roman" w:hAnsi="Times New Roman"/>
-          <w:color w:val="000000" w:themeColor="text1"/>
-        </w:rPr>
-        <w:t>. Advances in Radiation Oncology 03/2020</w:t>
-      </w:r>
-    </w:p>
-    <w:p>
-      <w:pPr>
-        <w:spacing w:after="60"/>
-        <w:rPr>
-          <w:rFonts w:ascii="Times New Roman" w:hAnsi="Times New Roman"/>
-          <w:color w:val="000000" w:themeColor="text1"/>
-        </w:rPr>
-      </w:pPr>
-      <w:proofErr w:type="spellStart"/>
-      <w:r>
-        <w:rPr>
-          <w:rFonts w:ascii="Times New Roman" w:hAnsi="Times New Roman"/>
-          <w:color w:val="000000" w:themeColor="text1"/>
-        </w:rPr>
-        <w:t>Jin</w:t>
-      </w:r>
-      <w:proofErr w:type="spellEnd"/>
-      <w:r>
-        <w:rPr>
-          <w:rFonts w:ascii="Times New Roman" w:hAnsi="Times New Roman"/>
-          <w:color w:val="000000" w:themeColor="text1"/>
-        </w:rPr>
-        <w:t xml:space="preserve"> Y, et al, “</w:t>
-      </w:r>
-      <w:r>
-        <w:rPr>
-          <w:rFonts w:ascii="Times New Roman" w:hAnsi="Times New Roman"/>
-          <w:i/>
-          <w:color w:val="000000" w:themeColor="text1"/>
-        </w:rPr>
-        <w:t>Detection of Glioblastoma Subclinical Recurrence Using Serial Diffusion Tensor Imaging</w:t>
-      </w:r>
-      <w:r>
-        <w:rPr>
-          <w:rFonts w:ascii="Times New Roman" w:hAnsi="Times New Roman"/>
-          <w:i/>
-          <w:color w:val="000000" w:themeColor="text1"/>
-        </w:rPr>
-        <w:t>”</w:t>
-      </w:r>
-      <w:r>
-        <w:rPr>
-          <w:rFonts w:ascii="Times New Roman" w:hAnsi="Times New Roman"/>
-          <w:color w:val="000000" w:themeColor="text1"/>
-        </w:rPr>
-        <w:t xml:space="preserve"> Cancers 02/2020</w:t>
-      </w:r>
-    </w:p>
-    <w:p>
-      <w:pPr>
-        <w:spacing w:after="60" w:line="240" w:lineRule="auto"/>
-        <w:rPr>
-          <w:rFonts w:ascii="Times New Roman" w:hAnsi="Times New Roman" w:cs="Times New Roman"/>
-          <w:color w:val="000000" w:themeColor="text1"/>
-        </w:rPr>
-      </w:pPr>
-      <w:proofErr w:type="spellStart"/>
-      <w:r>
-        <w:rPr>
-          <w:rFonts w:ascii="Times New Roman" w:hAnsi="Times New Roman" w:cs="Times New Roman"/>
-          <w:color w:val="000000" w:themeColor="text1"/>
-          <w:lang w:val="fr-FR"/>
-        </w:rPr>
-        <w:lastRenderedPageBreak/>
-        <w:t>McCulloch</w:t>
-      </w:r>
-      <w:proofErr w:type="spellEnd"/>
-      <w:r>
-        <w:rPr>
-          <w:rFonts w:ascii="Times New Roman" w:hAnsi="Times New Roman" w:cs="Times New Roman"/>
-          <w:color w:val="000000" w:themeColor="text1"/>
-          <w:lang w:val="fr-FR"/>
-        </w:rPr>
-        <w:t xml:space="preserve"> M., </w:t>
-      </w:r>
-      <w:r>
-        <w:rPr>
-          <w:rFonts w:ascii="Times New Roman" w:hAnsi="Times New Roman" w:cs="Times New Roman"/>
-          <w:b/>
-          <w:color w:val="000000" w:themeColor="text1"/>
-          <w:lang w:val="fr-FR"/>
-        </w:rPr>
-        <w:t>Anderson B.M</w:t>
-      </w:r>
-      <w:r>
-        <w:rPr>
-          <w:rFonts w:ascii="Times New Roman" w:hAnsi="Times New Roman" w:cs="Times New Roman"/>
-          <w:color w:val="000000" w:themeColor="text1"/>
-          <w:lang w:val="fr-FR"/>
-        </w:rPr>
-        <w:t xml:space="preserve">, et al. </w:t>
-      </w:r>
-      <w:r>
-        <w:rPr>
-          <w:rFonts w:ascii="Times New Roman" w:hAnsi="Times New Roman" w:cs="Times New Roman"/>
-          <w:i/>
-          <w:color w:val="000000" w:themeColor="text1"/>
-        </w:rPr>
-        <w:t>Biomechanical modeling of neck flexion for deformable alignment of the salivary glands in head and neck cancer images</w:t>
-      </w:r>
-      <w:r>
-        <w:rPr>
-          <w:rFonts w:ascii="Times New Roman" w:hAnsi="Times New Roman" w:cs="Times New Roman"/>
-          <w:color w:val="000000" w:themeColor="text1"/>
-        </w:rPr>
-        <w:t xml:space="preserve"> Physics in Medicine and Biology 07/2019</w:t>
-      </w:r>
-    </w:p>
-    <w:p>
-      <w:pPr>
-        <w:spacing w:after="60" w:line="240" w:lineRule="auto"/>
-        <w:rPr>
-          <w:rFonts w:ascii="Times New Roman" w:hAnsi="Times New Roman" w:cs="Times New Roman"/>
-          <w:color w:val="000000" w:themeColor="text1"/>
-        </w:rPr>
-      </w:pPr>
-      <w:r>
-        <w:rPr>
-          <w:rFonts w:ascii="Times New Roman" w:hAnsi="Times New Roman" w:cs="Times New Roman"/>
-          <w:color w:val="000000" w:themeColor="text1"/>
-        </w:rPr>
-        <w:t>Kisling</w:t>
-      </w:r>
-      <w:r>
-        <w:rPr>
-          <w:rFonts w:ascii="Times New Roman" w:hAnsi="Times New Roman" w:cs="Times New Roman"/>
-          <w:color w:val="000000" w:themeColor="text1"/>
-        </w:rPr>
-        <w:t xml:space="preserve"> </w:t>
-      </w:r>
-      <w:r>
-        <w:rPr>
-          <w:rFonts w:ascii="Times New Roman" w:hAnsi="Times New Roman" w:cs="Times New Roman"/>
-          <w:color w:val="000000" w:themeColor="text1"/>
-        </w:rPr>
-        <w:t>K. D.</w:t>
-      </w:r>
-      <w:r>
-        <w:rPr>
-          <w:rFonts w:ascii="Times New Roman" w:hAnsi="Times New Roman" w:cs="Times New Roman"/>
-          <w:i/>
-          <w:color w:val="000000" w:themeColor="text1"/>
-        </w:rPr>
-        <w:t xml:space="preserve"> </w:t>
-      </w:r>
-      <w:r>
-        <w:rPr>
-          <w:rFonts w:ascii="Times New Roman" w:hAnsi="Times New Roman" w:cs="Times New Roman"/>
-          <w:color w:val="000000" w:themeColor="text1"/>
-        </w:rPr>
-        <w:t>et al</w:t>
-      </w:r>
-      <w:r>
-        <w:rPr>
-          <w:rFonts w:ascii="Times New Roman" w:hAnsi="Times New Roman" w:cs="Times New Roman"/>
-          <w:i/>
-          <w:color w:val="000000" w:themeColor="text1"/>
-        </w:rPr>
-        <w:t xml:space="preserve">., “A snapshot of medical physics practice patterns,” </w:t>
-      </w:r>
-      <w:r>
-        <w:rPr>
-          <w:rFonts w:ascii="Times New Roman" w:hAnsi="Times New Roman" w:cs="Times New Roman"/>
-          <w:color w:val="000000" w:themeColor="text1"/>
-        </w:rPr>
-        <w:t xml:space="preserve">J. Appl. </w:t>
-      </w:r>
-      <w:proofErr w:type="spellStart"/>
-      <w:r>
-        <w:rPr>
-          <w:rFonts w:ascii="Times New Roman" w:hAnsi="Times New Roman" w:cs="Times New Roman"/>
-          <w:color w:val="000000" w:themeColor="text1"/>
-        </w:rPr>
-        <w:t>Clin</w:t>
-      </w:r>
-      <w:proofErr w:type="spellEnd"/>
-      <w:r>
-        <w:rPr>
-          <w:rFonts w:ascii="Times New Roman" w:hAnsi="Times New Roman" w:cs="Times New Roman"/>
-          <w:color w:val="000000" w:themeColor="text1"/>
-        </w:rPr>
-        <w:t>. Med. Phys., vol. 19, no. 6, pp. 306–315, (11/2018)</w:t>
-      </w:r>
-    </w:p>
-    <w:p>
-      <w:pPr>
-        <w:spacing w:after="60" w:line="240" w:lineRule="auto"/>
-        <w:rPr>
-          <w:rFonts w:ascii="Times New Roman" w:hAnsi="Times New Roman" w:cs="Times New Roman"/>
-        </w:rPr>
-      </w:pPr>
-      <w:r>
-        <w:rPr>
-          <w:rFonts w:ascii="Times New Roman" w:hAnsi="Times New Roman" w:cs="Times New Roman"/>
-          <w:color w:val="000000" w:themeColor="text1"/>
-        </w:rPr>
-        <w:t xml:space="preserve">Cardenas, E.C, </w:t>
-      </w:r>
-      <w:r>
-        <w:rPr>
-          <w:rFonts w:ascii="Times New Roman" w:hAnsi="Times New Roman" w:cs="Times New Roman"/>
-          <w:b/>
-          <w:color w:val="000000" w:themeColor="text1"/>
-        </w:rPr>
-        <w:t>Anderson B.M</w:t>
-      </w:r>
-      <w:r>
-        <w:rPr>
-          <w:rFonts w:ascii="Times New Roman" w:hAnsi="Times New Roman" w:cs="Times New Roman"/>
-          <w:color w:val="000000" w:themeColor="text1"/>
-        </w:rPr>
-        <w:t>, et</w:t>
-      </w:r>
-      <w:r>
-        <w:rPr>
-          <w:rFonts w:ascii="Times New Roman" w:hAnsi="Times New Roman" w:cs="Times New Roman"/>
-          <w:color w:val="000000" w:themeColor="text1"/>
-        </w:rPr>
-        <w:t xml:space="preserve"> al</w:t>
-      </w:r>
-      <w:r>
-        <w:rPr>
-          <w:rFonts w:ascii="Times New Roman" w:hAnsi="Times New Roman" w:cs="Times New Roman"/>
-          <w:color w:val="000000" w:themeColor="text1"/>
-        </w:rPr>
-        <w:t>.</w:t>
-      </w:r>
-      <w:r>
-        <w:rPr>
-          <w:rFonts w:ascii="Times New Roman" w:hAnsi="Times New Roman" w:cs="Times New Roman"/>
-          <w:color w:val="000000" w:themeColor="text1"/>
-        </w:rPr>
-        <w:t xml:space="preserve"> </w:t>
-      </w:r>
-      <w:r>
-        <w:rPr>
-          <w:rFonts w:ascii="Times New Roman" w:hAnsi="Times New Roman" w:cs="Times New Roman"/>
-          <w:i/>
-        </w:rPr>
-        <w:t xml:space="preserve">Auto-delineation of Oropharyngeal Clinical Target Volumes Using Three-Dimensional Convolutional Neural Networks </w:t>
-      </w:r>
-      <w:r>
-        <w:rPr>
-          <w:rFonts w:ascii="Times New Roman" w:hAnsi="Times New Roman" w:cs="Times New Roman"/>
-        </w:rPr>
-        <w:t>Physics in Medicine and Biology (</w:t>
-      </w:r>
-      <w:r>
-        <w:rPr>
-          <w:rFonts w:ascii="Times New Roman" w:hAnsi="Times New Roman" w:cs="Times New Roman"/>
-        </w:rPr>
-        <w:t>Accepted 10/2018</w:t>
-      </w:r>
-      <w:r>
-        <w:rPr>
-          <w:rFonts w:ascii="Times New Roman" w:hAnsi="Times New Roman" w:cs="Times New Roman"/>
-        </w:rPr>
-        <w:t>)</w:t>
-      </w:r>
-    </w:p>
-    <w:p>
-      <w:pPr>
-        <w:spacing w:after="60" w:line="240" w:lineRule="auto"/>
-        <w:rPr>
-          <w:rFonts w:ascii="Times New Roman" w:hAnsi="Times New Roman" w:cs="Times New Roman"/>
-          <w:color w:val="000000" w:themeColor="text1"/>
-        </w:rPr>
-      </w:pPr>
-      <w:r>
-        <w:rPr>
-          <w:rFonts w:ascii="Times New Roman" w:hAnsi="Times New Roman" w:cs="Times New Roman"/>
-          <w:b/>
-          <w:color w:val="000000" w:themeColor="text1"/>
-        </w:rPr>
-        <w:t xml:space="preserve">Anderson B.M, </w:t>
-      </w:r>
-      <w:r>
-        <w:rPr>
-          <w:rFonts w:ascii="Times New Roman" w:hAnsi="Times New Roman" w:cs="Times New Roman"/>
-          <w:color w:val="000000" w:themeColor="text1"/>
-        </w:rPr>
-        <w:t>Brock</w:t>
-      </w:r>
-      <w:r>
-        <w:rPr>
-          <w:rFonts w:ascii="Times New Roman" w:hAnsi="Times New Roman" w:cs="Times New Roman"/>
-          <w:color w:val="000000" w:themeColor="text1"/>
-        </w:rPr>
-        <w:t xml:space="preserve"> K.</w:t>
-      </w:r>
-      <w:r>
-        <w:rPr>
-          <w:rFonts w:ascii="Times New Roman" w:hAnsi="Times New Roman" w:cs="Times New Roman"/>
-          <w:color w:val="000000" w:themeColor="text1"/>
-        </w:rPr>
-        <w:t xml:space="preserve">, </w:t>
-      </w:r>
-      <w:r>
-        <w:rPr>
-          <w:rFonts w:ascii="Times New Roman" w:hAnsi="Times New Roman" w:cs="Times New Roman"/>
-          <w:color w:val="000000" w:themeColor="text1"/>
-        </w:rPr>
-        <w:t xml:space="preserve">et al. </w:t>
-      </w:r>
-      <w:r>
-        <w:rPr>
-          <w:rFonts w:ascii="Times New Roman" w:hAnsi="Times New Roman" w:cs="Times New Roman"/>
-          <w:i/>
-          <w:color w:val="000000" w:themeColor="text1"/>
-        </w:rPr>
-        <w:t>Improvement of liver ablation treatment for colorectal liver metastases</w:t>
-      </w:r>
-      <w:r>
-        <w:rPr>
-          <w:rFonts w:ascii="Times New Roman" w:hAnsi="Times New Roman" w:cs="Times New Roman"/>
-          <w:color w:val="000000" w:themeColor="text1"/>
-        </w:rPr>
-        <w:t xml:space="preserve">. </w:t>
-      </w:r>
-      <w:r>
-        <w:rPr>
-          <w:rFonts w:ascii="Times New Roman" w:hAnsi="Times New Roman" w:cs="Times New Roman"/>
-          <w:iCs/>
-          <w:color w:val="000000" w:themeColor="text1"/>
-        </w:rPr>
-        <w:t>Medical Imaging 2018: Image-Guided Procedures, Robotic Interventions, and Modeling</w:t>
-      </w:r>
-      <w:r>
-        <w:rPr>
-          <w:rFonts w:ascii="Times New Roman" w:hAnsi="Times New Roman" w:cs="Times New Roman"/>
-          <w:color w:val="000000" w:themeColor="text1"/>
-        </w:rPr>
-        <w:t>, 2018, p. 74.</w:t>
-      </w:r>
-    </w:p>
-    <w:p>
-      <w:pPr>
-        <w:spacing w:after="60" w:line="240" w:lineRule="auto"/>
-        <w:rPr>
-          <w:rFonts w:ascii="Times New Roman" w:hAnsi="Times New Roman" w:cs="Times New Roman"/>
-          <w:color w:val="000000" w:themeColor="text1"/>
-        </w:rPr>
-      </w:pPr>
-      <w:r>
-        <w:rPr>
-          <w:rFonts w:ascii="Times New Roman" w:hAnsi="Times New Roman" w:cs="Times New Roman"/>
-          <w:color w:val="000000" w:themeColor="text1"/>
-        </w:rPr>
-        <w:t xml:space="preserve">McCulloch M.M, </w:t>
-      </w:r>
-      <w:r>
-        <w:rPr>
-          <w:rFonts w:ascii="Times New Roman" w:hAnsi="Times New Roman" w:cs="Times New Roman"/>
-          <w:b/>
-          <w:color w:val="000000" w:themeColor="text1"/>
-        </w:rPr>
-        <w:t>Anderson B.M</w:t>
-      </w:r>
-      <w:r>
-        <w:rPr>
-          <w:rFonts w:ascii="Times New Roman" w:hAnsi="Times New Roman" w:cs="Times New Roman"/>
-          <w:color w:val="000000" w:themeColor="text1"/>
-        </w:rPr>
-        <w:t xml:space="preserve">, </w:t>
-      </w:r>
-      <w:proofErr w:type="gramStart"/>
-      <w:r>
-        <w:rPr>
-          <w:rFonts w:ascii="Times New Roman" w:hAnsi="Times New Roman" w:cs="Times New Roman"/>
-          <w:color w:val="000000" w:themeColor="text1"/>
-        </w:rPr>
-        <w:t>et</w:t>
-      </w:r>
-      <w:proofErr w:type="gramEnd"/>
-      <w:r>
-        <w:rPr>
-          <w:rFonts w:ascii="Times New Roman" w:hAnsi="Times New Roman" w:cs="Times New Roman"/>
-          <w:color w:val="000000" w:themeColor="text1"/>
-        </w:rPr>
-        <w:t xml:space="preserve">. </w:t>
-      </w:r>
-      <w:proofErr w:type="gramStart"/>
-      <w:r>
-        <w:rPr>
-          <w:rFonts w:ascii="Times New Roman" w:hAnsi="Times New Roman" w:cs="Times New Roman"/>
-          <w:color w:val="000000" w:themeColor="text1"/>
-        </w:rPr>
-        <w:t>al</w:t>
-      </w:r>
-      <w:proofErr w:type="gramEnd"/>
-      <w:r>
-        <w:rPr>
-          <w:rFonts w:ascii="Times New Roman" w:hAnsi="Times New Roman" w:cs="Times New Roman"/>
-          <w:color w:val="000000" w:themeColor="text1"/>
-        </w:rPr>
-        <w:t xml:space="preserve"> </w:t>
-      </w:r>
-      <w:r>
-        <w:rPr>
-          <w:rFonts w:ascii="Times New Roman" w:hAnsi="Times New Roman" w:cs="Times New Roman"/>
-          <w:i/>
-          <w:color w:val="000000" w:themeColor="text1"/>
-        </w:rPr>
-        <w:t>Deformable</w:t>
-      </w:r>
-      <w:r>
-        <w:rPr>
-          <w:rFonts w:ascii="Times New Roman" w:hAnsi="Times New Roman" w:cs="Times New Roman"/>
-          <w:i/>
-          <w:color w:val="000000" w:themeColor="text1"/>
-        </w:rPr>
-        <w:t xml:space="preserve"> Image Registration for Modelling Neck Flexion i</w:t>
-      </w:r>
-      <w:r>
-        <w:rPr>
-          <w:rFonts w:ascii="Times New Roman" w:hAnsi="Times New Roman" w:cs="Times New Roman"/>
-          <w:i/>
-          <w:color w:val="000000" w:themeColor="text1"/>
-        </w:rPr>
-        <w:t>n Head and Neck Cancer Patients.</w:t>
-      </w:r>
-      <w:r>
-        <w:rPr>
-          <w:rFonts w:ascii="Times New Roman" w:hAnsi="Times New Roman" w:cs="Times New Roman"/>
-          <w:color w:val="000000" w:themeColor="text1"/>
-        </w:rPr>
-        <w:t xml:space="preserve"> Physics in Medicine and Biology 09/2019</w:t>
-      </w:r>
-    </w:p>
-    <w:p>
-      <w:pPr>
-        <w:spacing w:after="60" w:line="240" w:lineRule="auto"/>
-        <w:rPr>
-          <w:rFonts w:ascii="Times New Roman" w:hAnsi="Times New Roman" w:cs="Times New Roman"/>
-          <w:color w:val="000000" w:themeColor="text1"/>
-        </w:rPr>
-      </w:pPr>
-      <w:proofErr w:type="spellStart"/>
-      <w:r>
-        <w:rPr>
-          <w:rFonts w:ascii="Times New Roman" w:hAnsi="Times New Roman" w:cs="Times New Roman"/>
-          <w:color w:val="000000" w:themeColor="text1"/>
-        </w:rPr>
-        <w:t>Ger</w:t>
-      </w:r>
-      <w:proofErr w:type="spellEnd"/>
-      <w:r>
-        <w:rPr>
-          <w:rFonts w:ascii="Times New Roman" w:hAnsi="Times New Roman" w:cs="Times New Roman"/>
-          <w:color w:val="000000" w:themeColor="text1"/>
-        </w:rPr>
-        <w:t xml:space="preserve"> R.B, Cardenas E.C, </w:t>
-      </w:r>
-      <w:r>
-        <w:rPr>
-          <w:rFonts w:ascii="Times New Roman" w:hAnsi="Times New Roman" w:cs="Times New Roman"/>
-          <w:b/>
-          <w:color w:val="000000" w:themeColor="text1"/>
-        </w:rPr>
-        <w:t>Anderson B.M</w:t>
-      </w:r>
-      <w:r>
-        <w:rPr>
-          <w:rFonts w:ascii="Times New Roman" w:hAnsi="Times New Roman" w:cs="Times New Roman"/>
-          <w:color w:val="000000" w:themeColor="text1"/>
-        </w:rPr>
-        <w:t xml:space="preserve">, </w:t>
-      </w:r>
-      <w:proofErr w:type="gramStart"/>
-      <w:r>
-        <w:rPr>
-          <w:rFonts w:ascii="Times New Roman" w:hAnsi="Times New Roman" w:cs="Times New Roman"/>
-          <w:color w:val="000000" w:themeColor="text1"/>
-        </w:rPr>
-        <w:t>et</w:t>
-      </w:r>
-      <w:proofErr w:type="gramEnd"/>
-      <w:r>
-        <w:rPr>
-          <w:rFonts w:ascii="Times New Roman" w:hAnsi="Times New Roman" w:cs="Times New Roman"/>
-          <w:color w:val="000000" w:themeColor="text1"/>
-        </w:rPr>
-        <w:t xml:space="preserve">. </w:t>
-      </w:r>
-      <w:proofErr w:type="gramStart"/>
-      <w:r>
-        <w:rPr>
-          <w:rFonts w:ascii="Times New Roman" w:hAnsi="Times New Roman" w:cs="Times New Roman"/>
-          <w:color w:val="000000" w:themeColor="text1"/>
-        </w:rPr>
-        <w:t>al</w:t>
-      </w:r>
-      <w:proofErr w:type="gramEnd"/>
-      <w:r>
-        <w:rPr>
-          <w:rFonts w:ascii="Times New Roman" w:hAnsi="Times New Roman" w:cs="Times New Roman"/>
-          <w:color w:val="000000" w:themeColor="text1"/>
-        </w:rPr>
-        <w:t xml:space="preserve"> </w:t>
-      </w:r>
-      <w:r>
-        <w:rPr>
-          <w:rFonts w:ascii="Times New Roman" w:hAnsi="Times New Roman" w:cs="Times New Roman"/>
-          <w:i/>
-          <w:color w:val="000000" w:themeColor="text1"/>
-        </w:rPr>
-        <w:t xml:space="preserve">Guidelines using Imaging Biomarker Explorer (IBEX) for </w:t>
-      </w:r>
-      <w:proofErr w:type="spellStart"/>
-      <w:r>
-        <w:rPr>
-          <w:rFonts w:ascii="Times New Roman" w:hAnsi="Times New Roman" w:cs="Times New Roman"/>
-          <w:i/>
-          <w:color w:val="000000" w:themeColor="text1"/>
-        </w:rPr>
-        <w:t>Radiomics</w:t>
-      </w:r>
-      <w:proofErr w:type="spellEnd"/>
-      <w:r>
-        <w:rPr>
-          <w:rFonts w:ascii="Times New Roman" w:hAnsi="Times New Roman" w:cs="Times New Roman"/>
-          <w:i/>
-          <w:color w:val="000000" w:themeColor="text1"/>
-        </w:rPr>
-        <w:t xml:space="preserve">. </w:t>
+          <w:color w:val="000000" w:themeColor="text1"/>
+        </w:rPr>
+        <w:t xml:space="preserve">, et. al </w:t>
+      </w:r>
+      <w:r>
+        <w:rPr>
+          <w:rFonts w:ascii="Times New Roman" w:hAnsi="Times New Roman" w:cs="Times New Roman"/>
+          <w:i/>
+          <w:color w:val="000000" w:themeColor="text1"/>
+        </w:rPr>
+        <w:t xml:space="preserve">Guidelines using Imaging Biomarker Explorer (IBEX) for Radiomics. </w:t>
       </w:r>
       <w:r>
         <w:rPr>
@@ -3182,6 +2879,7 @@
           <w:szCs w:val="24"/>
           <w:u w:val="single"/>
         </w:rPr>
+        <w:lastRenderedPageBreak/>
         <w:t>Oral Presentations</w:t>
       </w:r>
       <w:r>
@@ -3347,25 +3045,7 @@
           <w:color w:val="000000" w:themeColor="text1"/>
           <w:shd w:val="clear" w:color="auto" w:fill="FFFFFF"/>
         </w:rPr>
-        <w:t xml:space="preserve">, </w:t>
-      </w:r>
-      <w:proofErr w:type="spellStart"/>
-      <w:r>
-        <w:rPr>
-          <w:rFonts w:ascii="Times New Roman" w:hAnsi="Times New Roman" w:cs="Times New Roman"/>
-          <w:color w:val="000000" w:themeColor="text1"/>
-          <w:shd w:val="clear" w:color="auto" w:fill="FFFFFF"/>
-        </w:rPr>
-        <w:t>Cazoulat</w:t>
-      </w:r>
-      <w:proofErr w:type="spellEnd"/>
-      <w:r>
-        <w:rPr>
-          <w:rFonts w:ascii="Times New Roman" w:hAnsi="Times New Roman" w:cs="Times New Roman"/>
-          <w:color w:val="000000" w:themeColor="text1"/>
-          <w:shd w:val="clear" w:color="auto" w:fill="FFFFFF"/>
-        </w:rPr>
-        <w:t xml:space="preserve"> G., et al. </w:t>
+        <w:t xml:space="preserve">, Cazoulat G., et al. </w:t>
       </w:r>
       <w:r>
         <w:rPr>
@@ -3515,23 +3195,13 @@
           <w:color w:val="000000" w:themeColor="text1"/>
         </w:rPr>
       </w:pPr>
-      <w:proofErr w:type="spellStart"/>
       <w:r>
         <w:rPr>
           <w:rFonts w:ascii="Times New Roman" w:hAnsi="Times New Roman"/>
           <w:color w:val="000000" w:themeColor="text1"/>
           <w:lang w:val="es-ES"/>
         </w:rPr>
-        <w:t>Cardenas</w:t>
-      </w:r>
-      <w:proofErr w:type="spellEnd"/>
-      <w:r>
-        <w:rPr>
-          <w:rFonts w:ascii="Times New Roman" w:hAnsi="Times New Roman"/>
-          <w:color w:val="000000" w:themeColor="text1"/>
-          <w:lang w:val="es-ES"/>
-        </w:rPr>
-        <w:t xml:space="preserve"> C, </w:t>
+        <w:t xml:space="preserve">Cardenas C, </w:t>
       </w:r>
       <w:r>
         <w:rPr>
@@ -3597,23 +3267,7 @@
           <w:rFonts w:ascii="Times New Roman" w:hAnsi="Times New Roman"/>
           <w:color w:val="000000" w:themeColor="text1"/>
         </w:rPr>
-        <w:t xml:space="preserve"> </w:t>
-      </w:r>
-      <w:proofErr w:type="gramStart"/>
-      <w:r>
-        <w:rPr>
-          <w:rFonts w:ascii="Times New Roman" w:hAnsi="Times New Roman"/>
-          <w:color w:val="000000" w:themeColor="text1"/>
-        </w:rPr>
-        <w:t>Cardenas</w:t>
-      </w:r>
-      <w:proofErr w:type="gramEnd"/>
-      <w:r>
-        <w:rPr>
-          <w:rFonts w:ascii="Times New Roman" w:hAnsi="Times New Roman"/>
-          <w:color w:val="000000" w:themeColor="text1"/>
-        </w:rPr>
-        <w:t xml:space="preserve"> C, et al. </w:t>
+        <w:t xml:space="preserve"> Cardenas C, et al. </w:t>
       </w:r>
       <w:r>
         <w:rPr>
@@ -4035,37 +3689,58 @@
           <w:color w:val="000000" w:themeColor="text1"/>
         </w:rPr>
       </w:pPr>
-      <w:proofErr w:type="spellStart"/>
       <w:r>
         <w:rPr>
           <w:rFonts w:ascii="Times New Roman" w:eastAsia="Times New Roman" w:hAnsi="Times New Roman" w:cs="Times New Roman"/>
           <w:color w:val="000000" w:themeColor="text1"/>
         </w:rPr>
-        <w:lastRenderedPageBreak/>
-        <w:t>Rigaud</w:t>
-      </w:r>
-      <w:proofErr w:type="spellEnd"/>
+        <w:t xml:space="preserve">Rigaud, B., et al </w:t>
+      </w:r>
       <w:r>
         <w:rPr>
           <w:rFonts w:ascii="Times New Roman" w:eastAsia="Times New Roman" w:hAnsi="Times New Roman" w:cs="Times New Roman"/>
-          <w:color w:val="000000" w:themeColor="text1"/>
-        </w:rPr>
-        <w:t xml:space="preserve">, B., et al </w:t>
+          <w:i/>
+          <w:color w:val="000000" w:themeColor="text1"/>
+        </w:rPr>
+        <w:t>Evaluation of Deep Learning-Based Automatic Segmentation of the Pancreas</w:t>
       </w:r>
       <w:r>
         <w:rPr>
           <w:rFonts w:ascii="Times New Roman" w:eastAsia="Times New Roman" w:hAnsi="Times New Roman" w:cs="Times New Roman"/>
-          <w:i/>
-          <w:color w:val="000000" w:themeColor="text1"/>
-        </w:rPr>
-        <w:t>Evaluation of Deep Learning-Based Automatic Segmentation of the Pancreas</w:t>
-      </w:r>
-      <w:r>
+          <w:color w:val="000000" w:themeColor="text1"/>
+        </w:rPr>
+        <w:t xml:space="preserve"> AAPM Annual Conference. Virtual, 07/2021</w:t>
+      </w:r>
+    </w:p>
+    <w:p>
+      <w:pPr>
+        <w:spacing w:after="120"/>
         <w:rPr>
           <w:rFonts w:ascii="Times New Roman" w:eastAsia="Times New Roman" w:hAnsi="Times New Roman" w:cs="Times New Roman"/>
           <w:color w:val="000000" w:themeColor="text1"/>
         </w:rPr>
-        <w:t xml:space="preserve"> AAPM Annual Conference. Virtual, 07/2021</w:t>
+      </w:pPr>
+      <w:r>
+        <w:rPr>
+          <w:rFonts w:ascii="Times New Roman" w:eastAsia="Times New Roman" w:hAnsi="Times New Roman" w:cs="Times New Roman"/>
+          <w:color w:val="000000" w:themeColor="text1"/>
+        </w:rPr>
+        <w:t xml:space="preserve">McCulloch, M., et al </w:t>
+      </w:r>
+      <w:r>
+        <w:rPr>
+          <w:rFonts w:ascii="Times New Roman" w:eastAsia="Times New Roman" w:hAnsi="Times New Roman" w:cs="Times New Roman"/>
+          <w:i/>
+          <w:color w:val="000000" w:themeColor="text1"/>
+        </w:rPr>
+        <w:t xml:space="preserve">Use of Deep Learning Segmentation and Biomechanical Models to Improve Dose Accumulation Accuracy in GI Structures </w:t>
+      </w:r>
+      <w:r>
+        <w:rPr>
+          <w:rFonts w:ascii="Times New Roman" w:eastAsia="Times New Roman" w:hAnsi="Times New Roman" w:cs="Times New Roman"/>
+          <w:color w:val="000000" w:themeColor="text1"/>
+        </w:rPr>
+        <w:t>AAPM Annual Conference. Virtual, 07/2021</w:t>
       </w:r>
     </w:p>
     <w:p>
@@ -4081,21 +3756,36 @@
           <w:rFonts w:ascii="Times New Roman" w:eastAsia="Times New Roman" w:hAnsi="Times New Roman" w:cs="Times New Roman"/>
           <w:color w:val="000000" w:themeColor="text1"/>
         </w:rPr>
-        <w:t xml:space="preserve">McCulloch, M., et al </w:t>
+        <w:t xml:space="preserve">Reber, B., </w:t>
       </w:r>
       <w:r>
         <w:rPr>
           <w:rFonts w:ascii="Times New Roman" w:eastAsia="Times New Roman" w:hAnsi="Times New Roman" w:cs="Times New Roman"/>
-          <w:i/>
-          <w:color w:val="000000" w:themeColor="text1"/>
-        </w:rPr>
-        <w:t xml:space="preserve">Use of Deep Learning Segmentation and Biomechanical Models to Improve Dose Accumulation Accuracy in GI Structures </w:t>
+          <w:b/>
+          <w:color w:val="000000" w:themeColor="text1"/>
+        </w:rPr>
+        <w:t>Anderson, B.M.</w:t>
       </w:r>
       <w:r>
         <w:rPr>
           <w:rFonts w:ascii="Times New Roman" w:eastAsia="Times New Roman" w:hAnsi="Times New Roman" w:cs="Times New Roman"/>
           <w:color w:val="000000" w:themeColor="text1"/>
         </w:rPr>
+        <w:t xml:space="preserve">, et al </w:t>
+      </w:r>
+      <w:r>
+        <w:rPr>
+          <w:rFonts w:ascii="Times New Roman" w:eastAsia="Times New Roman" w:hAnsi="Times New Roman" w:cs="Times New Roman"/>
+          <w:i/>
+          <w:color w:val="000000" w:themeColor="text1"/>
+        </w:rPr>
+        <w:t xml:space="preserve">Predicting Osteoradionecrosis From Head and Neck Radiotherapy Using a Residual convolutional Neural Network </w:t>
+      </w:r>
+      <w:r>
+        <w:rPr>
+          <w:rFonts w:ascii="Times New Roman" w:eastAsia="Times New Roman" w:hAnsi="Times New Roman" w:cs="Times New Roman"/>
+          <w:color w:val="000000" w:themeColor="text1"/>
+        </w:rPr>
         <w:t>AAPM Annual Conference. Virtual, 07/2021</w:t>
       </w:r>
     </w:p>
@@ -4103,55 +3793,97 @@
       <w:pPr>
         <w:spacing w:after="120"/>
         <w:rPr>
-          <w:rFonts w:ascii="Times New Roman" w:eastAsia="Times New Roman" w:hAnsi="Times New Roman" w:cs="Times New Roman"/>
-          <w:color w:val="000000" w:themeColor="text1"/>
-        </w:rPr>
-      </w:pPr>
-      <w:proofErr w:type="spellStart"/>
-      <w:r>
-        <w:rPr>
-          <w:rFonts w:ascii="Times New Roman" w:eastAsia="Times New Roman" w:hAnsi="Times New Roman" w:cs="Times New Roman"/>
-          <w:color w:val="000000" w:themeColor="text1"/>
-        </w:rPr>
-        <w:t>Reber</w:t>
-      </w:r>
-      <w:proofErr w:type="spellEnd"/>
-      <w:r>
-        <w:rPr>
-          <w:rFonts w:ascii="Times New Roman" w:eastAsia="Times New Roman" w:hAnsi="Times New Roman" w:cs="Times New Roman"/>
-          <w:color w:val="000000" w:themeColor="text1"/>
-        </w:rPr>
-        <w:t xml:space="preserve">, B., </w:t>
-      </w:r>
-      <w:r>
-        <w:rPr>
-          <w:rFonts w:ascii="Times New Roman" w:eastAsia="Times New Roman" w:hAnsi="Times New Roman" w:cs="Times New Roman"/>
-          <w:b/>
-          <w:color w:val="000000" w:themeColor="text1"/>
-        </w:rPr>
-        <w:t>Anderson, B.M.</w:t>
-      </w:r>
-      <w:r>
-        <w:rPr>
-          <w:rFonts w:ascii="Times New Roman" w:eastAsia="Times New Roman" w:hAnsi="Times New Roman" w:cs="Times New Roman"/>
-          <w:color w:val="000000" w:themeColor="text1"/>
-        </w:rPr>
-        <w:t xml:space="preserve">, et al </w:t>
-      </w:r>
-      <w:r>
-        <w:rPr>
-          <w:rFonts w:ascii="Times New Roman" w:eastAsia="Times New Roman" w:hAnsi="Times New Roman" w:cs="Times New Roman"/>
-          <w:i/>
-          <w:color w:val="000000" w:themeColor="text1"/>
-        </w:rPr>
-        <w:t xml:space="preserve">Predicting Osteoradionecrosis From Head and Neck Radiotherapy Using a Residual convolutional Neural Network </w:t>
-      </w:r>
-      <w:r>
-        <w:rPr>
-          <w:rFonts w:ascii="Times New Roman" w:eastAsia="Times New Roman" w:hAnsi="Times New Roman" w:cs="Times New Roman"/>
-          <w:color w:val="000000" w:themeColor="text1"/>
-        </w:rPr>
-        <w:t>AAPM Annual Conference. Virtual, 07/2021</w:t>
+          <w:rFonts w:ascii="Times New Roman" w:hAnsi="Times New Roman" w:cs="Times New Roman"/>
+          <w:color w:val="000000" w:themeColor="text1"/>
+        </w:rPr>
+      </w:pPr>
+      <w:r>
+        <w:rPr>
+          <w:rFonts w:ascii="Times New Roman" w:hAnsi="Times New Roman" w:cs="Times New Roman"/>
+          <w:color w:val="000000" w:themeColor="text1"/>
+        </w:rPr>
+        <w:t>Brock, K.</w:t>
+      </w:r>
+      <w:r>
+        <w:rPr>
+          <w:rFonts w:ascii="Times New Roman" w:hAnsi="Times New Roman" w:cs="Times New Roman"/>
+          <w:color w:val="000000" w:themeColor="text1"/>
+        </w:rPr>
+        <w:t xml:space="preserve">, </w:t>
+      </w:r>
+      <w:r>
+        <w:rPr>
+          <w:rFonts w:ascii="Times New Roman" w:hAnsi="Times New Roman" w:cs="Times New Roman"/>
+          <w:b/>
+          <w:color w:val="000000" w:themeColor="text1"/>
+        </w:rPr>
+        <w:t>Anderson, B.</w:t>
+      </w:r>
+      <w:r>
+        <w:rPr>
+          <w:rFonts w:ascii="Times New Roman" w:hAnsi="Times New Roman" w:cs="Times New Roman"/>
+          <w:b/>
+          <w:color w:val="000000" w:themeColor="text1"/>
+        </w:rPr>
+        <w:t>M.</w:t>
+      </w:r>
+      <w:r>
+        <w:rPr>
+          <w:rFonts w:ascii="Times New Roman" w:hAnsi="Times New Roman" w:cs="Times New Roman"/>
+          <w:color w:val="000000" w:themeColor="text1"/>
+        </w:rPr>
+        <w:t>,</w:t>
+      </w:r>
+      <w:r>
+        <w:rPr>
+          <w:rFonts w:ascii="Times New Roman" w:hAnsi="Times New Roman" w:cs="Times New Roman"/>
+          <w:color w:val="000000" w:themeColor="text1"/>
+        </w:rPr>
+        <w:t xml:space="preserve"> et al</w:t>
+      </w:r>
+      <w:r>
+        <w:rPr>
+          <w:rFonts w:ascii="Times New Roman" w:hAnsi="Times New Roman" w:cs="Times New Roman"/>
+          <w:color w:val="000000" w:themeColor="text1"/>
+        </w:rPr>
+        <w:t xml:space="preserve"> </w:t>
+      </w:r>
+      <w:r>
+        <w:rPr>
+          <w:rFonts w:ascii="Times New Roman" w:hAnsi="Times New Roman" w:cs="Times New Roman"/>
+          <w:i/>
+          <w:color w:val="000000" w:themeColor="text1"/>
+        </w:rPr>
+        <w:t>Anatomical Modeling to Improve the Precision of Image Guided Liver Ablation</w:t>
+      </w:r>
+      <w:r>
+        <w:rPr>
+          <w:rFonts w:ascii="Times New Roman" w:hAnsi="Times New Roman" w:cs="Times New Roman"/>
+          <w:i/>
+          <w:color w:val="000000" w:themeColor="text1"/>
+        </w:rPr>
+        <w:t xml:space="preserve"> </w:t>
+      </w:r>
+      <w:r>
+        <w:rPr>
+          <w:rFonts w:ascii="Times New Roman" w:hAnsi="Times New Roman" w:cs="Times New Roman"/>
+          <w:color w:val="000000" w:themeColor="text1"/>
+        </w:rPr>
+        <w:t>Image-Guided Therapy Workshop Rockville, MD</w:t>
+      </w:r>
+      <w:r>
+        <w:rPr>
+          <w:rFonts w:ascii="Times New Roman" w:hAnsi="Times New Roman" w:cs="Times New Roman"/>
+          <w:color w:val="000000" w:themeColor="text1"/>
+        </w:rPr>
+        <w:t>.</w:t>
+      </w:r>
+      <w:r>
+        <w:rPr>
+          <w:rFonts w:ascii="Times New Roman" w:hAnsi="Times New Roman" w:cs="Times New Roman"/>
+          <w:color w:val="000000" w:themeColor="text1"/>
+        </w:rPr>
+        <w:t xml:space="preserve"> 04/2020</w:t>
       </w:r>
     </w:p>
     <w:p>
@@ -4167,14 +3899,14 @@
           <w:rFonts w:ascii="Times New Roman" w:hAnsi="Times New Roman" w:cs="Times New Roman"/>
           <w:color w:val="000000" w:themeColor="text1"/>
         </w:rPr>
-        <w:t>Brock, K.</w:t>
-      </w:r>
-      <w:r>
-        <w:rPr>
-          <w:rFonts w:ascii="Times New Roman" w:hAnsi="Times New Roman" w:cs="Times New Roman"/>
-          <w:color w:val="000000" w:themeColor="text1"/>
-        </w:rPr>
-        <w:t xml:space="preserve">, </w:t>
+        <w:t>Owens, C.</w:t>
+      </w:r>
+      <w:r>
+        <w:rPr>
+          <w:rFonts w:ascii="Times New Roman" w:hAnsi="Times New Roman" w:cs="Times New Roman"/>
+          <w:color w:val="000000" w:themeColor="text1"/>
+        </w:rPr>
+        <w:t xml:space="preserve">, Gupta, A., Shrestha, S., </w:t>
       </w:r>
       <w:r>
         <w:rPr>
@@ -4219,36 +3951,21 @@
           <w:i/>
           <w:color w:val="000000" w:themeColor="text1"/>
         </w:rPr>
-        <w:t>Anatomical Modeling to Improve the Precision of Image Guided Liver Ablation</w:t>
-      </w:r>
-      <w:r>
-        <w:rPr>
-          <w:rFonts w:ascii="Times New Roman" w:hAnsi="Times New Roman" w:cs="Times New Roman"/>
-          <w:i/>
-          <w:color w:val="000000" w:themeColor="text1"/>
-        </w:rPr>
-        <w:t xml:space="preserve"> </w:t>
-      </w:r>
-      <w:r>
-        <w:rPr>
-          <w:rFonts w:ascii="Times New Roman" w:hAnsi="Times New Roman" w:cs="Times New Roman"/>
-          <w:color w:val="000000" w:themeColor="text1"/>
-        </w:rPr>
-        <w:t>Image-Guided Therapy Workshop Rockville, MD</w:t>
-      </w:r>
-      <w:r>
-        <w:rPr>
-          <w:rFonts w:ascii="Times New Roman" w:hAnsi="Times New Roman" w:cs="Times New Roman"/>
-          <w:color w:val="000000" w:themeColor="text1"/>
-        </w:rPr>
-        <w:t>.</w:t>
-      </w:r>
-      <w:r>
-        <w:rPr>
-          <w:rFonts w:ascii="Times New Roman" w:hAnsi="Times New Roman" w:cs="Times New Roman"/>
-          <w:color w:val="000000" w:themeColor="text1"/>
-        </w:rPr>
-        <w:t xml:space="preserve"> 04/2020</w:t>
+        <w:t>Development of a colon model for colon dosimetry in late effect studies</w:t>
+      </w:r>
+      <w:r>
+        <w:rPr>
+          <w:rFonts w:ascii="Times New Roman" w:hAnsi="Times New Roman" w:cs="Times New Roman"/>
+          <w:color w:val="000000" w:themeColor="text1"/>
+        </w:rPr>
+        <w:t xml:space="preserve"> International Society of Radiation Epidemiology and Dosimetry, Sitges, Spain.</w:t>
+      </w:r>
+      <w:r>
+        <w:rPr>
+          <w:rFonts w:ascii="Times New Roman" w:hAnsi="Times New Roman" w:cs="Times New Roman"/>
+          <w:color w:val="000000" w:themeColor="text1"/>
+        </w:rPr>
+        <w:t xml:space="preserve"> 05/2020</w:t>
       </w:r>
     </w:p>
     <w:p>
@@ -4264,114 +3981,7 @@
           <w:rFonts w:ascii="Times New Roman" w:hAnsi="Times New Roman" w:cs="Times New Roman"/>
           <w:color w:val="000000" w:themeColor="text1"/>
         </w:rPr>
-        <w:t>Owens, C.</w:t>
-      </w:r>
-      <w:r>
-        <w:rPr>
-          <w:rFonts w:ascii="Times New Roman" w:hAnsi="Times New Roman" w:cs="Times New Roman"/>
-          <w:color w:val="000000" w:themeColor="text1"/>
-        </w:rPr>
-        <w:t xml:space="preserve">, Gupta, A., Shrestha, S., </w:t>
-      </w:r>
-      <w:r>
-        <w:rPr>
-          <w:rFonts w:ascii="Times New Roman" w:hAnsi="Times New Roman" w:cs="Times New Roman"/>
-          <w:b/>
-          <w:color w:val="000000" w:themeColor="text1"/>
-        </w:rPr>
-        <w:t>Anderson, B.</w:t>
-      </w:r>
-      <w:r>
-        <w:rPr>
-          <w:rFonts w:ascii="Times New Roman" w:hAnsi="Times New Roman" w:cs="Times New Roman"/>
-          <w:b/>
-          <w:color w:val="000000" w:themeColor="text1"/>
-        </w:rPr>
-        <w:t>M.</w:t>
-      </w:r>
-      <w:r>
-        <w:rPr>
-          <w:rFonts w:ascii="Times New Roman" w:hAnsi="Times New Roman" w:cs="Times New Roman"/>
-          <w:color w:val="000000" w:themeColor="text1"/>
-        </w:rPr>
-        <w:t>,</w:t>
-      </w:r>
-      <w:r>
-        <w:rPr>
-          <w:rFonts w:ascii="Times New Roman" w:hAnsi="Times New Roman" w:cs="Times New Roman"/>
-          <w:color w:val="000000" w:themeColor="text1"/>
-        </w:rPr>
-        <w:t xml:space="preserve"> et al</w:t>
-      </w:r>
-      <w:r>
-        <w:rPr>
-          <w:rFonts w:ascii="Times New Roman" w:hAnsi="Times New Roman" w:cs="Times New Roman"/>
-          <w:color w:val="000000" w:themeColor="text1"/>
-        </w:rPr>
-        <w:t xml:space="preserve"> </w:t>
-      </w:r>
-      <w:r>
-        <w:rPr>
-          <w:rFonts w:ascii="Times New Roman" w:hAnsi="Times New Roman" w:cs="Times New Roman"/>
-          <w:i/>
-          <w:color w:val="000000" w:themeColor="text1"/>
-        </w:rPr>
-        <w:t>Development of a colon model for colon dosimetry in late effect studies</w:t>
-      </w:r>
-      <w:r>
-        <w:rPr>
-          <w:rFonts w:ascii="Times New Roman" w:hAnsi="Times New Roman" w:cs="Times New Roman"/>
-          <w:color w:val="000000" w:themeColor="text1"/>
-        </w:rPr>
-        <w:t xml:space="preserve"> International Society of Radiation Epidemiology and Dosimetry, </w:t>
-      </w:r>
-      <w:proofErr w:type="spellStart"/>
-      <w:r>
-        <w:rPr>
-          <w:rFonts w:ascii="Times New Roman" w:hAnsi="Times New Roman" w:cs="Times New Roman"/>
-          <w:color w:val="000000" w:themeColor="text1"/>
-        </w:rPr>
-        <w:t>Sitges</w:t>
-      </w:r>
-      <w:proofErr w:type="spellEnd"/>
-      <w:r>
-        <w:rPr>
-          <w:rFonts w:ascii="Times New Roman" w:hAnsi="Times New Roman" w:cs="Times New Roman"/>
-          <w:color w:val="000000" w:themeColor="text1"/>
-        </w:rPr>
-        <w:t>, Spain.</w:t>
-      </w:r>
-      <w:r>
-        <w:rPr>
-          <w:rFonts w:ascii="Times New Roman" w:hAnsi="Times New Roman" w:cs="Times New Roman"/>
-          <w:color w:val="000000" w:themeColor="text1"/>
-        </w:rPr>
-        <w:t xml:space="preserve"> 05/2020</w:t>
-      </w:r>
-    </w:p>
-    <w:p>
-      <w:pPr>
-        <w:spacing w:after="120"/>
-        <w:rPr>
-          <w:rFonts w:ascii="Times New Roman" w:hAnsi="Times New Roman" w:cs="Times New Roman"/>
-          <w:color w:val="000000" w:themeColor="text1"/>
-        </w:rPr>
-      </w:pPr>
-      <w:proofErr w:type="spellStart"/>
-      <w:r>
-        <w:rPr>
-          <w:rFonts w:ascii="Times New Roman" w:hAnsi="Times New Roman" w:cs="Times New Roman"/>
-          <w:color w:val="000000" w:themeColor="text1"/>
-        </w:rPr>
-        <w:t>Elhalawani</w:t>
-      </w:r>
-      <w:proofErr w:type="spellEnd"/>
-      <w:r>
-        <w:rPr>
-          <w:rFonts w:ascii="Times New Roman" w:hAnsi="Times New Roman" w:cs="Times New Roman"/>
-          <w:color w:val="000000" w:themeColor="text1"/>
-        </w:rPr>
-        <w:t xml:space="preserve">, H., et al. </w:t>
+        <w:t xml:space="preserve">Elhalawani, H., et al. </w:t>
       </w:r>
       <w:r>
         <w:rPr>
@@ -4406,25 +4016,8 @@
           <w:color w:val="000000" w:themeColor="text1"/>
           <w:shd w:val="clear" w:color="auto" w:fill="FFFFFF"/>
         </w:rPr>
-        <w:t xml:space="preserve">McCulloch M., </w:t>
-      </w:r>
-      <w:proofErr w:type="spellStart"/>
-      <w:r>
-        <w:rPr>
-          <w:rFonts w:ascii="Times New Roman" w:hAnsi="Times New Roman"/>
-          <w:color w:val="000000" w:themeColor="text1"/>
-          <w:shd w:val="clear" w:color="auto" w:fill="FFFFFF"/>
-        </w:rPr>
-        <w:t>Elhalawani</w:t>
-      </w:r>
-      <w:proofErr w:type="spellEnd"/>
-      <w:r>
-        <w:rPr>
-          <w:rFonts w:ascii="Times New Roman" w:hAnsi="Times New Roman"/>
-          <w:color w:val="000000" w:themeColor="text1"/>
-          <w:shd w:val="clear" w:color="auto" w:fill="FFFFFF"/>
-        </w:rPr>
-        <w:t xml:space="preserve"> H., </w:t>
+        <w:lastRenderedPageBreak/>
+        <w:t xml:space="preserve">McCulloch M., Elhalawani H., </w:t>
       </w:r>
       <w:r>
         <w:rPr>
@@ -4441,43 +4034,7 @@
           <w:color w:val="000000" w:themeColor="text1"/>
           <w:shd w:val="clear" w:color="auto" w:fill="FFFFFF"/>
         </w:rPr>
-        <w:t xml:space="preserve">, </w:t>
-      </w:r>
-      <w:proofErr w:type="gramStart"/>
-      <w:r>
-        <w:rPr>
-          <w:rFonts w:ascii="Times New Roman" w:hAnsi="Times New Roman"/>
-          <w:color w:val="000000" w:themeColor="text1"/>
-          <w:shd w:val="clear" w:color="auto" w:fill="FFFFFF"/>
-        </w:rPr>
-        <w:t>et</w:t>
-      </w:r>
-      <w:proofErr w:type="gramEnd"/>
-      <w:r>
-        <w:rPr>
-          <w:rFonts w:ascii="Times New Roman" w:hAnsi="Times New Roman"/>
-          <w:color w:val="000000" w:themeColor="text1"/>
-          <w:shd w:val="clear" w:color="auto" w:fill="FFFFFF"/>
-        </w:rPr>
-        <w:t xml:space="preserve">. </w:t>
-      </w:r>
-      <w:proofErr w:type="gramStart"/>
-      <w:r>
-        <w:rPr>
-          <w:rFonts w:ascii="Times New Roman" w:hAnsi="Times New Roman"/>
-          <w:color w:val="000000" w:themeColor="text1"/>
-          <w:shd w:val="clear" w:color="auto" w:fill="FFFFFF"/>
-        </w:rPr>
-        <w:t>al</w:t>
-      </w:r>
-      <w:proofErr w:type="gramEnd"/>
-      <w:r>
-        <w:rPr>
-          <w:rFonts w:ascii="Times New Roman" w:hAnsi="Times New Roman"/>
-          <w:color w:val="000000" w:themeColor="text1"/>
-          <w:shd w:val="clear" w:color="auto" w:fill="FFFFFF"/>
-        </w:rPr>
-        <w:t xml:space="preserve"> </w:t>
+        <w:t xml:space="preserve">, et. al </w:t>
       </w:r>
       <w:r>
         <w:rPr>
@@ -4613,25 +4170,7 @@
           <w:i/>
           <w:color w:val="000000" w:themeColor="text1"/>
         </w:rPr>
-        <w:t xml:space="preserve">A Comparison of Deformable Registration Techniques for Pre and Post-Treatment </w:t>
-      </w:r>
-      <w:proofErr w:type="spellStart"/>
-      <w:r>
-        <w:rPr>
-          <w:rFonts w:ascii="Times New Roman" w:hAnsi="Times New Roman"/>
-          <w:i/>
-          <w:color w:val="000000" w:themeColor="text1"/>
-        </w:rPr>
-        <w:t>Cholangiocarcinoma</w:t>
-      </w:r>
-      <w:proofErr w:type="spellEnd"/>
-      <w:r>
-        <w:rPr>
-          <w:rFonts w:ascii="Times New Roman" w:hAnsi="Times New Roman"/>
-          <w:i/>
-          <w:color w:val="000000" w:themeColor="text1"/>
-        </w:rPr>
-        <w:t xml:space="preserve"> CT Images. </w:t>
+        <w:t xml:space="preserve">A Comparison of Deformable Registration Techniques for Pre and Post-Treatment Cholangiocarcinoma CT Images. </w:t>
       </w:r>
       <w:r>
         <w:rPr>
@@ -4649,37 +4188,12 @@
           <w:color w:val="000000" w:themeColor="text1"/>
         </w:rPr>
       </w:pPr>
-      <w:proofErr w:type="spellStart"/>
-      <w:r>
-        <w:rPr>
-          <w:rFonts w:ascii="Times New Roman" w:hAnsi="Times New Roman" w:cs="Times New Roman"/>
-          <w:color w:val="000000" w:themeColor="text1"/>
-        </w:rPr>
-        <w:t>Cazoulat</w:t>
-      </w:r>
-      <w:proofErr w:type="spellEnd"/>
-      <w:r>
-        <w:rPr>
-          <w:rFonts w:ascii="Times New Roman" w:hAnsi="Times New Roman" w:cs="Times New Roman"/>
-          <w:color w:val="000000" w:themeColor="text1"/>
-        </w:rPr>
-        <w:t xml:space="preserve"> G, </w:t>
-      </w:r>
-      <w:proofErr w:type="spellStart"/>
-      <w:r>
-        <w:rPr>
-          <w:rFonts w:ascii="Times New Roman" w:hAnsi="Times New Roman" w:cs="Times New Roman"/>
-          <w:color w:val="000000" w:themeColor="text1"/>
-        </w:rPr>
-        <w:t>Chaudhury</w:t>
-      </w:r>
-      <w:proofErr w:type="spellEnd"/>
-      <w:r>
-        <w:rPr>
-          <w:rFonts w:ascii="Times New Roman" w:hAnsi="Times New Roman" w:cs="Times New Roman"/>
-          <w:color w:val="000000" w:themeColor="text1"/>
-        </w:rPr>
-        <w:t xml:space="preserve"> B, </w:t>
+      <w:r>
+        <w:rPr>
+          <w:rFonts w:ascii="Times New Roman" w:hAnsi="Times New Roman" w:cs="Times New Roman"/>
+          <w:color w:val="000000" w:themeColor="text1"/>
+        </w:rPr>
+        <w:t xml:space="preserve">Cazoulat G, Chaudhury B, </w:t>
       </w:r>
       <w:r>
         <w:rPr>
@@ -4794,7 +4308,6 @@
           <w:color w:val="000000" w:themeColor="text1"/>
         </w:rPr>
       </w:pPr>
-      <w:proofErr w:type="spellStart"/>
       <w:r>
         <w:rPr>
           <w:rFonts w:ascii="Times New Roman" w:hAnsi="Times New Roman" w:cs="Times New Roman"/>
@@ -4802,7 +4315,6 @@
         </w:rPr>
         <w:t>WizKids</w:t>
       </w:r>
-      <w:proofErr w:type="spellEnd"/>
       <w:r>
         <w:rPr>
           <w:rFonts w:ascii="Times New Roman" w:hAnsi="Times New Roman" w:cs="Times New Roman"/>
@@ -5137,7 +4649,6 @@
           <w:color w:val="000000" w:themeColor="text1"/>
           <w:u w:val="single"/>
         </w:rPr>
-        <w:lastRenderedPageBreak/>
         <w:t>Greek Peer Educator</w:t>
       </w:r>
       <w:r>

</xml_diff>

<commit_message>
push me a little further down the author line
</commit_message>
<xml_diff>
--- a/BMAnderson CV.docx
+++ b/BMAnderson CV.docx
@@ -200,7 +200,22 @@
           <w:color w:val="000000" w:themeColor="text1"/>
         </w:rPr>
         <w:br/>
-        <w:t>The University of Texas Health and Science Center, MD Anderson (9/15-</w:t>
+      </w:r>
+      <w:proofErr w:type="gramStart"/>
+      <w:r>
+        <w:rPr>
+          <w:rFonts w:ascii="Times New Roman" w:hAnsi="Times New Roman" w:cs="Times New Roman"/>
+          <w:color w:val="000000" w:themeColor="text1"/>
+        </w:rPr>
+        <w:t>The</w:t>
+      </w:r>
+      <w:proofErr w:type="gramEnd"/>
+      <w:r>
+        <w:rPr>
+          <w:rFonts w:ascii="Times New Roman" w:hAnsi="Times New Roman" w:cs="Times New Roman"/>
+          <w:color w:val="000000" w:themeColor="text1"/>
+        </w:rPr>
+        <w:t xml:space="preserve"> University of Texas Health and Science Center, MD Anderson (9/15-</w:t>
       </w:r>
       <w:r>
         <w:rPr>
@@ -231,8 +246,6 @@
         </w:rPr>
         <w:t>05/21</w:t>
       </w:r>
-      <w:bookmarkStart w:id="0" w:name="_GoBack"/>
-      <w:bookmarkEnd w:id="0"/>
       <w:r>
         <w:rPr>
           <w:rFonts w:ascii="Times New Roman" w:hAnsi="Times New Roman" w:cs="Times New Roman"/>
@@ -275,7 +288,23 @@
           <w:rFonts w:ascii="Times New Roman" w:hAnsi="Times New Roman" w:cs="Times New Roman"/>
           <w:color w:val="000000" w:themeColor="text1"/>
         </w:rPr>
-        <w:t xml:space="preserve">Dr. John J. Kopchick Fellowship: </w:t>
+        <w:t xml:space="preserve">Dr. John J. </w:t>
+      </w:r>
+      <w:proofErr w:type="spellStart"/>
+      <w:r>
+        <w:rPr>
+          <w:rFonts w:ascii="Times New Roman" w:hAnsi="Times New Roman" w:cs="Times New Roman"/>
+          <w:color w:val="000000" w:themeColor="text1"/>
+        </w:rPr>
+        <w:t>Kopchick</w:t>
+      </w:r>
+      <w:proofErr w:type="spellEnd"/>
+      <w:r>
+        <w:rPr>
+          <w:rFonts w:ascii="Times New Roman" w:hAnsi="Times New Roman" w:cs="Times New Roman"/>
+          <w:color w:val="000000" w:themeColor="text1"/>
+        </w:rPr>
+        <w:t xml:space="preserve"> Fellowship: </w:t>
       </w:r>
       <w:r>
         <w:rPr>
@@ -379,7 +408,23 @@
           <w:rFonts w:ascii="Times New Roman" w:hAnsi="Times New Roman" w:cs="Times New Roman"/>
           <w:color w:val="000000" w:themeColor="text1"/>
         </w:rPr>
-        <w:t>Dr. John J. Kopchick Fellowship: $15,000 for one year, ‘…</w:t>
+        <w:t xml:space="preserve">Dr. John J. </w:t>
+      </w:r>
+      <w:proofErr w:type="spellStart"/>
+      <w:r>
+        <w:rPr>
+          <w:rFonts w:ascii="Times New Roman" w:hAnsi="Times New Roman" w:cs="Times New Roman"/>
+          <w:color w:val="000000" w:themeColor="text1"/>
+        </w:rPr>
+        <w:t>Kopchick</w:t>
+      </w:r>
+      <w:proofErr w:type="spellEnd"/>
+      <w:r>
+        <w:rPr>
+          <w:rFonts w:ascii="Times New Roman" w:hAnsi="Times New Roman" w:cs="Times New Roman"/>
+          <w:color w:val="000000" w:themeColor="text1"/>
+        </w:rPr>
+        <w:t xml:space="preserve"> Fellowship: $15,000 for one year, ‘…</w:t>
       </w:r>
       <w:r>
         <w:rPr>
@@ -594,7 +639,23 @@
           <w:rFonts w:ascii="Times New Roman" w:hAnsi="Times New Roman" w:cs="Times New Roman"/>
           <w:color w:val="000000" w:themeColor="text1"/>
         </w:rPr>
-        <w:t xml:space="preserve">ommissioning new Elekta </w:t>
+        <w:t xml:space="preserve">ommissioning new </w:t>
+      </w:r>
+      <w:proofErr w:type="spellStart"/>
+      <w:r>
+        <w:rPr>
+          <w:rFonts w:ascii="Times New Roman" w:hAnsi="Times New Roman" w:cs="Times New Roman"/>
+          <w:color w:val="000000" w:themeColor="text1"/>
+        </w:rPr>
+        <w:t>Elekta</w:t>
+      </w:r>
+      <w:proofErr w:type="spellEnd"/>
+      <w:r>
+        <w:rPr>
+          <w:rFonts w:ascii="Times New Roman" w:hAnsi="Times New Roman" w:cs="Times New Roman"/>
+          <w:color w:val="000000" w:themeColor="text1"/>
+        </w:rPr>
+        <w:t xml:space="preserve"> </w:t>
       </w:r>
       <w:r>
         <w:rPr>
@@ -811,7 +872,23 @@
           <w:rFonts w:ascii="Times New Roman" w:hAnsi="Times New Roman" w:cs="Times New Roman"/>
           <w:color w:val="000000" w:themeColor="text1"/>
         </w:rPr>
-        <w:t xml:space="preserve"> place, on topic ‘Why is scientific communication important?’</w:t>
+        <w:t xml:space="preserve"> place, on topic ‘Why is scientific </w:t>
+      </w:r>
+      <w:proofErr w:type="gramStart"/>
+      <w:r>
+        <w:rPr>
+          <w:rFonts w:ascii="Times New Roman" w:hAnsi="Times New Roman" w:cs="Times New Roman"/>
+          <w:color w:val="000000" w:themeColor="text1"/>
+        </w:rPr>
+        <w:t>communication</w:t>
+      </w:r>
+      <w:proofErr w:type="gramEnd"/>
+      <w:r>
+        <w:rPr>
+          <w:rFonts w:ascii="Times New Roman" w:hAnsi="Times New Roman" w:cs="Times New Roman"/>
+          <w:color w:val="000000" w:themeColor="text1"/>
+        </w:rPr>
+        <w:t xml:space="preserve"> important?’</w:t>
       </w:r>
     </w:p>
     <w:p>
@@ -1080,7 +1157,23 @@
           <w:rFonts w:ascii="Times New Roman" w:hAnsi="Times New Roman" w:cs="Times New Roman"/>
           <w:color w:val="000000" w:themeColor="text1"/>
         </w:rPr>
-        <w:t xml:space="preserve"> Learning: Dicom to Predictions” </w:t>
+        <w:t xml:space="preserve"> Learning: </w:t>
+      </w:r>
+      <w:proofErr w:type="spellStart"/>
+      <w:r>
+        <w:rPr>
+          <w:rFonts w:ascii="Times New Roman" w:hAnsi="Times New Roman" w:cs="Times New Roman"/>
+          <w:color w:val="000000" w:themeColor="text1"/>
+        </w:rPr>
+        <w:t>Dicom</w:t>
+      </w:r>
+      <w:proofErr w:type="spellEnd"/>
+      <w:r>
+        <w:rPr>
+          <w:rFonts w:ascii="Times New Roman" w:hAnsi="Times New Roman" w:cs="Times New Roman"/>
+          <w:color w:val="000000" w:themeColor="text1"/>
+        </w:rPr>
+        <w:t xml:space="preserve"> to Predictions” </w:t>
       </w:r>
       <w:r>
         <w:rPr>
@@ -1421,7 +1514,23 @@
           <w:rFonts w:ascii="Times New Roman" w:hAnsi="Times New Roman" w:cs="Times New Roman"/>
           <w:color w:val="000000" w:themeColor="text1"/>
         </w:rPr>
-        <w:t>European Society of Interventional Radiology: Reliability in Percutaneous Tumour Ablation. (12/2019)</w:t>
+        <w:t xml:space="preserve">European Society of Interventional Radiology: Reliability in Percutaneous </w:t>
+      </w:r>
+      <w:proofErr w:type="spellStart"/>
+      <w:r>
+        <w:rPr>
+          <w:rFonts w:ascii="Times New Roman" w:hAnsi="Times New Roman" w:cs="Times New Roman"/>
+          <w:color w:val="000000" w:themeColor="text1"/>
+        </w:rPr>
+        <w:t>Tumour</w:t>
+      </w:r>
+      <w:proofErr w:type="spellEnd"/>
+      <w:r>
+        <w:rPr>
+          <w:rFonts w:ascii="Times New Roman" w:hAnsi="Times New Roman" w:cs="Times New Roman"/>
+          <w:color w:val="000000" w:themeColor="text1"/>
+        </w:rPr>
+        <w:t xml:space="preserve"> Ablation. (12/2019)</w:t>
       </w:r>
     </w:p>
     <w:p>
@@ -1609,7 +1718,23 @@
           <w:rFonts w:ascii="Times New Roman" w:hAnsi="Times New Roman" w:cs="Times New Roman"/>
           <w:color w:val="000000" w:themeColor="text1"/>
         </w:rPr>
-        <w:t>PURA: Research studying radioresistivity of CHO cell lines, dependent on cell cycle phase (2014)</w:t>
+        <w:t xml:space="preserve">PURA: Research studying </w:t>
+      </w:r>
+      <w:proofErr w:type="spellStart"/>
+      <w:r>
+        <w:rPr>
+          <w:rFonts w:ascii="Times New Roman" w:hAnsi="Times New Roman" w:cs="Times New Roman"/>
+          <w:color w:val="000000" w:themeColor="text1"/>
+        </w:rPr>
+        <w:t>radioresistivity</w:t>
+      </w:r>
+      <w:proofErr w:type="spellEnd"/>
+      <w:r>
+        <w:rPr>
+          <w:rFonts w:ascii="Times New Roman" w:hAnsi="Times New Roman" w:cs="Times New Roman"/>
+          <w:color w:val="000000" w:themeColor="text1"/>
+        </w:rPr>
+        <w:t xml:space="preserve"> of CHO cell lines, dependent on cell cycle phase (2014)</w:t>
       </w:r>
     </w:p>
     <w:p>
@@ -1700,7 +1825,43 @@
           <w:i/>
           <w:color w:val="000000" w:themeColor="text1"/>
         </w:rPr>
-        <w:t>Simple Python Module for Dicom and RT: Conversions to Images and Masks, and Predictions to Dicom-RT Structures</w:t>
+        <w:t xml:space="preserve">Simple Python Module for </w:t>
+      </w:r>
+      <w:proofErr w:type="spellStart"/>
+      <w:r>
+        <w:rPr>
+          <w:rFonts w:ascii="Times New Roman" w:hAnsi="Times New Roman" w:cs="Times New Roman"/>
+          <w:i/>
+          <w:color w:val="000000" w:themeColor="text1"/>
+        </w:rPr>
+        <w:t>Dicom</w:t>
+      </w:r>
+      <w:proofErr w:type="spellEnd"/>
+      <w:r>
+        <w:rPr>
+          <w:rFonts w:ascii="Times New Roman" w:hAnsi="Times New Roman" w:cs="Times New Roman"/>
+          <w:i/>
+          <w:color w:val="000000" w:themeColor="text1"/>
+        </w:rPr>
+        <w:t xml:space="preserve"> and RT: Conversions to Images and Masks, and Predictions to </w:t>
+      </w:r>
+      <w:proofErr w:type="spellStart"/>
+      <w:r>
+        <w:rPr>
+          <w:rFonts w:ascii="Times New Roman" w:hAnsi="Times New Roman" w:cs="Times New Roman"/>
+          <w:i/>
+          <w:color w:val="000000" w:themeColor="text1"/>
+        </w:rPr>
+        <w:t>Dicom</w:t>
+      </w:r>
+      <w:proofErr w:type="spellEnd"/>
+      <w:r>
+        <w:rPr>
+          <w:rFonts w:ascii="Times New Roman" w:hAnsi="Times New Roman" w:cs="Times New Roman"/>
+          <w:i/>
+          <w:color w:val="000000" w:themeColor="text1"/>
+        </w:rPr>
+        <w:t>-RT Structures</w:t>
       </w:r>
       <w:r>
         <w:rPr>
@@ -1709,13 +1870,23 @@
         </w:rPr>
         <w:t xml:space="preserve"> Practical Radiation Oncology </w:t>
       </w:r>
-      <w:r>
-        <w:rPr>
-          <w:rFonts w:ascii="Times New Roman" w:hAnsi="Times New Roman" w:cs="Times New Roman"/>
-          <w:i/>
-          <w:color w:val="000000" w:themeColor="text1"/>
-        </w:rPr>
-        <w:t xml:space="preserve">In Submission </w:t>
+      <w:proofErr w:type="gramStart"/>
+      <w:r>
+        <w:rPr>
+          <w:rFonts w:ascii="Times New Roman" w:hAnsi="Times New Roman" w:cs="Times New Roman"/>
+          <w:i/>
+          <w:color w:val="000000" w:themeColor="text1"/>
+        </w:rPr>
+        <w:t>In</w:t>
+      </w:r>
+      <w:proofErr w:type="gramEnd"/>
+      <w:r>
+        <w:rPr>
+          <w:rFonts w:ascii="Times New Roman" w:hAnsi="Times New Roman" w:cs="Times New Roman"/>
+          <w:i/>
+          <w:color w:val="000000" w:themeColor="text1"/>
+        </w:rPr>
+        <w:t xml:space="preserve"> Submission </w:t>
       </w:r>
       <w:r>
         <w:rPr>
@@ -1757,13 +1928,23 @@
           <w:color w:val="000000" w:themeColor="text1"/>
         </w:rPr>
       </w:pPr>
+      <w:proofErr w:type="spellStart"/>
       <w:r>
         <w:rPr>
           <w:rFonts w:ascii="Times New Roman" w:hAnsi="Times New Roman"/>
           <w:color w:val="000000" w:themeColor="text1"/>
           <w:lang w:val="fr-FR"/>
         </w:rPr>
-        <w:t xml:space="preserve">Cazoulat G, </w:t>
+        <w:t>Cazoulat</w:t>
+      </w:r>
+      <w:proofErr w:type="spellEnd"/>
+      <w:r>
+        <w:rPr>
+          <w:rFonts w:ascii="Times New Roman" w:hAnsi="Times New Roman"/>
+          <w:color w:val="000000" w:themeColor="text1"/>
+          <w:lang w:val="fr-FR"/>
+        </w:rPr>
+        <w:t xml:space="preserve"> G, </w:t>
       </w:r>
       <w:r>
         <w:rPr>
@@ -1795,14 +1976,7 @@
           <w:rFonts w:ascii="Times New Roman" w:hAnsi="Times New Roman"/>
           <w:color w:val="000000" w:themeColor="text1"/>
         </w:rPr>
-        <w:t xml:space="preserve"> The International Journal of Medical Physics Research and Practice </w:t>
-      </w:r>
-      <w:r>
-        <w:rPr>
-          <w:rFonts w:ascii="Times New Roman" w:hAnsi="Times New Roman"/>
-          <w:color w:val="000000" w:themeColor="text1"/>
-        </w:rPr>
-        <w:t>08/2021</w:t>
+        <w:t xml:space="preserve"> The International Journal of Medical Physics Research and Practice 08/2021</w:t>
       </w:r>
     </w:p>
     <w:p>
@@ -1991,13 +2165,23 @@
         </w:rPr>
         <w:t xml:space="preserve"> </w:t>
       </w:r>
-      <w:r>
-        <w:rPr>
-          <w:rFonts w:ascii="Times New Roman" w:hAnsi="Times New Roman" w:cs="Times New Roman"/>
-          <w:i/>
-          <w:color w:val="000000" w:themeColor="text1"/>
-        </w:rPr>
-        <w:t>In Submission 07/2021</w:t>
+      <w:proofErr w:type="gramStart"/>
+      <w:r>
+        <w:rPr>
+          <w:rFonts w:ascii="Times New Roman" w:hAnsi="Times New Roman" w:cs="Times New Roman"/>
+          <w:i/>
+          <w:color w:val="000000" w:themeColor="text1"/>
+        </w:rPr>
+        <w:t>In</w:t>
+      </w:r>
+      <w:proofErr w:type="gramEnd"/>
+      <w:r>
+        <w:rPr>
+          <w:rFonts w:ascii="Times New Roman" w:hAnsi="Times New Roman" w:cs="Times New Roman"/>
+          <w:i/>
+          <w:color w:val="000000" w:themeColor="text1"/>
+        </w:rPr>
+        <w:t xml:space="preserve"> Submission 07/2021</w:t>
       </w:r>
     </w:p>
     <w:p>
@@ -2016,6 +2200,171 @@
           <w:color w:val="000000" w:themeColor="text1"/>
         </w:rPr>
         <w:t xml:space="preserve">He Y, </w:t>
+      </w:r>
+      <w:bookmarkStart w:id="0" w:name="_GoBack"/>
+      <w:bookmarkEnd w:id="0"/>
+      <w:r>
+        <w:rPr>
+          <w:rFonts w:ascii="Times New Roman" w:hAnsi="Times New Roman" w:cs="Times New Roman"/>
+          <w:color w:val="000000" w:themeColor="text1"/>
+        </w:rPr>
+        <w:t>et a</w:t>
+      </w:r>
+      <w:r>
+        <w:rPr>
+          <w:rFonts w:ascii="Times New Roman" w:hAnsi="Times New Roman" w:cs="Times New Roman"/>
+          <w:color w:val="000000" w:themeColor="text1"/>
+        </w:rPr>
+        <w:t xml:space="preserve">l. </w:t>
+      </w:r>
+      <w:r>
+        <w:rPr>
+          <w:rFonts w:ascii="Times New Roman" w:hAnsi="Times New Roman" w:cs="Times New Roman"/>
+          <w:i/>
+          <w:iCs/>
+          <w:color w:val="000000" w:themeColor="text1"/>
+        </w:rPr>
+        <w:t xml:space="preserve">Geometric and </w:t>
+      </w:r>
+      <w:proofErr w:type="spellStart"/>
+      <w:r>
+        <w:rPr>
+          <w:rFonts w:ascii="Times New Roman" w:hAnsi="Times New Roman" w:cs="Times New Roman"/>
+          <w:i/>
+          <w:iCs/>
+          <w:color w:val="000000" w:themeColor="text1"/>
+        </w:rPr>
+        <w:t>Dosimetric</w:t>
+      </w:r>
+      <w:proofErr w:type="spellEnd"/>
+      <w:r>
+        <w:rPr>
+          <w:rFonts w:ascii="Times New Roman" w:hAnsi="Times New Roman" w:cs="Times New Roman"/>
+          <w:i/>
+          <w:iCs/>
+          <w:color w:val="000000" w:themeColor="text1"/>
+        </w:rPr>
+        <w:t xml:space="preserve"> Accuracy of Deformable Image Registration between Average-Intensity Images for 4DCT-Based Adaptive Radiotherapy for Non-Small Cell Lung Cancer</w:t>
+      </w:r>
+      <w:r>
+        <w:rPr>
+          <w:rFonts w:ascii="Times New Roman" w:hAnsi="Times New Roman" w:cs="Times New Roman"/>
+          <w:color w:val="000000" w:themeColor="text1"/>
+        </w:rPr>
+        <w:t xml:space="preserve"> Journal of Applied Clinical Medical Physics </w:t>
+      </w:r>
+      <w:r>
+        <w:rPr>
+          <w:rFonts w:ascii="Times New Roman" w:hAnsi="Times New Roman" w:cs="Times New Roman"/>
+          <w:i/>
+          <w:iCs/>
+          <w:color w:val="000000" w:themeColor="text1"/>
+        </w:rPr>
+        <w:t xml:space="preserve">Accepted </w:t>
+      </w:r>
+      <w:r>
+        <w:rPr>
+          <w:rFonts w:ascii="Times New Roman" w:hAnsi="Times New Roman" w:cs="Times New Roman"/>
+          <w:color w:val="000000" w:themeColor="text1"/>
+        </w:rPr>
+        <w:t>06/2021</w:t>
+      </w:r>
+    </w:p>
+    <w:p>
+      <w:pPr>
+        <w:spacing w:after="60" w:line="240" w:lineRule="auto"/>
+        <w:rPr>
+          <w:rFonts w:ascii="Times New Roman" w:hAnsi="Times New Roman" w:cs="Times New Roman"/>
+          <w:color w:val="000000" w:themeColor="text1"/>
+        </w:rPr>
+      </w:pPr>
+      <w:proofErr w:type="spellStart"/>
+      <w:r>
+        <w:rPr>
+          <w:rFonts w:ascii="Times New Roman" w:hAnsi="Times New Roman" w:cs="Times New Roman"/>
+          <w:color w:val="000000" w:themeColor="text1"/>
+          <w:lang w:val="fr-FR"/>
+        </w:rPr>
+        <w:t>Cazoulat</w:t>
+      </w:r>
+      <w:proofErr w:type="spellEnd"/>
+      <w:r>
+        <w:rPr>
+          <w:rFonts w:ascii="Times New Roman" w:hAnsi="Times New Roman" w:cs="Times New Roman"/>
+          <w:color w:val="000000" w:themeColor="text1"/>
+          <w:lang w:val="fr-FR"/>
+        </w:rPr>
+        <w:t xml:space="preserve"> G, </w:t>
+      </w:r>
+      <w:r>
+        <w:rPr>
+          <w:rFonts w:ascii="Times New Roman" w:hAnsi="Times New Roman" w:cs="Times New Roman"/>
+          <w:b/>
+          <w:color w:val="000000" w:themeColor="text1"/>
+          <w:lang w:val="fr-FR"/>
+        </w:rPr>
+        <w:t>Anderson B.M,</w:t>
+      </w:r>
+      <w:r>
+        <w:rPr>
+          <w:rFonts w:ascii="Times New Roman" w:hAnsi="Times New Roman" w:cs="Times New Roman"/>
+          <w:color w:val="000000" w:themeColor="text1"/>
+          <w:lang w:val="fr-FR"/>
+        </w:rPr>
+        <w:t xml:space="preserve"> et al. </w:t>
+      </w:r>
+      <w:r>
+        <w:rPr>
+          <w:rFonts w:ascii="Times New Roman" w:hAnsi="Times New Roman" w:cs="Times New Roman"/>
+          <w:i/>
+          <w:color w:val="000000" w:themeColor="text1"/>
+        </w:rPr>
+        <w:t>Detection of vessel bifurcations in CT scans for automatic objective assessment of deformable image registration accuracy</w:t>
+      </w:r>
+      <w:r>
+        <w:rPr>
+          <w:rFonts w:ascii="Times New Roman" w:hAnsi="Times New Roman" w:cs="Times New Roman"/>
+          <w:color w:val="000000" w:themeColor="text1"/>
+        </w:rPr>
+        <w:t xml:space="preserve"> The International Journal of Medical Physics Research and Practice </w:t>
+      </w:r>
+      <w:proofErr w:type="gramStart"/>
+      <w:r>
+        <w:rPr>
+          <w:rFonts w:ascii="Times New Roman" w:hAnsi="Times New Roman" w:cs="Times New Roman"/>
+          <w:i/>
+          <w:color w:val="000000" w:themeColor="text1"/>
+        </w:rPr>
+        <w:t>In</w:t>
+      </w:r>
+      <w:proofErr w:type="gramEnd"/>
+      <w:r>
+        <w:rPr>
+          <w:rFonts w:ascii="Times New Roman" w:hAnsi="Times New Roman" w:cs="Times New Roman"/>
+          <w:i/>
+          <w:color w:val="000000" w:themeColor="text1"/>
+        </w:rPr>
+        <w:t xml:space="preserve"> Submission 04/2021</w:t>
+      </w:r>
+    </w:p>
+    <w:p>
+      <w:pPr>
+        <w:spacing w:after="60" w:line="240" w:lineRule="auto"/>
+        <w:rPr>
+          <w:rFonts w:ascii="Times New Roman" w:hAnsi="Times New Roman" w:cs="Times New Roman"/>
+          <w:bCs/>
+          <w:color w:val="000000" w:themeColor="text1"/>
+        </w:rPr>
+      </w:pPr>
+      <w:r>
+        <w:rPr>
+          <w:rFonts w:ascii="Times New Roman" w:hAnsi="Times New Roman" w:cs="Times New Roman"/>
+          <w:bCs/>
+          <w:i/>
+          <w:color w:val="000000" w:themeColor="text1"/>
+          <w:lang w:val="fr-FR"/>
+        </w:rPr>
+        <w:t xml:space="preserve">Rigaud B, </w:t>
       </w:r>
       <w:r>
         <w:rPr>
@@ -2023,262 +2372,158 @@
           <w:b/>
           <w:bCs/>
           <w:color w:val="000000" w:themeColor="text1"/>
+          <w:lang w:val="fr-FR"/>
         </w:rPr>
         <w:t>Anderson B.M</w:t>
-      </w:r>
-      <w:r>
-        <w:rPr>
-          <w:rFonts w:ascii="Times New Roman" w:hAnsi="Times New Roman" w:cs="Times New Roman"/>
-          <w:color w:val="000000" w:themeColor="text1"/>
-        </w:rPr>
-        <w:t>, et a</w:t>
-      </w:r>
-      <w:r>
-        <w:rPr>
-          <w:rFonts w:ascii="Times New Roman" w:hAnsi="Times New Roman" w:cs="Times New Roman"/>
-          <w:color w:val="000000" w:themeColor="text1"/>
-        </w:rPr>
-        <w:t xml:space="preserve">l. </w:t>
-      </w:r>
-      <w:r>
-        <w:rPr>
-          <w:rFonts w:ascii="Times New Roman" w:hAnsi="Times New Roman" w:cs="Times New Roman"/>
-          <w:i/>
-          <w:iCs/>
-          <w:color w:val="000000" w:themeColor="text1"/>
-        </w:rPr>
-        <w:t>Geometric and Dosimetric Accuracy of Deformable Image Registration between Average-Intensity Images for 4DCT-Based Adaptive Radiotherapy for Non-Small Cell Lung Cancer</w:t>
-      </w:r>
-      <w:r>
-        <w:rPr>
-          <w:rFonts w:ascii="Times New Roman" w:hAnsi="Times New Roman" w:cs="Times New Roman"/>
-          <w:color w:val="000000" w:themeColor="text1"/>
-        </w:rPr>
-        <w:t xml:space="preserve"> Journal of Applied Clinical Medical Physics </w:t>
-      </w:r>
-      <w:r>
-        <w:rPr>
-          <w:rFonts w:ascii="Times New Roman" w:hAnsi="Times New Roman" w:cs="Times New Roman"/>
-          <w:i/>
-          <w:iCs/>
-          <w:color w:val="000000" w:themeColor="text1"/>
-        </w:rPr>
-        <w:t xml:space="preserve">Accepted </w:t>
-      </w:r>
-      <w:r>
-        <w:rPr>
-          <w:rFonts w:ascii="Times New Roman" w:hAnsi="Times New Roman" w:cs="Times New Roman"/>
-          <w:color w:val="000000" w:themeColor="text1"/>
-        </w:rPr>
-        <w:t>06/2021</w:t>
-      </w:r>
-    </w:p>
-    <w:p>
-      <w:pPr>
-        <w:spacing w:after="60" w:line="240" w:lineRule="auto"/>
-        <w:rPr>
-          <w:rFonts w:ascii="Times New Roman" w:hAnsi="Times New Roman" w:cs="Times New Roman"/>
-          <w:color w:val="000000" w:themeColor="text1"/>
-        </w:rPr>
-      </w:pPr>
-      <w:r>
-        <w:rPr>
-          <w:rFonts w:ascii="Times New Roman" w:hAnsi="Times New Roman" w:cs="Times New Roman"/>
-          <w:color w:val="000000" w:themeColor="text1"/>
-          <w:lang w:val="fr-FR"/>
-        </w:rPr>
-        <w:t xml:space="preserve">Cazoulat G, </w:t>
-      </w:r>
-      <w:r>
-        <w:rPr>
-          <w:rFonts w:ascii="Times New Roman" w:hAnsi="Times New Roman" w:cs="Times New Roman"/>
-          <w:b/>
-          <w:color w:val="000000" w:themeColor="text1"/>
-          <w:lang w:val="fr-FR"/>
-        </w:rPr>
-        <w:t>Anderson B.M,</w:t>
-      </w:r>
-      <w:r>
-        <w:rPr>
-          <w:rFonts w:ascii="Times New Roman" w:hAnsi="Times New Roman" w:cs="Times New Roman"/>
-          <w:color w:val="000000" w:themeColor="text1"/>
-          <w:lang w:val="fr-FR"/>
-        </w:rPr>
-        <w:t xml:space="preserve"> et al. </w:t>
-      </w:r>
-      <w:r>
-        <w:rPr>
-          <w:rFonts w:ascii="Times New Roman" w:hAnsi="Times New Roman" w:cs="Times New Roman"/>
-          <w:i/>
-          <w:color w:val="000000" w:themeColor="text1"/>
-        </w:rPr>
-        <w:t>Detection of vessel bifurcations in CT scans for automatic objective assessment of deformable image registration accuracy</w:t>
-      </w:r>
-      <w:r>
-        <w:rPr>
-          <w:rFonts w:ascii="Times New Roman" w:hAnsi="Times New Roman" w:cs="Times New Roman"/>
-          <w:color w:val="000000" w:themeColor="text1"/>
-        </w:rPr>
-        <w:t xml:space="preserve"> The International Journal of Medical Physics Research and Practice </w:t>
-      </w:r>
-      <w:r>
-        <w:rPr>
-          <w:rFonts w:ascii="Times New Roman" w:hAnsi="Times New Roman" w:cs="Times New Roman"/>
-          <w:i/>
-          <w:color w:val="000000" w:themeColor="text1"/>
-        </w:rPr>
-        <w:t>In Submission 04/2021</w:t>
-      </w:r>
-    </w:p>
-    <w:p>
-      <w:pPr>
-        <w:spacing w:after="60" w:line="240" w:lineRule="auto"/>
-        <w:rPr>
-          <w:rFonts w:ascii="Times New Roman" w:hAnsi="Times New Roman" w:cs="Times New Roman"/>
-          <w:bCs/>
-          <w:color w:val="000000" w:themeColor="text1"/>
-        </w:rPr>
-      </w:pPr>
-      <w:r>
-        <w:rPr>
-          <w:rFonts w:ascii="Times New Roman" w:hAnsi="Times New Roman" w:cs="Times New Roman"/>
-          <w:bCs/>
-          <w:i/>
-          <w:color w:val="000000" w:themeColor="text1"/>
-          <w:lang w:val="fr-FR"/>
-        </w:rPr>
-        <w:t xml:space="preserve">Rigaud B, </w:t>
       </w:r>
       <w:r>
         <w:rPr>
           <w:rFonts w:ascii="Times New Roman" w:hAnsi="Times New Roman" w:cs="Times New Roman"/>
           <w:b/>
           <w:bCs/>
+          <w:i/>
           <w:color w:val="000000" w:themeColor="text1"/>
           <w:lang w:val="fr-FR"/>
         </w:rPr>
+        <w:t xml:space="preserve">, </w:t>
+      </w:r>
+      <w:r>
+        <w:rPr>
+          <w:rFonts w:ascii="Times New Roman" w:hAnsi="Times New Roman" w:cs="Times New Roman"/>
+          <w:bCs/>
+          <w:i/>
+          <w:color w:val="000000" w:themeColor="text1"/>
+          <w:lang w:val="fr-FR"/>
+        </w:rPr>
+        <w:t xml:space="preserve">et al. </w:t>
+      </w:r>
+      <w:r>
+        <w:rPr>
+          <w:rFonts w:ascii="Times New Roman" w:hAnsi="Times New Roman" w:cs="Times New Roman"/>
+          <w:bCs/>
+          <w:i/>
+          <w:color w:val="000000" w:themeColor="text1"/>
+        </w:rPr>
+        <w:t xml:space="preserve">Automatic segmentation using deep learning for online dose optimization during adaptive radiotherapy of cervical cancer International Journal of Radiation Oncology, Biology, Physics </w:t>
+      </w:r>
+      <w:r>
+        <w:rPr>
+          <w:rFonts w:ascii="Times New Roman" w:hAnsi="Times New Roman" w:cs="Times New Roman"/>
+          <w:bCs/>
+          <w:color w:val="000000" w:themeColor="text1"/>
+        </w:rPr>
+        <w:t>10/2020</w:t>
+      </w:r>
+    </w:p>
+    <w:p>
+      <w:pPr>
+        <w:spacing w:after="60" w:line="240" w:lineRule="auto"/>
+        <w:rPr>
+          <w:rFonts w:ascii="Times New Roman" w:hAnsi="Times New Roman" w:cs="Times New Roman"/>
+          <w:i/>
+          <w:color w:val="000000" w:themeColor="text1"/>
+        </w:rPr>
+      </w:pPr>
+      <w:r>
+        <w:rPr>
+          <w:rFonts w:ascii="Times New Roman" w:hAnsi="Times New Roman" w:cs="Times New Roman"/>
+          <w:b/>
+          <w:color w:val="000000" w:themeColor="text1"/>
+          <w:lang w:val="fr-FR"/>
+        </w:rPr>
+        <w:t>Anderson B.M,</w:t>
+      </w:r>
+      <w:r>
+        <w:rPr>
+          <w:rFonts w:ascii="Times New Roman" w:hAnsi="Times New Roman" w:cs="Times New Roman"/>
+          <w:color w:val="000000" w:themeColor="text1"/>
+          <w:lang w:val="fr-FR"/>
+        </w:rPr>
+        <w:t xml:space="preserve"> Lin E., et al. </w:t>
+      </w:r>
+      <w:r>
+        <w:rPr>
+          <w:rFonts w:ascii="Times New Roman" w:hAnsi="Times New Roman" w:cs="Times New Roman"/>
+          <w:i/>
+          <w:color w:val="000000" w:themeColor="text1"/>
+        </w:rPr>
+        <w:t>Automated Contouring of Contrast and Non-Contrast CT Liver Images with Fully Convolutional Networks (FCNs)</w:t>
+      </w:r>
+      <w:r>
+        <w:rPr>
+          <w:rFonts w:ascii="Times New Roman" w:hAnsi="Times New Roman" w:cs="Times New Roman"/>
+          <w:i/>
+          <w:color w:val="000000" w:themeColor="text1"/>
+        </w:rPr>
+        <w:t xml:space="preserve"> </w:t>
+      </w:r>
+      <w:r>
+        <w:rPr>
+          <w:rFonts w:ascii="Times New Roman" w:hAnsi="Times New Roman" w:cs="Times New Roman"/>
+          <w:color w:val="000000" w:themeColor="text1"/>
+        </w:rPr>
+        <w:t>Advances in Radiation Oncology 05/2020</w:t>
+      </w:r>
+    </w:p>
+    <w:p>
+      <w:pPr>
+        <w:spacing w:after="60"/>
+        <w:rPr>
+          <w:rFonts w:ascii="Times New Roman" w:hAnsi="Times New Roman"/>
+          <w:color w:val="000000" w:themeColor="text1"/>
+        </w:rPr>
+      </w:pPr>
+      <w:proofErr w:type="spellStart"/>
+      <w:r>
+        <w:rPr>
+          <w:rFonts w:ascii="Times New Roman" w:hAnsi="Times New Roman"/>
+          <w:color w:val="000000" w:themeColor="text1"/>
+          <w:lang w:val="fr-FR"/>
+        </w:rPr>
+        <w:t>Cazoulat</w:t>
+      </w:r>
+      <w:proofErr w:type="spellEnd"/>
+      <w:r>
+        <w:rPr>
+          <w:rFonts w:ascii="Times New Roman" w:hAnsi="Times New Roman"/>
+          <w:color w:val="000000" w:themeColor="text1"/>
+          <w:lang w:val="fr-FR"/>
+        </w:rPr>
+        <w:t xml:space="preserve"> G., </w:t>
+      </w:r>
+      <w:proofErr w:type="spellStart"/>
+      <w:r>
+        <w:rPr>
+          <w:rFonts w:ascii="Times New Roman" w:hAnsi="Times New Roman"/>
+          <w:color w:val="000000" w:themeColor="text1"/>
+          <w:lang w:val="fr-FR"/>
+        </w:rPr>
+        <w:t>Elganainy</w:t>
+      </w:r>
+      <w:proofErr w:type="spellEnd"/>
+      <w:r>
+        <w:rPr>
+          <w:rFonts w:ascii="Times New Roman" w:hAnsi="Times New Roman"/>
+          <w:color w:val="000000" w:themeColor="text1"/>
+          <w:lang w:val="fr-FR"/>
+        </w:rPr>
+        <w:t xml:space="preserve">, D., </w:t>
+      </w:r>
+      <w:r>
+        <w:rPr>
+          <w:rFonts w:ascii="Times New Roman" w:hAnsi="Times New Roman"/>
+          <w:b/>
+          <w:color w:val="000000" w:themeColor="text1"/>
+          <w:lang w:val="fr-FR"/>
+        </w:rPr>
         <w:t>Anderson B.M</w:t>
       </w:r>
       <w:r>
         <w:rPr>
-          <w:rFonts w:ascii="Times New Roman" w:hAnsi="Times New Roman" w:cs="Times New Roman"/>
-          <w:b/>
-          <w:bCs/>
-          <w:i/>
+          <w:rFonts w:ascii="Times New Roman" w:hAnsi="Times New Roman"/>
           <w:color w:val="000000" w:themeColor="text1"/>
           <w:lang w:val="fr-FR"/>
         </w:rPr>
-        <w:t xml:space="preserve">, </w:t>
-      </w:r>
-      <w:r>
-        <w:rPr>
-          <w:rFonts w:ascii="Times New Roman" w:hAnsi="Times New Roman" w:cs="Times New Roman"/>
-          <w:bCs/>
-          <w:i/>
-          <w:color w:val="000000" w:themeColor="text1"/>
-          <w:lang w:val="fr-FR"/>
-        </w:rPr>
-        <w:t xml:space="preserve">et al. </w:t>
-      </w:r>
-      <w:r>
-        <w:rPr>
-          <w:rFonts w:ascii="Times New Roman" w:hAnsi="Times New Roman" w:cs="Times New Roman"/>
-          <w:bCs/>
-          <w:i/>
-          <w:color w:val="000000" w:themeColor="text1"/>
-        </w:rPr>
-        <w:t xml:space="preserve">Automatic segmentation using deep learning for online dose optimization during adaptive radiotherapy of cervical cancer International Journal of Radiation Oncology, Biology, Physics </w:t>
-      </w:r>
-      <w:r>
-        <w:rPr>
-          <w:rFonts w:ascii="Times New Roman" w:hAnsi="Times New Roman" w:cs="Times New Roman"/>
-          <w:bCs/>
-          <w:color w:val="000000" w:themeColor="text1"/>
-        </w:rPr>
-        <w:t>10/2020</w:t>
-      </w:r>
-    </w:p>
-    <w:p>
-      <w:pPr>
-        <w:spacing w:after="60" w:line="240" w:lineRule="auto"/>
-        <w:rPr>
-          <w:rFonts w:ascii="Times New Roman" w:hAnsi="Times New Roman" w:cs="Times New Roman"/>
-          <w:i/>
-          <w:color w:val="000000" w:themeColor="text1"/>
-        </w:rPr>
-      </w:pPr>
-      <w:r>
-        <w:rPr>
-          <w:rFonts w:ascii="Times New Roman" w:hAnsi="Times New Roman" w:cs="Times New Roman"/>
-          <w:b/>
-          <w:color w:val="000000" w:themeColor="text1"/>
-          <w:lang w:val="fr-FR"/>
-        </w:rPr>
-        <w:t>Anderson B.M,</w:t>
-      </w:r>
-      <w:r>
-        <w:rPr>
-          <w:rFonts w:ascii="Times New Roman" w:hAnsi="Times New Roman" w:cs="Times New Roman"/>
-          <w:color w:val="000000" w:themeColor="text1"/>
-          <w:lang w:val="fr-FR"/>
-        </w:rPr>
-        <w:t xml:space="preserve"> Lin E., et al. </w:t>
-      </w:r>
-      <w:r>
-        <w:rPr>
-          <w:rFonts w:ascii="Times New Roman" w:hAnsi="Times New Roman" w:cs="Times New Roman"/>
-          <w:i/>
-          <w:color w:val="000000" w:themeColor="text1"/>
-        </w:rPr>
-        <w:t>Automated Contouring of Contrast and Non-Contrast CT Liver Images with Fully Convolutional Networks (FCNs)</w:t>
-      </w:r>
-      <w:r>
-        <w:rPr>
-          <w:rFonts w:ascii="Times New Roman" w:hAnsi="Times New Roman" w:cs="Times New Roman"/>
-          <w:i/>
-          <w:color w:val="000000" w:themeColor="text1"/>
-        </w:rPr>
-        <w:t xml:space="preserve"> </w:t>
-      </w:r>
-      <w:r>
-        <w:rPr>
-          <w:rFonts w:ascii="Times New Roman" w:hAnsi="Times New Roman" w:cs="Times New Roman"/>
-          <w:color w:val="000000" w:themeColor="text1"/>
-        </w:rPr>
-        <w:t>Advances in Radiation Oncology 05/2020</w:t>
-      </w:r>
-    </w:p>
-    <w:p>
-      <w:pPr>
-        <w:spacing w:after="60"/>
-        <w:rPr>
-          <w:rFonts w:ascii="Times New Roman" w:hAnsi="Times New Roman"/>
-          <w:color w:val="000000" w:themeColor="text1"/>
-        </w:rPr>
-      </w:pPr>
-      <w:r>
-        <w:rPr>
-          <w:rFonts w:ascii="Times New Roman" w:hAnsi="Times New Roman"/>
-          <w:color w:val="000000" w:themeColor="text1"/>
-          <w:lang w:val="fr-FR"/>
-        </w:rPr>
-        <w:t xml:space="preserve">Cazoulat G., Elganainy, D., </w:t>
-      </w:r>
-      <w:r>
-        <w:rPr>
-          <w:rFonts w:ascii="Times New Roman" w:hAnsi="Times New Roman"/>
-          <w:b/>
-          <w:color w:val="000000" w:themeColor="text1"/>
-          <w:lang w:val="fr-FR"/>
-        </w:rPr>
-        <w:t>Anderson B.M</w:t>
-      </w:r>
-      <w:r>
-        <w:rPr>
-          <w:rFonts w:ascii="Times New Roman" w:hAnsi="Times New Roman"/>
-          <w:color w:val="000000" w:themeColor="text1"/>
-          <w:lang w:val="fr-FR"/>
-        </w:rPr>
         <w:t xml:space="preserve">, et al. </w:t>
       </w:r>
       <w:r>
@@ -2287,7 +2532,25 @@
           <w:i/>
           <w:color w:val="000000" w:themeColor="text1"/>
         </w:rPr>
-        <w:t>Vasculature-Driven Biomechanical Deformable Image Registration of Longitudinal Liver Cholangiocarcinoma Computed Tomographic Scans</w:t>
+        <w:t xml:space="preserve">Vasculature-Driven Biomechanical Deformable Image Registration of Longitudinal Liver </w:t>
+      </w:r>
+      <w:proofErr w:type="spellStart"/>
+      <w:r>
+        <w:rPr>
+          <w:rFonts w:ascii="Times New Roman" w:hAnsi="Times New Roman"/>
+          <w:i/>
+          <w:color w:val="000000" w:themeColor="text1"/>
+        </w:rPr>
+        <w:t>Cholangiocarcinoma</w:t>
+      </w:r>
+      <w:proofErr w:type="spellEnd"/>
+      <w:r>
+        <w:rPr>
+          <w:rFonts w:ascii="Times New Roman" w:hAnsi="Times New Roman"/>
+          <w:i/>
+          <w:color w:val="000000" w:themeColor="text1"/>
+        </w:rPr>
+        <w:t xml:space="preserve"> Computed Tomographic Scans</w:t>
       </w:r>
       <w:r>
         <w:rPr>
@@ -2313,12 +2576,21 @@
           <w:color w:val="000000" w:themeColor="text1"/>
         </w:rPr>
       </w:pPr>
-      <w:r>
-        <w:rPr>
-          <w:rFonts w:ascii="Times New Roman" w:hAnsi="Times New Roman"/>
-          <w:color w:val="000000" w:themeColor="text1"/>
-        </w:rPr>
-        <w:t>Jin Y, et al, “</w:t>
+      <w:proofErr w:type="spellStart"/>
+      <w:r>
+        <w:rPr>
+          <w:rFonts w:ascii="Times New Roman" w:hAnsi="Times New Roman"/>
+          <w:color w:val="000000" w:themeColor="text1"/>
+        </w:rPr>
+        <w:t>Jin</w:t>
+      </w:r>
+      <w:proofErr w:type="spellEnd"/>
+      <w:r>
+        <w:rPr>
+          <w:rFonts w:ascii="Times New Roman" w:hAnsi="Times New Roman"/>
+          <w:color w:val="000000" w:themeColor="text1"/>
+        </w:rPr>
+        <w:t xml:space="preserve"> Y, et al, “</w:t>
       </w:r>
       <w:r>
         <w:rPr>
@@ -2352,13 +2624,23 @@
           <w:color w:val="000000" w:themeColor="text1"/>
         </w:rPr>
       </w:pPr>
+      <w:proofErr w:type="spellStart"/>
       <w:r>
         <w:rPr>
           <w:rFonts w:ascii="Times New Roman" w:hAnsi="Times New Roman" w:cs="Times New Roman"/>
           <w:color w:val="000000" w:themeColor="text1"/>
           <w:lang w:val="fr-FR"/>
         </w:rPr>
-        <w:t xml:space="preserve">McCulloch M., </w:t>
+        <w:t>McCulloch</w:t>
+      </w:r>
+      <w:proofErr w:type="spellEnd"/>
+      <w:r>
+        <w:rPr>
+          <w:rFonts w:ascii="Times New Roman" w:hAnsi="Times New Roman" w:cs="Times New Roman"/>
+          <w:color w:val="000000" w:themeColor="text1"/>
+          <w:lang w:val="fr-FR"/>
+        </w:rPr>
+        <w:t xml:space="preserve"> M., </w:t>
       </w:r>
       <w:r>
         <w:rPr>
@@ -2450,7 +2732,23 @@
           <w:rFonts w:ascii="Times New Roman" w:hAnsi="Times New Roman" w:cs="Times New Roman"/>
           <w:color w:val="000000" w:themeColor="text1"/>
         </w:rPr>
-        <w:t>J. Appl. Clin. Med. Phys., vol. 19, no. 6, pp. 306–315, (11/2018)</w:t>
+        <w:t xml:space="preserve">J. Appl. </w:t>
+      </w:r>
+      <w:proofErr w:type="spellStart"/>
+      <w:r>
+        <w:rPr>
+          <w:rFonts w:ascii="Times New Roman" w:hAnsi="Times New Roman" w:cs="Times New Roman"/>
+          <w:color w:val="000000" w:themeColor="text1"/>
+        </w:rPr>
+        <w:t>Clin</w:t>
+      </w:r>
+      <w:proofErr w:type="spellEnd"/>
+      <w:r>
+        <w:rPr>
+          <w:rFonts w:ascii="Times New Roman" w:hAnsi="Times New Roman" w:cs="Times New Roman"/>
+          <w:color w:val="000000" w:themeColor="text1"/>
+        </w:rPr>
+        <w:t>. Med. Phys., vol. 19, no. 6, pp. 306–315, (11/2018)</w:t>
       </w:r>
     </w:p>
     <w:p>
@@ -2632,7 +2930,39 @@
           <w:rFonts w:ascii="Times New Roman" w:hAnsi="Times New Roman" w:cs="Times New Roman"/>
           <w:color w:val="000000" w:themeColor="text1"/>
         </w:rPr>
-        <w:t xml:space="preserve">, et. al </w:t>
+        <w:t xml:space="preserve">, </w:t>
+      </w:r>
+      <w:proofErr w:type="gramStart"/>
+      <w:r>
+        <w:rPr>
+          <w:rFonts w:ascii="Times New Roman" w:hAnsi="Times New Roman" w:cs="Times New Roman"/>
+          <w:color w:val="000000" w:themeColor="text1"/>
+        </w:rPr>
+        <w:t>et</w:t>
+      </w:r>
+      <w:proofErr w:type="gramEnd"/>
+      <w:r>
+        <w:rPr>
+          <w:rFonts w:ascii="Times New Roman" w:hAnsi="Times New Roman" w:cs="Times New Roman"/>
+          <w:color w:val="000000" w:themeColor="text1"/>
+        </w:rPr>
+        <w:t xml:space="preserve">. </w:t>
+      </w:r>
+      <w:proofErr w:type="gramStart"/>
+      <w:r>
+        <w:rPr>
+          <w:rFonts w:ascii="Times New Roman" w:hAnsi="Times New Roman" w:cs="Times New Roman"/>
+          <w:color w:val="000000" w:themeColor="text1"/>
+        </w:rPr>
+        <w:t>al</w:t>
+      </w:r>
+      <w:proofErr w:type="gramEnd"/>
+      <w:r>
+        <w:rPr>
+          <w:rFonts w:ascii="Times New Roman" w:hAnsi="Times New Roman" w:cs="Times New Roman"/>
+          <w:color w:val="000000" w:themeColor="text1"/>
+        </w:rPr>
+        <w:t xml:space="preserve"> </w:t>
       </w:r>
       <w:r>
         <w:rPr>
@@ -2674,12 +3004,21 @@
           <w:color w:val="000000" w:themeColor="text1"/>
         </w:rPr>
       </w:pPr>
-      <w:r>
-        <w:rPr>
-          <w:rFonts w:ascii="Times New Roman" w:hAnsi="Times New Roman" w:cs="Times New Roman"/>
-          <w:color w:val="000000" w:themeColor="text1"/>
-        </w:rPr>
-        <w:t xml:space="preserve">Ger R.B, Cardenas E.C, </w:t>
+      <w:proofErr w:type="spellStart"/>
+      <w:r>
+        <w:rPr>
+          <w:rFonts w:ascii="Times New Roman" w:hAnsi="Times New Roman" w:cs="Times New Roman"/>
+          <w:color w:val="000000" w:themeColor="text1"/>
+        </w:rPr>
+        <w:t>Ger</w:t>
+      </w:r>
+      <w:proofErr w:type="spellEnd"/>
+      <w:r>
+        <w:rPr>
+          <w:rFonts w:ascii="Times New Roman" w:hAnsi="Times New Roman" w:cs="Times New Roman"/>
+          <w:color w:val="000000" w:themeColor="text1"/>
+        </w:rPr>
+        <w:t xml:space="preserve"> R.B, Cardenas E.C, </w:t>
       </w:r>
       <w:r>
         <w:rPr>
@@ -2694,15 +3033,65 @@
           <w:rFonts w:ascii="Times New Roman" w:hAnsi="Times New Roman" w:cs="Times New Roman"/>
           <w:color w:val="000000" w:themeColor="text1"/>
         </w:rPr>
-        <w:t xml:space="preserve">, et. al </w:t>
-      </w:r>
-      <w:r>
-        <w:rPr>
-          <w:rFonts w:ascii="Times New Roman" w:hAnsi="Times New Roman" w:cs="Times New Roman"/>
-          <w:i/>
-          <w:color w:val="000000" w:themeColor="text1"/>
-        </w:rPr>
-        <w:t xml:space="preserve">Guidelines using Imaging Biomarker Explorer (IBEX) for Radiomics. </w:t>
+        <w:t xml:space="preserve">, </w:t>
+      </w:r>
+      <w:proofErr w:type="gramStart"/>
+      <w:r>
+        <w:rPr>
+          <w:rFonts w:ascii="Times New Roman" w:hAnsi="Times New Roman" w:cs="Times New Roman"/>
+          <w:color w:val="000000" w:themeColor="text1"/>
+        </w:rPr>
+        <w:t>et</w:t>
+      </w:r>
+      <w:proofErr w:type="gramEnd"/>
+      <w:r>
+        <w:rPr>
+          <w:rFonts w:ascii="Times New Roman" w:hAnsi="Times New Roman" w:cs="Times New Roman"/>
+          <w:color w:val="000000" w:themeColor="text1"/>
+        </w:rPr>
+        <w:t xml:space="preserve">. </w:t>
+      </w:r>
+      <w:proofErr w:type="gramStart"/>
+      <w:r>
+        <w:rPr>
+          <w:rFonts w:ascii="Times New Roman" w:hAnsi="Times New Roman" w:cs="Times New Roman"/>
+          <w:color w:val="000000" w:themeColor="text1"/>
+        </w:rPr>
+        <w:t>al</w:t>
+      </w:r>
+      <w:proofErr w:type="gramEnd"/>
+      <w:r>
+        <w:rPr>
+          <w:rFonts w:ascii="Times New Roman" w:hAnsi="Times New Roman" w:cs="Times New Roman"/>
+          <w:color w:val="000000" w:themeColor="text1"/>
+        </w:rPr>
+        <w:t xml:space="preserve"> </w:t>
+      </w:r>
+      <w:r>
+        <w:rPr>
+          <w:rFonts w:ascii="Times New Roman" w:hAnsi="Times New Roman" w:cs="Times New Roman"/>
+          <w:i/>
+          <w:color w:val="000000" w:themeColor="text1"/>
+        </w:rPr>
+        <w:t xml:space="preserve">Guidelines using Imaging Biomarker Explorer (IBEX) for </w:t>
+      </w:r>
+      <w:proofErr w:type="spellStart"/>
+      <w:r>
+        <w:rPr>
+          <w:rFonts w:ascii="Times New Roman" w:hAnsi="Times New Roman" w:cs="Times New Roman"/>
+          <w:i/>
+          <w:color w:val="000000" w:themeColor="text1"/>
+        </w:rPr>
+        <w:t>Radiomics</w:t>
+      </w:r>
+      <w:proofErr w:type="spellEnd"/>
+      <w:r>
+        <w:rPr>
+          <w:rFonts w:ascii="Times New Roman" w:hAnsi="Times New Roman" w:cs="Times New Roman"/>
+          <w:i/>
+          <w:color w:val="000000" w:themeColor="text1"/>
+        </w:rPr>
+        <w:t xml:space="preserve">. </w:t>
       </w:r>
       <w:r>
         <w:rPr>
@@ -3045,7 +3434,25 @@
           <w:color w:val="000000" w:themeColor="text1"/>
           <w:shd w:val="clear" w:color="auto" w:fill="FFFFFF"/>
         </w:rPr>
-        <w:t xml:space="preserve">, Cazoulat G., et al. </w:t>
+        <w:t xml:space="preserve">, </w:t>
+      </w:r>
+      <w:proofErr w:type="spellStart"/>
+      <w:r>
+        <w:rPr>
+          <w:rFonts w:ascii="Times New Roman" w:hAnsi="Times New Roman" w:cs="Times New Roman"/>
+          <w:color w:val="000000" w:themeColor="text1"/>
+          <w:shd w:val="clear" w:color="auto" w:fill="FFFFFF"/>
+        </w:rPr>
+        <w:t>Cazoulat</w:t>
+      </w:r>
+      <w:proofErr w:type="spellEnd"/>
+      <w:r>
+        <w:rPr>
+          <w:rFonts w:ascii="Times New Roman" w:hAnsi="Times New Roman" w:cs="Times New Roman"/>
+          <w:color w:val="000000" w:themeColor="text1"/>
+          <w:shd w:val="clear" w:color="auto" w:fill="FFFFFF"/>
+        </w:rPr>
+        <w:t xml:space="preserve"> G., et al. </w:t>
       </w:r>
       <w:r>
         <w:rPr>
@@ -3195,13 +3602,23 @@
           <w:color w:val="000000" w:themeColor="text1"/>
         </w:rPr>
       </w:pPr>
+      <w:proofErr w:type="spellStart"/>
       <w:r>
         <w:rPr>
           <w:rFonts w:ascii="Times New Roman" w:hAnsi="Times New Roman"/>
           <w:color w:val="000000" w:themeColor="text1"/>
           <w:lang w:val="es-ES"/>
         </w:rPr>
-        <w:t xml:space="preserve">Cardenas C, </w:t>
+        <w:t>Cardenas</w:t>
+      </w:r>
+      <w:proofErr w:type="spellEnd"/>
+      <w:r>
+        <w:rPr>
+          <w:rFonts w:ascii="Times New Roman" w:hAnsi="Times New Roman"/>
+          <w:color w:val="000000" w:themeColor="text1"/>
+          <w:lang w:val="es-ES"/>
+        </w:rPr>
+        <w:t xml:space="preserve"> C, </w:t>
       </w:r>
       <w:r>
         <w:rPr>
@@ -3267,7 +3684,23 @@
           <w:rFonts w:ascii="Times New Roman" w:hAnsi="Times New Roman"/>
           <w:color w:val="000000" w:themeColor="text1"/>
         </w:rPr>
-        <w:t xml:space="preserve"> Cardenas C, et al. </w:t>
+        <w:t xml:space="preserve"> </w:t>
+      </w:r>
+      <w:proofErr w:type="gramStart"/>
+      <w:r>
+        <w:rPr>
+          <w:rFonts w:ascii="Times New Roman" w:hAnsi="Times New Roman"/>
+          <w:color w:val="000000" w:themeColor="text1"/>
+        </w:rPr>
+        <w:t>Cardenas</w:t>
+      </w:r>
+      <w:proofErr w:type="gramEnd"/>
+      <w:r>
+        <w:rPr>
+          <w:rFonts w:ascii="Times New Roman" w:hAnsi="Times New Roman"/>
+          <w:color w:val="000000" w:themeColor="text1"/>
+        </w:rPr>
+        <w:t xml:space="preserve"> C, et al. </w:t>
       </w:r>
       <w:r>
         <w:rPr>
@@ -3689,16 +4122,25 @@
           <w:color w:val="000000" w:themeColor="text1"/>
         </w:rPr>
       </w:pPr>
+      <w:proofErr w:type="spellStart"/>
       <w:r>
         <w:rPr>
           <w:rFonts w:ascii="Times New Roman" w:eastAsia="Times New Roman" w:hAnsi="Times New Roman" w:cs="Times New Roman"/>
           <w:color w:val="000000" w:themeColor="text1"/>
         </w:rPr>
-        <w:t xml:space="preserve">Rigaud, B., et al </w:t>
-      </w:r>
+        <w:t>Rigaud</w:t>
+      </w:r>
+      <w:proofErr w:type="spellEnd"/>
       <w:r>
         <w:rPr>
           <w:rFonts w:ascii="Times New Roman" w:eastAsia="Times New Roman" w:hAnsi="Times New Roman" w:cs="Times New Roman"/>
+          <w:color w:val="000000" w:themeColor="text1"/>
+        </w:rPr>
+        <w:t xml:space="preserve">, B., et al </w:t>
+      </w:r>
+      <w:r>
+        <w:rPr>
+          <w:rFonts w:ascii="Times New Roman" w:eastAsia="Times New Roman" w:hAnsi="Times New Roman" w:cs="Times New Roman"/>
           <w:i/>
           <w:color w:val="000000" w:themeColor="text1"/>
         </w:rPr>
@@ -3751,12 +4193,21 @@
           <w:color w:val="000000" w:themeColor="text1"/>
         </w:rPr>
       </w:pPr>
+      <w:proofErr w:type="spellStart"/>
       <w:r>
         <w:rPr>
           <w:rFonts w:ascii="Times New Roman" w:eastAsia="Times New Roman" w:hAnsi="Times New Roman" w:cs="Times New Roman"/>
           <w:color w:val="000000" w:themeColor="text1"/>
         </w:rPr>
-        <w:t xml:space="preserve">Reber, B., </w:t>
+        <w:t>Reber</w:t>
+      </w:r>
+      <w:proofErr w:type="spellEnd"/>
+      <w:r>
+        <w:rPr>
+          <w:rFonts w:ascii="Times New Roman" w:eastAsia="Times New Roman" w:hAnsi="Times New Roman" w:cs="Times New Roman"/>
+          <w:color w:val="000000" w:themeColor="text1"/>
+        </w:rPr>
+        <w:t xml:space="preserve">, B., </w:t>
       </w:r>
       <w:r>
         <w:rPr>
@@ -3958,7 +4409,23 @@
           <w:rFonts w:ascii="Times New Roman" w:hAnsi="Times New Roman" w:cs="Times New Roman"/>
           <w:color w:val="000000" w:themeColor="text1"/>
         </w:rPr>
-        <w:t xml:space="preserve"> International Society of Radiation Epidemiology and Dosimetry, Sitges, Spain.</w:t>
+        <w:t xml:space="preserve"> International Society of Radiation Epidemiology and Dosimetry, </w:t>
+      </w:r>
+      <w:proofErr w:type="spellStart"/>
+      <w:r>
+        <w:rPr>
+          <w:rFonts w:ascii="Times New Roman" w:hAnsi="Times New Roman" w:cs="Times New Roman"/>
+          <w:color w:val="000000" w:themeColor="text1"/>
+        </w:rPr>
+        <w:t>Sitges</w:t>
+      </w:r>
+      <w:proofErr w:type="spellEnd"/>
+      <w:r>
+        <w:rPr>
+          <w:rFonts w:ascii="Times New Roman" w:hAnsi="Times New Roman" w:cs="Times New Roman"/>
+          <w:color w:val="000000" w:themeColor="text1"/>
+        </w:rPr>
+        <w:t>, Spain.</w:t>
       </w:r>
       <w:r>
         <w:rPr>
@@ -3976,12 +4443,21 @@
           <w:color w:val="000000" w:themeColor="text1"/>
         </w:rPr>
       </w:pPr>
-      <w:r>
-        <w:rPr>
-          <w:rFonts w:ascii="Times New Roman" w:hAnsi="Times New Roman" w:cs="Times New Roman"/>
-          <w:color w:val="000000" w:themeColor="text1"/>
-        </w:rPr>
-        <w:t xml:space="preserve">Elhalawani, H., et al. </w:t>
+      <w:proofErr w:type="spellStart"/>
+      <w:r>
+        <w:rPr>
+          <w:rFonts w:ascii="Times New Roman" w:hAnsi="Times New Roman" w:cs="Times New Roman"/>
+          <w:color w:val="000000" w:themeColor="text1"/>
+        </w:rPr>
+        <w:t>Elhalawani</w:t>
+      </w:r>
+      <w:proofErr w:type="spellEnd"/>
+      <w:r>
+        <w:rPr>
+          <w:rFonts w:ascii="Times New Roman" w:hAnsi="Times New Roman" w:cs="Times New Roman"/>
+          <w:color w:val="000000" w:themeColor="text1"/>
+        </w:rPr>
+        <w:t xml:space="preserve">, H., et al. </w:t>
       </w:r>
       <w:r>
         <w:rPr>
@@ -4017,7 +4493,25 @@
           <w:shd w:val="clear" w:color="auto" w:fill="FFFFFF"/>
         </w:rPr>
         <w:lastRenderedPageBreak/>
-        <w:t xml:space="preserve">McCulloch M., Elhalawani H., </w:t>
+        <w:t xml:space="preserve">McCulloch M., </w:t>
+      </w:r>
+      <w:proofErr w:type="spellStart"/>
+      <w:r>
+        <w:rPr>
+          <w:rFonts w:ascii="Times New Roman" w:hAnsi="Times New Roman"/>
+          <w:color w:val="000000" w:themeColor="text1"/>
+          <w:shd w:val="clear" w:color="auto" w:fill="FFFFFF"/>
+        </w:rPr>
+        <w:t>Elhalawani</w:t>
+      </w:r>
+      <w:proofErr w:type="spellEnd"/>
+      <w:r>
+        <w:rPr>
+          <w:rFonts w:ascii="Times New Roman" w:hAnsi="Times New Roman"/>
+          <w:color w:val="000000" w:themeColor="text1"/>
+          <w:shd w:val="clear" w:color="auto" w:fill="FFFFFF"/>
+        </w:rPr>
+        <w:t xml:space="preserve"> H., </w:t>
       </w:r>
       <w:r>
         <w:rPr>
@@ -4034,7 +4528,43 @@
           <w:color w:val="000000" w:themeColor="text1"/>
           <w:shd w:val="clear" w:color="auto" w:fill="FFFFFF"/>
         </w:rPr>
-        <w:t xml:space="preserve">, et. al </w:t>
+        <w:t xml:space="preserve">, </w:t>
+      </w:r>
+      <w:proofErr w:type="gramStart"/>
+      <w:r>
+        <w:rPr>
+          <w:rFonts w:ascii="Times New Roman" w:hAnsi="Times New Roman"/>
+          <w:color w:val="000000" w:themeColor="text1"/>
+          <w:shd w:val="clear" w:color="auto" w:fill="FFFFFF"/>
+        </w:rPr>
+        <w:t>et</w:t>
+      </w:r>
+      <w:proofErr w:type="gramEnd"/>
+      <w:r>
+        <w:rPr>
+          <w:rFonts w:ascii="Times New Roman" w:hAnsi="Times New Roman"/>
+          <w:color w:val="000000" w:themeColor="text1"/>
+          <w:shd w:val="clear" w:color="auto" w:fill="FFFFFF"/>
+        </w:rPr>
+        <w:t xml:space="preserve">. </w:t>
+      </w:r>
+      <w:proofErr w:type="gramStart"/>
+      <w:r>
+        <w:rPr>
+          <w:rFonts w:ascii="Times New Roman" w:hAnsi="Times New Roman"/>
+          <w:color w:val="000000" w:themeColor="text1"/>
+          <w:shd w:val="clear" w:color="auto" w:fill="FFFFFF"/>
+        </w:rPr>
+        <w:t>al</w:t>
+      </w:r>
+      <w:proofErr w:type="gramEnd"/>
+      <w:r>
+        <w:rPr>
+          <w:rFonts w:ascii="Times New Roman" w:hAnsi="Times New Roman"/>
+          <w:color w:val="000000" w:themeColor="text1"/>
+          <w:shd w:val="clear" w:color="auto" w:fill="FFFFFF"/>
+        </w:rPr>
+        <w:t xml:space="preserve"> </w:t>
       </w:r>
       <w:r>
         <w:rPr>
@@ -4170,7 +4700,25 @@
           <w:i/>
           <w:color w:val="000000" w:themeColor="text1"/>
         </w:rPr>
-        <w:t xml:space="preserve">A Comparison of Deformable Registration Techniques for Pre and Post-Treatment Cholangiocarcinoma CT Images. </w:t>
+        <w:t xml:space="preserve">A Comparison of Deformable Registration Techniques for Pre and Post-Treatment </w:t>
+      </w:r>
+      <w:proofErr w:type="spellStart"/>
+      <w:r>
+        <w:rPr>
+          <w:rFonts w:ascii="Times New Roman" w:hAnsi="Times New Roman"/>
+          <w:i/>
+          <w:color w:val="000000" w:themeColor="text1"/>
+        </w:rPr>
+        <w:t>Cholangiocarcinoma</w:t>
+      </w:r>
+      <w:proofErr w:type="spellEnd"/>
+      <w:r>
+        <w:rPr>
+          <w:rFonts w:ascii="Times New Roman" w:hAnsi="Times New Roman"/>
+          <w:i/>
+          <w:color w:val="000000" w:themeColor="text1"/>
+        </w:rPr>
+        <w:t xml:space="preserve"> CT Images. </w:t>
       </w:r>
       <w:r>
         <w:rPr>
@@ -4188,12 +4736,37 @@
           <w:color w:val="000000" w:themeColor="text1"/>
         </w:rPr>
       </w:pPr>
-      <w:r>
-        <w:rPr>
-          <w:rFonts w:ascii="Times New Roman" w:hAnsi="Times New Roman" w:cs="Times New Roman"/>
-          <w:color w:val="000000" w:themeColor="text1"/>
-        </w:rPr>
-        <w:t xml:space="preserve">Cazoulat G, Chaudhury B, </w:t>
+      <w:proofErr w:type="spellStart"/>
+      <w:r>
+        <w:rPr>
+          <w:rFonts w:ascii="Times New Roman" w:hAnsi="Times New Roman" w:cs="Times New Roman"/>
+          <w:color w:val="000000" w:themeColor="text1"/>
+        </w:rPr>
+        <w:t>Cazoulat</w:t>
+      </w:r>
+      <w:proofErr w:type="spellEnd"/>
+      <w:r>
+        <w:rPr>
+          <w:rFonts w:ascii="Times New Roman" w:hAnsi="Times New Roman" w:cs="Times New Roman"/>
+          <w:color w:val="000000" w:themeColor="text1"/>
+        </w:rPr>
+        <w:t xml:space="preserve"> G, </w:t>
+      </w:r>
+      <w:proofErr w:type="spellStart"/>
+      <w:r>
+        <w:rPr>
+          <w:rFonts w:ascii="Times New Roman" w:hAnsi="Times New Roman" w:cs="Times New Roman"/>
+          <w:color w:val="000000" w:themeColor="text1"/>
+        </w:rPr>
+        <w:t>Chaudhury</w:t>
+      </w:r>
+      <w:proofErr w:type="spellEnd"/>
+      <w:r>
+        <w:rPr>
+          <w:rFonts w:ascii="Times New Roman" w:hAnsi="Times New Roman" w:cs="Times New Roman"/>
+          <w:color w:val="000000" w:themeColor="text1"/>
+        </w:rPr>
+        <w:t xml:space="preserve"> B, </w:t>
       </w:r>
       <w:r>
         <w:rPr>
@@ -4308,6 +4881,7 @@
           <w:color w:val="000000" w:themeColor="text1"/>
         </w:rPr>
       </w:pPr>
+      <w:proofErr w:type="spellStart"/>
       <w:r>
         <w:rPr>
           <w:rFonts w:ascii="Times New Roman" w:hAnsi="Times New Roman" w:cs="Times New Roman"/>
@@ -4315,6 +4889,7 @@
         </w:rPr>
         <w:t>WizKids</w:t>
       </w:r>
+      <w:proofErr w:type="spellEnd"/>
       <w:r>
         <w:rPr>
           <w:rFonts w:ascii="Times New Roman" w:hAnsi="Times New Roman" w:cs="Times New Roman"/>

</xml_diff>

<commit_message>
update to include AAPM workshop thing, also update Honors and awards on biosketch
</commit_message>
<xml_diff>
--- a/BMAnderson CV.docx
+++ b/BMAnderson CV.docx
@@ -829,6 +829,31 @@
           <w:rFonts w:ascii="Times New Roman" w:hAnsi="Times New Roman" w:cs="Times New Roman"/>
           <w:color w:val="000000" w:themeColor="text1"/>
         </w:rPr>
+        <w:t>AAPM Practical Big Data Workshop, 2021</w:t>
+      </w:r>
+      <w:bookmarkStart w:id="0" w:name="_GoBack"/>
+      <w:bookmarkEnd w:id="0"/>
+      <w:r>
+        <w:rPr>
+          <w:rFonts w:ascii="Times New Roman" w:hAnsi="Times New Roman" w:cs="Times New Roman"/>
+          <w:color w:val="000000" w:themeColor="text1"/>
+        </w:rPr>
+        <w:t xml:space="preserve"> Early Career Investigator – Impact Award</w:t>
+      </w:r>
+    </w:p>
+    <w:p>
+      <w:pPr>
+        <w:spacing w:after="60" w:line="240" w:lineRule="auto"/>
+        <w:rPr>
+          <w:rFonts w:ascii="Times New Roman" w:hAnsi="Times New Roman" w:cs="Times New Roman"/>
+          <w:color w:val="000000" w:themeColor="text1"/>
+        </w:rPr>
+      </w:pPr>
+      <w:r>
+        <w:rPr>
+          <w:rFonts w:ascii="Times New Roman" w:hAnsi="Times New Roman" w:cs="Times New Roman"/>
+          <w:color w:val="000000" w:themeColor="text1"/>
+        </w:rPr>
         <w:t>Association of Science Communication</w:t>
       </w:r>
       <w:r>
@@ -872,23 +897,7 @@
           <w:rFonts w:ascii="Times New Roman" w:hAnsi="Times New Roman" w:cs="Times New Roman"/>
           <w:color w:val="000000" w:themeColor="text1"/>
         </w:rPr>
-        <w:t xml:space="preserve"> place, on topic ‘Why is scientific </w:t>
-      </w:r>
-      <w:proofErr w:type="gramStart"/>
-      <w:r>
-        <w:rPr>
-          <w:rFonts w:ascii="Times New Roman" w:hAnsi="Times New Roman" w:cs="Times New Roman"/>
-          <w:color w:val="000000" w:themeColor="text1"/>
-        </w:rPr>
-        <w:t>communication</w:t>
-      </w:r>
-      <w:proofErr w:type="gramEnd"/>
-      <w:r>
-        <w:rPr>
-          <w:rFonts w:ascii="Times New Roman" w:hAnsi="Times New Roman" w:cs="Times New Roman"/>
-          <w:color w:val="000000" w:themeColor="text1"/>
-        </w:rPr>
-        <w:t xml:space="preserve"> important?’</w:t>
+        <w:t xml:space="preserve"> place, on topic ‘Why is scientific communication important?’</w:t>
       </w:r>
     </w:p>
     <w:p>
@@ -1173,7 +1182,15 @@
           <w:rFonts w:ascii="Times New Roman" w:hAnsi="Times New Roman" w:cs="Times New Roman"/>
           <w:color w:val="000000" w:themeColor="text1"/>
         </w:rPr>
-        <w:t xml:space="preserve"> to Predictions” </w:t>
+        <w:t xml:space="preserve"> </w:t>
+      </w:r>
+      <w:r>
+        <w:rPr>
+          <w:rFonts w:ascii="Times New Roman" w:hAnsi="Times New Roman" w:cs="Times New Roman"/>
+          <w:color w:val="000000" w:themeColor="text1"/>
+        </w:rPr>
+        <w:lastRenderedPageBreak/>
+        <w:t xml:space="preserve">to Predictions” </w:t>
       </w:r>
       <w:r>
         <w:rPr>
@@ -1203,7 +1220,6 @@
           <w:rFonts w:ascii="Times New Roman" w:hAnsi="Times New Roman" w:cs="Times New Roman"/>
           <w:color w:val="000000" w:themeColor="text1"/>
         </w:rPr>
-        <w:lastRenderedPageBreak/>
         <w:t xml:space="preserve">Invited Speaker, </w:t>
       </w:r>
       <w:r>
@@ -2523,7 +2539,16 @@
           <w:i/>
           <w:color w:val="000000" w:themeColor="text1"/>
         </w:rPr>
-        <w:t xml:space="preserve">Vasculature-Driven Biomechanical Deformable Image Registration of Longitudinal Liver </w:t>
+        <w:t xml:space="preserve">Vasculature-Driven Biomechanical Deformable Image </w:t>
+      </w:r>
+      <w:r>
+        <w:rPr>
+          <w:rFonts w:ascii="Times New Roman" w:hAnsi="Times New Roman"/>
+          <w:i/>
+          <w:color w:val="000000" w:themeColor="text1"/>
+        </w:rPr>
+        <w:lastRenderedPageBreak/>
+        <w:t xml:space="preserve">Registration of Longitudinal Liver </w:t>
       </w:r>
       <w:proofErr w:type="spellStart"/>
       <w:r>
@@ -2548,15 +2573,7 @@
           <w:rFonts w:ascii="Times New Roman" w:hAnsi="Times New Roman"/>
           <w:color w:val="000000" w:themeColor="text1"/>
         </w:rPr>
-        <w:t xml:space="preserve">. Advances in Radiation </w:t>
-      </w:r>
-      <w:r>
-        <w:rPr>
-          <w:rFonts w:ascii="Times New Roman" w:hAnsi="Times New Roman"/>
-          <w:color w:val="000000" w:themeColor="text1"/>
-        </w:rPr>
-        <w:lastRenderedPageBreak/>
-        <w:t>Oncology 03/2020</w:t>
+        <w:t>. Advances in Radiation Oncology 03/2020</w:t>
       </w:r>
     </w:p>
     <w:p>
@@ -4108,16 +4125,7 @@
           <w:rFonts w:ascii="Times New Roman" w:hAnsi="Times New Roman" w:cs="Times New Roman"/>
           <w:color w:val="000000" w:themeColor="text1"/>
         </w:rPr>
-        <w:t>AAPM Annual Conference. Nashville</w:t>
-      </w:r>
-      <w:bookmarkStart w:id="0" w:name="_GoBack"/>
-      <w:bookmarkEnd w:id="0"/>
-      <w:r>
-        <w:rPr>
-          <w:rFonts w:ascii="Times New Roman" w:hAnsi="Times New Roman" w:cs="Times New Roman"/>
-          <w:color w:val="000000" w:themeColor="text1"/>
-        </w:rPr>
-        <w:t>, TN. 07/2018</w:t>
+        <w:t>AAPM Annual Conference. Nashville, TN. 07/2018</w:t>
       </w:r>
     </w:p>
     <w:p>

</xml_diff>

<commit_message>
added IGCT talk from MDACC
</commit_message>
<xml_diff>
--- a/BMAnderson CV.docx
+++ b/BMAnderson CV.docx
@@ -813,6 +813,115 @@
           <w:rFonts w:cs="Times New Roman"/>
           <w:color w:val="000000" w:themeColor="text1"/>
         </w:rPr>
+        <w:t>Clinical Projects</w:t>
+      </w:r>
+    </w:p>
+    <w:p>
+      <w:pPr>
+        <w:spacing w:after="60" w:line="240" w:lineRule="auto"/>
+        <w:rPr>
+          <w:rFonts w:ascii="Times New Roman" w:hAnsi="Times New Roman" w:cs="Times New Roman"/>
+          <w:color w:val="000000" w:themeColor="text1"/>
+        </w:rPr>
+      </w:pPr>
+      <w:r>
+        <w:rPr>
+          <w:rFonts w:ascii="Times New Roman" w:hAnsi="Times New Roman" w:cs="Times New Roman"/>
+          <w:color w:val="000000" w:themeColor="text1"/>
+        </w:rPr>
+        <w:t>Brachytherapy sterilization kit program: Graphical user interface for tracking the usage of sterilization kits in the brachytherapy s</w:t>
+      </w:r>
+      <w:r>
+        <w:rPr>
+          <w:rFonts w:ascii="Times New Roman" w:hAnsi="Times New Roman" w:cs="Times New Roman"/>
+          <w:color w:val="000000" w:themeColor="text1"/>
+        </w:rPr>
+        <w:t>uite, and notifying when new kit</w:t>
+      </w:r>
+      <w:r>
+        <w:rPr>
+          <w:rFonts w:ascii="Times New Roman" w:hAnsi="Times New Roman" w:cs="Times New Roman"/>
+          <w:color w:val="000000" w:themeColor="text1"/>
+        </w:rPr>
+        <w:t xml:space="preserve">s will need to be </w:t>
+      </w:r>
+      <w:r>
+        <w:rPr>
+          <w:rFonts w:ascii="Times New Roman" w:hAnsi="Times New Roman" w:cs="Times New Roman"/>
+          <w:color w:val="000000" w:themeColor="text1"/>
+        </w:rPr>
+        <w:t>ordered</w:t>
+      </w:r>
+      <w:r>
+        <w:rPr>
+          <w:rFonts w:ascii="Times New Roman" w:hAnsi="Times New Roman" w:cs="Times New Roman"/>
+          <w:color w:val="000000" w:themeColor="text1"/>
+        </w:rPr>
+        <w:t>.</w:t>
+      </w:r>
+    </w:p>
+    <w:p>
+      <w:pPr>
+        <w:spacing w:after="60" w:line="240" w:lineRule="auto"/>
+        <w:rPr>
+          <w:rFonts w:ascii="Times New Roman" w:hAnsi="Times New Roman" w:cs="Times New Roman"/>
+          <w:color w:val="000000" w:themeColor="text1"/>
+        </w:rPr>
+      </w:pPr>
+      <w:r>
+        <w:rPr>
+          <w:rFonts w:ascii="Times New Roman" w:hAnsi="Times New Roman" w:cs="Times New Roman"/>
+          <w:color w:val="000000" w:themeColor="text1"/>
+        </w:rPr>
+        <w:t xml:space="preserve">Brachytherapy ring identification program: Creation and implementation of an automatic ring identifier into commercially available </w:t>
+      </w:r>
+      <w:proofErr w:type="spellStart"/>
+      <w:r>
+        <w:rPr>
+          <w:rFonts w:ascii="Times New Roman" w:hAnsi="Times New Roman" w:cs="Times New Roman"/>
+          <w:color w:val="000000" w:themeColor="text1"/>
+        </w:rPr>
+        <w:t>Radformation</w:t>
+      </w:r>
+      <w:proofErr w:type="spellEnd"/>
+      <w:r>
+        <w:rPr>
+          <w:rFonts w:ascii="Times New Roman" w:hAnsi="Times New Roman" w:cs="Times New Roman"/>
+          <w:color w:val="000000" w:themeColor="text1"/>
+        </w:rPr>
+        <w:t xml:space="preserve"> software ‘</w:t>
+      </w:r>
+      <w:proofErr w:type="spellStart"/>
+      <w:r>
+        <w:rPr>
+          <w:rFonts w:ascii="Times New Roman" w:hAnsi="Times New Roman" w:cs="Times New Roman"/>
+          <w:color w:val="000000" w:themeColor="text1"/>
+        </w:rPr>
+        <w:t>Clearcheck</w:t>
+      </w:r>
+      <w:proofErr w:type="spellEnd"/>
+      <w:r>
+        <w:rPr>
+          <w:rFonts w:ascii="Times New Roman" w:hAnsi="Times New Roman" w:cs="Times New Roman"/>
+          <w:color w:val="000000" w:themeColor="text1"/>
+        </w:rPr>
+        <w:t>’ for enhanced quality assurance in the UCSD clinic.</w:t>
+      </w:r>
+    </w:p>
+    <w:p>
+      <w:pPr>
+        <w:pStyle w:val="Heading1"/>
+        <w:spacing w:after="120"/>
+        <w:rPr>
+          <w:rFonts w:cs="Times New Roman"/>
+          <w:color w:val="000000" w:themeColor="text1"/>
+        </w:rPr>
+      </w:pPr>
+      <w:r>
+        <w:rPr>
+          <w:rFonts w:cs="Times New Roman"/>
+          <w:color w:val="000000" w:themeColor="text1"/>
+        </w:rPr>
         <w:t>Honors and Awards</w:t>
       </w:r>
     </w:p>
@@ -829,7 +938,336 @@
           <w:rFonts w:ascii="Times New Roman" w:hAnsi="Times New Roman" w:cs="Times New Roman"/>
           <w:color w:val="000000" w:themeColor="text1"/>
         </w:rPr>
-        <w:t>AAPM Practical Big Data Workshop, 2021</w:t>
+        <w:t>AAPM Practical Big Data Workshop, 2021 Early Career Investigator – Impact Award</w:t>
+      </w:r>
+    </w:p>
+    <w:p>
+      <w:pPr>
+        <w:spacing w:after="60" w:line="240" w:lineRule="auto"/>
+        <w:rPr>
+          <w:rFonts w:ascii="Times New Roman" w:hAnsi="Times New Roman" w:cs="Times New Roman"/>
+          <w:color w:val="000000" w:themeColor="text1"/>
+        </w:rPr>
+      </w:pPr>
+      <w:r>
+        <w:rPr>
+          <w:rFonts w:ascii="Times New Roman" w:hAnsi="Times New Roman" w:cs="Times New Roman"/>
+          <w:color w:val="000000" w:themeColor="text1"/>
+        </w:rPr>
+        <w:t>Association of Science Communication</w:t>
+      </w:r>
+      <w:r>
+        <w:rPr>
+          <w:rFonts w:ascii="Times New Roman" w:hAnsi="Times New Roman" w:cs="Times New Roman"/>
+          <w:color w:val="000000" w:themeColor="text1"/>
+        </w:rPr>
+        <w:t xml:space="preserve"> (ASC)</w:t>
+      </w:r>
+      <w:r>
+        <w:rPr>
+          <w:rFonts w:ascii="Times New Roman" w:hAnsi="Times New Roman" w:cs="Times New Roman"/>
+          <w:color w:val="000000" w:themeColor="text1"/>
+        </w:rPr>
+        <w:t xml:space="preserve"> </w:t>
+      </w:r>
+      <w:r>
+        <w:rPr>
+          <w:rFonts w:ascii="Times New Roman" w:hAnsi="Times New Roman" w:cs="Times New Roman"/>
+          <w:color w:val="000000" w:themeColor="text1"/>
+        </w:rPr>
+        <w:t xml:space="preserve">2019 </w:t>
+      </w:r>
+      <w:r>
+        <w:rPr>
+          <w:rFonts w:ascii="Times New Roman" w:hAnsi="Times New Roman" w:cs="Times New Roman"/>
+          <w:color w:val="000000" w:themeColor="text1"/>
+        </w:rPr>
+        <w:t>Oral Competition: 1</w:t>
+      </w:r>
+      <w:r>
+        <w:rPr>
+          <w:rFonts w:ascii="Times New Roman" w:hAnsi="Times New Roman" w:cs="Times New Roman"/>
+          <w:color w:val="000000" w:themeColor="text1"/>
+          <w:vertAlign w:val="superscript"/>
+        </w:rPr>
+        <w:t>st</w:t>
+      </w:r>
+      <w:r>
+        <w:rPr>
+          <w:rFonts w:ascii="Times New Roman" w:hAnsi="Times New Roman" w:cs="Times New Roman"/>
+          <w:color w:val="000000" w:themeColor="text1"/>
+        </w:rPr>
+        <w:t xml:space="preserve"> place, on topic ‘Why is scientific communication important?’</w:t>
+      </w:r>
+    </w:p>
+    <w:p>
+      <w:pPr>
+        <w:spacing w:after="60" w:line="240" w:lineRule="auto"/>
+        <w:rPr>
+          <w:rFonts w:ascii="Times New Roman" w:hAnsi="Times New Roman" w:cs="Times New Roman"/>
+          <w:color w:val="000000" w:themeColor="text1"/>
+        </w:rPr>
+      </w:pPr>
+      <w:r>
+        <w:rPr>
+          <w:rFonts w:ascii="Times New Roman" w:hAnsi="Times New Roman" w:cs="Times New Roman"/>
+          <w:color w:val="000000" w:themeColor="text1"/>
+        </w:rPr>
+        <w:t>Science Council Session AAPM 2019 for work titled “</w:t>
+      </w:r>
+      <w:r>
+        <w:rPr>
+          <w:rFonts w:ascii="Times New Roman" w:hAnsi="Times New Roman" w:cs="Times New Roman"/>
+          <w:color w:val="000000" w:themeColor="text1"/>
+        </w:rPr>
+        <w:t>Deep Learning for Rapid Deformable Image Registration of Liver CT Scans</w:t>
+      </w:r>
+      <w:r>
+        <w:rPr>
+          <w:rFonts w:ascii="Times New Roman" w:hAnsi="Times New Roman" w:cs="Times New Roman"/>
+          <w:color w:val="000000" w:themeColor="text1"/>
+        </w:rPr>
+        <w:t>”</w:t>
+      </w:r>
+    </w:p>
+    <w:p>
+      <w:pPr>
+        <w:spacing w:after="60" w:line="240" w:lineRule="auto"/>
+        <w:rPr>
+          <w:rFonts w:ascii="Times New Roman" w:hAnsi="Times New Roman" w:cs="Times New Roman"/>
+          <w:color w:val="000000" w:themeColor="text1"/>
+        </w:rPr>
+      </w:pPr>
+      <w:r>
+        <w:rPr>
+          <w:rFonts w:ascii="Times New Roman" w:hAnsi="Times New Roman" w:cs="Times New Roman"/>
+          <w:color w:val="000000" w:themeColor="text1"/>
+        </w:rPr>
+        <w:t>People’s Choice Award for Medical Physics Slam AAPM annual meeting (2018): Monetary award for winning the people’s choice in presentation of research to a lay audience of non-medical physicists</w:t>
+      </w:r>
+    </w:p>
+    <w:p>
+      <w:pPr>
+        <w:spacing w:after="60" w:line="240" w:lineRule="auto"/>
+        <w:rPr>
+          <w:rFonts w:ascii="Times New Roman" w:hAnsi="Times New Roman" w:cs="Times New Roman"/>
+          <w:color w:val="000000" w:themeColor="text1"/>
+        </w:rPr>
+      </w:pPr>
+      <w:r>
+        <w:rPr>
+          <w:rFonts w:ascii="Times New Roman" w:hAnsi="Times New Roman" w:cs="Times New Roman"/>
+          <w:color w:val="000000" w:themeColor="text1"/>
+        </w:rPr>
+        <w:t>1</w:t>
+      </w:r>
+      <w:r>
+        <w:rPr>
+          <w:rFonts w:ascii="Times New Roman" w:hAnsi="Times New Roman" w:cs="Times New Roman"/>
+          <w:color w:val="000000" w:themeColor="text1"/>
+          <w:vertAlign w:val="superscript"/>
+        </w:rPr>
+        <w:t>st</w:t>
+      </w:r>
+      <w:r>
+        <w:rPr>
+          <w:rFonts w:ascii="Times New Roman" w:hAnsi="Times New Roman" w:cs="Times New Roman"/>
+          <w:color w:val="000000" w:themeColor="text1"/>
+        </w:rPr>
+        <w:t xml:space="preserve"> Place Medical Physics Slam for South West AAPM annual meeting (2018): Challenge where students have 3 minutes to present their research to community members outside of the medical physics profession, received travel award to compete in the Medical Physics Slam in the annual meeting</w:t>
+      </w:r>
+    </w:p>
+    <w:p>
+      <w:pPr>
+        <w:spacing w:after="60" w:line="240" w:lineRule="auto"/>
+        <w:rPr>
+          <w:rFonts w:ascii="Times New Roman" w:hAnsi="Times New Roman" w:cs="Times New Roman"/>
+          <w:color w:val="000000" w:themeColor="text1"/>
+        </w:rPr>
+      </w:pPr>
+      <w:r>
+        <w:rPr>
+          <w:rFonts w:ascii="Times New Roman" w:hAnsi="Times New Roman" w:cs="Times New Roman"/>
+          <w:color w:val="000000" w:themeColor="text1"/>
+        </w:rPr>
+        <w:t>1</w:t>
+      </w:r>
+      <w:r>
+        <w:rPr>
+          <w:rFonts w:ascii="Times New Roman" w:hAnsi="Times New Roman" w:cs="Times New Roman"/>
+          <w:color w:val="000000" w:themeColor="text1"/>
+          <w:vertAlign w:val="superscript"/>
+        </w:rPr>
+        <w:t>st</w:t>
+      </w:r>
+      <w:r>
+        <w:rPr>
+          <w:rFonts w:ascii="Times New Roman" w:hAnsi="Times New Roman" w:cs="Times New Roman"/>
+          <w:color w:val="000000" w:themeColor="text1"/>
+        </w:rPr>
+        <w:t xml:space="preserve"> Place Young Investigator Award for South West AAPM annual meeting (2018): Monetary award from SWAAPM chapter</w:t>
+      </w:r>
+      <w:r>
+        <w:rPr>
+          <w:rFonts w:ascii="Times New Roman" w:hAnsi="Times New Roman" w:cs="Times New Roman"/>
+          <w:color w:val="000000" w:themeColor="text1"/>
+        </w:rPr>
+        <w:t xml:space="preserve"> for best work presented at SWAAPM</w:t>
+      </w:r>
+    </w:p>
+    <w:p>
+      <w:pPr>
+        <w:spacing w:after="60" w:line="240" w:lineRule="auto"/>
+        <w:rPr>
+          <w:rFonts w:ascii="Times New Roman" w:hAnsi="Times New Roman" w:cs="Times New Roman"/>
+          <w:color w:val="000000" w:themeColor="text1"/>
+        </w:rPr>
+      </w:pPr>
+      <w:r>
+        <w:rPr>
+          <w:rFonts w:ascii="Times New Roman" w:hAnsi="Times New Roman" w:cs="Times New Roman"/>
+          <w:color w:val="000000" w:themeColor="text1"/>
+        </w:rPr>
+        <w:t>Early Career Medical Physicist Scholar: Travel</w:t>
+      </w:r>
+      <w:r>
+        <w:rPr>
+          <w:rFonts w:ascii="Times New Roman" w:hAnsi="Times New Roman" w:cs="Times New Roman"/>
+          <w:color w:val="000000" w:themeColor="text1"/>
+        </w:rPr>
+        <w:t xml:space="preserve"> and monetary</w:t>
+      </w:r>
+      <w:r>
+        <w:rPr>
+          <w:rFonts w:ascii="Times New Roman" w:hAnsi="Times New Roman" w:cs="Times New Roman"/>
+          <w:color w:val="000000" w:themeColor="text1"/>
+        </w:rPr>
+        <w:t xml:space="preserve"> award for the Winter Institute of Medical Physics conference</w:t>
+      </w:r>
+      <w:r>
+        <w:rPr>
+          <w:rFonts w:ascii="Times New Roman" w:hAnsi="Times New Roman" w:cs="Times New Roman"/>
+          <w:color w:val="000000" w:themeColor="text1"/>
+        </w:rPr>
+        <w:t xml:space="preserve"> (2018)</w:t>
+      </w:r>
+    </w:p>
+    <w:p>
+      <w:pPr>
+        <w:spacing w:after="60" w:line="240" w:lineRule="auto"/>
+        <w:rPr>
+          <w:rFonts w:ascii="Times New Roman" w:hAnsi="Times New Roman" w:cs="Times New Roman"/>
+          <w:color w:val="000000" w:themeColor="text1"/>
+        </w:rPr>
+      </w:pPr>
+      <w:r>
+        <w:rPr>
+          <w:rFonts w:ascii="Times New Roman" w:hAnsi="Times New Roman" w:cs="Times New Roman"/>
+          <w:color w:val="000000" w:themeColor="text1"/>
+        </w:rPr>
+        <w:t>Summer Student Research Retreat, 2</w:t>
+      </w:r>
+      <w:r>
+        <w:rPr>
+          <w:rFonts w:ascii="Times New Roman" w:hAnsi="Times New Roman" w:cs="Times New Roman"/>
+          <w:color w:val="000000" w:themeColor="text1"/>
+          <w:vertAlign w:val="superscript"/>
+        </w:rPr>
+        <w:t>nd</w:t>
+      </w:r>
+      <w:r>
+        <w:rPr>
+          <w:rFonts w:ascii="Times New Roman" w:hAnsi="Times New Roman" w:cs="Times New Roman"/>
+          <w:color w:val="000000" w:themeColor="text1"/>
+        </w:rPr>
+        <w:t xml:space="preserve"> Place: Students are invited to present their research for a monetary prize </w:t>
+      </w:r>
+      <w:r>
+        <w:rPr>
+          <w:rFonts w:ascii="Times New Roman" w:hAnsi="Times New Roman" w:cs="Times New Roman"/>
+          <w:color w:val="000000" w:themeColor="text1"/>
+        </w:rPr>
+        <w:lastRenderedPageBreak/>
+        <w:t>(2017)</w:t>
+      </w:r>
+    </w:p>
+    <w:p>
+      <w:pPr>
+        <w:spacing w:after="60" w:line="240" w:lineRule="auto"/>
+        <w:rPr>
+          <w:rFonts w:ascii="Times New Roman" w:hAnsi="Times New Roman" w:cs="Times New Roman"/>
+          <w:color w:val="000000" w:themeColor="text1"/>
+        </w:rPr>
+      </w:pPr>
+      <w:r>
+        <w:rPr>
+          <w:rFonts w:ascii="Times New Roman" w:hAnsi="Times New Roman" w:cs="Times New Roman"/>
+          <w:color w:val="000000" w:themeColor="text1"/>
+        </w:rPr>
+        <w:t>Graduation with Highest Honors (2015)</w:t>
+      </w:r>
+    </w:p>
+    <w:p>
+      <w:pPr>
+        <w:spacing w:after="120" w:line="240" w:lineRule="auto"/>
+        <w:rPr>
+          <w:rFonts w:ascii="Times New Roman" w:hAnsi="Times New Roman" w:cs="Times New Roman"/>
+          <w:color w:val="000000" w:themeColor="text1"/>
+        </w:rPr>
+      </w:pPr>
+      <w:r>
+        <w:rPr>
+          <w:rFonts w:ascii="Times New Roman" w:hAnsi="Times New Roman" w:cs="Times New Roman"/>
+          <w:color w:val="000000" w:themeColor="text1"/>
+        </w:rPr>
+        <w:t>Presidents Undergraduate Research Award (PURA) (2014)</w:t>
+      </w:r>
+    </w:p>
+    <w:p>
+      <w:pPr>
+        <w:pStyle w:val="Heading1"/>
+        <w:spacing w:after="120"/>
+        <w:rPr>
+          <w:rFonts w:cs="Times New Roman"/>
+          <w:color w:val="000000" w:themeColor="text1"/>
+        </w:rPr>
+      </w:pPr>
+      <w:r>
+        <w:rPr>
+          <w:rFonts w:cs="Times New Roman"/>
+          <w:color w:val="000000" w:themeColor="text1"/>
+        </w:rPr>
+        <w:t>Invit</w:t>
+      </w:r>
+      <w:r>
+        <w:rPr>
+          <w:rFonts w:cs="Times New Roman"/>
+          <w:color w:val="000000" w:themeColor="text1"/>
+        </w:rPr>
+        <w:t>ed Talks</w:t>
+      </w:r>
+    </w:p>
+    <w:p>
+      <w:pPr>
+        <w:spacing w:after="120" w:line="240" w:lineRule="auto"/>
+        <w:rPr>
+          <w:rFonts w:ascii="Times New Roman" w:hAnsi="Times New Roman" w:cs="Times New Roman"/>
+          <w:color w:val="000000" w:themeColor="text1"/>
+        </w:rPr>
+      </w:pPr>
+      <w:r>
+        <w:rPr>
+          <w:rFonts w:ascii="Times New Roman" w:hAnsi="Times New Roman" w:cs="Times New Roman"/>
+          <w:color w:val="000000" w:themeColor="text1"/>
+        </w:rPr>
+        <w:t>Invited Speaker, Image Guided Cancer Therapy Workshop</w:t>
+      </w:r>
+      <w:r>
+        <w:rPr>
+          <w:rFonts w:ascii="Times New Roman" w:hAnsi="Times New Roman" w:cs="Times New Roman"/>
+          <w:color w:val="000000" w:themeColor="text1"/>
+        </w:rPr>
+        <w:t>, MD Anderson Cancer Center</w:t>
       </w:r>
       <w:bookmarkStart w:id="0" w:name="_GoBack"/>
       <w:bookmarkEnd w:id="0"/>
@@ -838,265 +1276,21 @@
           <w:rFonts w:ascii="Times New Roman" w:hAnsi="Times New Roman" w:cs="Times New Roman"/>
           <w:color w:val="000000" w:themeColor="text1"/>
         </w:rPr>
-        <w:t xml:space="preserve"> Early Career Investigator – Impact Award</w:t>
-      </w:r>
-    </w:p>
-    <w:p>
-      <w:pPr>
-        <w:spacing w:after="60" w:line="240" w:lineRule="auto"/>
-        <w:rPr>
-          <w:rFonts w:ascii="Times New Roman" w:hAnsi="Times New Roman" w:cs="Times New Roman"/>
-          <w:color w:val="000000" w:themeColor="text1"/>
-        </w:rPr>
-      </w:pPr>
-      <w:r>
-        <w:rPr>
-          <w:rFonts w:ascii="Times New Roman" w:hAnsi="Times New Roman" w:cs="Times New Roman"/>
-          <w:color w:val="000000" w:themeColor="text1"/>
-        </w:rPr>
-        <w:t>Association of Science Communication</w:t>
-      </w:r>
-      <w:r>
-        <w:rPr>
-          <w:rFonts w:ascii="Times New Roman" w:hAnsi="Times New Roman" w:cs="Times New Roman"/>
-          <w:color w:val="000000" w:themeColor="text1"/>
-        </w:rPr>
-        <w:t xml:space="preserve"> (ASC)</w:t>
-      </w:r>
-      <w:r>
-        <w:rPr>
-          <w:rFonts w:ascii="Times New Roman" w:hAnsi="Times New Roman" w:cs="Times New Roman"/>
-          <w:color w:val="000000" w:themeColor="text1"/>
-        </w:rPr>
-        <w:t xml:space="preserve"> </w:t>
-      </w:r>
-      <w:r>
-        <w:rPr>
-          <w:rFonts w:ascii="Times New Roman" w:hAnsi="Times New Roman" w:cs="Times New Roman"/>
-          <w:color w:val="000000" w:themeColor="text1"/>
-        </w:rPr>
-        <w:t xml:space="preserve">2019 </w:t>
-      </w:r>
-      <w:r>
-        <w:rPr>
-          <w:rFonts w:ascii="Times New Roman" w:hAnsi="Times New Roman" w:cs="Times New Roman"/>
-          <w:color w:val="000000" w:themeColor="text1"/>
-        </w:rPr>
-        <w:t>Oral Competition: 1</w:t>
-      </w:r>
-      <w:r>
-        <w:rPr>
-          <w:rFonts w:ascii="Times New Roman" w:hAnsi="Times New Roman" w:cs="Times New Roman"/>
-          <w:color w:val="000000" w:themeColor="text1"/>
-          <w:vertAlign w:val="superscript"/>
-        </w:rPr>
-        <w:t>st</w:t>
-      </w:r>
-      <w:r>
-        <w:rPr>
-          <w:rFonts w:ascii="Times New Roman" w:hAnsi="Times New Roman" w:cs="Times New Roman"/>
-          <w:color w:val="000000" w:themeColor="text1"/>
-        </w:rPr>
-        <w:t xml:space="preserve"> place, on topic ‘Why is scientific communication important?’</w:t>
-      </w:r>
-    </w:p>
-    <w:p>
-      <w:pPr>
-        <w:spacing w:after="60" w:line="240" w:lineRule="auto"/>
-        <w:rPr>
-          <w:rFonts w:ascii="Times New Roman" w:hAnsi="Times New Roman" w:cs="Times New Roman"/>
-          <w:color w:val="000000" w:themeColor="text1"/>
-        </w:rPr>
-      </w:pPr>
-      <w:r>
-        <w:rPr>
-          <w:rFonts w:ascii="Times New Roman" w:hAnsi="Times New Roman" w:cs="Times New Roman"/>
-          <w:color w:val="000000" w:themeColor="text1"/>
-        </w:rPr>
-        <w:t>Science Council Session AAPM 2019 for work titled “</w:t>
-      </w:r>
-      <w:r>
-        <w:rPr>
-          <w:rFonts w:ascii="Times New Roman" w:hAnsi="Times New Roman" w:cs="Times New Roman"/>
-          <w:color w:val="000000" w:themeColor="text1"/>
-        </w:rPr>
-        <w:t>Deep Learning for Rapid Deformable Image Registration of Liver CT Scans</w:t>
-      </w:r>
-      <w:r>
-        <w:rPr>
-          <w:rFonts w:ascii="Times New Roman" w:hAnsi="Times New Roman" w:cs="Times New Roman"/>
-          <w:color w:val="000000" w:themeColor="text1"/>
-        </w:rPr>
-        <w:t>”</w:t>
-      </w:r>
-    </w:p>
-    <w:p>
-      <w:pPr>
-        <w:spacing w:after="60" w:line="240" w:lineRule="auto"/>
-        <w:rPr>
-          <w:rFonts w:ascii="Times New Roman" w:hAnsi="Times New Roman" w:cs="Times New Roman"/>
-          <w:color w:val="000000" w:themeColor="text1"/>
-        </w:rPr>
-      </w:pPr>
-      <w:r>
-        <w:rPr>
-          <w:rFonts w:ascii="Times New Roman" w:hAnsi="Times New Roman" w:cs="Times New Roman"/>
-          <w:color w:val="000000" w:themeColor="text1"/>
-        </w:rPr>
-        <w:t>People’s Choice Award for Medical Physics Slam AAPM annual meeting (2018): Monetary award for winning the people’s choice in presentation of research to a lay audience of non-medical physicists</w:t>
-      </w:r>
-    </w:p>
-    <w:p>
-      <w:pPr>
-        <w:spacing w:after="60" w:line="240" w:lineRule="auto"/>
-        <w:rPr>
-          <w:rFonts w:ascii="Times New Roman" w:hAnsi="Times New Roman" w:cs="Times New Roman"/>
-          <w:color w:val="000000" w:themeColor="text1"/>
-        </w:rPr>
-      </w:pPr>
-      <w:r>
-        <w:rPr>
-          <w:rFonts w:ascii="Times New Roman" w:hAnsi="Times New Roman" w:cs="Times New Roman"/>
-          <w:color w:val="000000" w:themeColor="text1"/>
-        </w:rPr>
-        <w:t>1</w:t>
-      </w:r>
-      <w:r>
-        <w:rPr>
-          <w:rFonts w:ascii="Times New Roman" w:hAnsi="Times New Roman" w:cs="Times New Roman"/>
-          <w:color w:val="000000" w:themeColor="text1"/>
-          <w:vertAlign w:val="superscript"/>
-        </w:rPr>
-        <w:t>st</w:t>
-      </w:r>
-      <w:r>
-        <w:rPr>
-          <w:rFonts w:ascii="Times New Roman" w:hAnsi="Times New Roman" w:cs="Times New Roman"/>
-          <w:color w:val="000000" w:themeColor="text1"/>
-        </w:rPr>
-        <w:t xml:space="preserve"> Place Medical Physics Slam for South West AAPM annual meeting (2018): Challenge where students have 3 minutes to present their research to community members outside of the medical physics profession, received travel award to compete in the Medical Physics Slam in the annual meeting</w:t>
-      </w:r>
-    </w:p>
-    <w:p>
-      <w:pPr>
-        <w:spacing w:after="60" w:line="240" w:lineRule="auto"/>
-        <w:rPr>
-          <w:rFonts w:ascii="Times New Roman" w:hAnsi="Times New Roman" w:cs="Times New Roman"/>
-          <w:color w:val="000000" w:themeColor="text1"/>
-        </w:rPr>
-      </w:pPr>
-      <w:r>
-        <w:rPr>
-          <w:rFonts w:ascii="Times New Roman" w:hAnsi="Times New Roman" w:cs="Times New Roman"/>
-          <w:color w:val="000000" w:themeColor="text1"/>
-        </w:rPr>
-        <w:t>1</w:t>
-      </w:r>
-      <w:r>
-        <w:rPr>
-          <w:rFonts w:ascii="Times New Roman" w:hAnsi="Times New Roman" w:cs="Times New Roman"/>
-          <w:color w:val="000000" w:themeColor="text1"/>
-          <w:vertAlign w:val="superscript"/>
-        </w:rPr>
-        <w:t>st</w:t>
-      </w:r>
-      <w:r>
-        <w:rPr>
-          <w:rFonts w:ascii="Times New Roman" w:hAnsi="Times New Roman" w:cs="Times New Roman"/>
-          <w:color w:val="000000" w:themeColor="text1"/>
-        </w:rPr>
-        <w:t xml:space="preserve"> Place Young Investigator Award for South West AAPM annual meeting (2018): Monetary award from SWAAPM chapter</w:t>
-      </w:r>
-      <w:r>
-        <w:rPr>
-          <w:rFonts w:ascii="Times New Roman" w:hAnsi="Times New Roman" w:cs="Times New Roman"/>
-          <w:color w:val="000000" w:themeColor="text1"/>
-        </w:rPr>
-        <w:t xml:space="preserve"> for best work presented at SWAAPM</w:t>
-      </w:r>
-    </w:p>
-    <w:p>
-      <w:pPr>
-        <w:spacing w:after="60" w:line="240" w:lineRule="auto"/>
-        <w:rPr>
-          <w:rFonts w:ascii="Times New Roman" w:hAnsi="Times New Roman" w:cs="Times New Roman"/>
-          <w:color w:val="000000" w:themeColor="text1"/>
-        </w:rPr>
-      </w:pPr>
-      <w:r>
-        <w:rPr>
-          <w:rFonts w:ascii="Times New Roman" w:hAnsi="Times New Roman" w:cs="Times New Roman"/>
-          <w:color w:val="000000" w:themeColor="text1"/>
-        </w:rPr>
-        <w:t>Early Career Medical Physicist Scholar: Travel</w:t>
-      </w:r>
-      <w:r>
-        <w:rPr>
-          <w:rFonts w:ascii="Times New Roman" w:hAnsi="Times New Roman" w:cs="Times New Roman"/>
-          <w:color w:val="000000" w:themeColor="text1"/>
-        </w:rPr>
-        <w:t xml:space="preserve"> and monetary</w:t>
-      </w:r>
-      <w:r>
-        <w:rPr>
-          <w:rFonts w:ascii="Times New Roman" w:hAnsi="Times New Roman" w:cs="Times New Roman"/>
-          <w:color w:val="000000" w:themeColor="text1"/>
-        </w:rPr>
-        <w:t xml:space="preserve"> award for the Winter Institute of Medical Physics conference</w:t>
-      </w:r>
-      <w:r>
-        <w:rPr>
-          <w:rFonts w:ascii="Times New Roman" w:hAnsi="Times New Roman" w:cs="Times New Roman"/>
-          <w:color w:val="000000" w:themeColor="text1"/>
-        </w:rPr>
-        <w:t xml:space="preserve"> (2018)</w:t>
-      </w:r>
-    </w:p>
-    <w:p>
-      <w:pPr>
-        <w:spacing w:after="60" w:line="240" w:lineRule="auto"/>
-        <w:rPr>
-          <w:rFonts w:ascii="Times New Roman" w:hAnsi="Times New Roman" w:cs="Times New Roman"/>
-          <w:color w:val="000000" w:themeColor="text1"/>
-        </w:rPr>
-      </w:pPr>
-      <w:r>
-        <w:rPr>
-          <w:rFonts w:ascii="Times New Roman" w:hAnsi="Times New Roman" w:cs="Times New Roman"/>
-          <w:color w:val="000000" w:themeColor="text1"/>
-        </w:rPr>
-        <w:t>Summer Student Research Retreat, 2</w:t>
-      </w:r>
-      <w:r>
-        <w:rPr>
-          <w:rFonts w:ascii="Times New Roman" w:hAnsi="Times New Roman" w:cs="Times New Roman"/>
-          <w:color w:val="000000" w:themeColor="text1"/>
-          <w:vertAlign w:val="superscript"/>
-        </w:rPr>
-        <w:t>nd</w:t>
-      </w:r>
-      <w:r>
-        <w:rPr>
-          <w:rFonts w:ascii="Times New Roman" w:hAnsi="Times New Roman" w:cs="Times New Roman"/>
-          <w:color w:val="000000" w:themeColor="text1"/>
-        </w:rPr>
-        <w:t xml:space="preserve"> Place: Students are invited to present their research for a monetary prize (2017)</w:t>
-      </w:r>
-    </w:p>
-    <w:p>
-      <w:pPr>
-        <w:spacing w:after="60" w:line="240" w:lineRule="auto"/>
-        <w:rPr>
-          <w:rFonts w:ascii="Times New Roman" w:hAnsi="Times New Roman" w:cs="Times New Roman"/>
-          <w:color w:val="000000" w:themeColor="text1"/>
-        </w:rPr>
-      </w:pPr>
-      <w:r>
-        <w:rPr>
-          <w:rFonts w:ascii="Times New Roman" w:hAnsi="Times New Roman" w:cs="Times New Roman"/>
-          <w:color w:val="000000" w:themeColor="text1"/>
-        </w:rPr>
-        <w:t>Graduation with Highest Honors (2015)</w:t>
+        <w:t xml:space="preserve"> “Getting Started </w:t>
+      </w:r>
+      <w:r>
+        <w:rPr>
+          <w:rFonts w:ascii="Times New Roman" w:hAnsi="Times New Roman" w:cs="Times New Roman"/>
+          <w:color w:val="000000" w:themeColor="text1"/>
+        </w:rPr>
+        <w:t>with</w:t>
+      </w:r>
+      <w:r>
+        <w:rPr>
+          <w:rFonts w:ascii="Times New Roman" w:hAnsi="Times New Roman" w:cs="Times New Roman"/>
+          <w:color w:val="000000" w:themeColor="text1"/>
+        </w:rPr>
+        <w:t xml:space="preserve"> Artificial Intelligence”, Workshop and presentation (11/2021)</w:t>
       </w:r>
     </w:p>
     <w:p>
@@ -1112,46 +1306,6 @@
           <w:rFonts w:ascii="Times New Roman" w:hAnsi="Times New Roman" w:cs="Times New Roman"/>
           <w:color w:val="000000" w:themeColor="text1"/>
         </w:rPr>
-        <w:t>Presidents Undergraduate Research Award (PURA) (2014)</w:t>
-      </w:r>
-    </w:p>
-    <w:p>
-      <w:pPr>
-        <w:pStyle w:val="Heading1"/>
-        <w:spacing w:after="120"/>
-        <w:rPr>
-          <w:rFonts w:cs="Times New Roman"/>
-          <w:color w:val="000000" w:themeColor="text1"/>
-        </w:rPr>
-      </w:pPr>
-      <w:r>
-        <w:rPr>
-          <w:rFonts w:cs="Times New Roman"/>
-          <w:color w:val="000000" w:themeColor="text1"/>
-        </w:rPr>
-        <w:t>Invit</w:t>
-      </w:r>
-      <w:r>
-        <w:rPr>
-          <w:rFonts w:cs="Times New Roman"/>
-          <w:color w:val="000000" w:themeColor="text1"/>
-        </w:rPr>
-        <w:t>ed Talks</w:t>
-      </w:r>
-    </w:p>
-    <w:p>
-      <w:pPr>
-        <w:spacing w:after="120" w:line="240" w:lineRule="auto"/>
-        <w:rPr>
-          <w:rFonts w:ascii="Times New Roman" w:hAnsi="Times New Roman" w:cs="Times New Roman"/>
-          <w:color w:val="000000" w:themeColor="text1"/>
-        </w:rPr>
-      </w:pPr>
-      <w:r>
-        <w:rPr>
-          <w:rFonts w:ascii="Times New Roman" w:hAnsi="Times New Roman" w:cs="Times New Roman"/>
-          <w:color w:val="000000" w:themeColor="text1"/>
-        </w:rPr>
         <w:t>Invited Speaker, Winter Institute of Medical Physics annual meeting, “</w:t>
       </w:r>
       <w:r>
@@ -1182,15 +1336,7 @@
           <w:rFonts w:ascii="Times New Roman" w:hAnsi="Times New Roman" w:cs="Times New Roman"/>
           <w:color w:val="000000" w:themeColor="text1"/>
         </w:rPr>
-        <w:t xml:space="preserve"> </w:t>
-      </w:r>
-      <w:r>
-        <w:rPr>
-          <w:rFonts w:ascii="Times New Roman" w:hAnsi="Times New Roman" w:cs="Times New Roman"/>
-          <w:color w:val="000000" w:themeColor="text1"/>
-        </w:rPr>
-        <w:lastRenderedPageBreak/>
-        <w:t xml:space="preserve">to Predictions” </w:t>
+        <w:t xml:space="preserve"> to Predictions” </w:t>
       </w:r>
       <w:r>
         <w:rPr>
@@ -2282,95 +2428,19 @@
         <w:spacing w:after="60" w:line="240" w:lineRule="auto"/>
         <w:rPr>
           <w:rFonts w:ascii="Times New Roman" w:hAnsi="Times New Roman" w:cs="Times New Roman"/>
-          <w:color w:val="000000" w:themeColor="text1"/>
-        </w:rPr>
-      </w:pPr>
-      <w:proofErr w:type="spellStart"/>
-      <w:r>
-        <w:rPr>
-          <w:rFonts w:ascii="Times New Roman" w:hAnsi="Times New Roman" w:cs="Times New Roman"/>
+          <w:bCs/>
+          <w:color w:val="000000" w:themeColor="text1"/>
+        </w:rPr>
+      </w:pPr>
+      <w:r>
+        <w:rPr>
+          <w:rFonts w:ascii="Times New Roman" w:hAnsi="Times New Roman" w:cs="Times New Roman"/>
+          <w:bCs/>
+          <w:i/>
           <w:color w:val="000000" w:themeColor="text1"/>
           <w:lang w:val="fr-FR"/>
         </w:rPr>
-        <w:t>Cazoulat</w:t>
-      </w:r>
-      <w:proofErr w:type="spellEnd"/>
-      <w:r>
-        <w:rPr>
-          <w:rFonts w:ascii="Times New Roman" w:hAnsi="Times New Roman" w:cs="Times New Roman"/>
-          <w:color w:val="000000" w:themeColor="text1"/>
-          <w:lang w:val="fr-FR"/>
-        </w:rPr>
-        <w:t xml:space="preserve"> G, </w:t>
-      </w:r>
-      <w:r>
-        <w:rPr>
-          <w:rFonts w:ascii="Times New Roman" w:hAnsi="Times New Roman" w:cs="Times New Roman"/>
-          <w:b/>
-          <w:color w:val="000000" w:themeColor="text1"/>
-          <w:lang w:val="fr-FR"/>
-        </w:rPr>
-        <w:t>Anderson B.M,</w:t>
-      </w:r>
-      <w:r>
-        <w:rPr>
-          <w:rFonts w:ascii="Times New Roman" w:hAnsi="Times New Roman" w:cs="Times New Roman"/>
-          <w:color w:val="000000" w:themeColor="text1"/>
-          <w:lang w:val="fr-FR"/>
-        </w:rPr>
-        <w:t xml:space="preserve"> et al. </w:t>
-      </w:r>
-      <w:r>
-        <w:rPr>
-          <w:rFonts w:ascii="Times New Roman" w:hAnsi="Times New Roman" w:cs="Times New Roman"/>
-          <w:i/>
-          <w:color w:val="000000" w:themeColor="text1"/>
-        </w:rPr>
-        <w:t>Detection of vessel bifurcations in CT scans for automatic objective assessment of deformable image registration accuracy</w:t>
-      </w:r>
-      <w:r>
-        <w:rPr>
-          <w:rFonts w:ascii="Times New Roman" w:hAnsi="Times New Roman" w:cs="Times New Roman"/>
-          <w:color w:val="000000" w:themeColor="text1"/>
-        </w:rPr>
-        <w:t xml:space="preserve"> The International Journal of Medical Physics Research and Practice </w:t>
-      </w:r>
-      <w:proofErr w:type="gramStart"/>
-      <w:r>
-        <w:rPr>
-          <w:rFonts w:ascii="Times New Roman" w:hAnsi="Times New Roman" w:cs="Times New Roman"/>
-          <w:i/>
-          <w:color w:val="000000" w:themeColor="text1"/>
-        </w:rPr>
-        <w:t>In</w:t>
-      </w:r>
-      <w:proofErr w:type="gramEnd"/>
-      <w:r>
-        <w:rPr>
-          <w:rFonts w:ascii="Times New Roman" w:hAnsi="Times New Roman" w:cs="Times New Roman"/>
-          <w:i/>
-          <w:color w:val="000000" w:themeColor="text1"/>
-        </w:rPr>
-        <w:t xml:space="preserve"> Submission 04/2021</w:t>
-      </w:r>
-    </w:p>
-    <w:p>
-      <w:pPr>
-        <w:spacing w:after="60" w:line="240" w:lineRule="auto"/>
-        <w:rPr>
-          <w:rFonts w:ascii="Times New Roman" w:hAnsi="Times New Roman" w:cs="Times New Roman"/>
-          <w:bCs/>
-          <w:color w:val="000000" w:themeColor="text1"/>
-        </w:rPr>
-      </w:pPr>
-      <w:r>
-        <w:rPr>
-          <w:rFonts w:ascii="Times New Roman" w:hAnsi="Times New Roman" w:cs="Times New Roman"/>
-          <w:bCs/>
-          <w:i/>
-          <w:color w:val="000000" w:themeColor="text1"/>
-          <w:lang w:val="fr-FR"/>
-        </w:rPr>
+        <w:lastRenderedPageBreak/>
         <w:t xml:space="preserve">Rigaud B, </w:t>
       </w:r>
       <w:r>
@@ -2539,16 +2609,7 @@
           <w:i/>
           <w:color w:val="000000" w:themeColor="text1"/>
         </w:rPr>
-        <w:t xml:space="preserve">Vasculature-Driven Biomechanical Deformable Image </w:t>
-      </w:r>
-      <w:r>
-        <w:rPr>
-          <w:rFonts w:ascii="Times New Roman" w:hAnsi="Times New Roman"/>
-          <w:i/>
-          <w:color w:val="000000" w:themeColor="text1"/>
-        </w:rPr>
-        <w:lastRenderedPageBreak/>
-        <w:t xml:space="preserve">Registration of Longitudinal Liver </w:t>
+        <w:t xml:space="preserve">Vasculature-Driven Biomechanical Deformable Image Registration of Longitudinal Liver </w:t>
       </w:r>
       <w:proofErr w:type="spellStart"/>
       <w:r>
@@ -2986,7 +3047,7 @@
           <w:i/>
           <w:color w:val="000000" w:themeColor="text1"/>
         </w:rPr>
-        <w:t xml:space="preserve"> Image Registration for Modelling Neck Flexion i</w:t>
+        <w:t xml:space="preserve"> Image Registration for Modeling Neck Flexion i</w:t>
       </w:r>
       <w:r>
         <w:rPr>
@@ -3081,7 +3142,7 @@
           <w:i/>
           <w:color w:val="000000" w:themeColor="text1"/>
         </w:rPr>
-        <w:t xml:space="preserve">Guidelines using Imaging Biomarker Explorer (IBEX) for </w:t>
+        <w:t xml:space="preserve">Guidelines and Experience Using Imaging Biomarker Explorer (IBEX) for </w:t>
       </w:r>
       <w:proofErr w:type="spellStart"/>
       <w:r>

</xml_diff>

<commit_message>
added MR Dicom tool to clinical projects
</commit_message>
<xml_diff>
--- a/BMAnderson CV.docx
+++ b/BMAnderson CV.docx
@@ -200,22 +200,7 @@
           <w:color w:val="000000" w:themeColor="text1"/>
         </w:rPr>
         <w:br/>
-      </w:r>
-      <w:proofErr w:type="gramStart"/>
-      <w:r>
-        <w:rPr>
-          <w:rFonts w:ascii="Times New Roman" w:hAnsi="Times New Roman" w:cs="Times New Roman"/>
-          <w:color w:val="000000" w:themeColor="text1"/>
-        </w:rPr>
-        <w:t>The</w:t>
-      </w:r>
-      <w:proofErr w:type="gramEnd"/>
-      <w:r>
-        <w:rPr>
-          <w:rFonts w:ascii="Times New Roman" w:hAnsi="Times New Roman" w:cs="Times New Roman"/>
-          <w:color w:val="000000" w:themeColor="text1"/>
-        </w:rPr>
-        <w:t xml:space="preserve"> University of Texas Health and Science Center, MD Anderson (9/15-</w:t>
+        <w:t>The University of Texas Health and Science Center, MD Anderson (9/15-</w:t>
       </w:r>
       <w:r>
         <w:rPr>
@@ -288,23 +273,7 @@
           <w:rFonts w:ascii="Times New Roman" w:hAnsi="Times New Roman" w:cs="Times New Roman"/>
           <w:color w:val="000000" w:themeColor="text1"/>
         </w:rPr>
-        <w:t xml:space="preserve">Dr. John J. </w:t>
-      </w:r>
-      <w:proofErr w:type="spellStart"/>
-      <w:r>
-        <w:rPr>
-          <w:rFonts w:ascii="Times New Roman" w:hAnsi="Times New Roman" w:cs="Times New Roman"/>
-          <w:color w:val="000000" w:themeColor="text1"/>
-        </w:rPr>
-        <w:t>Kopchick</w:t>
-      </w:r>
-      <w:proofErr w:type="spellEnd"/>
-      <w:r>
-        <w:rPr>
-          <w:rFonts w:ascii="Times New Roman" w:hAnsi="Times New Roman" w:cs="Times New Roman"/>
-          <w:color w:val="000000" w:themeColor="text1"/>
-        </w:rPr>
-        <w:t xml:space="preserve"> Fellowship: </w:t>
+        <w:t xml:space="preserve">Dr. John J. Kopchick Fellowship: </w:t>
       </w:r>
       <w:r>
         <w:rPr>
@@ -408,23 +377,7 @@
           <w:rFonts w:ascii="Times New Roman" w:hAnsi="Times New Roman" w:cs="Times New Roman"/>
           <w:color w:val="000000" w:themeColor="text1"/>
         </w:rPr>
-        <w:t xml:space="preserve">Dr. John J. </w:t>
-      </w:r>
-      <w:proofErr w:type="spellStart"/>
-      <w:r>
-        <w:rPr>
-          <w:rFonts w:ascii="Times New Roman" w:hAnsi="Times New Roman" w:cs="Times New Roman"/>
-          <w:color w:val="000000" w:themeColor="text1"/>
-        </w:rPr>
-        <w:t>Kopchick</w:t>
-      </w:r>
-      <w:proofErr w:type="spellEnd"/>
-      <w:r>
-        <w:rPr>
-          <w:rFonts w:ascii="Times New Roman" w:hAnsi="Times New Roman" w:cs="Times New Roman"/>
-          <w:color w:val="000000" w:themeColor="text1"/>
-        </w:rPr>
-        <w:t xml:space="preserve"> Fellowship: $15,000 for one year, ‘…</w:t>
+        <w:t>Dr. John J. Kopchick Fellowship: $15,000 for one year, ‘…</w:t>
       </w:r>
       <w:r>
         <w:rPr>
@@ -639,23 +592,7 @@
           <w:rFonts w:ascii="Times New Roman" w:hAnsi="Times New Roman" w:cs="Times New Roman"/>
           <w:color w:val="000000" w:themeColor="text1"/>
         </w:rPr>
-        <w:t xml:space="preserve">ommissioning new </w:t>
-      </w:r>
-      <w:proofErr w:type="spellStart"/>
-      <w:r>
-        <w:rPr>
-          <w:rFonts w:ascii="Times New Roman" w:hAnsi="Times New Roman" w:cs="Times New Roman"/>
-          <w:color w:val="000000" w:themeColor="text1"/>
-        </w:rPr>
-        <w:t>Elekta</w:t>
-      </w:r>
-      <w:proofErr w:type="spellEnd"/>
-      <w:r>
-        <w:rPr>
-          <w:rFonts w:ascii="Times New Roman" w:hAnsi="Times New Roman" w:cs="Times New Roman"/>
-          <w:color w:val="000000" w:themeColor="text1"/>
-        </w:rPr>
-        <w:t xml:space="preserve"> </w:t>
+        <w:t xml:space="preserve">ommissioning new Elekta </w:t>
       </w:r>
       <w:r>
         <w:rPr>
@@ -873,40 +810,26 @@
           <w:rFonts w:ascii="Times New Roman" w:hAnsi="Times New Roman" w:cs="Times New Roman"/>
           <w:color w:val="000000" w:themeColor="text1"/>
         </w:rPr>
-        <w:t xml:space="preserve">Brachytherapy ring identification program: Creation and implementation of an automatic ring identifier into commercially available </w:t>
-      </w:r>
-      <w:proofErr w:type="spellStart"/>
-      <w:r>
-        <w:rPr>
-          <w:rFonts w:ascii="Times New Roman" w:hAnsi="Times New Roman" w:cs="Times New Roman"/>
-          <w:color w:val="000000" w:themeColor="text1"/>
-        </w:rPr>
-        <w:t>Radformation</w:t>
-      </w:r>
-      <w:proofErr w:type="spellEnd"/>
-      <w:r>
-        <w:rPr>
-          <w:rFonts w:ascii="Times New Roman" w:hAnsi="Times New Roman" w:cs="Times New Roman"/>
-          <w:color w:val="000000" w:themeColor="text1"/>
-        </w:rPr>
-        <w:t xml:space="preserve"> software ‘</w:t>
-      </w:r>
-      <w:proofErr w:type="spellStart"/>
-      <w:r>
-        <w:rPr>
-          <w:rFonts w:ascii="Times New Roman" w:hAnsi="Times New Roman" w:cs="Times New Roman"/>
-          <w:color w:val="000000" w:themeColor="text1"/>
-        </w:rPr>
-        <w:t>Clearcheck</w:t>
-      </w:r>
-      <w:proofErr w:type="spellEnd"/>
-      <w:r>
-        <w:rPr>
-          <w:rFonts w:ascii="Times New Roman" w:hAnsi="Times New Roman" w:cs="Times New Roman"/>
-          <w:color w:val="000000" w:themeColor="text1"/>
-        </w:rPr>
-        <w:t>’ for enhanced quality assurance in the UCSD clinic.</w:t>
-      </w:r>
+        <w:t>Brachytherapy ring identification program: Creation and implementation of an automatic ring identifier into commercially available Radformation software ‘Clearcheck’ for enhanced quality assurance in the UCSD clinic.</w:t>
+      </w:r>
+    </w:p>
+    <w:p>
+      <w:pPr>
+        <w:spacing w:after="60" w:line="240" w:lineRule="auto"/>
+        <w:rPr>
+          <w:rFonts w:ascii="Times New Roman" w:hAnsi="Times New Roman" w:cs="Times New Roman"/>
+          <w:color w:val="000000" w:themeColor="text1"/>
+        </w:rPr>
+      </w:pPr>
+      <w:r>
+        <w:rPr>
+          <w:rFonts w:ascii="Times New Roman" w:hAnsi="Times New Roman" w:cs="Times New Roman"/>
+          <w:color w:val="000000" w:themeColor="text1"/>
+        </w:rPr>
+        <w:t>MR DICOM tool: Inherent frames of reference are needed to be broken prior to registration of MR and CT images in the UCSD clinic. This tool automatically breaks the inherent registration among the MR images in an efficient manner.</w:t>
+      </w:r>
+      <w:bookmarkStart w:id="0" w:name="_GoBack"/>
+      <w:bookmarkEnd w:id="0"/>
     </w:p>
     <w:p>
       <w:pPr>
@@ -1128,6 +1051,7 @@
           <w:rFonts w:ascii="Times New Roman" w:hAnsi="Times New Roman" w:cs="Times New Roman"/>
           <w:color w:val="000000" w:themeColor="text1"/>
         </w:rPr>
+        <w:lastRenderedPageBreak/>
         <w:t>Early Career Medical Physicist Scholar: Travel</w:t>
       </w:r>
       <w:r>
@@ -1180,15 +1104,7 @@
           <w:rFonts w:ascii="Times New Roman" w:hAnsi="Times New Roman" w:cs="Times New Roman"/>
           <w:color w:val="000000" w:themeColor="text1"/>
         </w:rPr>
-        <w:t xml:space="preserve"> Place: Students are invited to present their research for a monetary prize </w:t>
-      </w:r>
-      <w:r>
-        <w:rPr>
-          <w:rFonts w:ascii="Times New Roman" w:hAnsi="Times New Roman" w:cs="Times New Roman"/>
-          <w:color w:val="000000" w:themeColor="text1"/>
-        </w:rPr>
-        <w:lastRenderedPageBreak/>
-        <w:t>(2017)</w:t>
+        <w:t xml:space="preserve"> Place: Students are invited to present their research for a monetary prize (2017)</w:t>
       </w:r>
     </w:p>
     <w:p>
@@ -1269,8 +1185,6 @@
         </w:rPr>
         <w:t>, MD Anderson Cancer Center</w:t>
       </w:r>
-      <w:bookmarkStart w:id="0" w:name="_GoBack"/>
-      <w:bookmarkEnd w:id="0"/>
       <w:r>
         <w:rPr>
           <w:rFonts w:ascii="Times New Roman" w:hAnsi="Times New Roman" w:cs="Times New Roman"/>
@@ -1320,23 +1234,7 @@
           <w:rFonts w:ascii="Times New Roman" w:hAnsi="Times New Roman" w:cs="Times New Roman"/>
           <w:color w:val="000000" w:themeColor="text1"/>
         </w:rPr>
-        <w:t xml:space="preserve"> Learning: </w:t>
-      </w:r>
-      <w:proofErr w:type="spellStart"/>
-      <w:r>
-        <w:rPr>
-          <w:rFonts w:ascii="Times New Roman" w:hAnsi="Times New Roman" w:cs="Times New Roman"/>
-          <w:color w:val="000000" w:themeColor="text1"/>
-        </w:rPr>
-        <w:t>Dicom</w:t>
-      </w:r>
-      <w:proofErr w:type="spellEnd"/>
-      <w:r>
-        <w:rPr>
-          <w:rFonts w:ascii="Times New Roman" w:hAnsi="Times New Roman" w:cs="Times New Roman"/>
-          <w:color w:val="000000" w:themeColor="text1"/>
-        </w:rPr>
-        <w:t xml:space="preserve"> to Predictions” </w:t>
+        <w:t xml:space="preserve"> Learning: Dicom to Predictions” </w:t>
       </w:r>
       <w:r>
         <w:rPr>
@@ -1676,23 +1574,7 @@
           <w:rFonts w:ascii="Times New Roman" w:hAnsi="Times New Roman" w:cs="Times New Roman"/>
           <w:color w:val="000000" w:themeColor="text1"/>
         </w:rPr>
-        <w:t xml:space="preserve">European Society of Interventional Radiology: Reliability in Percutaneous </w:t>
-      </w:r>
-      <w:proofErr w:type="spellStart"/>
-      <w:r>
-        <w:rPr>
-          <w:rFonts w:ascii="Times New Roman" w:hAnsi="Times New Roman" w:cs="Times New Roman"/>
-          <w:color w:val="000000" w:themeColor="text1"/>
-        </w:rPr>
-        <w:t>Tumour</w:t>
-      </w:r>
-      <w:proofErr w:type="spellEnd"/>
-      <w:r>
-        <w:rPr>
-          <w:rFonts w:ascii="Times New Roman" w:hAnsi="Times New Roman" w:cs="Times New Roman"/>
-          <w:color w:val="000000" w:themeColor="text1"/>
-        </w:rPr>
-        <w:t xml:space="preserve"> Ablation. (12/2019)</w:t>
+        <w:t>European Society of Interventional Radiology: Reliability in Percutaneous Tumour Ablation. (12/2019)</w:t>
       </w:r>
     </w:p>
     <w:p>
@@ -1880,23 +1762,7 @@
           <w:rFonts w:ascii="Times New Roman" w:hAnsi="Times New Roman" w:cs="Times New Roman"/>
           <w:color w:val="000000" w:themeColor="text1"/>
         </w:rPr>
-        <w:t xml:space="preserve">PURA: Research studying </w:t>
-      </w:r>
-      <w:proofErr w:type="spellStart"/>
-      <w:r>
-        <w:rPr>
-          <w:rFonts w:ascii="Times New Roman" w:hAnsi="Times New Roman" w:cs="Times New Roman"/>
-          <w:color w:val="000000" w:themeColor="text1"/>
-        </w:rPr>
-        <w:t>radioresistivity</w:t>
-      </w:r>
-      <w:proofErr w:type="spellEnd"/>
-      <w:r>
-        <w:rPr>
-          <w:rFonts w:ascii="Times New Roman" w:hAnsi="Times New Roman" w:cs="Times New Roman"/>
-          <w:color w:val="000000" w:themeColor="text1"/>
-        </w:rPr>
-        <w:t xml:space="preserve"> of CHO cell lines, dependent on cell cycle phase (2014)</w:t>
+        <w:t>PURA: Research studying radioresistivity of CHO cell lines, dependent on cell cycle phase (2014)</w:t>
       </w:r>
     </w:p>
     <w:p>
@@ -1987,43 +1853,7 @@
           <w:i/>
           <w:color w:val="000000" w:themeColor="text1"/>
         </w:rPr>
-        <w:t xml:space="preserve">Simple Python Module for </w:t>
-      </w:r>
-      <w:proofErr w:type="spellStart"/>
-      <w:r>
-        <w:rPr>
-          <w:rFonts w:ascii="Times New Roman" w:hAnsi="Times New Roman" w:cs="Times New Roman"/>
-          <w:i/>
-          <w:color w:val="000000" w:themeColor="text1"/>
-        </w:rPr>
-        <w:t>Dicom</w:t>
-      </w:r>
-      <w:proofErr w:type="spellEnd"/>
-      <w:r>
-        <w:rPr>
-          <w:rFonts w:ascii="Times New Roman" w:hAnsi="Times New Roman" w:cs="Times New Roman"/>
-          <w:i/>
-          <w:color w:val="000000" w:themeColor="text1"/>
-        </w:rPr>
-        <w:t xml:space="preserve"> and RT: Conversions to Images and Masks, and Predictions to </w:t>
-      </w:r>
-      <w:proofErr w:type="spellStart"/>
-      <w:r>
-        <w:rPr>
-          <w:rFonts w:ascii="Times New Roman" w:hAnsi="Times New Roman" w:cs="Times New Roman"/>
-          <w:i/>
-          <w:color w:val="000000" w:themeColor="text1"/>
-        </w:rPr>
-        <w:t>Dicom</w:t>
-      </w:r>
-      <w:proofErr w:type="spellEnd"/>
-      <w:r>
-        <w:rPr>
-          <w:rFonts w:ascii="Times New Roman" w:hAnsi="Times New Roman" w:cs="Times New Roman"/>
-          <w:i/>
-          <w:color w:val="000000" w:themeColor="text1"/>
-        </w:rPr>
-        <w:t>-RT Structures</w:t>
+        <w:t>Simple Python Module for Dicom and RT: Conversions to Images and Masks, and Predictions to Dicom-RT Structures</w:t>
       </w:r>
       <w:r>
         <w:rPr>
@@ -2032,23 +1862,13 @@
         </w:rPr>
         <w:t xml:space="preserve"> Practical Radiation Oncology </w:t>
       </w:r>
-      <w:proofErr w:type="gramStart"/>
-      <w:r>
-        <w:rPr>
-          <w:rFonts w:ascii="Times New Roman" w:hAnsi="Times New Roman" w:cs="Times New Roman"/>
-          <w:i/>
-          <w:color w:val="000000" w:themeColor="text1"/>
-        </w:rPr>
-        <w:t>In</w:t>
-      </w:r>
-      <w:proofErr w:type="gramEnd"/>
-      <w:r>
-        <w:rPr>
-          <w:rFonts w:ascii="Times New Roman" w:hAnsi="Times New Roman" w:cs="Times New Roman"/>
-          <w:i/>
-          <w:color w:val="000000" w:themeColor="text1"/>
-        </w:rPr>
-        <w:t xml:space="preserve"> Submission </w:t>
+      <w:r>
+        <w:rPr>
+          <w:rFonts w:ascii="Times New Roman" w:hAnsi="Times New Roman" w:cs="Times New Roman"/>
+          <w:i/>
+          <w:color w:val="000000" w:themeColor="text1"/>
+        </w:rPr>
+        <w:t xml:space="preserve">In Submission </w:t>
       </w:r>
       <w:r>
         <w:rPr>
@@ -2090,23 +1910,13 @@
           <w:color w:val="000000" w:themeColor="text1"/>
         </w:rPr>
       </w:pPr>
-      <w:proofErr w:type="spellStart"/>
       <w:r>
         <w:rPr>
           <w:rFonts w:ascii="Times New Roman" w:hAnsi="Times New Roman"/>
           <w:color w:val="000000" w:themeColor="text1"/>
           <w:lang w:val="fr-FR"/>
         </w:rPr>
-        <w:t>Cazoulat</w:t>
-      </w:r>
-      <w:proofErr w:type="spellEnd"/>
-      <w:r>
-        <w:rPr>
-          <w:rFonts w:ascii="Times New Roman" w:hAnsi="Times New Roman"/>
-          <w:color w:val="000000" w:themeColor="text1"/>
-          <w:lang w:val="fr-FR"/>
-        </w:rPr>
-        <w:t xml:space="preserve"> G, </w:t>
+        <w:t xml:space="preserve">Cazoulat G, </w:t>
       </w:r>
       <w:r>
         <w:rPr>
@@ -2327,23 +2137,13 @@
         </w:rPr>
         <w:t xml:space="preserve"> </w:t>
       </w:r>
-      <w:proofErr w:type="gramStart"/>
-      <w:r>
-        <w:rPr>
-          <w:rFonts w:ascii="Times New Roman" w:hAnsi="Times New Roman" w:cs="Times New Roman"/>
-          <w:i/>
-          <w:color w:val="000000" w:themeColor="text1"/>
-        </w:rPr>
-        <w:t>In</w:t>
-      </w:r>
-      <w:proofErr w:type="gramEnd"/>
-      <w:r>
-        <w:rPr>
-          <w:rFonts w:ascii="Times New Roman" w:hAnsi="Times New Roman" w:cs="Times New Roman"/>
-          <w:i/>
-          <w:color w:val="000000" w:themeColor="text1"/>
-        </w:rPr>
-        <w:t xml:space="preserve"> Submission 07/2021</w:t>
+      <w:r>
+        <w:rPr>
+          <w:rFonts w:ascii="Times New Roman" w:hAnsi="Times New Roman" w:cs="Times New Roman"/>
+          <w:i/>
+          <w:color w:val="000000" w:themeColor="text1"/>
+        </w:rPr>
+        <w:t>In Submission 07/2021</w:t>
       </w:r>
     </w:p>
     <w:p>
@@ -2361,6 +2161,7 @@
           <w:rFonts w:ascii="Times New Roman" w:hAnsi="Times New Roman" w:cs="Times New Roman"/>
           <w:color w:val="000000" w:themeColor="text1"/>
         </w:rPr>
+        <w:lastRenderedPageBreak/>
         <w:t>He Y, et a</w:t>
       </w:r>
       <w:r>
@@ -2377,9 +2178,15 @@
           <w:iCs/>
           <w:color w:val="000000" w:themeColor="text1"/>
         </w:rPr>
-        <w:t xml:space="preserve">Geometric and </w:t>
-      </w:r>
-      <w:proofErr w:type="spellStart"/>
+        <w:t>Geometric and Dosimetric Accuracy of Deformable Image Registration between Average-Intensity Images for 4DCT-Based Adaptive Radiotherapy for Non-Small Cell Lung Cancer</w:t>
+      </w:r>
+      <w:r>
+        <w:rPr>
+          <w:rFonts w:ascii="Times New Roman" w:hAnsi="Times New Roman" w:cs="Times New Roman"/>
+          <w:color w:val="000000" w:themeColor="text1"/>
+        </w:rPr>
+        <w:t xml:space="preserve"> Journal of Applied Clinical Medical Physics </w:t>
+      </w:r>
       <w:r>
         <w:rPr>
           <w:rFonts w:ascii="Times New Roman" w:hAnsi="Times New Roman" w:cs="Times New Roman"/>
@@ -2387,32 +2194,6 @@
           <w:iCs/>
           <w:color w:val="000000" w:themeColor="text1"/>
         </w:rPr>
-        <w:t>Dosimetric</w:t>
-      </w:r>
-      <w:proofErr w:type="spellEnd"/>
-      <w:r>
-        <w:rPr>
-          <w:rFonts w:ascii="Times New Roman" w:hAnsi="Times New Roman" w:cs="Times New Roman"/>
-          <w:i/>
-          <w:iCs/>
-          <w:color w:val="000000" w:themeColor="text1"/>
-        </w:rPr>
-        <w:t xml:space="preserve"> Accuracy of Deformable Image Registration between Average-Intensity Images for 4DCT-Based Adaptive Radiotherapy for Non-Small Cell Lung Cancer</w:t>
-      </w:r>
-      <w:r>
-        <w:rPr>
-          <w:rFonts w:ascii="Times New Roman" w:hAnsi="Times New Roman" w:cs="Times New Roman"/>
-          <w:color w:val="000000" w:themeColor="text1"/>
-        </w:rPr>
-        <w:t xml:space="preserve"> Journal of Applied Clinical Medical Physics </w:t>
-      </w:r>
-      <w:r>
-        <w:rPr>
-          <w:rFonts w:ascii="Times New Roman" w:hAnsi="Times New Roman" w:cs="Times New Roman"/>
-          <w:i/>
-          <w:iCs/>
-          <w:color w:val="000000" w:themeColor="text1"/>
-        </w:rPr>
         <w:t xml:space="preserve">Accepted </w:t>
       </w:r>
       <w:r>
@@ -2440,7 +2221,6 @@
           <w:color w:val="000000" w:themeColor="text1"/>
           <w:lang w:val="fr-FR"/>
         </w:rPr>
-        <w:lastRenderedPageBreak/>
         <w:t xml:space="preserve">Rigaud B, </w:t>
       </w:r>
       <w:r>
@@ -2550,45 +2330,105 @@
           <w:color w:val="000000" w:themeColor="text1"/>
         </w:rPr>
       </w:pPr>
-      <w:proofErr w:type="spellStart"/>
       <w:r>
         <w:rPr>
           <w:rFonts w:ascii="Times New Roman" w:hAnsi="Times New Roman"/>
           <w:color w:val="000000" w:themeColor="text1"/>
           <w:lang w:val="fr-FR"/>
         </w:rPr>
-        <w:t>Cazoulat</w:t>
-      </w:r>
-      <w:proofErr w:type="spellEnd"/>
-      <w:r>
-        <w:rPr>
-          <w:rFonts w:ascii="Times New Roman" w:hAnsi="Times New Roman"/>
+        <w:t xml:space="preserve">Cazoulat G., Elganainy, D., </w:t>
+      </w:r>
+      <w:r>
+        <w:rPr>
+          <w:rFonts w:ascii="Times New Roman" w:hAnsi="Times New Roman"/>
+          <w:b/>
           <w:color w:val="000000" w:themeColor="text1"/>
           <w:lang w:val="fr-FR"/>
         </w:rPr>
-        <w:t xml:space="preserve"> G., </w:t>
-      </w:r>
-      <w:proofErr w:type="spellStart"/>
+        <w:t>Anderson B.M</w:t>
+      </w:r>
       <w:r>
         <w:rPr>
           <w:rFonts w:ascii="Times New Roman" w:hAnsi="Times New Roman"/>
           <w:color w:val="000000" w:themeColor="text1"/>
           <w:lang w:val="fr-FR"/>
         </w:rPr>
-        <w:t>Elganainy</w:t>
-      </w:r>
-      <w:proofErr w:type="spellEnd"/>
-      <w:r>
-        <w:rPr>
-          <w:rFonts w:ascii="Times New Roman" w:hAnsi="Times New Roman"/>
+        <w:t xml:space="preserve">, et al. </w:t>
+      </w:r>
+      <w:r>
+        <w:rPr>
+          <w:rFonts w:ascii="Times New Roman" w:hAnsi="Times New Roman"/>
+          <w:i/>
+          <w:color w:val="000000" w:themeColor="text1"/>
+        </w:rPr>
+        <w:t>Vasculature-Driven Biomechanical Deformable Image Registration of Longitudinal Liver Cholangiocarcinoma Computed Tomographic Scans</w:t>
+      </w:r>
+      <w:r>
+        <w:rPr>
+          <w:rFonts w:ascii="Times New Roman" w:hAnsi="Times New Roman"/>
+          <w:color w:val="000000" w:themeColor="text1"/>
+        </w:rPr>
+        <w:t>. Advances in Radiation Oncology 03/2020</w:t>
+      </w:r>
+    </w:p>
+    <w:p>
+      <w:pPr>
+        <w:spacing w:after="60"/>
+        <w:rPr>
+          <w:rFonts w:ascii="Times New Roman" w:hAnsi="Times New Roman"/>
+          <w:color w:val="000000" w:themeColor="text1"/>
+        </w:rPr>
+      </w:pPr>
+      <w:r>
+        <w:rPr>
+          <w:rFonts w:ascii="Times New Roman" w:hAnsi="Times New Roman"/>
+          <w:color w:val="000000" w:themeColor="text1"/>
+        </w:rPr>
+        <w:t>Jin Y, et al, “</w:t>
+      </w:r>
+      <w:r>
+        <w:rPr>
+          <w:rFonts w:ascii="Times New Roman" w:hAnsi="Times New Roman"/>
+          <w:i/>
+          <w:color w:val="000000" w:themeColor="text1"/>
+        </w:rPr>
+        <w:t>Detection of Glioblastoma Subclinical Recurrence Using Serial Diffusion Tensor Imaging</w:t>
+      </w:r>
+      <w:r>
+        <w:rPr>
+          <w:rFonts w:ascii="Times New Roman" w:hAnsi="Times New Roman"/>
+          <w:i/>
+          <w:color w:val="000000" w:themeColor="text1"/>
+        </w:rPr>
+        <w:t>”</w:t>
+      </w:r>
+      <w:r>
+        <w:rPr>
+          <w:rFonts w:ascii="Times New Roman" w:hAnsi="Times New Roman"/>
+          <w:color w:val="000000" w:themeColor="text1"/>
+        </w:rPr>
+        <w:t xml:space="preserve"> Cancers 02/2020</w:t>
+      </w:r>
+    </w:p>
+    <w:p>
+      <w:pPr>
+        <w:spacing w:after="60" w:line="240" w:lineRule="auto"/>
+        <w:rPr>
+          <w:rFonts w:ascii="Times New Roman" w:hAnsi="Times New Roman" w:cs="Times New Roman"/>
+          <w:color w:val="000000" w:themeColor="text1"/>
+        </w:rPr>
+      </w:pPr>
+      <w:r>
+        <w:rPr>
+          <w:rFonts w:ascii="Times New Roman" w:hAnsi="Times New Roman" w:cs="Times New Roman"/>
           <w:color w:val="000000" w:themeColor="text1"/>
           <w:lang w:val="fr-FR"/>
         </w:rPr>
-        <w:t xml:space="preserve">, D., </w:t>
-      </w:r>
-      <w:r>
-        <w:rPr>
-          <w:rFonts w:ascii="Times New Roman" w:hAnsi="Times New Roman"/>
+        <w:t xml:space="preserve">McCulloch M., </w:t>
+      </w:r>
+      <w:r>
+        <w:rPr>
+          <w:rFonts w:ascii="Times New Roman" w:hAnsi="Times New Roman" w:cs="Times New Roman"/>
           <w:b/>
           <w:color w:val="000000" w:themeColor="text1"/>
           <w:lang w:val="fr-FR"/>
@@ -2597,7 +2437,7 @@
       </w:r>
       <w:r>
         <w:rPr>
-          <w:rFonts w:ascii="Times New Roman" w:hAnsi="Times New Roman"/>
+          <w:rFonts w:ascii="Times New Roman" w:hAnsi="Times New Roman" w:cs="Times New Roman"/>
           <w:color w:val="000000" w:themeColor="text1"/>
           <w:lang w:val="fr-FR"/>
         </w:rPr>
@@ -2605,84 +2445,18 @@
       </w:r>
       <w:r>
         <w:rPr>
-          <w:rFonts w:ascii="Times New Roman" w:hAnsi="Times New Roman"/>
-          <w:i/>
-          <w:color w:val="000000" w:themeColor="text1"/>
-        </w:rPr>
-        <w:t xml:space="preserve">Vasculature-Driven Biomechanical Deformable Image Registration of Longitudinal Liver </w:t>
-      </w:r>
-      <w:proofErr w:type="spellStart"/>
-      <w:r>
-        <w:rPr>
-          <w:rFonts w:ascii="Times New Roman" w:hAnsi="Times New Roman"/>
-          <w:i/>
-          <w:color w:val="000000" w:themeColor="text1"/>
-        </w:rPr>
-        <w:t>Cholangiocarcinoma</w:t>
-      </w:r>
-      <w:proofErr w:type="spellEnd"/>
-      <w:r>
-        <w:rPr>
-          <w:rFonts w:ascii="Times New Roman" w:hAnsi="Times New Roman"/>
-          <w:i/>
-          <w:color w:val="000000" w:themeColor="text1"/>
-        </w:rPr>
-        <w:t xml:space="preserve"> Computed Tomographic Scans</w:t>
-      </w:r>
-      <w:r>
-        <w:rPr>
-          <w:rFonts w:ascii="Times New Roman" w:hAnsi="Times New Roman"/>
-          <w:color w:val="000000" w:themeColor="text1"/>
-        </w:rPr>
-        <w:t>. Advances in Radiation Oncology 03/2020</w:t>
-      </w:r>
-    </w:p>
-    <w:p>
-      <w:pPr>
-        <w:spacing w:after="60"/>
-        <w:rPr>
-          <w:rFonts w:ascii="Times New Roman" w:hAnsi="Times New Roman"/>
-          <w:color w:val="000000" w:themeColor="text1"/>
-        </w:rPr>
-      </w:pPr>
-      <w:proofErr w:type="spellStart"/>
-      <w:r>
-        <w:rPr>
-          <w:rFonts w:ascii="Times New Roman" w:hAnsi="Times New Roman"/>
-          <w:color w:val="000000" w:themeColor="text1"/>
-        </w:rPr>
-        <w:t>Jin</w:t>
-      </w:r>
-      <w:proofErr w:type="spellEnd"/>
-      <w:r>
-        <w:rPr>
-          <w:rFonts w:ascii="Times New Roman" w:hAnsi="Times New Roman"/>
-          <w:color w:val="000000" w:themeColor="text1"/>
-        </w:rPr>
-        <w:t xml:space="preserve"> Y, et al, “</w:t>
-      </w:r>
-      <w:r>
-        <w:rPr>
-          <w:rFonts w:ascii="Times New Roman" w:hAnsi="Times New Roman"/>
-          <w:i/>
-          <w:color w:val="000000" w:themeColor="text1"/>
-        </w:rPr>
-        <w:t>Detection of Glioblastoma Subclinical Recurrence Using Serial Diffusion Tensor Imaging</w:t>
-      </w:r>
-      <w:r>
-        <w:rPr>
-          <w:rFonts w:ascii="Times New Roman" w:hAnsi="Times New Roman"/>
-          <w:i/>
-          <w:color w:val="000000" w:themeColor="text1"/>
-        </w:rPr>
-        <w:t>”</w:t>
-      </w:r>
-      <w:r>
-        <w:rPr>
-          <w:rFonts w:ascii="Times New Roman" w:hAnsi="Times New Roman"/>
-          <w:color w:val="000000" w:themeColor="text1"/>
-        </w:rPr>
-        <w:t xml:space="preserve"> Cancers 02/2020</w:t>
+          <w:rFonts w:ascii="Times New Roman" w:hAnsi="Times New Roman" w:cs="Times New Roman"/>
+          <w:i/>
+          <w:color w:val="000000" w:themeColor="text1"/>
+        </w:rPr>
+        <w:t>Biomechanical modeling of neck flexion for deformable alignment of the salivary glands in head and neck cancer images</w:t>
+      </w:r>
+      <w:r>
+        <w:rPr>
+          <w:rFonts w:ascii="Times New Roman" w:hAnsi="Times New Roman" w:cs="Times New Roman"/>
+          <w:color w:val="000000" w:themeColor="text1"/>
+        </w:rPr>
+        <w:t xml:space="preserve"> Physics in Medicine and Biology 07/2019</w:t>
       </w:r>
     </w:p>
     <w:p>
@@ -2693,30 +2467,77 @@
           <w:color w:val="000000" w:themeColor="text1"/>
         </w:rPr>
       </w:pPr>
-      <w:proofErr w:type="spellStart"/>
-      <w:r>
-        <w:rPr>
-          <w:rFonts w:ascii="Times New Roman" w:hAnsi="Times New Roman" w:cs="Times New Roman"/>
-          <w:color w:val="000000" w:themeColor="text1"/>
-          <w:lang w:val="fr-FR"/>
-        </w:rPr>
-        <w:t>McCulloch</w:t>
-      </w:r>
-      <w:proofErr w:type="spellEnd"/>
-      <w:r>
-        <w:rPr>
-          <w:rFonts w:ascii="Times New Roman" w:hAnsi="Times New Roman" w:cs="Times New Roman"/>
-          <w:color w:val="000000" w:themeColor="text1"/>
-          <w:lang w:val="fr-FR"/>
-        </w:rPr>
-        <w:t xml:space="preserve"> M., </w:t>
+      <w:r>
+        <w:rPr>
+          <w:rFonts w:ascii="Times New Roman" w:hAnsi="Times New Roman" w:cs="Times New Roman"/>
+          <w:color w:val="000000" w:themeColor="text1"/>
+        </w:rPr>
+        <w:t>Kisling</w:t>
+      </w:r>
+      <w:r>
+        <w:rPr>
+          <w:rFonts w:ascii="Times New Roman" w:hAnsi="Times New Roman" w:cs="Times New Roman"/>
+          <w:color w:val="000000" w:themeColor="text1"/>
+        </w:rPr>
+        <w:t xml:space="preserve"> </w:t>
+      </w:r>
+      <w:r>
+        <w:rPr>
+          <w:rFonts w:ascii="Times New Roman" w:hAnsi="Times New Roman" w:cs="Times New Roman"/>
+          <w:color w:val="000000" w:themeColor="text1"/>
+        </w:rPr>
+        <w:t>K. D.</w:t>
+      </w:r>
+      <w:r>
+        <w:rPr>
+          <w:rFonts w:ascii="Times New Roman" w:hAnsi="Times New Roman" w:cs="Times New Roman"/>
+          <w:i/>
+          <w:color w:val="000000" w:themeColor="text1"/>
+        </w:rPr>
+        <w:t xml:space="preserve"> </w:t>
+      </w:r>
+      <w:r>
+        <w:rPr>
+          <w:rFonts w:ascii="Times New Roman" w:hAnsi="Times New Roman" w:cs="Times New Roman"/>
+          <w:color w:val="000000" w:themeColor="text1"/>
+        </w:rPr>
+        <w:t>et al</w:t>
+      </w:r>
+      <w:r>
+        <w:rPr>
+          <w:rFonts w:ascii="Times New Roman" w:hAnsi="Times New Roman" w:cs="Times New Roman"/>
+          <w:i/>
+          <w:color w:val="000000" w:themeColor="text1"/>
+        </w:rPr>
+        <w:t xml:space="preserve">., “A snapshot of medical physics practice patterns,” </w:t>
+      </w:r>
+      <w:r>
+        <w:rPr>
+          <w:rFonts w:ascii="Times New Roman" w:hAnsi="Times New Roman" w:cs="Times New Roman"/>
+          <w:color w:val="000000" w:themeColor="text1"/>
+        </w:rPr>
+        <w:t>J. Appl. Clin. Med. Phys., vol. 19, no. 6, pp. 306–315, (11/2018)</w:t>
+      </w:r>
+    </w:p>
+    <w:p>
+      <w:pPr>
+        <w:spacing w:after="60" w:line="240" w:lineRule="auto"/>
+        <w:rPr>
+          <w:rFonts w:ascii="Times New Roman" w:hAnsi="Times New Roman" w:cs="Times New Roman"/>
+        </w:rPr>
+      </w:pPr>
+      <w:r>
+        <w:rPr>
+          <w:rFonts w:ascii="Times New Roman" w:hAnsi="Times New Roman" w:cs="Times New Roman"/>
+          <w:color w:val="000000" w:themeColor="text1"/>
+        </w:rPr>
+        <w:t xml:space="preserve">Cardenas, E.C, </w:t>
       </w:r>
       <w:r>
         <w:rPr>
           <w:rFonts w:ascii="Times New Roman" w:hAnsi="Times New Roman" w:cs="Times New Roman"/>
           <w:b/>
           <w:color w:val="000000" w:themeColor="text1"/>
-          <w:lang w:val="fr-FR"/>
         </w:rPr>
         <w:t>Anderson B.M</w:t>
       </w:r>
@@ -2724,24 +2545,54 @@
         <w:rPr>
           <w:rFonts w:ascii="Times New Roman" w:hAnsi="Times New Roman" w:cs="Times New Roman"/>
           <w:color w:val="000000" w:themeColor="text1"/>
-          <w:lang w:val="fr-FR"/>
-        </w:rPr>
-        <w:t xml:space="preserve">, et al. </w:t>
-      </w:r>
-      <w:r>
-        <w:rPr>
-          <w:rFonts w:ascii="Times New Roman" w:hAnsi="Times New Roman" w:cs="Times New Roman"/>
-          <w:i/>
-          <w:color w:val="000000" w:themeColor="text1"/>
-        </w:rPr>
-        <w:t>Biomechanical modeling of neck flexion for deformable alignment of the salivary glands in head and neck cancer images</w:t>
-      </w:r>
-      <w:r>
-        <w:rPr>
-          <w:rFonts w:ascii="Times New Roman" w:hAnsi="Times New Roman" w:cs="Times New Roman"/>
-          <w:color w:val="000000" w:themeColor="text1"/>
-        </w:rPr>
-        <w:t xml:space="preserve"> Physics in Medicine and Biology 07/2019</w:t>
+        </w:rPr>
+        <w:t>, et</w:t>
+      </w:r>
+      <w:r>
+        <w:rPr>
+          <w:rFonts w:ascii="Times New Roman" w:hAnsi="Times New Roman" w:cs="Times New Roman"/>
+          <w:color w:val="000000" w:themeColor="text1"/>
+        </w:rPr>
+        <w:t xml:space="preserve"> al</w:t>
+      </w:r>
+      <w:r>
+        <w:rPr>
+          <w:rFonts w:ascii="Times New Roman" w:hAnsi="Times New Roman" w:cs="Times New Roman"/>
+          <w:color w:val="000000" w:themeColor="text1"/>
+        </w:rPr>
+        <w:t>.</w:t>
+      </w:r>
+      <w:r>
+        <w:rPr>
+          <w:rFonts w:ascii="Times New Roman" w:hAnsi="Times New Roman" w:cs="Times New Roman"/>
+          <w:color w:val="000000" w:themeColor="text1"/>
+        </w:rPr>
+        <w:t xml:space="preserve"> </w:t>
+      </w:r>
+      <w:r>
+        <w:rPr>
+          <w:rFonts w:ascii="Times New Roman" w:hAnsi="Times New Roman" w:cs="Times New Roman"/>
+          <w:i/>
+        </w:rPr>
+        <w:t xml:space="preserve">Auto-delineation of Oropharyngeal Clinical Target Volumes Using Three-Dimensional Convolutional Neural Networks </w:t>
+      </w:r>
+      <w:r>
+        <w:rPr>
+          <w:rFonts w:ascii="Times New Roman" w:hAnsi="Times New Roman" w:cs="Times New Roman"/>
+        </w:rPr>
+        <w:t>Physics in Medicine and Biology (</w:t>
+      </w:r>
+      <w:r>
+        <w:rPr>
+          <w:rFonts w:ascii="Times New Roman" w:hAnsi="Times New Roman" w:cs="Times New Roman"/>
+        </w:rPr>
+        <w:t>Accepted 10/2018</w:t>
+      </w:r>
+      <w:r>
+        <w:rPr>
+          <w:rFonts w:ascii="Times New Roman" w:hAnsi="Times New Roman" w:cs="Times New Roman"/>
+        </w:rPr>
+        <w:t>)</w:t>
       </w:r>
     </w:p>
     <w:p>
@@ -2755,69 +2606,68 @@
       <w:r>
         <w:rPr>
           <w:rFonts w:ascii="Times New Roman" w:hAnsi="Times New Roman" w:cs="Times New Roman"/>
-          <w:color w:val="000000" w:themeColor="text1"/>
-        </w:rPr>
-        <w:t>Kisling</w:t>
-      </w:r>
-      <w:r>
-        <w:rPr>
-          <w:rFonts w:ascii="Times New Roman" w:hAnsi="Times New Roman" w:cs="Times New Roman"/>
-          <w:color w:val="000000" w:themeColor="text1"/>
-        </w:rPr>
-        <w:t xml:space="preserve"> </w:t>
-      </w:r>
-      <w:r>
-        <w:rPr>
-          <w:rFonts w:ascii="Times New Roman" w:hAnsi="Times New Roman" w:cs="Times New Roman"/>
-          <w:color w:val="000000" w:themeColor="text1"/>
-        </w:rPr>
-        <w:t>K. D.</w:t>
-      </w:r>
-      <w:r>
-        <w:rPr>
-          <w:rFonts w:ascii="Times New Roman" w:hAnsi="Times New Roman" w:cs="Times New Roman"/>
-          <w:i/>
-          <w:color w:val="000000" w:themeColor="text1"/>
-        </w:rPr>
-        <w:t xml:space="preserve"> </w:t>
-      </w:r>
-      <w:r>
-        <w:rPr>
-          <w:rFonts w:ascii="Times New Roman" w:hAnsi="Times New Roman" w:cs="Times New Roman"/>
-          <w:color w:val="000000" w:themeColor="text1"/>
-        </w:rPr>
-        <w:t>et al</w:t>
-      </w:r>
-      <w:r>
-        <w:rPr>
-          <w:rFonts w:ascii="Times New Roman" w:hAnsi="Times New Roman" w:cs="Times New Roman"/>
-          <w:i/>
-          <w:color w:val="000000" w:themeColor="text1"/>
-        </w:rPr>
-        <w:t xml:space="preserve">., “A snapshot of medical physics practice patterns,” </w:t>
-      </w:r>
-      <w:r>
-        <w:rPr>
-          <w:rFonts w:ascii="Times New Roman" w:hAnsi="Times New Roman" w:cs="Times New Roman"/>
-          <w:color w:val="000000" w:themeColor="text1"/>
-        </w:rPr>
-        <w:t xml:space="preserve">J. Appl. </w:t>
-      </w:r>
-      <w:proofErr w:type="spellStart"/>
-      <w:r>
-        <w:rPr>
-          <w:rFonts w:ascii="Times New Roman" w:hAnsi="Times New Roman" w:cs="Times New Roman"/>
-          <w:color w:val="000000" w:themeColor="text1"/>
-        </w:rPr>
-        <w:t>Clin</w:t>
-      </w:r>
-      <w:proofErr w:type="spellEnd"/>
-      <w:r>
-        <w:rPr>
-          <w:rFonts w:ascii="Times New Roman" w:hAnsi="Times New Roman" w:cs="Times New Roman"/>
-          <w:color w:val="000000" w:themeColor="text1"/>
-        </w:rPr>
-        <w:t>. Med. Phys., vol. 19, no. 6, pp. 306–315, (11/2018)</w:t>
+          <w:b/>
+          <w:color w:val="000000" w:themeColor="text1"/>
+        </w:rPr>
+        <w:t xml:space="preserve">Anderson B.M, </w:t>
+      </w:r>
+      <w:r>
+        <w:rPr>
+          <w:rFonts w:ascii="Times New Roman" w:hAnsi="Times New Roman" w:cs="Times New Roman"/>
+          <w:color w:val="000000" w:themeColor="text1"/>
+        </w:rPr>
+        <w:t>Brock</w:t>
+      </w:r>
+      <w:r>
+        <w:rPr>
+          <w:rFonts w:ascii="Times New Roman" w:hAnsi="Times New Roman" w:cs="Times New Roman"/>
+          <w:color w:val="000000" w:themeColor="text1"/>
+        </w:rPr>
+        <w:t xml:space="preserve"> K.</w:t>
+      </w:r>
+      <w:r>
+        <w:rPr>
+          <w:rFonts w:ascii="Times New Roman" w:hAnsi="Times New Roman" w:cs="Times New Roman"/>
+          <w:color w:val="000000" w:themeColor="text1"/>
+        </w:rPr>
+        <w:t xml:space="preserve">, </w:t>
+      </w:r>
+      <w:r>
+        <w:rPr>
+          <w:rFonts w:ascii="Times New Roman" w:hAnsi="Times New Roman" w:cs="Times New Roman"/>
+          <w:color w:val="000000" w:themeColor="text1"/>
+        </w:rPr>
+        <w:t xml:space="preserve">et al. </w:t>
+      </w:r>
+      <w:r>
+        <w:rPr>
+          <w:rFonts w:ascii="Times New Roman" w:hAnsi="Times New Roman" w:cs="Times New Roman"/>
+          <w:i/>
+          <w:color w:val="000000" w:themeColor="text1"/>
+        </w:rPr>
+        <w:t>Improvement of liver ablation treatment for colorectal liver metastases</w:t>
+      </w:r>
+      <w:r>
+        <w:rPr>
+          <w:rFonts w:ascii="Times New Roman" w:hAnsi="Times New Roman" w:cs="Times New Roman"/>
+          <w:color w:val="000000" w:themeColor="text1"/>
+        </w:rPr>
+        <w:t xml:space="preserve">. </w:t>
+      </w:r>
+      <w:r>
+        <w:rPr>
+          <w:rFonts w:ascii="Times New Roman" w:hAnsi="Times New Roman" w:cs="Times New Roman"/>
+          <w:iCs/>
+          <w:color w:val="000000" w:themeColor="text1"/>
+        </w:rPr>
+        <w:t>Medical Imaging 2018: Image-Guided Procedures, Robotic Interventions, and Modeling</w:t>
+      </w:r>
+      <w:r>
+        <w:rPr>
+          <w:rFonts w:ascii="Times New Roman" w:hAnsi="Times New Roman" w:cs="Times New Roman"/>
+          <w:color w:val="000000" w:themeColor="text1"/>
+        </w:rPr>
+        <w:t>, 2018, p. 74.</w:t>
       </w:r>
     </w:p>
     <w:p>
@@ -2825,14 +2675,15 @@
         <w:spacing w:after="60" w:line="240" w:lineRule="auto"/>
         <w:rPr>
           <w:rFonts w:ascii="Times New Roman" w:hAnsi="Times New Roman" w:cs="Times New Roman"/>
-        </w:rPr>
-      </w:pPr>
-      <w:r>
-        <w:rPr>
-          <w:rFonts w:ascii="Times New Roman" w:hAnsi="Times New Roman" w:cs="Times New Roman"/>
-          <w:color w:val="000000" w:themeColor="text1"/>
-        </w:rPr>
-        <w:t xml:space="preserve">Cardenas, E.C, </w:t>
+          <w:color w:val="000000" w:themeColor="text1"/>
+        </w:rPr>
+      </w:pPr>
+      <w:r>
+        <w:rPr>
+          <w:rFonts w:ascii="Times New Roman" w:hAnsi="Times New Roman" w:cs="Times New Roman"/>
+          <w:color w:val="000000" w:themeColor="text1"/>
+        </w:rPr>
+        <w:t xml:space="preserve">McCulloch M.M, </w:t>
       </w:r>
       <w:r>
         <w:rPr>
@@ -2847,53 +2698,38 @@
           <w:rFonts w:ascii="Times New Roman" w:hAnsi="Times New Roman" w:cs="Times New Roman"/>
           <w:color w:val="000000" w:themeColor="text1"/>
         </w:rPr>
-        <w:t>, et</w:t>
-      </w:r>
-      <w:r>
-        <w:rPr>
-          <w:rFonts w:ascii="Times New Roman" w:hAnsi="Times New Roman" w:cs="Times New Roman"/>
-          <w:color w:val="000000" w:themeColor="text1"/>
-        </w:rPr>
-        <w:t xml:space="preserve"> al</w:t>
-      </w:r>
-      <w:r>
-        <w:rPr>
-          <w:rFonts w:ascii="Times New Roman" w:hAnsi="Times New Roman" w:cs="Times New Roman"/>
-          <w:color w:val="000000" w:themeColor="text1"/>
-        </w:rPr>
-        <w:t>.</w:t>
-      </w:r>
-      <w:r>
-        <w:rPr>
-          <w:rFonts w:ascii="Times New Roman" w:hAnsi="Times New Roman" w:cs="Times New Roman"/>
-          <w:color w:val="000000" w:themeColor="text1"/>
-        </w:rPr>
-        <w:t xml:space="preserve"> </w:t>
-      </w:r>
-      <w:r>
-        <w:rPr>
-          <w:rFonts w:ascii="Times New Roman" w:hAnsi="Times New Roman" w:cs="Times New Roman"/>
-          <w:i/>
-        </w:rPr>
-        <w:t xml:space="preserve">Auto-delineation of Oropharyngeal Clinical Target Volumes Using Three-Dimensional Convolutional Neural Networks </w:t>
-      </w:r>
-      <w:r>
-        <w:rPr>
-          <w:rFonts w:ascii="Times New Roman" w:hAnsi="Times New Roman" w:cs="Times New Roman"/>
-        </w:rPr>
-        <w:t>Physics in Medicine and Biology (</w:t>
-      </w:r>
-      <w:r>
-        <w:rPr>
-          <w:rFonts w:ascii="Times New Roman" w:hAnsi="Times New Roman" w:cs="Times New Roman"/>
-        </w:rPr>
-        <w:t>Accepted 10/2018</w:t>
-      </w:r>
-      <w:r>
-        <w:rPr>
-          <w:rFonts w:ascii="Times New Roman" w:hAnsi="Times New Roman" w:cs="Times New Roman"/>
-        </w:rPr>
-        <w:t>)</w:t>
+        <w:t xml:space="preserve">, et. al </w:t>
+      </w:r>
+      <w:r>
+        <w:rPr>
+          <w:rFonts w:ascii="Times New Roman" w:hAnsi="Times New Roman" w:cs="Times New Roman"/>
+          <w:i/>
+          <w:color w:val="000000" w:themeColor="text1"/>
+        </w:rPr>
+        <w:t>Deformable</w:t>
+      </w:r>
+      <w:r>
+        <w:rPr>
+          <w:rFonts w:ascii="Times New Roman" w:hAnsi="Times New Roman" w:cs="Times New Roman"/>
+          <w:i/>
+          <w:color w:val="000000" w:themeColor="text1"/>
+        </w:rPr>
+        <w:t xml:space="preserve"> Image Registration for Modeling Neck Flexion i</w:t>
+      </w:r>
+      <w:r>
+        <w:rPr>
+          <w:rFonts w:ascii="Times New Roman" w:hAnsi="Times New Roman" w:cs="Times New Roman"/>
+          <w:i/>
+          <w:color w:val="000000" w:themeColor="text1"/>
+        </w:rPr>
+        <w:t>n Head and Neck Cancer Patients.</w:t>
+      </w:r>
+      <w:r>
+        <w:rPr>
+          <w:rFonts w:ascii="Times New Roman" w:hAnsi="Times New Roman" w:cs="Times New Roman"/>
+          <w:color w:val="000000" w:themeColor="text1"/>
+        </w:rPr>
+        <w:t xml:space="preserve"> Physics in Medicine and Biology 09/2019</w:t>
       </w:r>
     </w:p>
     <w:p>
@@ -2907,91 +2743,16 @@
       <w:r>
         <w:rPr>
           <w:rFonts w:ascii="Times New Roman" w:hAnsi="Times New Roman" w:cs="Times New Roman"/>
+          <w:color w:val="000000" w:themeColor="text1"/>
+        </w:rPr>
+        <w:t xml:space="preserve">Ger R.B, Cardenas E.C, </w:t>
+      </w:r>
+      <w:r>
+        <w:rPr>
+          <w:rFonts w:ascii="Times New Roman" w:hAnsi="Times New Roman" w:cs="Times New Roman"/>
           <w:b/>
           <w:color w:val="000000" w:themeColor="text1"/>
         </w:rPr>
-        <w:t xml:space="preserve">Anderson B.M, </w:t>
-      </w:r>
-      <w:r>
-        <w:rPr>
-          <w:rFonts w:ascii="Times New Roman" w:hAnsi="Times New Roman" w:cs="Times New Roman"/>
-          <w:color w:val="000000" w:themeColor="text1"/>
-        </w:rPr>
-        <w:t>Brock</w:t>
-      </w:r>
-      <w:r>
-        <w:rPr>
-          <w:rFonts w:ascii="Times New Roman" w:hAnsi="Times New Roman" w:cs="Times New Roman"/>
-          <w:color w:val="000000" w:themeColor="text1"/>
-        </w:rPr>
-        <w:t xml:space="preserve"> K.</w:t>
-      </w:r>
-      <w:r>
-        <w:rPr>
-          <w:rFonts w:ascii="Times New Roman" w:hAnsi="Times New Roman" w:cs="Times New Roman"/>
-          <w:color w:val="000000" w:themeColor="text1"/>
-        </w:rPr>
-        <w:t xml:space="preserve">, </w:t>
-      </w:r>
-      <w:r>
-        <w:rPr>
-          <w:rFonts w:ascii="Times New Roman" w:hAnsi="Times New Roman" w:cs="Times New Roman"/>
-          <w:color w:val="000000" w:themeColor="text1"/>
-        </w:rPr>
-        <w:t xml:space="preserve">et al. </w:t>
-      </w:r>
-      <w:r>
-        <w:rPr>
-          <w:rFonts w:ascii="Times New Roman" w:hAnsi="Times New Roman" w:cs="Times New Roman"/>
-          <w:i/>
-          <w:color w:val="000000" w:themeColor="text1"/>
-        </w:rPr>
-        <w:t>Improvement of liver ablation treatment for colorectal liver metastases</w:t>
-      </w:r>
-      <w:r>
-        <w:rPr>
-          <w:rFonts w:ascii="Times New Roman" w:hAnsi="Times New Roman" w:cs="Times New Roman"/>
-          <w:color w:val="000000" w:themeColor="text1"/>
-        </w:rPr>
-        <w:t xml:space="preserve">. </w:t>
-      </w:r>
-      <w:r>
-        <w:rPr>
-          <w:rFonts w:ascii="Times New Roman" w:hAnsi="Times New Roman" w:cs="Times New Roman"/>
-          <w:iCs/>
-          <w:color w:val="000000" w:themeColor="text1"/>
-        </w:rPr>
-        <w:t>Medical Imaging 2018: Image-Guided Procedures, Robotic Interventions, and Modeling</w:t>
-      </w:r>
-      <w:r>
-        <w:rPr>
-          <w:rFonts w:ascii="Times New Roman" w:hAnsi="Times New Roman" w:cs="Times New Roman"/>
-          <w:color w:val="000000" w:themeColor="text1"/>
-        </w:rPr>
-        <w:t>, 2018, p. 74.</w:t>
-      </w:r>
-    </w:p>
-    <w:p>
-      <w:pPr>
-        <w:spacing w:after="60" w:line="240" w:lineRule="auto"/>
-        <w:rPr>
-          <w:rFonts w:ascii="Times New Roman" w:hAnsi="Times New Roman" w:cs="Times New Roman"/>
-          <w:color w:val="000000" w:themeColor="text1"/>
-        </w:rPr>
-      </w:pPr>
-      <w:r>
-        <w:rPr>
-          <w:rFonts w:ascii="Times New Roman" w:hAnsi="Times New Roman" w:cs="Times New Roman"/>
-          <w:color w:val="000000" w:themeColor="text1"/>
-        </w:rPr>
-        <w:t xml:space="preserve">McCulloch M.M, </w:t>
-      </w:r>
-      <w:r>
-        <w:rPr>
-          <w:rFonts w:ascii="Times New Roman" w:hAnsi="Times New Roman" w:cs="Times New Roman"/>
-          <w:b/>
-          <w:color w:val="000000" w:themeColor="text1"/>
-        </w:rPr>
         <w:t>Anderson B.M</w:t>
       </w:r>
       <w:r>
@@ -2999,161 +2760,16 @@
           <w:rFonts w:ascii="Times New Roman" w:hAnsi="Times New Roman" w:cs="Times New Roman"/>
           <w:color w:val="000000" w:themeColor="text1"/>
         </w:rPr>
-        <w:t xml:space="preserve">, </w:t>
-      </w:r>
-      <w:proofErr w:type="gramStart"/>
-      <w:r>
-        <w:rPr>
-          <w:rFonts w:ascii="Times New Roman" w:hAnsi="Times New Roman" w:cs="Times New Roman"/>
-          <w:color w:val="000000" w:themeColor="text1"/>
-        </w:rPr>
-        <w:t>et</w:t>
-      </w:r>
-      <w:proofErr w:type="gramEnd"/>
-      <w:r>
-        <w:rPr>
-          <w:rFonts w:ascii="Times New Roman" w:hAnsi="Times New Roman" w:cs="Times New Roman"/>
-          <w:color w:val="000000" w:themeColor="text1"/>
-        </w:rPr>
-        <w:t xml:space="preserve">. </w:t>
-      </w:r>
-      <w:proofErr w:type="gramStart"/>
-      <w:r>
-        <w:rPr>
-          <w:rFonts w:ascii="Times New Roman" w:hAnsi="Times New Roman" w:cs="Times New Roman"/>
-          <w:color w:val="000000" w:themeColor="text1"/>
-        </w:rPr>
-        <w:t>al</w:t>
-      </w:r>
-      <w:proofErr w:type="gramEnd"/>
-      <w:r>
-        <w:rPr>
-          <w:rFonts w:ascii="Times New Roman" w:hAnsi="Times New Roman" w:cs="Times New Roman"/>
-          <w:color w:val="000000" w:themeColor="text1"/>
-        </w:rPr>
-        <w:t xml:space="preserve"> </w:t>
-      </w:r>
-      <w:r>
-        <w:rPr>
-          <w:rFonts w:ascii="Times New Roman" w:hAnsi="Times New Roman" w:cs="Times New Roman"/>
-          <w:i/>
-          <w:color w:val="000000" w:themeColor="text1"/>
-        </w:rPr>
-        <w:t>Deformable</w:t>
-      </w:r>
-      <w:r>
-        <w:rPr>
-          <w:rFonts w:ascii="Times New Roman" w:hAnsi="Times New Roman" w:cs="Times New Roman"/>
-          <w:i/>
-          <w:color w:val="000000" w:themeColor="text1"/>
-        </w:rPr>
-        <w:t xml:space="preserve"> Image Registration for Modeling Neck Flexion i</w:t>
-      </w:r>
-      <w:r>
-        <w:rPr>
-          <w:rFonts w:ascii="Times New Roman" w:hAnsi="Times New Roman" w:cs="Times New Roman"/>
-          <w:i/>
-          <w:color w:val="000000" w:themeColor="text1"/>
-        </w:rPr>
-        <w:t>n Head and Neck Cancer Patients.</w:t>
-      </w:r>
-      <w:r>
-        <w:rPr>
-          <w:rFonts w:ascii="Times New Roman" w:hAnsi="Times New Roman" w:cs="Times New Roman"/>
-          <w:color w:val="000000" w:themeColor="text1"/>
-        </w:rPr>
-        <w:t xml:space="preserve"> Physics in Medicine and Biology 09/2019</w:t>
-      </w:r>
-    </w:p>
-    <w:p>
-      <w:pPr>
-        <w:spacing w:after="60" w:line="240" w:lineRule="auto"/>
-        <w:rPr>
-          <w:rFonts w:ascii="Times New Roman" w:hAnsi="Times New Roman" w:cs="Times New Roman"/>
-          <w:color w:val="000000" w:themeColor="text1"/>
-        </w:rPr>
-      </w:pPr>
-      <w:proofErr w:type="spellStart"/>
-      <w:r>
-        <w:rPr>
-          <w:rFonts w:ascii="Times New Roman" w:hAnsi="Times New Roman" w:cs="Times New Roman"/>
-          <w:color w:val="000000" w:themeColor="text1"/>
-        </w:rPr>
-        <w:t>Ger</w:t>
-      </w:r>
-      <w:proofErr w:type="spellEnd"/>
-      <w:r>
-        <w:rPr>
-          <w:rFonts w:ascii="Times New Roman" w:hAnsi="Times New Roman" w:cs="Times New Roman"/>
-          <w:color w:val="000000" w:themeColor="text1"/>
-        </w:rPr>
-        <w:t xml:space="preserve"> R.B, Cardenas E.C, </w:t>
-      </w:r>
-      <w:r>
-        <w:rPr>
-          <w:rFonts w:ascii="Times New Roman" w:hAnsi="Times New Roman" w:cs="Times New Roman"/>
-          <w:b/>
-          <w:color w:val="000000" w:themeColor="text1"/>
-        </w:rPr>
-        <w:t>Anderson B.M</w:t>
-      </w:r>
-      <w:r>
-        <w:rPr>
-          <w:rFonts w:ascii="Times New Roman" w:hAnsi="Times New Roman" w:cs="Times New Roman"/>
-          <w:color w:val="000000" w:themeColor="text1"/>
-        </w:rPr>
-        <w:t xml:space="preserve">, </w:t>
-      </w:r>
-      <w:proofErr w:type="gramStart"/>
-      <w:r>
-        <w:rPr>
-          <w:rFonts w:ascii="Times New Roman" w:hAnsi="Times New Roman" w:cs="Times New Roman"/>
-          <w:color w:val="000000" w:themeColor="text1"/>
-        </w:rPr>
-        <w:t>et</w:t>
-      </w:r>
-      <w:proofErr w:type="gramEnd"/>
-      <w:r>
-        <w:rPr>
-          <w:rFonts w:ascii="Times New Roman" w:hAnsi="Times New Roman" w:cs="Times New Roman"/>
-          <w:color w:val="000000" w:themeColor="text1"/>
-        </w:rPr>
-        <w:t xml:space="preserve">. </w:t>
-      </w:r>
-      <w:proofErr w:type="gramStart"/>
-      <w:r>
-        <w:rPr>
-          <w:rFonts w:ascii="Times New Roman" w:hAnsi="Times New Roman" w:cs="Times New Roman"/>
-          <w:color w:val="000000" w:themeColor="text1"/>
-        </w:rPr>
-        <w:t>al</w:t>
-      </w:r>
-      <w:proofErr w:type="gramEnd"/>
-      <w:r>
-        <w:rPr>
-          <w:rFonts w:ascii="Times New Roman" w:hAnsi="Times New Roman" w:cs="Times New Roman"/>
-          <w:color w:val="000000" w:themeColor="text1"/>
-        </w:rPr>
-        <w:t xml:space="preserve"> </w:t>
-      </w:r>
-      <w:r>
-        <w:rPr>
-          <w:rFonts w:ascii="Times New Roman" w:hAnsi="Times New Roman" w:cs="Times New Roman"/>
-          <w:i/>
-          <w:color w:val="000000" w:themeColor="text1"/>
-        </w:rPr>
-        <w:t xml:space="preserve">Guidelines and Experience Using Imaging Biomarker Explorer (IBEX) for </w:t>
-      </w:r>
-      <w:proofErr w:type="spellStart"/>
-      <w:r>
-        <w:rPr>
-          <w:rFonts w:ascii="Times New Roman" w:hAnsi="Times New Roman" w:cs="Times New Roman"/>
-          <w:i/>
-          <w:color w:val="000000" w:themeColor="text1"/>
-        </w:rPr>
-        <w:t>Radiomics</w:t>
-      </w:r>
-      <w:proofErr w:type="spellEnd"/>
+        <w:t xml:space="preserve">, et. al </w:t>
+      </w:r>
+      <w:r>
+        <w:rPr>
+          <w:rFonts w:ascii="Times New Roman" w:hAnsi="Times New Roman" w:cs="Times New Roman"/>
+          <w:i/>
+          <w:color w:val="000000" w:themeColor="text1"/>
+        </w:rPr>
+        <w:t>Guidelines and Experience Using Imaging Biomarker Explorer (IBEX) for Radiomics</w:t>
+      </w:r>
       <w:r>
         <w:rPr>
           <w:rFonts w:ascii="Times New Roman" w:hAnsi="Times New Roman" w:cs="Times New Roman"/>
@@ -3503,25 +3119,7 @@
           <w:color w:val="000000" w:themeColor="text1"/>
           <w:shd w:val="clear" w:color="auto" w:fill="FFFFFF"/>
         </w:rPr>
-        <w:t xml:space="preserve">, </w:t>
-      </w:r>
-      <w:proofErr w:type="spellStart"/>
-      <w:r>
-        <w:rPr>
-          <w:rFonts w:ascii="Times New Roman" w:hAnsi="Times New Roman" w:cs="Times New Roman"/>
-          <w:color w:val="000000" w:themeColor="text1"/>
-          <w:shd w:val="clear" w:color="auto" w:fill="FFFFFF"/>
-        </w:rPr>
-        <w:t>Cazoulat</w:t>
-      </w:r>
-      <w:proofErr w:type="spellEnd"/>
-      <w:r>
-        <w:rPr>
-          <w:rFonts w:ascii="Times New Roman" w:hAnsi="Times New Roman" w:cs="Times New Roman"/>
-          <w:color w:val="000000" w:themeColor="text1"/>
-          <w:shd w:val="clear" w:color="auto" w:fill="FFFFFF"/>
-        </w:rPr>
-        <w:t xml:space="preserve"> G., et al. </w:t>
+        <w:t xml:space="preserve">, Cazoulat G., et al. </w:t>
       </w:r>
       <w:r>
         <w:rPr>
@@ -3671,23 +3269,13 @@
           <w:color w:val="000000" w:themeColor="text1"/>
         </w:rPr>
       </w:pPr>
-      <w:proofErr w:type="spellStart"/>
       <w:r>
         <w:rPr>
           <w:rFonts w:ascii="Times New Roman" w:hAnsi="Times New Roman"/>
           <w:color w:val="000000" w:themeColor="text1"/>
           <w:lang w:val="es-ES"/>
         </w:rPr>
-        <w:t>Cardenas</w:t>
-      </w:r>
-      <w:proofErr w:type="spellEnd"/>
-      <w:r>
-        <w:rPr>
-          <w:rFonts w:ascii="Times New Roman" w:hAnsi="Times New Roman"/>
-          <w:color w:val="000000" w:themeColor="text1"/>
-          <w:lang w:val="es-ES"/>
-        </w:rPr>
-        <w:t xml:space="preserve"> C, </w:t>
+        <w:t xml:space="preserve">Cardenas C, </w:t>
       </w:r>
       <w:r>
         <w:rPr>
@@ -3753,23 +3341,7 @@
           <w:rFonts w:ascii="Times New Roman" w:hAnsi="Times New Roman"/>
           <w:color w:val="000000" w:themeColor="text1"/>
         </w:rPr>
-        <w:t xml:space="preserve"> </w:t>
-      </w:r>
-      <w:proofErr w:type="gramStart"/>
-      <w:r>
-        <w:rPr>
-          <w:rFonts w:ascii="Times New Roman" w:hAnsi="Times New Roman"/>
-          <w:color w:val="000000" w:themeColor="text1"/>
-        </w:rPr>
-        <w:t>Cardenas</w:t>
-      </w:r>
-      <w:proofErr w:type="gramEnd"/>
-      <w:r>
-        <w:rPr>
-          <w:rFonts w:ascii="Times New Roman" w:hAnsi="Times New Roman"/>
-          <w:color w:val="000000" w:themeColor="text1"/>
-        </w:rPr>
-        <w:t xml:space="preserve"> C, et al. </w:t>
+        <w:t xml:space="preserve"> Cardenas C, et al. </w:t>
       </w:r>
       <w:r>
         <w:rPr>
@@ -4128,18 +3700,8 @@
           <w:i/>
           <w:color w:val="000000" w:themeColor="text1"/>
         </w:rPr>
-        <w:t>low .</w:t>
-      </w:r>
-      <w:proofErr w:type="spellStart"/>
-      <w:r>
-        <w:rPr>
-          <w:rFonts w:ascii="Times New Roman" w:hAnsi="Times New Roman" w:cs="Times New Roman"/>
-          <w:i/>
-          <w:color w:val="000000" w:themeColor="text1"/>
-        </w:rPr>
-        <w:t>tfrecords</w:t>
-      </w:r>
-      <w:proofErr w:type="spellEnd"/>
+        <w:t>low .tfrecords</w:t>
+      </w:r>
       <w:r>
         <w:rPr>
           <w:rFonts w:ascii="Times New Roman" w:hAnsi="Times New Roman" w:cs="Times New Roman"/>
@@ -4299,36 +3861,58 @@
           <w:color w:val="000000" w:themeColor="text1"/>
         </w:rPr>
       </w:pPr>
-      <w:proofErr w:type="spellStart"/>
       <w:r>
         <w:rPr>
           <w:rFonts w:ascii="Times New Roman" w:eastAsia="Times New Roman" w:hAnsi="Times New Roman" w:cs="Times New Roman"/>
           <w:color w:val="000000" w:themeColor="text1"/>
         </w:rPr>
-        <w:t>Rigaud</w:t>
-      </w:r>
-      <w:proofErr w:type="spellEnd"/>
+        <w:t xml:space="preserve">Rigaud, B., et al </w:t>
+      </w:r>
       <w:r>
         <w:rPr>
           <w:rFonts w:ascii="Times New Roman" w:eastAsia="Times New Roman" w:hAnsi="Times New Roman" w:cs="Times New Roman"/>
-          <w:color w:val="000000" w:themeColor="text1"/>
-        </w:rPr>
-        <w:t xml:space="preserve">, B., et al </w:t>
+          <w:i/>
+          <w:color w:val="000000" w:themeColor="text1"/>
+        </w:rPr>
+        <w:t>Evaluation of Deep Learning-Based Automatic Segmentation of the Pancreas</w:t>
       </w:r>
       <w:r>
         <w:rPr>
           <w:rFonts w:ascii="Times New Roman" w:eastAsia="Times New Roman" w:hAnsi="Times New Roman" w:cs="Times New Roman"/>
-          <w:i/>
-          <w:color w:val="000000" w:themeColor="text1"/>
-        </w:rPr>
-        <w:t>Evaluation of Deep Learning-Based Automatic Segmentation of the Pancreas</w:t>
-      </w:r>
-      <w:r>
+          <w:color w:val="000000" w:themeColor="text1"/>
+        </w:rPr>
+        <w:t xml:space="preserve"> AAPM Annual Conference. Virtual, 07/2021</w:t>
+      </w:r>
+    </w:p>
+    <w:p>
+      <w:pPr>
+        <w:spacing w:after="120"/>
         <w:rPr>
           <w:rFonts w:ascii="Times New Roman" w:eastAsia="Times New Roman" w:hAnsi="Times New Roman" w:cs="Times New Roman"/>
           <w:color w:val="000000" w:themeColor="text1"/>
         </w:rPr>
-        <w:t xml:space="preserve"> AAPM Annual Conference. Virtual, 07/2021</w:t>
+      </w:pPr>
+      <w:r>
+        <w:rPr>
+          <w:rFonts w:ascii="Times New Roman" w:eastAsia="Times New Roman" w:hAnsi="Times New Roman" w:cs="Times New Roman"/>
+          <w:color w:val="000000" w:themeColor="text1"/>
+        </w:rPr>
+        <w:t xml:space="preserve">McCulloch, M., et al </w:t>
+      </w:r>
+      <w:r>
+        <w:rPr>
+          <w:rFonts w:ascii="Times New Roman" w:eastAsia="Times New Roman" w:hAnsi="Times New Roman" w:cs="Times New Roman"/>
+          <w:i/>
+          <w:color w:val="000000" w:themeColor="text1"/>
+        </w:rPr>
+        <w:t xml:space="preserve">Use of Deep Learning Segmentation and Biomechanical Models to Improve Dose Accumulation Accuracy in GI Structures </w:t>
+      </w:r>
+      <w:r>
+        <w:rPr>
+          <w:rFonts w:ascii="Times New Roman" w:eastAsia="Times New Roman" w:hAnsi="Times New Roman" w:cs="Times New Roman"/>
+          <w:color w:val="000000" w:themeColor="text1"/>
+        </w:rPr>
+        <w:t>AAPM Annual Conference. Virtual, 07/2021</w:t>
       </w:r>
     </w:p>
     <w:p>
@@ -4344,47 +3928,7 @@
           <w:rFonts w:ascii="Times New Roman" w:eastAsia="Times New Roman" w:hAnsi="Times New Roman" w:cs="Times New Roman"/>
           <w:color w:val="000000" w:themeColor="text1"/>
         </w:rPr>
-        <w:t xml:space="preserve">McCulloch, M., et al </w:t>
-      </w:r>
-      <w:r>
-        <w:rPr>
-          <w:rFonts w:ascii="Times New Roman" w:eastAsia="Times New Roman" w:hAnsi="Times New Roman" w:cs="Times New Roman"/>
-          <w:i/>
-          <w:color w:val="000000" w:themeColor="text1"/>
-        </w:rPr>
-        <w:t xml:space="preserve">Use of Deep Learning Segmentation and Biomechanical Models to Improve Dose Accumulation Accuracy in GI Structures </w:t>
-      </w:r>
-      <w:r>
-        <w:rPr>
-          <w:rFonts w:ascii="Times New Roman" w:eastAsia="Times New Roman" w:hAnsi="Times New Roman" w:cs="Times New Roman"/>
-          <w:color w:val="000000" w:themeColor="text1"/>
-        </w:rPr>
-        <w:t>AAPM Annual Conference. Virtual, 07/2021</w:t>
-      </w:r>
-    </w:p>
-    <w:p>
-      <w:pPr>
-        <w:spacing w:after="120"/>
-        <w:rPr>
-          <w:rFonts w:ascii="Times New Roman" w:eastAsia="Times New Roman" w:hAnsi="Times New Roman" w:cs="Times New Roman"/>
-          <w:color w:val="000000" w:themeColor="text1"/>
-        </w:rPr>
-      </w:pPr>
-      <w:proofErr w:type="spellStart"/>
-      <w:r>
-        <w:rPr>
-          <w:rFonts w:ascii="Times New Roman" w:eastAsia="Times New Roman" w:hAnsi="Times New Roman" w:cs="Times New Roman"/>
-          <w:color w:val="000000" w:themeColor="text1"/>
-        </w:rPr>
-        <w:t>Reber</w:t>
-      </w:r>
-      <w:proofErr w:type="spellEnd"/>
-      <w:r>
-        <w:rPr>
-          <w:rFonts w:ascii="Times New Roman" w:eastAsia="Times New Roman" w:hAnsi="Times New Roman" w:cs="Times New Roman"/>
-          <w:color w:val="000000" w:themeColor="text1"/>
-        </w:rPr>
-        <w:t xml:space="preserve">, B., </w:t>
+        <w:t xml:space="preserve">Reber, B., </w:t>
       </w:r>
       <w:r>
         <w:rPr>
@@ -4595,23 +4139,7 @@
           <w:rFonts w:ascii="Times New Roman" w:hAnsi="Times New Roman" w:cs="Times New Roman"/>
           <w:color w:val="000000" w:themeColor="text1"/>
         </w:rPr>
-        <w:t xml:space="preserve"> International Society of Radiation Epidemiology and Dosimetry, </w:t>
-      </w:r>
-      <w:proofErr w:type="spellStart"/>
-      <w:r>
-        <w:rPr>
-          <w:rFonts w:ascii="Times New Roman" w:hAnsi="Times New Roman" w:cs="Times New Roman"/>
-          <w:color w:val="000000" w:themeColor="text1"/>
-        </w:rPr>
-        <w:t>Sitges</w:t>
-      </w:r>
-      <w:proofErr w:type="spellEnd"/>
-      <w:r>
-        <w:rPr>
-          <w:rFonts w:ascii="Times New Roman" w:hAnsi="Times New Roman" w:cs="Times New Roman"/>
-          <w:color w:val="000000" w:themeColor="text1"/>
-        </w:rPr>
-        <w:t>, Spain.</w:t>
+        <w:t xml:space="preserve"> International Society of Radiation Epidemiology and Dosimetry, Sitges, Spain.</w:t>
       </w:r>
       <w:r>
         <w:rPr>
@@ -4629,21 +4157,12 @@
           <w:color w:val="000000" w:themeColor="text1"/>
         </w:rPr>
       </w:pPr>
-      <w:proofErr w:type="spellStart"/>
-      <w:r>
-        <w:rPr>
-          <w:rFonts w:ascii="Times New Roman" w:hAnsi="Times New Roman" w:cs="Times New Roman"/>
-          <w:color w:val="000000" w:themeColor="text1"/>
-        </w:rPr>
-        <w:t>Elhalawani</w:t>
-      </w:r>
-      <w:proofErr w:type="spellEnd"/>
-      <w:r>
-        <w:rPr>
-          <w:rFonts w:ascii="Times New Roman" w:hAnsi="Times New Roman" w:cs="Times New Roman"/>
-          <w:color w:val="000000" w:themeColor="text1"/>
-        </w:rPr>
-        <w:t xml:space="preserve">, H., et al. </w:t>
+      <w:r>
+        <w:rPr>
+          <w:rFonts w:ascii="Times New Roman" w:hAnsi="Times New Roman" w:cs="Times New Roman"/>
+          <w:color w:val="000000" w:themeColor="text1"/>
+        </w:rPr>
+        <w:t xml:space="preserve">Elhalawani, H., et al. </w:t>
       </w:r>
       <w:r>
         <w:rPr>
@@ -4678,25 +4197,7 @@
           <w:color w:val="000000" w:themeColor="text1"/>
           <w:shd w:val="clear" w:color="auto" w:fill="FFFFFF"/>
         </w:rPr>
-        <w:t xml:space="preserve">McCulloch M., </w:t>
-      </w:r>
-      <w:proofErr w:type="spellStart"/>
-      <w:r>
-        <w:rPr>
-          <w:rFonts w:ascii="Times New Roman" w:hAnsi="Times New Roman"/>
-          <w:color w:val="000000" w:themeColor="text1"/>
-          <w:shd w:val="clear" w:color="auto" w:fill="FFFFFF"/>
-        </w:rPr>
-        <w:t>Elhalawani</w:t>
-      </w:r>
-      <w:proofErr w:type="spellEnd"/>
-      <w:r>
-        <w:rPr>
-          <w:rFonts w:ascii="Times New Roman" w:hAnsi="Times New Roman"/>
-          <w:color w:val="000000" w:themeColor="text1"/>
-          <w:shd w:val="clear" w:color="auto" w:fill="FFFFFF"/>
-        </w:rPr>
-        <w:t xml:space="preserve"> H., </w:t>
+        <w:t xml:space="preserve">McCulloch M., Elhalawani H., </w:t>
       </w:r>
       <w:r>
         <w:rPr>
@@ -4713,43 +4214,7 @@
           <w:color w:val="000000" w:themeColor="text1"/>
           <w:shd w:val="clear" w:color="auto" w:fill="FFFFFF"/>
         </w:rPr>
-        <w:t xml:space="preserve">, </w:t>
-      </w:r>
-      <w:proofErr w:type="gramStart"/>
-      <w:r>
-        <w:rPr>
-          <w:rFonts w:ascii="Times New Roman" w:hAnsi="Times New Roman"/>
-          <w:color w:val="000000" w:themeColor="text1"/>
-          <w:shd w:val="clear" w:color="auto" w:fill="FFFFFF"/>
-        </w:rPr>
-        <w:t>et</w:t>
-      </w:r>
-      <w:proofErr w:type="gramEnd"/>
-      <w:r>
-        <w:rPr>
-          <w:rFonts w:ascii="Times New Roman" w:hAnsi="Times New Roman"/>
-          <w:color w:val="000000" w:themeColor="text1"/>
-          <w:shd w:val="clear" w:color="auto" w:fill="FFFFFF"/>
-        </w:rPr>
-        <w:t xml:space="preserve">. </w:t>
-      </w:r>
-      <w:proofErr w:type="gramStart"/>
-      <w:r>
-        <w:rPr>
-          <w:rFonts w:ascii="Times New Roman" w:hAnsi="Times New Roman"/>
-          <w:color w:val="000000" w:themeColor="text1"/>
-          <w:shd w:val="clear" w:color="auto" w:fill="FFFFFF"/>
-        </w:rPr>
-        <w:t>al</w:t>
-      </w:r>
-      <w:proofErr w:type="gramEnd"/>
-      <w:r>
-        <w:rPr>
-          <w:rFonts w:ascii="Times New Roman" w:hAnsi="Times New Roman"/>
-          <w:color w:val="000000" w:themeColor="text1"/>
-          <w:shd w:val="clear" w:color="auto" w:fill="FFFFFF"/>
-        </w:rPr>
-        <w:t xml:space="preserve"> </w:t>
+        <w:t xml:space="preserve">, et. al </w:t>
       </w:r>
       <w:r>
         <w:rPr>
@@ -4885,25 +4350,7 @@
           <w:i/>
           <w:color w:val="000000" w:themeColor="text1"/>
         </w:rPr>
-        <w:t xml:space="preserve">A Comparison of Deformable Registration Techniques for Pre and Post-Treatment </w:t>
-      </w:r>
-      <w:proofErr w:type="spellStart"/>
-      <w:r>
-        <w:rPr>
-          <w:rFonts w:ascii="Times New Roman" w:hAnsi="Times New Roman"/>
-          <w:i/>
-          <w:color w:val="000000" w:themeColor="text1"/>
-        </w:rPr>
-        <w:t>Cholangiocarcinoma</w:t>
-      </w:r>
-      <w:proofErr w:type="spellEnd"/>
-      <w:r>
-        <w:rPr>
-          <w:rFonts w:ascii="Times New Roman" w:hAnsi="Times New Roman"/>
-          <w:i/>
-          <w:color w:val="000000" w:themeColor="text1"/>
-        </w:rPr>
-        <w:t xml:space="preserve"> CT Images. </w:t>
+        <w:t xml:space="preserve">A Comparison of Deformable Registration Techniques for Pre and Post-Treatment Cholangiocarcinoma CT Images. </w:t>
       </w:r>
       <w:r>
         <w:rPr>
@@ -4921,37 +4368,12 @@
           <w:color w:val="000000" w:themeColor="text1"/>
         </w:rPr>
       </w:pPr>
-      <w:proofErr w:type="spellStart"/>
-      <w:r>
-        <w:rPr>
-          <w:rFonts w:ascii="Times New Roman" w:hAnsi="Times New Roman" w:cs="Times New Roman"/>
-          <w:color w:val="000000" w:themeColor="text1"/>
-        </w:rPr>
-        <w:t>Cazoulat</w:t>
-      </w:r>
-      <w:proofErr w:type="spellEnd"/>
-      <w:r>
-        <w:rPr>
-          <w:rFonts w:ascii="Times New Roman" w:hAnsi="Times New Roman" w:cs="Times New Roman"/>
-          <w:color w:val="000000" w:themeColor="text1"/>
-        </w:rPr>
-        <w:t xml:space="preserve"> G, </w:t>
-      </w:r>
-      <w:proofErr w:type="spellStart"/>
-      <w:r>
-        <w:rPr>
-          <w:rFonts w:ascii="Times New Roman" w:hAnsi="Times New Roman" w:cs="Times New Roman"/>
-          <w:color w:val="000000" w:themeColor="text1"/>
-        </w:rPr>
-        <w:t>Chaudhury</w:t>
-      </w:r>
-      <w:proofErr w:type="spellEnd"/>
-      <w:r>
-        <w:rPr>
-          <w:rFonts w:ascii="Times New Roman" w:hAnsi="Times New Roman" w:cs="Times New Roman"/>
-          <w:color w:val="000000" w:themeColor="text1"/>
-        </w:rPr>
-        <w:t xml:space="preserve"> B, </w:t>
+      <w:r>
+        <w:rPr>
+          <w:rFonts w:ascii="Times New Roman" w:hAnsi="Times New Roman" w:cs="Times New Roman"/>
+          <w:color w:val="000000" w:themeColor="text1"/>
+        </w:rPr>
+        <w:t xml:space="preserve">Cazoulat G, Chaudhury B, </w:t>
       </w:r>
       <w:r>
         <w:rPr>
@@ -5066,7 +4488,6 @@
           <w:color w:val="000000" w:themeColor="text1"/>
         </w:rPr>
       </w:pPr>
-      <w:proofErr w:type="spellStart"/>
       <w:r>
         <w:rPr>
           <w:rFonts w:ascii="Times New Roman" w:hAnsi="Times New Roman" w:cs="Times New Roman"/>
@@ -5074,7 +4495,6 @@
         </w:rPr>
         <w:t>WizKids</w:t>
       </w:r>
-      <w:proofErr w:type="spellEnd"/>
       <w:r>
         <w:rPr>
           <w:rFonts w:ascii="Times New Roman" w:hAnsi="Times New Roman" w:cs="Times New Roman"/>

</xml_diff>

<commit_message>
updated in submission and accepted dates
</commit_message>
<xml_diff>
--- a/BMAnderson CV.docx
+++ b/BMAnderson CV.docx
@@ -1,6 +1,6 @@
 
 <file path=word/document.xml><?xml version="1.0" encoding="utf-8"?>
-<w:document xmlns:wpc="http://schemas.microsoft.com/office/word/2010/wordprocessingCanvas" xmlns:cx="http://schemas.microsoft.com/office/drawing/2014/chartex" xmlns:cx1="http://schemas.microsoft.com/office/drawing/2015/9/8/chartex" xmlns:mc="http://schemas.openxmlformats.org/markup-compatibility/2006" xmlns:o="urn:schemas-microsoft-com:office:office" xmlns:r="http://schemas.openxmlformats.org/officeDocument/2006/relationships" xmlns:m="http://schemas.openxmlformats.org/officeDocument/2006/math" xmlns:v="urn:schemas-microsoft-com:vml" xmlns:wp14="http://schemas.microsoft.com/office/word/2010/wordprocessingDrawing" xmlns:wp="http://schemas.openxmlformats.org/drawingml/2006/wordprocessingDrawing" xmlns:w10="urn:schemas-microsoft-com:office:word" xmlns:w="http://schemas.openxmlformats.org/wordprocessingml/2006/main" xmlns:w14="http://schemas.microsoft.com/office/word/2010/wordml" xmlns:w15="http://schemas.microsoft.com/office/word/2012/wordml" xmlns:w16se="http://schemas.microsoft.com/office/word/2015/wordml/symex" xmlns:wpg="http://schemas.microsoft.com/office/word/2010/wordprocessingGroup" xmlns:wpi="http://schemas.microsoft.com/office/word/2010/wordprocessingInk" xmlns:wne="http://schemas.microsoft.com/office/word/2006/wordml" xmlns:wps="http://schemas.microsoft.com/office/word/2010/wordprocessingShape" mc:Ignorable="w14 w15 w16se wp14">
+<w:document xmlns:wpc="http://schemas.microsoft.com/office/word/2010/wordprocessingCanvas" xmlns:cx="http://schemas.microsoft.com/office/drawing/2014/chartex" xmlns:cx1="http://schemas.microsoft.com/office/drawing/2015/9/8/chartex" xmlns:cx2="http://schemas.microsoft.com/office/drawing/2015/10/21/chartex" xmlns:cx3="http://schemas.microsoft.com/office/drawing/2016/5/9/chartex" xmlns:cx4="http://schemas.microsoft.com/office/drawing/2016/5/10/chartex" xmlns:cx5="http://schemas.microsoft.com/office/drawing/2016/5/11/chartex" xmlns:cx6="http://schemas.microsoft.com/office/drawing/2016/5/12/chartex" xmlns:cx7="http://schemas.microsoft.com/office/drawing/2016/5/13/chartex" xmlns:cx8="http://schemas.microsoft.com/office/drawing/2016/5/14/chartex" xmlns:mc="http://schemas.openxmlformats.org/markup-compatibility/2006" xmlns:aink="http://schemas.microsoft.com/office/drawing/2016/ink" xmlns:am3d="http://schemas.microsoft.com/office/drawing/2017/model3d" xmlns:o="urn:schemas-microsoft-com:office:office" xmlns:r="http://schemas.openxmlformats.org/officeDocument/2006/relationships" xmlns:m="http://schemas.openxmlformats.org/officeDocument/2006/math" xmlns:v="urn:schemas-microsoft-com:vml" xmlns:wp14="http://schemas.microsoft.com/office/word/2010/wordprocessingDrawing" xmlns:wp="http://schemas.openxmlformats.org/drawingml/2006/wordprocessingDrawing" xmlns:w10="urn:schemas-microsoft-com:office:word" xmlns:w="http://schemas.openxmlformats.org/wordprocessingml/2006/main" xmlns:w14="http://schemas.microsoft.com/office/word/2010/wordml" xmlns:w15="http://schemas.microsoft.com/office/word/2012/wordml" xmlns:w16cex="http://schemas.microsoft.com/office/word/2018/wordml/cex" xmlns:w16cid="http://schemas.microsoft.com/office/word/2016/wordml/cid" xmlns:w16="http://schemas.microsoft.com/office/word/2018/wordml" xmlns:w16sdtdh="http://schemas.microsoft.com/office/word/2020/wordml/sdtdatahash" xmlns:w16se="http://schemas.microsoft.com/office/word/2015/wordml/symex" xmlns:wpg="http://schemas.microsoft.com/office/word/2010/wordprocessingGroup" xmlns:wpi="http://schemas.microsoft.com/office/word/2010/wordprocessingInk" xmlns:wne="http://schemas.microsoft.com/office/word/2006/wordml" xmlns:wps="http://schemas.microsoft.com/office/word/2010/wordprocessingShape" mc:Ignorable="w14 w15 w16se w16cid w16 w16cex w16sdtdh wp14">
   <w:body>
     <w:p>
       <w:pPr>
@@ -828,8 +828,6 @@
         </w:rPr>
         <w:t>MR DICOM tool: Inherent frames of reference are needed to be broken prior to registration of MR and CT images in the UCSD clinic. This tool automatically breaks the inherent registration among the MR images in an efficient manner.</w:t>
       </w:r>
-      <w:bookmarkStart w:id="0" w:name="_GoBack"/>
-      <w:bookmarkEnd w:id="0"/>
     </w:p>
     <w:p>
       <w:pPr>
@@ -1865,17 +1863,23 @@
       <w:r>
         <w:rPr>
           <w:rFonts w:ascii="Times New Roman" w:hAnsi="Times New Roman" w:cs="Times New Roman"/>
-          <w:i/>
-          <w:color w:val="000000" w:themeColor="text1"/>
-        </w:rPr>
-        <w:t xml:space="preserve">In Submission </w:t>
-      </w:r>
-      <w:r>
-        <w:rPr>
-          <w:rFonts w:ascii="Times New Roman" w:hAnsi="Times New Roman" w:cs="Times New Roman"/>
-          <w:color w:val="000000" w:themeColor="text1"/>
-        </w:rPr>
-        <w:t>10/2020</w:t>
+          <w:color w:val="000000" w:themeColor="text1"/>
+        </w:rPr>
+        <w:t>02</w:t>
+      </w:r>
+      <w:r>
+        <w:rPr>
+          <w:rFonts w:ascii="Times New Roman" w:hAnsi="Times New Roman" w:cs="Times New Roman"/>
+          <w:color w:val="000000" w:themeColor="text1"/>
+        </w:rPr>
+        <w:t>/202</w:t>
+      </w:r>
+      <w:r>
+        <w:rPr>
+          <w:rFonts w:ascii="Times New Roman" w:hAnsi="Times New Roman" w:cs="Times New Roman"/>
+          <w:color w:val="000000" w:themeColor="text1"/>
+        </w:rPr>
+        <w:t>1</w:t>
       </w:r>
     </w:p>
     <w:p>
@@ -1916,332 +1920,392 @@
           <w:color w:val="000000" w:themeColor="text1"/>
           <w:lang w:val="fr-FR"/>
         </w:rPr>
-        <w:t xml:space="preserve">Cazoulat G, </w:t>
-      </w:r>
-      <w:r>
-        <w:rPr>
-          <w:rFonts w:ascii="Times New Roman" w:hAnsi="Times New Roman"/>
-          <w:b/>
-          <w:color w:val="000000" w:themeColor="text1"/>
-          <w:lang w:val="fr-FR"/>
-        </w:rPr>
-        <w:t>Anderson B.M,</w:t>
-      </w:r>
-      <w:r>
-        <w:rPr>
-          <w:rFonts w:ascii="Times New Roman" w:hAnsi="Times New Roman"/>
-          <w:color w:val="000000" w:themeColor="text1"/>
-          <w:lang w:val="fr-FR"/>
-        </w:rPr>
-        <w:t xml:space="preserve"> et al. </w:t>
-      </w:r>
-      <w:r>
-        <w:rPr>
-          <w:rFonts w:ascii="Times New Roman" w:hAnsi="Times New Roman"/>
-          <w:i/>
-          <w:color w:val="000000" w:themeColor="text1"/>
-        </w:rPr>
-        <w:t>Detection of vessel bifurcations in CT scans for automatic objective assessment of deformable image registration accuracy</w:t>
-      </w:r>
-      <w:r>
-        <w:rPr>
-          <w:rFonts w:ascii="Times New Roman" w:hAnsi="Times New Roman"/>
-          <w:color w:val="000000" w:themeColor="text1"/>
-        </w:rPr>
-        <w:t xml:space="preserve"> The International Journal of Medical Physics Research and Practice 08/2021</w:t>
-      </w:r>
-    </w:p>
-    <w:p>
-      <w:pPr>
-        <w:spacing w:after="60" w:line="240" w:lineRule="auto"/>
-        <w:rPr>
-          <w:rFonts w:ascii="Times New Roman" w:hAnsi="Times New Roman" w:cs="Times New Roman"/>
-          <w:color w:val="000000" w:themeColor="text1"/>
-        </w:rPr>
-      </w:pPr>
-      <w:r>
-        <w:rPr>
-          <w:rFonts w:ascii="Times New Roman" w:hAnsi="Times New Roman" w:cs="Times New Roman"/>
+        <w:t xml:space="preserve">He Y., </w:t>
+      </w:r>
+      <w:r>
+        <w:rPr>
+          <w:rFonts w:ascii="Times New Roman" w:hAnsi="Times New Roman"/>
           <w:b/>
           <w:bCs/>
           <w:color w:val="000000" w:themeColor="text1"/>
           <w:lang w:val="fr-FR"/>
         </w:rPr>
+        <w:t>Anderson B.M</w:t>
+      </w:r>
+      <w:r>
+        <w:rPr>
+          <w:rFonts w:ascii="Times New Roman" w:hAnsi="Times New Roman"/>
+          <w:color w:val="000000" w:themeColor="text1"/>
+          <w:lang w:val="fr-FR"/>
+        </w:rPr>
+        <w:t xml:space="preserve">, et al. </w:t>
+      </w:r>
+      <w:r>
+        <w:rPr>
+          <w:rFonts w:ascii="Times New Roman" w:hAnsi="Times New Roman"/>
+          <w:i/>
+          <w:iCs/>
+          <w:color w:val="000000" w:themeColor="text1"/>
+          <w:lang w:val="fr-FR"/>
+        </w:rPr>
+        <w:t>Achieving automation, robustness, and efficiency in biomechanical model-based deformable image registration</w:t>
+      </w:r>
+      <w:r>
+        <w:rPr>
+          <w:rFonts w:ascii="Times New Roman" w:hAnsi="Times New Roman"/>
+          <w:color w:val="000000" w:themeColor="text1"/>
+          <w:lang w:val="fr-FR"/>
+        </w:rPr>
+        <w:t xml:space="preserve"> </w:t>
+      </w:r>
+      <w:r>
+        <w:rPr>
+          <w:rFonts w:ascii="Times New Roman" w:hAnsi="Times New Roman"/>
+          <w:color w:val="000000" w:themeColor="text1"/>
+        </w:rPr>
+        <w:t xml:space="preserve">The International Journal of Medical Physics Research and Practice </w:t>
+      </w:r>
+      <w:r>
+        <w:rPr>
+          <w:rFonts w:ascii="Times New Roman" w:hAnsi="Times New Roman"/>
+          <w:i/>
+          <w:iCs/>
+          <w:color w:val="000000" w:themeColor="text1"/>
+        </w:rPr>
+        <w:t xml:space="preserve">Accepted </w:t>
+      </w:r>
+      <w:r>
+        <w:rPr>
+          <w:rFonts w:ascii="Times New Roman" w:hAnsi="Times New Roman"/>
+          <w:color w:val="000000" w:themeColor="text1"/>
+        </w:rPr>
+        <w:t>05/2022</w:t>
+      </w:r>
+    </w:p>
+    <w:p>
+      <w:pPr>
+        <w:spacing w:after="60"/>
+        <w:rPr>
+          <w:rFonts w:ascii="Times New Roman" w:hAnsi="Times New Roman"/>
+          <w:color w:val="000000" w:themeColor="text1"/>
+        </w:rPr>
+      </w:pPr>
+      <w:r>
+        <w:rPr>
+          <w:rFonts w:ascii="Times New Roman" w:hAnsi="Times New Roman"/>
+          <w:color w:val="000000" w:themeColor="text1"/>
+          <w:lang w:val="fr-FR"/>
+        </w:rPr>
+        <w:t xml:space="preserve">Cazoulat G, </w:t>
+      </w:r>
+      <w:r>
+        <w:rPr>
+          <w:rFonts w:ascii="Times New Roman" w:hAnsi="Times New Roman"/>
+          <w:b/>
+          <w:color w:val="000000" w:themeColor="text1"/>
+          <w:lang w:val="fr-FR"/>
+        </w:rPr>
         <w:t>Anderson B.M,</w:t>
       </w:r>
       <w:r>
         <w:rPr>
-          <w:rFonts w:ascii="Times New Roman" w:hAnsi="Times New Roman" w:cs="Times New Roman"/>
+          <w:rFonts w:ascii="Times New Roman" w:hAnsi="Times New Roman"/>
           <w:color w:val="000000" w:themeColor="text1"/>
           <w:lang w:val="fr-FR"/>
         </w:rPr>
-        <w:t xml:space="preserve"> Lin Y-M, et</w:t>
-      </w:r>
-      <w:r>
-        <w:rPr>
-          <w:rFonts w:ascii="Times New Roman" w:hAnsi="Times New Roman" w:cs="Times New Roman"/>
-          <w:color w:val="000000" w:themeColor="text1"/>
-          <w:lang w:val="fr-FR"/>
-        </w:rPr>
-        <w:t xml:space="preserve"> al. </w:t>
-      </w:r>
-      <w:r>
-        <w:rPr>
-          <w:rFonts w:ascii="Times New Roman" w:hAnsi="Times New Roman" w:cs="Times New Roman"/>
-          <w:color w:val="000000" w:themeColor="text1"/>
-          <w:lang w:val="fr-FR"/>
-        </w:rPr>
-        <w:tab/>
-      </w:r>
-      <w:r>
-        <w:rPr>
-          <w:rFonts w:ascii="Times New Roman" w:hAnsi="Times New Roman" w:cs="Times New Roman"/>
-          <w:i/>
-          <w:iCs/>
-          <w:color w:val="000000" w:themeColor="text1"/>
-        </w:rPr>
-        <w:t>A novel use of biomechanical model based deformable image registration (DIR) for assessing colorectal liver metastases ablation outcomes</w:t>
-      </w:r>
-      <w:r>
-        <w:rPr>
-          <w:rFonts w:ascii="Times New Roman" w:hAnsi="Times New Roman" w:cs="Times New Roman"/>
-          <w:color w:val="000000" w:themeColor="text1"/>
-        </w:rPr>
-        <w:t xml:space="preserve"> The International Journal of Medical Physics Research and Practice </w:t>
-      </w:r>
-      <w:r>
-        <w:rPr>
-          <w:rFonts w:ascii="Times New Roman" w:hAnsi="Times New Roman" w:cs="Times New Roman"/>
-          <w:color w:val="000000" w:themeColor="text1"/>
-        </w:rPr>
-        <w:t>08</w:t>
-      </w:r>
-      <w:r>
-        <w:rPr>
-          <w:rFonts w:ascii="Times New Roman" w:hAnsi="Times New Roman" w:cs="Times New Roman"/>
-          <w:color w:val="000000" w:themeColor="text1"/>
-        </w:rPr>
-        <w:t>/2021</w:t>
-      </w:r>
-    </w:p>
-    <w:p>
-      <w:pPr>
-        <w:spacing w:after="60" w:line="240" w:lineRule="auto"/>
-        <w:rPr>
-          <w:rFonts w:ascii="Times New Roman" w:hAnsi="Times New Roman" w:cs="Times New Roman"/>
-          <w:i/>
-          <w:color w:val="000000" w:themeColor="text1"/>
-        </w:rPr>
-      </w:pPr>
-      <w:r>
-        <w:rPr>
-          <w:rFonts w:ascii="Times New Roman" w:hAnsi="Times New Roman" w:cs="Times New Roman"/>
-          <w:color w:val="000000" w:themeColor="text1"/>
-        </w:rPr>
-        <w:t xml:space="preserve">Wahid K, He R, </w:t>
-      </w:r>
-      <w:r>
-        <w:rPr>
-          <w:rFonts w:ascii="Times New Roman" w:hAnsi="Times New Roman" w:cs="Times New Roman"/>
-          <w:color w:val="000000" w:themeColor="text1"/>
-        </w:rPr>
-        <w:t>McDonald</w:t>
-      </w:r>
-      <w:r>
-        <w:rPr>
-          <w:rFonts w:ascii="Times New Roman" w:hAnsi="Times New Roman" w:cs="Times New Roman"/>
-          <w:color w:val="000000" w:themeColor="text1"/>
-        </w:rPr>
-        <w:t xml:space="preserve"> </w:t>
-      </w:r>
-      <w:r>
-        <w:rPr>
-          <w:rFonts w:ascii="Times New Roman" w:hAnsi="Times New Roman" w:cs="Times New Roman"/>
-          <w:color w:val="000000" w:themeColor="text1"/>
-        </w:rPr>
-        <w:t>B</w:t>
-      </w:r>
-      <w:r>
-        <w:rPr>
-          <w:rFonts w:ascii="Times New Roman" w:hAnsi="Times New Roman" w:cs="Times New Roman"/>
-          <w:color w:val="000000" w:themeColor="text1"/>
-        </w:rPr>
-        <w:t xml:space="preserve">, </w:t>
-      </w:r>
-      <w:r>
-        <w:rPr>
-          <w:rFonts w:ascii="Times New Roman" w:hAnsi="Times New Roman" w:cs="Times New Roman"/>
-          <w:b/>
-          <w:color w:val="000000" w:themeColor="text1"/>
-        </w:rPr>
-        <w:t xml:space="preserve">Anderson B.M, </w:t>
-      </w:r>
-      <w:r>
-        <w:rPr>
-          <w:rFonts w:ascii="Times New Roman" w:hAnsi="Times New Roman" w:cs="Times New Roman"/>
-          <w:color w:val="000000" w:themeColor="text1"/>
-        </w:rPr>
-        <w:t xml:space="preserve">et al. </w:t>
-      </w:r>
-      <w:r>
-        <w:rPr>
-          <w:rFonts w:ascii="Times New Roman" w:hAnsi="Times New Roman" w:cs="Times New Roman"/>
-          <w:i/>
-          <w:color w:val="000000" w:themeColor="text1"/>
-        </w:rPr>
-        <w:t xml:space="preserve">MRI Intensity Standardization Evaluation Design for Head and Neck </w:t>
-      </w:r>
-      <w:r>
-        <w:rPr>
-          <w:rFonts w:ascii="Times New Roman" w:hAnsi="Times New Roman" w:cs="Times New Roman"/>
-          <w:i/>
-          <w:color w:val="000000" w:themeColor="text1"/>
-        </w:rPr>
-        <w:t xml:space="preserve">Cancer </w:t>
-      </w:r>
-      <w:r>
-        <w:rPr>
-          <w:rFonts w:ascii="Times New Roman" w:hAnsi="Times New Roman" w:cs="Times New Roman"/>
-          <w:i/>
-          <w:color w:val="000000" w:themeColor="text1"/>
-        </w:rPr>
-        <w:t xml:space="preserve">Quantitative </w:t>
-      </w:r>
-      <w:r>
-        <w:rPr>
-          <w:rFonts w:ascii="Times New Roman" w:hAnsi="Times New Roman" w:cs="Times New Roman"/>
-          <w:i/>
-          <w:color w:val="000000" w:themeColor="text1"/>
-        </w:rPr>
-        <w:t>Analysis</w:t>
-      </w:r>
-      <w:r>
-        <w:rPr>
-          <w:rFonts w:ascii="Times New Roman" w:hAnsi="Times New Roman" w:cs="Times New Roman"/>
-          <w:i/>
-          <w:color w:val="000000" w:themeColor="text1"/>
-        </w:rPr>
-        <w:t xml:space="preserve"> Applications </w:t>
-      </w:r>
-      <w:r>
-        <w:rPr>
-          <w:rFonts w:ascii="Times New Roman" w:hAnsi="Times New Roman" w:cs="Times New Roman"/>
-          <w:color w:val="000000" w:themeColor="text1"/>
-        </w:rPr>
-        <w:t>Physics and Imaging in Radiation Oncology</w:t>
-      </w:r>
-      <w:r>
-        <w:rPr>
-          <w:rFonts w:ascii="Times New Roman" w:hAnsi="Times New Roman" w:cs="Times New Roman"/>
-          <w:color w:val="000000" w:themeColor="text1"/>
-        </w:rPr>
-        <w:t xml:space="preserve"> </w:t>
-      </w:r>
-      <w:r>
-        <w:rPr>
-          <w:rFonts w:ascii="Times New Roman" w:hAnsi="Times New Roman" w:cs="Times New Roman"/>
-          <w:i/>
-          <w:color w:val="000000" w:themeColor="text1"/>
-        </w:rPr>
-        <w:t>In Submission 07/2021</w:t>
-      </w:r>
-    </w:p>
-    <w:p>
-      <w:pPr>
-        <w:spacing w:after="60" w:line="240" w:lineRule="auto"/>
-        <w:rPr>
-          <w:rFonts w:ascii="Times New Roman" w:hAnsi="Times New Roman" w:cs="Times New Roman"/>
-          <w:i/>
-          <w:iCs/>
-          <w:color w:val="000000" w:themeColor="text1"/>
-        </w:rPr>
-      </w:pPr>
-      <w:r>
-        <w:rPr>
-          <w:rFonts w:ascii="Times New Roman" w:hAnsi="Times New Roman" w:cs="Times New Roman"/>
-          <w:color w:val="000000" w:themeColor="text1"/>
-        </w:rPr>
-        <w:lastRenderedPageBreak/>
-        <w:t>He Y, et a</w:t>
-      </w:r>
-      <w:r>
-        <w:rPr>
-          <w:rFonts w:ascii="Times New Roman" w:hAnsi="Times New Roman" w:cs="Times New Roman"/>
-          <w:color w:val="000000" w:themeColor="text1"/>
-        </w:rPr>
-        <w:t xml:space="preserve">l. </w:t>
-      </w:r>
-      <w:r>
-        <w:rPr>
-          <w:rFonts w:ascii="Times New Roman" w:hAnsi="Times New Roman" w:cs="Times New Roman"/>
-          <w:i/>
-          <w:iCs/>
-          <w:color w:val="000000" w:themeColor="text1"/>
-        </w:rPr>
-        <w:t>Geometric and Dosimetric Accuracy of Deformable Image Registration between Average-Intensity Images for 4DCT-Based Adaptive Radiotherapy for Non-Small Cell Lung Cancer</w:t>
-      </w:r>
-      <w:r>
-        <w:rPr>
-          <w:rFonts w:ascii="Times New Roman" w:hAnsi="Times New Roman" w:cs="Times New Roman"/>
-          <w:color w:val="000000" w:themeColor="text1"/>
-        </w:rPr>
-        <w:t xml:space="preserve"> Journal of Applied Clinical Medical Physics </w:t>
-      </w:r>
-      <w:r>
-        <w:rPr>
-          <w:rFonts w:ascii="Times New Roman" w:hAnsi="Times New Roman" w:cs="Times New Roman"/>
-          <w:i/>
-          <w:iCs/>
-          <w:color w:val="000000" w:themeColor="text1"/>
-        </w:rPr>
-        <w:t xml:space="preserve">Accepted </w:t>
-      </w:r>
-      <w:r>
-        <w:rPr>
-          <w:rFonts w:ascii="Times New Roman" w:hAnsi="Times New Roman" w:cs="Times New Roman"/>
-          <w:color w:val="000000" w:themeColor="text1"/>
-        </w:rPr>
-        <w:t>06/2021</w:t>
-      </w:r>
-    </w:p>
-    <w:p>
-      <w:pPr>
-        <w:spacing w:after="60" w:line="240" w:lineRule="auto"/>
-        <w:rPr>
-          <w:rFonts w:ascii="Times New Roman" w:hAnsi="Times New Roman" w:cs="Times New Roman"/>
-          <w:bCs/>
-          <w:color w:val="000000" w:themeColor="text1"/>
-        </w:rPr>
-      </w:pPr>
-      <w:r>
-        <w:rPr>
-          <w:rFonts w:ascii="Times New Roman" w:hAnsi="Times New Roman" w:cs="Times New Roman"/>
-          <w:bCs/>
-          <w:i/>
-          <w:color w:val="000000" w:themeColor="text1"/>
-          <w:lang w:val="fr-FR"/>
-        </w:rPr>
-        <w:t xml:space="preserve">Rigaud B, </w:t>
-      </w:r>
-      <w:r>
-        <w:rPr>
-          <w:rFonts w:ascii="Times New Roman" w:hAnsi="Times New Roman" w:cs="Times New Roman"/>
+        <w:t xml:space="preserve"> et al. </w:t>
+      </w:r>
+      <w:r>
+        <w:rPr>
+          <w:rFonts w:ascii="Times New Roman" w:hAnsi="Times New Roman"/>
+          <w:i/>
+          <w:color w:val="000000" w:themeColor="text1"/>
+        </w:rPr>
+        <w:t>Detection of vessel bifurcations in CT scans for automatic objective assessment of deformable image registration accuracy</w:t>
+      </w:r>
+      <w:r>
+        <w:rPr>
+          <w:rFonts w:ascii="Times New Roman" w:hAnsi="Times New Roman"/>
+          <w:color w:val="000000" w:themeColor="text1"/>
+        </w:rPr>
+        <w:t xml:space="preserve"> The International Journal of Medical Physics Research and Practice 08/2021</w:t>
+      </w:r>
+    </w:p>
+    <w:p>
+      <w:pPr>
+        <w:spacing w:after="60"/>
+        <w:rPr>
+          <w:rFonts w:ascii="Times New Roman" w:hAnsi="Times New Roman"/>
+          <w:color w:val="000000" w:themeColor="text1"/>
+        </w:rPr>
+      </w:pPr>
+      <w:r>
+        <w:rPr>
+          <w:rFonts w:ascii="Times New Roman" w:hAnsi="Times New Roman"/>
           <w:b/>
           <w:bCs/>
           <w:color w:val="000000" w:themeColor="text1"/>
           <w:lang w:val="fr-FR"/>
         </w:rPr>
-        <w:t>Anderson B.M</w:t>
+        <w:t>Anderson B.M,</w:t>
+      </w:r>
+      <w:r>
+        <w:rPr>
+          <w:rFonts w:ascii="Times New Roman" w:hAnsi="Times New Roman"/>
+          <w:color w:val="000000" w:themeColor="text1"/>
+          <w:lang w:val="fr-FR"/>
+        </w:rPr>
+        <w:t xml:space="preserve"> Lin Y-M, et</w:t>
+      </w:r>
+      <w:r>
+        <w:rPr>
+          <w:rFonts w:ascii="Times New Roman" w:hAnsi="Times New Roman"/>
+          <w:color w:val="000000" w:themeColor="text1"/>
+          <w:lang w:val="fr-FR"/>
+        </w:rPr>
+        <w:t xml:space="preserve"> al. </w:t>
+      </w:r>
+      <w:r>
+        <w:rPr>
+          <w:rFonts w:ascii="Times New Roman" w:hAnsi="Times New Roman"/>
+          <w:color w:val="000000" w:themeColor="text1"/>
+          <w:lang w:val="fr-FR"/>
+        </w:rPr>
+        <w:tab/>
+      </w:r>
+      <w:r>
+        <w:rPr>
+          <w:rFonts w:ascii="Times New Roman" w:hAnsi="Times New Roman"/>
+          <w:i/>
+          <w:iCs/>
+          <w:color w:val="000000" w:themeColor="text1"/>
+        </w:rPr>
+        <w:t>A novel use of biomechanical model based deformable image registration (DIR) for assessing colorectal liver metastases ablation outcomes</w:t>
+      </w:r>
+      <w:r>
+        <w:rPr>
+          <w:rFonts w:ascii="Times New Roman" w:hAnsi="Times New Roman"/>
+          <w:color w:val="000000" w:themeColor="text1"/>
+        </w:rPr>
+        <w:t xml:space="preserve"> The International Journal of Medical Physics Research </w:t>
+      </w:r>
+      <w:r>
+        <w:rPr>
+          <w:rFonts w:ascii="Times New Roman" w:hAnsi="Times New Roman"/>
+          <w:color w:val="000000" w:themeColor="text1"/>
+        </w:rPr>
+        <w:lastRenderedPageBreak/>
+        <w:t>and Practice 08/2021</w:t>
+      </w:r>
+    </w:p>
+    <w:p>
+      <w:pPr>
+        <w:spacing w:after="60"/>
+        <w:rPr>
+          <w:rFonts w:ascii="Times New Roman" w:hAnsi="Times New Roman"/>
+          <w:iCs/>
+          <w:color w:val="000000" w:themeColor="text1"/>
+        </w:rPr>
+      </w:pPr>
+      <w:r>
+        <w:rPr>
+          <w:rFonts w:ascii="Times New Roman" w:hAnsi="Times New Roman"/>
+          <w:color w:val="000000" w:themeColor="text1"/>
+        </w:rPr>
+        <w:t xml:space="preserve">Wahid K, He R, </w:t>
+      </w:r>
+      <w:r>
+        <w:rPr>
+          <w:rFonts w:ascii="Times New Roman" w:hAnsi="Times New Roman"/>
+          <w:color w:val="000000" w:themeColor="text1"/>
+        </w:rPr>
+        <w:t>McDonald</w:t>
+      </w:r>
+      <w:r>
+        <w:rPr>
+          <w:rFonts w:ascii="Times New Roman" w:hAnsi="Times New Roman"/>
+          <w:color w:val="000000" w:themeColor="text1"/>
+        </w:rPr>
+        <w:t xml:space="preserve"> </w:t>
+      </w:r>
+      <w:r>
+        <w:rPr>
+          <w:rFonts w:ascii="Times New Roman" w:hAnsi="Times New Roman"/>
+          <w:color w:val="000000" w:themeColor="text1"/>
+        </w:rPr>
+        <w:t>B</w:t>
+      </w:r>
+      <w:r>
+        <w:rPr>
+          <w:rFonts w:ascii="Times New Roman" w:hAnsi="Times New Roman"/>
+          <w:color w:val="000000" w:themeColor="text1"/>
+        </w:rPr>
+        <w:t xml:space="preserve">, </w:t>
+      </w:r>
+      <w:r>
+        <w:rPr>
+          <w:rFonts w:ascii="Times New Roman" w:hAnsi="Times New Roman"/>
+          <w:b/>
+          <w:color w:val="000000" w:themeColor="text1"/>
+        </w:rPr>
+        <w:t xml:space="preserve">Anderson B.M, </w:t>
+      </w:r>
+      <w:r>
+        <w:rPr>
+          <w:rFonts w:ascii="Times New Roman" w:hAnsi="Times New Roman"/>
+          <w:color w:val="000000" w:themeColor="text1"/>
+        </w:rPr>
+        <w:t xml:space="preserve">et al. </w:t>
+      </w:r>
+      <w:r>
+        <w:rPr>
+          <w:rFonts w:ascii="Times New Roman" w:hAnsi="Times New Roman"/>
+          <w:i/>
+          <w:color w:val="000000" w:themeColor="text1"/>
+        </w:rPr>
+        <w:t xml:space="preserve">MRI Intensity Standardization Evaluation Design for Head and Neck </w:t>
+      </w:r>
+      <w:r>
+        <w:rPr>
+          <w:rFonts w:ascii="Times New Roman" w:hAnsi="Times New Roman"/>
+          <w:i/>
+          <w:color w:val="000000" w:themeColor="text1"/>
+        </w:rPr>
+        <w:t xml:space="preserve">Cancer </w:t>
+      </w:r>
+      <w:r>
+        <w:rPr>
+          <w:rFonts w:ascii="Times New Roman" w:hAnsi="Times New Roman"/>
+          <w:i/>
+          <w:color w:val="000000" w:themeColor="text1"/>
+        </w:rPr>
+        <w:t xml:space="preserve">Quantitative </w:t>
+      </w:r>
+      <w:r>
+        <w:rPr>
+          <w:rFonts w:ascii="Times New Roman" w:hAnsi="Times New Roman"/>
+          <w:i/>
+          <w:color w:val="000000" w:themeColor="text1"/>
+        </w:rPr>
+        <w:t>Analysis</w:t>
+      </w:r>
+      <w:r>
+        <w:rPr>
+          <w:rFonts w:ascii="Times New Roman" w:hAnsi="Times New Roman"/>
+          <w:i/>
+          <w:color w:val="000000" w:themeColor="text1"/>
+        </w:rPr>
+        <w:t xml:space="preserve"> Applications </w:t>
+      </w:r>
+      <w:r>
+        <w:rPr>
+          <w:rFonts w:ascii="Times New Roman" w:hAnsi="Times New Roman"/>
+          <w:color w:val="000000" w:themeColor="text1"/>
+        </w:rPr>
+        <w:t>Physics and Imaging in Radiation Oncology</w:t>
+      </w:r>
+      <w:r>
+        <w:rPr>
+          <w:rFonts w:ascii="Times New Roman" w:hAnsi="Times New Roman"/>
+          <w:color w:val="000000" w:themeColor="text1"/>
+        </w:rPr>
+        <w:t xml:space="preserve"> </w:t>
+      </w:r>
+      <w:r>
+        <w:rPr>
+          <w:rFonts w:ascii="Times New Roman" w:hAnsi="Times New Roman"/>
+          <w:iCs/>
+          <w:color w:val="000000" w:themeColor="text1"/>
+        </w:rPr>
+        <w:t>10/2021</w:t>
+      </w:r>
+    </w:p>
+    <w:p>
+      <w:pPr>
+        <w:spacing w:after="60"/>
+        <w:rPr>
+          <w:rFonts w:ascii="Times New Roman" w:hAnsi="Times New Roman"/>
+          <w:i/>
+          <w:iCs/>
+          <w:color w:val="000000" w:themeColor="text1"/>
+        </w:rPr>
+      </w:pPr>
+      <w:r>
+        <w:rPr>
+          <w:rFonts w:ascii="Times New Roman" w:hAnsi="Times New Roman"/>
+          <w:color w:val="000000" w:themeColor="text1"/>
+        </w:rPr>
+        <w:t>He Y, et a</w:t>
+      </w:r>
+      <w:r>
+        <w:rPr>
+          <w:rFonts w:ascii="Times New Roman" w:hAnsi="Times New Roman"/>
+          <w:color w:val="000000" w:themeColor="text1"/>
+        </w:rPr>
+        <w:t xml:space="preserve">l. </w:t>
+      </w:r>
+      <w:r>
+        <w:rPr>
+          <w:rFonts w:ascii="Times New Roman" w:hAnsi="Times New Roman"/>
+          <w:i/>
+          <w:iCs/>
+          <w:color w:val="000000" w:themeColor="text1"/>
+        </w:rPr>
+        <w:t>Geometric and Dosimetric Accuracy of Deformable Image Registration between Average-Intensity Images for 4DCT-Based Adaptive Radiotherapy for Non-Small Cell Lung Cancer</w:t>
+      </w:r>
+      <w:r>
+        <w:rPr>
+          <w:rFonts w:ascii="Times New Roman" w:hAnsi="Times New Roman"/>
+          <w:color w:val="000000" w:themeColor="text1"/>
+        </w:rPr>
+        <w:t xml:space="preserve"> Journal of Applied Clinical Medical Physics </w:t>
+      </w:r>
+      <w:r>
+        <w:rPr>
+          <w:rFonts w:ascii="Times New Roman" w:hAnsi="Times New Roman"/>
+          <w:color w:val="000000" w:themeColor="text1"/>
+        </w:rPr>
+        <w:t>06/2021</w:t>
+      </w:r>
+    </w:p>
+    <w:p>
+      <w:pPr>
+        <w:spacing w:after="60" w:line="240" w:lineRule="auto"/>
+        <w:rPr>
+          <w:rFonts w:ascii="Times New Roman" w:hAnsi="Times New Roman" w:cs="Times New Roman"/>
+          <w:bCs/>
+          <w:color w:val="000000" w:themeColor="text1"/>
+        </w:rPr>
+      </w:pPr>
+      <w:r>
+        <w:rPr>
+          <w:rFonts w:ascii="Times New Roman" w:hAnsi="Times New Roman" w:cs="Times New Roman"/>
+          <w:bCs/>
+          <w:i/>
+          <w:color w:val="000000" w:themeColor="text1"/>
+          <w:lang w:val="fr-FR"/>
+        </w:rPr>
+        <w:t xml:space="preserve">Rigaud B, </w:t>
       </w:r>
       <w:r>
         <w:rPr>
           <w:rFonts w:ascii="Times New Roman" w:hAnsi="Times New Roman" w:cs="Times New Roman"/>
           <w:b/>
           <w:bCs/>
-          <w:i/>
           <w:color w:val="000000" w:themeColor="text1"/>
           <w:lang w:val="fr-FR"/>
         </w:rPr>
+        <w:t>Anderson B.M</w:t>
+      </w:r>
+      <w:r>
+        <w:rPr>
+          <w:rFonts w:ascii="Times New Roman" w:hAnsi="Times New Roman" w:cs="Times New Roman"/>
+          <w:b/>
+          <w:bCs/>
+          <w:i/>
+          <w:color w:val="000000" w:themeColor="text1"/>
+          <w:lang w:val="fr-FR"/>
+        </w:rPr>
         <w:t xml:space="preserve">, </w:t>
       </w:r>
       <w:r>
@@ -2580,19 +2644,13 @@
         <w:rPr>
           <w:rFonts w:ascii="Times New Roman" w:hAnsi="Times New Roman" w:cs="Times New Roman"/>
         </w:rPr>
-        <w:t>Physics in Medicine and Biology (</w:t>
-      </w:r>
-      <w:r>
-        <w:rPr>
-          <w:rFonts w:ascii="Times New Roman" w:hAnsi="Times New Roman" w:cs="Times New Roman"/>
-        </w:rPr>
-        <w:t>Accepted 10/2018</w:t>
-      </w:r>
-      <w:r>
-        <w:rPr>
-          <w:rFonts w:ascii="Times New Roman" w:hAnsi="Times New Roman" w:cs="Times New Roman"/>
-        </w:rPr>
-        <w:t>)</w:t>
+        <w:t xml:space="preserve">Physics in Medicine and Biology </w:t>
+      </w:r>
+      <w:r>
+        <w:rPr>
+          <w:rFonts w:ascii="Times New Roman" w:hAnsi="Times New Roman" w:cs="Times New Roman"/>
+        </w:rPr>
+        <w:t>10/2018</w:t>
       </w:r>
     </w:p>
     <w:p>
@@ -4877,7 +4935,7 @@
 </file>
 
 <file path=word/endnotes.xml><?xml version="1.0" encoding="utf-8"?>
-<w:endnotes xmlns:wpc="http://schemas.microsoft.com/office/word/2010/wordprocessingCanvas" xmlns:cx="http://schemas.microsoft.com/office/drawing/2014/chartex" xmlns:cx1="http://schemas.microsoft.com/office/drawing/2015/9/8/chartex" xmlns:mc="http://schemas.openxmlformats.org/markup-compatibility/2006" xmlns:o="urn:schemas-microsoft-com:office:office" xmlns:r="http://schemas.openxmlformats.org/officeDocument/2006/relationships" xmlns:m="http://schemas.openxmlformats.org/officeDocument/2006/math" xmlns:v="urn:schemas-microsoft-com:vml" xmlns:wp14="http://schemas.microsoft.com/office/word/2010/wordprocessingDrawing" xmlns:wp="http://schemas.openxmlformats.org/drawingml/2006/wordprocessingDrawing" xmlns:w10="urn:schemas-microsoft-com:office:word" xmlns:w="http://schemas.openxmlformats.org/wordprocessingml/2006/main" xmlns:w14="http://schemas.microsoft.com/office/word/2010/wordml" xmlns:w15="http://schemas.microsoft.com/office/word/2012/wordml" xmlns:w16se="http://schemas.microsoft.com/office/word/2015/wordml/symex" xmlns:wpg="http://schemas.microsoft.com/office/word/2010/wordprocessingGroup" xmlns:wpi="http://schemas.microsoft.com/office/word/2010/wordprocessingInk" xmlns:wne="http://schemas.microsoft.com/office/word/2006/wordml" xmlns:wps="http://schemas.microsoft.com/office/word/2010/wordprocessingShape" mc:Ignorable="w14 w15 w16se wp14">
+<w:endnotes xmlns:wpc="http://schemas.microsoft.com/office/word/2010/wordprocessingCanvas" xmlns:cx="http://schemas.microsoft.com/office/drawing/2014/chartex" xmlns:cx1="http://schemas.microsoft.com/office/drawing/2015/9/8/chartex" xmlns:cx2="http://schemas.microsoft.com/office/drawing/2015/10/21/chartex" xmlns:cx3="http://schemas.microsoft.com/office/drawing/2016/5/9/chartex" xmlns:cx4="http://schemas.microsoft.com/office/drawing/2016/5/10/chartex" xmlns:cx5="http://schemas.microsoft.com/office/drawing/2016/5/11/chartex" xmlns:cx6="http://schemas.microsoft.com/office/drawing/2016/5/12/chartex" xmlns:cx7="http://schemas.microsoft.com/office/drawing/2016/5/13/chartex" xmlns:cx8="http://schemas.microsoft.com/office/drawing/2016/5/14/chartex" xmlns:mc="http://schemas.openxmlformats.org/markup-compatibility/2006" xmlns:aink="http://schemas.microsoft.com/office/drawing/2016/ink" xmlns:am3d="http://schemas.microsoft.com/office/drawing/2017/model3d" xmlns:o="urn:schemas-microsoft-com:office:office" xmlns:r="http://schemas.openxmlformats.org/officeDocument/2006/relationships" xmlns:m="http://schemas.openxmlformats.org/officeDocument/2006/math" xmlns:v="urn:schemas-microsoft-com:vml" xmlns:wp14="http://schemas.microsoft.com/office/word/2010/wordprocessingDrawing" xmlns:wp="http://schemas.openxmlformats.org/drawingml/2006/wordprocessingDrawing" xmlns:w10="urn:schemas-microsoft-com:office:word" xmlns:w="http://schemas.openxmlformats.org/wordprocessingml/2006/main" xmlns:w14="http://schemas.microsoft.com/office/word/2010/wordml" xmlns:w15="http://schemas.microsoft.com/office/word/2012/wordml" xmlns:w16cex="http://schemas.microsoft.com/office/word/2018/wordml/cex" xmlns:w16cid="http://schemas.microsoft.com/office/word/2016/wordml/cid" xmlns:w16="http://schemas.microsoft.com/office/word/2018/wordml" xmlns:w16sdtdh="http://schemas.microsoft.com/office/word/2020/wordml/sdtdatahash" xmlns:w16se="http://schemas.microsoft.com/office/word/2015/wordml/symex" xmlns:wpg="http://schemas.microsoft.com/office/word/2010/wordprocessingGroup" xmlns:wpi="http://schemas.microsoft.com/office/word/2010/wordprocessingInk" xmlns:wne="http://schemas.microsoft.com/office/word/2006/wordml" xmlns:wps="http://schemas.microsoft.com/office/word/2010/wordprocessingShape" mc:Ignorable="w14 w15 w16se w16cid w16 w16cex w16sdtdh wp14">
   <w:endnote w:type="separator" w:id="-1">
     <w:p>
       <w:pPr>
@@ -4902,7 +4960,7 @@
 </file>
 
 <file path=word/footnotes.xml><?xml version="1.0" encoding="utf-8"?>
-<w:footnotes xmlns:wpc="http://schemas.microsoft.com/office/word/2010/wordprocessingCanvas" xmlns:cx="http://schemas.microsoft.com/office/drawing/2014/chartex" xmlns:cx1="http://schemas.microsoft.com/office/drawing/2015/9/8/chartex" xmlns:mc="http://schemas.openxmlformats.org/markup-compatibility/2006" xmlns:o="urn:schemas-microsoft-com:office:office" xmlns:r="http://schemas.openxmlformats.org/officeDocument/2006/relationships" xmlns:m="http://schemas.openxmlformats.org/officeDocument/2006/math" xmlns:v="urn:schemas-microsoft-com:vml" xmlns:wp14="http://schemas.microsoft.com/office/word/2010/wordprocessingDrawing" xmlns:wp="http://schemas.openxmlformats.org/drawingml/2006/wordprocessingDrawing" xmlns:w10="urn:schemas-microsoft-com:office:word" xmlns:w="http://schemas.openxmlformats.org/wordprocessingml/2006/main" xmlns:w14="http://schemas.microsoft.com/office/word/2010/wordml" xmlns:w15="http://schemas.microsoft.com/office/word/2012/wordml" xmlns:w16se="http://schemas.microsoft.com/office/word/2015/wordml/symex" xmlns:wpg="http://schemas.microsoft.com/office/word/2010/wordprocessingGroup" xmlns:wpi="http://schemas.microsoft.com/office/word/2010/wordprocessingInk" xmlns:wne="http://schemas.microsoft.com/office/word/2006/wordml" xmlns:wps="http://schemas.microsoft.com/office/word/2010/wordprocessingShape" mc:Ignorable="w14 w15 w16se wp14">
+<w:footnotes xmlns:wpc="http://schemas.microsoft.com/office/word/2010/wordprocessingCanvas" xmlns:cx="http://schemas.microsoft.com/office/drawing/2014/chartex" xmlns:cx1="http://schemas.microsoft.com/office/drawing/2015/9/8/chartex" xmlns:cx2="http://schemas.microsoft.com/office/drawing/2015/10/21/chartex" xmlns:cx3="http://schemas.microsoft.com/office/drawing/2016/5/9/chartex" xmlns:cx4="http://schemas.microsoft.com/office/drawing/2016/5/10/chartex" xmlns:cx5="http://schemas.microsoft.com/office/drawing/2016/5/11/chartex" xmlns:cx6="http://schemas.microsoft.com/office/drawing/2016/5/12/chartex" xmlns:cx7="http://schemas.microsoft.com/office/drawing/2016/5/13/chartex" xmlns:cx8="http://schemas.microsoft.com/office/drawing/2016/5/14/chartex" xmlns:mc="http://schemas.openxmlformats.org/markup-compatibility/2006" xmlns:aink="http://schemas.microsoft.com/office/drawing/2016/ink" xmlns:am3d="http://schemas.microsoft.com/office/drawing/2017/model3d" xmlns:o="urn:schemas-microsoft-com:office:office" xmlns:r="http://schemas.openxmlformats.org/officeDocument/2006/relationships" xmlns:m="http://schemas.openxmlformats.org/officeDocument/2006/math" xmlns:v="urn:schemas-microsoft-com:vml" xmlns:wp14="http://schemas.microsoft.com/office/word/2010/wordprocessingDrawing" xmlns:wp="http://schemas.openxmlformats.org/drawingml/2006/wordprocessingDrawing" xmlns:w10="urn:schemas-microsoft-com:office:word" xmlns:w="http://schemas.openxmlformats.org/wordprocessingml/2006/main" xmlns:w14="http://schemas.microsoft.com/office/word/2010/wordml" xmlns:w15="http://schemas.microsoft.com/office/word/2012/wordml" xmlns:w16cex="http://schemas.microsoft.com/office/word/2018/wordml/cex" xmlns:w16cid="http://schemas.microsoft.com/office/word/2016/wordml/cid" xmlns:w16="http://schemas.microsoft.com/office/word/2018/wordml" xmlns:w16sdtdh="http://schemas.microsoft.com/office/word/2020/wordml/sdtdatahash" xmlns:w16se="http://schemas.microsoft.com/office/word/2015/wordml/symex" xmlns:wpg="http://schemas.microsoft.com/office/word/2010/wordprocessingGroup" xmlns:wpi="http://schemas.microsoft.com/office/word/2010/wordprocessingInk" xmlns:wne="http://schemas.microsoft.com/office/word/2006/wordml" xmlns:wps="http://schemas.microsoft.com/office/word/2010/wordprocessingShape" mc:Ignorable="w14 w15 w16se w16cid w16 w16cex w16sdtdh wp14">
   <w:footnote w:type="separator" w:id="-1">
     <w:p>
       <w:pPr>
@@ -4927,7 +4985,7 @@
 </file>
 
 <file path=word/header1.xml><?xml version="1.0" encoding="utf-8"?>
-<w:hdr xmlns:wpc="http://schemas.microsoft.com/office/word/2010/wordprocessingCanvas" xmlns:cx="http://schemas.microsoft.com/office/drawing/2014/chartex" xmlns:cx1="http://schemas.microsoft.com/office/drawing/2015/9/8/chartex" xmlns:mc="http://schemas.openxmlformats.org/markup-compatibility/2006" xmlns:o="urn:schemas-microsoft-com:office:office" xmlns:r="http://schemas.openxmlformats.org/officeDocument/2006/relationships" xmlns:m="http://schemas.openxmlformats.org/officeDocument/2006/math" xmlns:v="urn:schemas-microsoft-com:vml" xmlns:wp14="http://schemas.microsoft.com/office/word/2010/wordprocessingDrawing" xmlns:wp="http://schemas.openxmlformats.org/drawingml/2006/wordprocessingDrawing" xmlns:w10="urn:schemas-microsoft-com:office:word" xmlns:w="http://schemas.openxmlformats.org/wordprocessingml/2006/main" xmlns:w14="http://schemas.microsoft.com/office/word/2010/wordml" xmlns:w15="http://schemas.microsoft.com/office/word/2012/wordml" xmlns:w16se="http://schemas.microsoft.com/office/word/2015/wordml/symex" xmlns:wpg="http://schemas.microsoft.com/office/word/2010/wordprocessingGroup" xmlns:wpi="http://schemas.microsoft.com/office/word/2010/wordprocessingInk" xmlns:wne="http://schemas.microsoft.com/office/word/2006/wordml" xmlns:wps="http://schemas.microsoft.com/office/word/2010/wordprocessingShape" mc:Ignorable="w14 w15 w16se wp14">
+<w:hdr xmlns:wpc="http://schemas.microsoft.com/office/word/2010/wordprocessingCanvas" xmlns:cx="http://schemas.microsoft.com/office/drawing/2014/chartex" xmlns:cx1="http://schemas.microsoft.com/office/drawing/2015/9/8/chartex" xmlns:cx2="http://schemas.microsoft.com/office/drawing/2015/10/21/chartex" xmlns:cx3="http://schemas.microsoft.com/office/drawing/2016/5/9/chartex" xmlns:cx4="http://schemas.microsoft.com/office/drawing/2016/5/10/chartex" xmlns:cx5="http://schemas.microsoft.com/office/drawing/2016/5/11/chartex" xmlns:cx6="http://schemas.microsoft.com/office/drawing/2016/5/12/chartex" xmlns:cx7="http://schemas.microsoft.com/office/drawing/2016/5/13/chartex" xmlns:cx8="http://schemas.microsoft.com/office/drawing/2016/5/14/chartex" xmlns:mc="http://schemas.openxmlformats.org/markup-compatibility/2006" xmlns:aink="http://schemas.microsoft.com/office/drawing/2016/ink" xmlns:am3d="http://schemas.microsoft.com/office/drawing/2017/model3d" xmlns:o="urn:schemas-microsoft-com:office:office" xmlns:r="http://schemas.openxmlformats.org/officeDocument/2006/relationships" xmlns:m="http://schemas.openxmlformats.org/officeDocument/2006/math" xmlns:v="urn:schemas-microsoft-com:vml" xmlns:wp14="http://schemas.microsoft.com/office/word/2010/wordprocessingDrawing" xmlns:wp="http://schemas.openxmlformats.org/drawingml/2006/wordprocessingDrawing" xmlns:w10="urn:schemas-microsoft-com:office:word" xmlns:w="http://schemas.openxmlformats.org/wordprocessingml/2006/main" xmlns:w14="http://schemas.microsoft.com/office/word/2010/wordml" xmlns:w15="http://schemas.microsoft.com/office/word/2012/wordml" xmlns:w16cex="http://schemas.microsoft.com/office/word/2018/wordml/cex" xmlns:w16cid="http://schemas.microsoft.com/office/word/2016/wordml/cid" xmlns:w16="http://schemas.microsoft.com/office/word/2018/wordml" xmlns:w16sdtdh="http://schemas.microsoft.com/office/word/2020/wordml/sdtdatahash" xmlns:w16se="http://schemas.microsoft.com/office/word/2015/wordml/symex" xmlns:wpg="http://schemas.microsoft.com/office/word/2010/wordprocessingGroup" xmlns:wpi="http://schemas.microsoft.com/office/word/2010/wordprocessingInk" xmlns:wne="http://schemas.microsoft.com/office/word/2006/wordml" xmlns:wps="http://schemas.microsoft.com/office/word/2010/wordprocessingShape" mc:Ignorable="w14 w15 w16se w16cid w16 w16cex w16sdtdh wp14">
   <w:p>
     <w:pPr>
       <w:spacing w:after="0" w:line="0" w:lineRule="atLeast"/>
@@ -4941,7 +4999,7 @@
 </file>
 
 <file path=word/styles.xml><?xml version="1.0" encoding="utf-8"?>
-<w:styles xmlns:mc="http://schemas.openxmlformats.org/markup-compatibility/2006" xmlns:r="http://schemas.openxmlformats.org/officeDocument/2006/relationships" xmlns:w="http://schemas.openxmlformats.org/wordprocessingml/2006/main" xmlns:w14="http://schemas.microsoft.com/office/word/2010/wordml" xmlns:w15="http://schemas.microsoft.com/office/word/2012/wordml" xmlns:w16se="http://schemas.microsoft.com/office/word/2015/wordml/symex" mc:Ignorable="w14 w15 w16se">
+<w:styles xmlns:mc="http://schemas.openxmlformats.org/markup-compatibility/2006" xmlns:r="http://schemas.openxmlformats.org/officeDocument/2006/relationships" xmlns:w="http://schemas.openxmlformats.org/wordprocessingml/2006/main" xmlns:w14="http://schemas.microsoft.com/office/word/2010/wordml" xmlns:w15="http://schemas.microsoft.com/office/word/2012/wordml" xmlns:w16cex="http://schemas.microsoft.com/office/word/2018/wordml/cex" xmlns:w16cid="http://schemas.microsoft.com/office/word/2016/wordml/cid" xmlns:w16="http://schemas.microsoft.com/office/word/2018/wordml" xmlns:w16sdtdh="http://schemas.microsoft.com/office/word/2020/wordml/sdtdatahash" xmlns:w16se="http://schemas.microsoft.com/office/word/2015/wordml/symex" mc:Ignorable="w14 w15 w16se w16cid w16 w16cex w16sdtdh">
   <w:docDefaults>
     <w:rPrDefault>
       <w:rPr>
@@ -4957,7 +5015,7 @@
       </w:pPr>
     </w:pPrDefault>
   </w:docDefaults>
-  <w:latentStyles w:defLockedState="0" w:defUIPriority="99" w:defSemiHidden="0" w:defUnhideWhenUsed="0" w:defQFormat="0" w:count="371">
+  <w:latentStyles w:defLockedState="0" w:defUIPriority="99" w:defSemiHidden="0" w:defUnhideWhenUsed="0" w:defQFormat="0" w:count="376">
     <w:lsdException w:name="Normal" w:uiPriority="0" w:qFormat="1"/>
     <w:lsdException w:name="heading 1" w:uiPriority="0" w:qFormat="1"/>
     <w:lsdException w:name="heading 2" w:semiHidden="1" w:uiPriority="9" w:unhideWhenUsed="1" w:qFormat="1"/>
@@ -5063,7 +5121,6 @@
     <w:lsdException w:name="HTML Sample" w:semiHidden="1" w:unhideWhenUsed="1"/>
     <w:lsdException w:name="HTML Typewriter" w:semiHidden="1" w:unhideWhenUsed="1"/>
     <w:lsdException w:name="HTML Variable" w:semiHidden="1" w:unhideWhenUsed="1"/>
-    <w:lsdException w:name="Normal Table" w:semiHidden="1" w:unhideWhenUsed="1"/>
     <w:lsdException w:name="annotation subject" w:semiHidden="1" w:unhideWhenUsed="1"/>
     <w:lsdException w:name="No List" w:semiHidden="1" w:unhideWhenUsed="1"/>
     <w:lsdException w:name="Outline List 1" w:semiHidden="1" w:unhideWhenUsed="1"/>
@@ -5106,11 +5163,8 @@
     <w:lsdException w:name="Table Contemporary" w:semiHidden="1" w:unhideWhenUsed="1"/>
     <w:lsdException w:name="Table Elegant" w:semiHidden="1" w:unhideWhenUsed="1"/>
     <w:lsdException w:name="Table Professional" w:semiHidden="1" w:unhideWhenUsed="1"/>
-    <w:lsdException w:name="Table Subtle 1" w:semiHidden="1" w:unhideWhenUsed="1"/>
     <w:lsdException w:name="Table Subtle 2" w:semiHidden="1" w:unhideWhenUsed="1"/>
     <w:lsdException w:name="Table Web 1" w:semiHidden="1" w:unhideWhenUsed="1"/>
-    <w:lsdException w:name="Table Web 2" w:semiHidden="1" w:unhideWhenUsed="1"/>
-    <w:lsdException w:name="Table Web 3" w:semiHidden="1" w:unhideWhenUsed="1"/>
     <w:lsdException w:name="Balloon Text" w:semiHidden="1" w:unhideWhenUsed="1"/>
     <w:lsdException w:name="Table Grid" w:uiPriority="0"/>
     <w:lsdException w:name="Table Theme" w:semiHidden="1" w:unhideWhenUsed="1"/>
@@ -5329,6 +5383,11 @@
     <w:lsdException w:name="List Table 5 Dark Accent 6" w:uiPriority="50"/>
     <w:lsdException w:name="List Table 6 Colorful Accent 6" w:uiPriority="51"/>
     <w:lsdException w:name="List Table 7 Colorful Accent 6" w:uiPriority="52"/>
+    <w:lsdException w:name="Mention" w:semiHidden="1" w:unhideWhenUsed="1"/>
+    <w:lsdException w:name="Smart Hyperlink" w:semiHidden="1" w:unhideWhenUsed="1"/>
+    <w:lsdException w:name="Hashtag" w:semiHidden="1" w:unhideWhenUsed="1"/>
+    <w:lsdException w:name="Unresolved Mention" w:semiHidden="1" w:unhideWhenUsed="1"/>
+    <w:lsdException w:name="Smart Link" w:semiHidden="1" w:unhideWhenUsed="1"/>
   </w:latentStyles>
   <w:style w:type="paragraph" w:default="1" w:styleId="Normal">
     <w:name w:val="Normal"/>

</xml_diff>

<commit_message>
update presentations, abstracts, awards
</commit_message>
<xml_diff>
--- a/BMAnderson CV.docx
+++ b/BMAnderson CV.docx
@@ -273,7 +273,23 @@
           <w:rFonts w:ascii="Times New Roman" w:hAnsi="Times New Roman" w:cs="Times New Roman"/>
           <w:color w:val="000000" w:themeColor="text1"/>
         </w:rPr>
-        <w:t xml:space="preserve">Dr. John J. Kopchick Fellowship: </w:t>
+        <w:t xml:space="preserve">Dr. John J. </w:t>
+      </w:r>
+      <w:proofErr w:type="spellStart"/>
+      <w:r>
+        <w:rPr>
+          <w:rFonts w:ascii="Times New Roman" w:hAnsi="Times New Roman" w:cs="Times New Roman"/>
+          <w:color w:val="000000" w:themeColor="text1"/>
+        </w:rPr>
+        <w:t>Kopchick</w:t>
+      </w:r>
+      <w:proofErr w:type="spellEnd"/>
+      <w:r>
+        <w:rPr>
+          <w:rFonts w:ascii="Times New Roman" w:hAnsi="Times New Roman" w:cs="Times New Roman"/>
+          <w:color w:val="000000" w:themeColor="text1"/>
+        </w:rPr>
+        <w:t xml:space="preserve"> Fellowship: </w:t>
       </w:r>
       <w:r>
         <w:rPr>
@@ -377,7 +393,23 @@
           <w:rFonts w:ascii="Times New Roman" w:hAnsi="Times New Roman" w:cs="Times New Roman"/>
           <w:color w:val="000000" w:themeColor="text1"/>
         </w:rPr>
-        <w:t>Dr. John J. Kopchick Fellowship: $15,000 for one year, ‘…</w:t>
+        <w:t xml:space="preserve">Dr. John J. </w:t>
+      </w:r>
+      <w:proofErr w:type="spellStart"/>
+      <w:r>
+        <w:rPr>
+          <w:rFonts w:ascii="Times New Roman" w:hAnsi="Times New Roman" w:cs="Times New Roman"/>
+          <w:color w:val="000000" w:themeColor="text1"/>
+        </w:rPr>
+        <w:t>Kopchick</w:t>
+      </w:r>
+      <w:proofErr w:type="spellEnd"/>
+      <w:r>
+        <w:rPr>
+          <w:rFonts w:ascii="Times New Roman" w:hAnsi="Times New Roman" w:cs="Times New Roman"/>
+          <w:color w:val="000000" w:themeColor="text1"/>
+        </w:rPr>
+        <w:t xml:space="preserve"> Fellowship: $15,000 for one year, ‘…</w:t>
       </w:r>
       <w:r>
         <w:rPr>
@@ -810,7 +842,39 @@
           <w:rFonts w:ascii="Times New Roman" w:hAnsi="Times New Roman" w:cs="Times New Roman"/>
           <w:color w:val="000000" w:themeColor="text1"/>
         </w:rPr>
-        <w:t>Brachytherapy ring identification program: Creation and implementation of an automatic ring identifier into commercially available Radformation software ‘Clearcheck’ for enhanced quality assurance in the UCSD clinic.</w:t>
+        <w:t xml:space="preserve">Brachytherapy ring identification program: Creation and implementation of an automatic ring identifier into commercially available </w:t>
+      </w:r>
+      <w:proofErr w:type="spellStart"/>
+      <w:r>
+        <w:rPr>
+          <w:rFonts w:ascii="Times New Roman" w:hAnsi="Times New Roman" w:cs="Times New Roman"/>
+          <w:color w:val="000000" w:themeColor="text1"/>
+        </w:rPr>
+        <w:t>Radformation</w:t>
+      </w:r>
+      <w:proofErr w:type="spellEnd"/>
+      <w:r>
+        <w:rPr>
+          <w:rFonts w:ascii="Times New Roman" w:hAnsi="Times New Roman" w:cs="Times New Roman"/>
+          <w:color w:val="000000" w:themeColor="text1"/>
+        </w:rPr>
+        <w:t xml:space="preserve"> software ‘</w:t>
+      </w:r>
+      <w:proofErr w:type="spellStart"/>
+      <w:r>
+        <w:rPr>
+          <w:rFonts w:ascii="Times New Roman" w:hAnsi="Times New Roman" w:cs="Times New Roman"/>
+          <w:color w:val="000000" w:themeColor="text1"/>
+        </w:rPr>
+        <w:t>Clearcheck</w:t>
+      </w:r>
+      <w:proofErr w:type="spellEnd"/>
+      <w:r>
+        <w:rPr>
+          <w:rFonts w:ascii="Times New Roman" w:hAnsi="Times New Roman" w:cs="Times New Roman"/>
+          <w:color w:val="000000" w:themeColor="text1"/>
+        </w:rPr>
+        <w:t>’ for enhanced quality assurance in the UCSD clinic.</w:t>
       </w:r>
     </w:p>
     <w:p>
@@ -859,6 +923,38 @@
           <w:rFonts w:ascii="Times New Roman" w:hAnsi="Times New Roman" w:cs="Times New Roman"/>
           <w:color w:val="000000" w:themeColor="text1"/>
         </w:rPr>
+        <w:t xml:space="preserve">Jack </w:t>
+      </w:r>
+      <w:proofErr w:type="spellStart"/>
+      <w:r>
+        <w:rPr>
+          <w:rFonts w:ascii="Times New Roman" w:hAnsi="Times New Roman" w:cs="Times New Roman"/>
+          <w:color w:val="000000" w:themeColor="text1"/>
+        </w:rPr>
+        <w:t>Krohmer</w:t>
+      </w:r>
+      <w:proofErr w:type="spellEnd"/>
+      <w:r>
+        <w:rPr>
+          <w:rFonts w:ascii="Times New Roman" w:hAnsi="Times New Roman" w:cs="Times New Roman"/>
+          <w:color w:val="000000" w:themeColor="text1"/>
+        </w:rPr>
+        <w:t xml:space="preserve"> Early Career Investigator Competition Winner – EPIDEEP: Predicting In-Vivo EPID Transit Images – a Deep Learning Approach (2022)</w:t>
+      </w:r>
+    </w:p>
+    <w:p>
+      <w:pPr>
+        <w:spacing w:after="60" w:line="240" w:lineRule="auto"/>
+        <w:rPr>
+          <w:rFonts w:ascii="Times New Roman" w:hAnsi="Times New Roman" w:cs="Times New Roman"/>
+          <w:color w:val="000000" w:themeColor="text1"/>
+        </w:rPr>
+      </w:pPr>
+      <w:r>
+        <w:rPr>
+          <w:rFonts w:ascii="Times New Roman" w:hAnsi="Times New Roman" w:cs="Times New Roman"/>
+          <w:color w:val="000000" w:themeColor="text1"/>
+        </w:rPr>
         <w:t>AAPM Practical Big Data Workshop, 2021 Early Career Investigator – Impact Award</w:t>
       </w:r>
     </w:p>
@@ -1011,6 +1107,7 @@
           <w:rFonts w:ascii="Times New Roman" w:hAnsi="Times New Roman" w:cs="Times New Roman"/>
           <w:color w:val="000000" w:themeColor="text1"/>
         </w:rPr>
+        <w:lastRenderedPageBreak/>
         <w:t>1</w:t>
       </w:r>
       <w:r>
@@ -1049,7 +1146,6 @@
           <w:rFonts w:ascii="Times New Roman" w:hAnsi="Times New Roman" w:cs="Times New Roman"/>
           <w:color w:val="000000" w:themeColor="text1"/>
         </w:rPr>
-        <w:lastRenderedPageBreak/>
         <w:t>Early Career Medical Physicist Scholar: Travel</w:t>
       </w:r>
       <w:r>
@@ -1232,7 +1328,23 @@
           <w:rFonts w:ascii="Times New Roman" w:hAnsi="Times New Roman" w:cs="Times New Roman"/>
           <w:color w:val="000000" w:themeColor="text1"/>
         </w:rPr>
-        <w:t xml:space="preserve"> Learning: Dicom to Predictions” </w:t>
+        <w:t xml:space="preserve"> Learning: </w:t>
+      </w:r>
+      <w:proofErr w:type="spellStart"/>
+      <w:r>
+        <w:rPr>
+          <w:rFonts w:ascii="Times New Roman" w:hAnsi="Times New Roman" w:cs="Times New Roman"/>
+          <w:color w:val="000000" w:themeColor="text1"/>
+        </w:rPr>
+        <w:t>Dicom</w:t>
+      </w:r>
+      <w:proofErr w:type="spellEnd"/>
+      <w:r>
+        <w:rPr>
+          <w:rFonts w:ascii="Times New Roman" w:hAnsi="Times New Roman" w:cs="Times New Roman"/>
+          <w:color w:val="000000" w:themeColor="text1"/>
+        </w:rPr>
+        <w:t xml:space="preserve"> to Predictions” </w:t>
       </w:r>
       <w:r>
         <w:rPr>
@@ -1572,7 +1684,23 @@
           <w:rFonts w:ascii="Times New Roman" w:hAnsi="Times New Roman" w:cs="Times New Roman"/>
           <w:color w:val="000000" w:themeColor="text1"/>
         </w:rPr>
-        <w:t>European Society of Interventional Radiology: Reliability in Percutaneous Tumour Ablation. (12/2019)</w:t>
+        <w:t xml:space="preserve">European Society of Interventional Radiology: Reliability in Percutaneous </w:t>
+      </w:r>
+      <w:proofErr w:type="spellStart"/>
+      <w:r>
+        <w:rPr>
+          <w:rFonts w:ascii="Times New Roman" w:hAnsi="Times New Roman" w:cs="Times New Roman"/>
+          <w:color w:val="000000" w:themeColor="text1"/>
+        </w:rPr>
+        <w:t>Tumour</w:t>
+      </w:r>
+      <w:proofErr w:type="spellEnd"/>
+      <w:r>
+        <w:rPr>
+          <w:rFonts w:ascii="Times New Roman" w:hAnsi="Times New Roman" w:cs="Times New Roman"/>
+          <w:color w:val="000000" w:themeColor="text1"/>
+        </w:rPr>
+        <w:t xml:space="preserve"> Ablation. (12/2019)</w:t>
       </w:r>
     </w:p>
     <w:p>
@@ -1760,7 +1888,23 @@
           <w:rFonts w:ascii="Times New Roman" w:hAnsi="Times New Roman" w:cs="Times New Roman"/>
           <w:color w:val="000000" w:themeColor="text1"/>
         </w:rPr>
-        <w:t>PURA: Research studying radioresistivity of CHO cell lines, dependent on cell cycle phase (2014)</w:t>
+        <w:t xml:space="preserve">PURA: Research studying </w:t>
+      </w:r>
+      <w:proofErr w:type="spellStart"/>
+      <w:r>
+        <w:rPr>
+          <w:rFonts w:ascii="Times New Roman" w:hAnsi="Times New Roman" w:cs="Times New Roman"/>
+          <w:color w:val="000000" w:themeColor="text1"/>
+        </w:rPr>
+        <w:t>radioresistivity</w:t>
+      </w:r>
+      <w:proofErr w:type="spellEnd"/>
+      <w:r>
+        <w:rPr>
+          <w:rFonts w:ascii="Times New Roman" w:hAnsi="Times New Roman" w:cs="Times New Roman"/>
+          <w:color w:val="000000" w:themeColor="text1"/>
+        </w:rPr>
+        <w:t xml:space="preserve"> of CHO cell lines, dependent on cell cycle phase (2014)</w:t>
       </w:r>
     </w:p>
     <w:p>
@@ -1851,7 +1995,43 @@
           <w:i/>
           <w:color w:val="000000" w:themeColor="text1"/>
         </w:rPr>
-        <w:t>Simple Python Module for Dicom and RT: Conversions to Images and Masks, and Predictions to Dicom-RT Structures</w:t>
+        <w:t xml:space="preserve">Simple Python Module for </w:t>
+      </w:r>
+      <w:proofErr w:type="spellStart"/>
+      <w:r>
+        <w:rPr>
+          <w:rFonts w:ascii="Times New Roman" w:hAnsi="Times New Roman" w:cs="Times New Roman"/>
+          <w:i/>
+          <w:color w:val="000000" w:themeColor="text1"/>
+        </w:rPr>
+        <w:t>Dicom</w:t>
+      </w:r>
+      <w:proofErr w:type="spellEnd"/>
+      <w:r>
+        <w:rPr>
+          <w:rFonts w:ascii="Times New Roman" w:hAnsi="Times New Roman" w:cs="Times New Roman"/>
+          <w:i/>
+          <w:color w:val="000000" w:themeColor="text1"/>
+        </w:rPr>
+        <w:t xml:space="preserve"> and RT: Conversions to Images and Masks, and Predictions to </w:t>
+      </w:r>
+      <w:proofErr w:type="spellStart"/>
+      <w:r>
+        <w:rPr>
+          <w:rFonts w:ascii="Times New Roman" w:hAnsi="Times New Roman" w:cs="Times New Roman"/>
+          <w:i/>
+          <w:color w:val="000000" w:themeColor="text1"/>
+        </w:rPr>
+        <w:t>Dicom</w:t>
+      </w:r>
+      <w:proofErr w:type="spellEnd"/>
+      <w:r>
+        <w:rPr>
+          <w:rFonts w:ascii="Times New Roman" w:hAnsi="Times New Roman" w:cs="Times New Roman"/>
+          <w:i/>
+          <w:color w:val="000000" w:themeColor="text1"/>
+        </w:rPr>
+        <w:t>-RT Structures</w:t>
       </w:r>
       <w:r>
         <w:rPr>
@@ -1940,6 +2120,7 @@
         </w:rPr>
         <w:t xml:space="preserve">, et al. </w:t>
       </w:r>
+      <w:proofErr w:type="spellStart"/>
       <w:r>
         <w:rPr>
           <w:rFonts w:ascii="Times New Roman" w:hAnsi="Times New Roman"/>
@@ -1948,16 +2129,137 @@
           <w:color w:val="000000" w:themeColor="text1"/>
           <w:lang w:val="fr-FR"/>
         </w:rPr>
-        <w:t>Achieving automation, robustness, and efficiency in biomechanical model-based deformable image registration</w:t>
-      </w:r>
-      <w:r>
-        <w:rPr>
-          <w:rFonts w:ascii="Times New Roman" w:hAnsi="Times New Roman"/>
+        <w:t>Achieving</w:t>
+      </w:r>
+      <w:proofErr w:type="spellEnd"/>
+      <w:r>
+        <w:rPr>
+          <w:rFonts w:ascii="Times New Roman" w:hAnsi="Times New Roman"/>
+          <w:i/>
+          <w:iCs/>
           <w:color w:val="000000" w:themeColor="text1"/>
           <w:lang w:val="fr-FR"/>
         </w:rPr>
+        <w:t xml:space="preserve"> automation, </w:t>
+      </w:r>
+      <w:proofErr w:type="spellStart"/>
+      <w:r>
+        <w:rPr>
+          <w:rFonts w:ascii="Times New Roman" w:hAnsi="Times New Roman"/>
+          <w:i/>
+          <w:iCs/>
+          <w:color w:val="000000" w:themeColor="text1"/>
+          <w:lang w:val="fr-FR"/>
+        </w:rPr>
+        <w:t>robustness</w:t>
+      </w:r>
+      <w:proofErr w:type="spellEnd"/>
+      <w:r>
+        <w:rPr>
+          <w:rFonts w:ascii="Times New Roman" w:hAnsi="Times New Roman"/>
+          <w:i/>
+          <w:iCs/>
+          <w:color w:val="000000" w:themeColor="text1"/>
+          <w:lang w:val="fr-FR"/>
+        </w:rPr>
+        <w:t xml:space="preserve">, and </w:t>
+      </w:r>
+      <w:proofErr w:type="spellStart"/>
+      <w:r>
+        <w:rPr>
+          <w:rFonts w:ascii="Times New Roman" w:hAnsi="Times New Roman"/>
+          <w:i/>
+          <w:iCs/>
+          <w:color w:val="000000" w:themeColor="text1"/>
+          <w:lang w:val="fr-FR"/>
+        </w:rPr>
+        <w:t>efficiency</w:t>
+      </w:r>
+      <w:proofErr w:type="spellEnd"/>
+      <w:r>
+        <w:rPr>
+          <w:rFonts w:ascii="Times New Roman" w:hAnsi="Times New Roman"/>
+          <w:i/>
+          <w:iCs/>
+          <w:color w:val="000000" w:themeColor="text1"/>
+          <w:lang w:val="fr-FR"/>
+        </w:rPr>
+        <w:t xml:space="preserve"> in </w:t>
+      </w:r>
+      <w:proofErr w:type="spellStart"/>
+      <w:r>
+        <w:rPr>
+          <w:rFonts w:ascii="Times New Roman" w:hAnsi="Times New Roman"/>
+          <w:i/>
+          <w:iCs/>
+          <w:color w:val="000000" w:themeColor="text1"/>
+          <w:lang w:val="fr-FR"/>
+        </w:rPr>
+        <w:t>biomechanical</w:t>
+      </w:r>
+      <w:proofErr w:type="spellEnd"/>
+      <w:r>
+        <w:rPr>
+          <w:rFonts w:ascii="Times New Roman" w:hAnsi="Times New Roman"/>
+          <w:i/>
+          <w:iCs/>
+          <w:color w:val="000000" w:themeColor="text1"/>
+          <w:lang w:val="fr-FR"/>
+        </w:rPr>
+        <w:t xml:space="preserve"> model-</w:t>
+      </w:r>
+      <w:proofErr w:type="spellStart"/>
+      <w:r>
+        <w:rPr>
+          <w:rFonts w:ascii="Times New Roman" w:hAnsi="Times New Roman"/>
+          <w:i/>
+          <w:iCs/>
+          <w:color w:val="000000" w:themeColor="text1"/>
+          <w:lang w:val="fr-FR"/>
+        </w:rPr>
+        <w:t>based</w:t>
+      </w:r>
+      <w:proofErr w:type="spellEnd"/>
+      <w:r>
+        <w:rPr>
+          <w:rFonts w:ascii="Times New Roman" w:hAnsi="Times New Roman"/>
+          <w:i/>
+          <w:iCs/>
+          <w:color w:val="000000" w:themeColor="text1"/>
+          <w:lang w:val="fr-FR"/>
+        </w:rPr>
         <w:t xml:space="preserve"> </w:t>
       </w:r>
+      <w:proofErr w:type="spellStart"/>
+      <w:r>
+        <w:rPr>
+          <w:rFonts w:ascii="Times New Roman" w:hAnsi="Times New Roman"/>
+          <w:i/>
+          <w:iCs/>
+          <w:color w:val="000000" w:themeColor="text1"/>
+          <w:lang w:val="fr-FR"/>
+        </w:rPr>
+        <w:t>deformable</w:t>
+      </w:r>
+      <w:proofErr w:type="spellEnd"/>
+      <w:r>
+        <w:rPr>
+          <w:rFonts w:ascii="Times New Roman" w:hAnsi="Times New Roman"/>
+          <w:i/>
+          <w:iCs/>
+          <w:color w:val="000000" w:themeColor="text1"/>
+          <w:lang w:val="fr-FR"/>
+        </w:rPr>
+        <w:t xml:space="preserve"> image registration</w:t>
+      </w:r>
+      <w:r>
+        <w:rPr>
+          <w:rFonts w:ascii="Times New Roman" w:hAnsi="Times New Roman"/>
+          <w:color w:val="000000" w:themeColor="text1"/>
+          <w:lang w:val="fr-FR"/>
+        </w:rPr>
+        <w:t xml:space="preserve"> </w:t>
+      </w:r>
       <w:r>
         <w:rPr>
           <w:rFonts w:ascii="Times New Roman" w:hAnsi="Times New Roman"/>
@@ -1990,13 +2292,23 @@
           <w:color w:val="000000" w:themeColor="text1"/>
         </w:rPr>
       </w:pPr>
+      <w:proofErr w:type="spellStart"/>
       <w:r>
         <w:rPr>
           <w:rFonts w:ascii="Times New Roman" w:hAnsi="Times New Roman"/>
           <w:color w:val="000000" w:themeColor="text1"/>
           <w:lang w:val="fr-FR"/>
         </w:rPr>
-        <w:t xml:space="preserve">Cazoulat G, </w:t>
+        <w:t>Cazoulat</w:t>
+      </w:r>
+      <w:proofErr w:type="spellEnd"/>
+      <w:r>
+        <w:rPr>
+          <w:rFonts w:ascii="Times New Roman" w:hAnsi="Times New Roman"/>
+          <w:color w:val="000000" w:themeColor="text1"/>
+          <w:lang w:val="fr-FR"/>
+        </w:rPr>
+        <w:t xml:space="preserve"> G, </w:t>
       </w:r>
       <w:r>
         <w:rPr>
@@ -2047,6 +2359,7 @@
           <w:color w:val="000000" w:themeColor="text1"/>
           <w:lang w:val="fr-FR"/>
         </w:rPr>
+        <w:lastRenderedPageBreak/>
         <w:t>Anderson B.M,</w:t>
       </w:r>
       <w:r>
@@ -2087,15 +2400,7 @@
           <w:rFonts w:ascii="Times New Roman" w:hAnsi="Times New Roman"/>
           <w:color w:val="000000" w:themeColor="text1"/>
         </w:rPr>
-        <w:t xml:space="preserve"> The International Journal of Medical Physics Research </w:t>
-      </w:r>
-      <w:r>
-        <w:rPr>
-          <w:rFonts w:ascii="Times New Roman" w:hAnsi="Times New Roman"/>
-          <w:color w:val="000000" w:themeColor="text1"/>
-        </w:rPr>
-        <w:lastRenderedPageBreak/>
-        <w:t>and Practice 08/2021</w:t>
+        <w:t xml:space="preserve"> The International Journal of Medical Physics Research and Practice 08/2021</w:t>
       </w:r>
     </w:p>
     <w:p>
@@ -2251,7 +2556,27 @@
           <w:iCs/>
           <w:color w:val="000000" w:themeColor="text1"/>
         </w:rPr>
-        <w:t>Geometric and Dosimetric Accuracy of Deformable Image Registration between Average-Intensity Images for 4DCT-Based Adaptive Radiotherapy for Non-Small Cell Lung Cancer</w:t>
+        <w:t xml:space="preserve">Geometric and </w:t>
+      </w:r>
+      <w:proofErr w:type="spellStart"/>
+      <w:r>
+        <w:rPr>
+          <w:rFonts w:ascii="Times New Roman" w:hAnsi="Times New Roman"/>
+          <w:i/>
+          <w:iCs/>
+          <w:color w:val="000000" w:themeColor="text1"/>
+        </w:rPr>
+        <w:t>Dosimetric</w:t>
+      </w:r>
+      <w:proofErr w:type="spellEnd"/>
+      <w:r>
+        <w:rPr>
+          <w:rFonts w:ascii="Times New Roman" w:hAnsi="Times New Roman"/>
+          <w:i/>
+          <w:iCs/>
+          <w:color w:val="000000" w:themeColor="text1"/>
+        </w:rPr>
+        <w:t xml:space="preserve"> Accuracy of Deformable Image Registration between Average-Intensity Images for 4DCT-Based Adaptive Radiotherapy for Non-Small Cell Lung Cancer</w:t>
       </w:r>
       <w:r>
         <w:rPr>
@@ -2394,13 +2719,41 @@
           <w:color w:val="000000" w:themeColor="text1"/>
         </w:rPr>
       </w:pPr>
+      <w:proofErr w:type="spellStart"/>
       <w:r>
         <w:rPr>
           <w:rFonts w:ascii="Times New Roman" w:hAnsi="Times New Roman"/>
           <w:color w:val="000000" w:themeColor="text1"/>
           <w:lang w:val="fr-FR"/>
         </w:rPr>
-        <w:t xml:space="preserve">Cazoulat G., Elganainy, D., </w:t>
+        <w:t>Cazoulat</w:t>
+      </w:r>
+      <w:proofErr w:type="spellEnd"/>
+      <w:r>
+        <w:rPr>
+          <w:rFonts w:ascii="Times New Roman" w:hAnsi="Times New Roman"/>
+          <w:color w:val="000000" w:themeColor="text1"/>
+          <w:lang w:val="fr-FR"/>
+        </w:rPr>
+        <w:t xml:space="preserve"> G., </w:t>
+      </w:r>
+      <w:proofErr w:type="spellStart"/>
+      <w:r>
+        <w:rPr>
+          <w:rFonts w:ascii="Times New Roman" w:hAnsi="Times New Roman"/>
+          <w:color w:val="000000" w:themeColor="text1"/>
+          <w:lang w:val="fr-FR"/>
+        </w:rPr>
+        <w:t>Elganainy</w:t>
+      </w:r>
+      <w:proofErr w:type="spellEnd"/>
+      <w:r>
+        <w:rPr>
+          <w:rFonts w:ascii="Times New Roman" w:hAnsi="Times New Roman"/>
+          <w:color w:val="000000" w:themeColor="text1"/>
+          <w:lang w:val="fr-FR"/>
+        </w:rPr>
+        <w:t xml:space="preserve">, D., </w:t>
       </w:r>
       <w:r>
         <w:rPr>
@@ -2443,12 +2796,21 @@
           <w:color w:val="000000" w:themeColor="text1"/>
         </w:rPr>
       </w:pPr>
-      <w:r>
-        <w:rPr>
-          <w:rFonts w:ascii="Times New Roman" w:hAnsi="Times New Roman"/>
-          <w:color w:val="000000" w:themeColor="text1"/>
-        </w:rPr>
-        <w:t>Jin Y, et al, “</w:t>
+      <w:proofErr w:type="spellStart"/>
+      <w:r>
+        <w:rPr>
+          <w:rFonts w:ascii="Times New Roman" w:hAnsi="Times New Roman"/>
+          <w:color w:val="000000" w:themeColor="text1"/>
+        </w:rPr>
+        <w:t>Jin</w:t>
+      </w:r>
+      <w:proofErr w:type="spellEnd"/>
+      <w:r>
+        <w:rPr>
+          <w:rFonts w:ascii="Times New Roman" w:hAnsi="Times New Roman"/>
+          <w:color w:val="000000" w:themeColor="text1"/>
+        </w:rPr>
+        <w:t xml:space="preserve"> Y, et al, “</w:t>
       </w:r>
       <w:r>
         <w:rPr>
@@ -3052,6 +3414,66 @@
       <w:pPr>
         <w:keepNext/>
         <w:keepLines/>
+        <w:spacing w:after="120"/>
+        <w:rPr>
+          <w:rFonts w:ascii="Times New Roman" w:hAnsi="Times New Roman"/>
+          <w:color w:val="000000" w:themeColor="text1"/>
+        </w:rPr>
+      </w:pPr>
+      <w:r>
+        <w:rPr>
+          <w:rFonts w:ascii="Times New Roman" w:hAnsi="Times New Roman"/>
+          <w:b/>
+          <w:color w:val="000000" w:themeColor="text1"/>
+        </w:rPr>
+        <w:t xml:space="preserve">Anderson B.M, </w:t>
+      </w:r>
+      <w:r>
+        <w:rPr>
+          <w:rFonts w:ascii="Times New Roman" w:hAnsi="Times New Roman"/>
+          <w:bCs/>
+          <w:color w:val="000000" w:themeColor="text1"/>
+        </w:rPr>
+        <w:t>et al.</w:t>
+      </w:r>
+      <w:r>
+        <w:rPr>
+          <w:rFonts w:ascii="Times New Roman" w:hAnsi="Times New Roman"/>
+          <w:b/>
+          <w:color w:val="000000" w:themeColor="text1"/>
+        </w:rPr>
+        <w:t xml:space="preserve"> </w:t>
+      </w:r>
+      <w:r>
+        <w:rPr>
+          <w:rFonts w:ascii="Times New Roman" w:hAnsi="Times New Roman"/>
+          <w:bCs/>
+          <w:i/>
+          <w:iCs/>
+          <w:color w:val="000000" w:themeColor="text1"/>
+        </w:rPr>
+        <w:t>EPIDEEP: Predicting In-Vivo EPID Transit Images – a Deep Learning Approach</w:t>
+      </w:r>
+      <w:r>
+        <w:rPr>
+          <w:rFonts w:ascii="Times New Roman" w:hAnsi="Times New Roman"/>
+          <w:b/>
+          <w:color w:val="000000" w:themeColor="text1"/>
+        </w:rPr>
+        <w:t xml:space="preserve"> </w:t>
+      </w:r>
+      <w:r>
+        <w:rPr>
+          <w:rFonts w:ascii="Times New Roman" w:hAnsi="Times New Roman"/>
+          <w:color w:val="000000" w:themeColor="text1"/>
+        </w:rPr>
+        <w:t>AAPM Annual Conference 07/2022</w:t>
+      </w:r>
+    </w:p>
+    <w:p>
+      <w:pPr>
+        <w:keepNext/>
+        <w:keepLines/>
         <w:spacing w:after="120" w:line="240" w:lineRule="auto"/>
         <w:rPr>
           <w:rFonts w:ascii="Times New Roman" w:eastAsia="Times New Roman" w:hAnsi="Times New Roman" w:cs="Times New Roman"/>
@@ -3177,7 +3599,25 @@
           <w:color w:val="000000" w:themeColor="text1"/>
           <w:shd w:val="clear" w:color="auto" w:fill="FFFFFF"/>
         </w:rPr>
-        <w:t xml:space="preserve">, Cazoulat G., et al. </w:t>
+        <w:t xml:space="preserve">, </w:t>
+      </w:r>
+      <w:proofErr w:type="spellStart"/>
+      <w:r>
+        <w:rPr>
+          <w:rFonts w:ascii="Times New Roman" w:hAnsi="Times New Roman" w:cs="Times New Roman"/>
+          <w:color w:val="000000" w:themeColor="text1"/>
+          <w:shd w:val="clear" w:color="auto" w:fill="FFFFFF"/>
+        </w:rPr>
+        <w:t>Cazoulat</w:t>
+      </w:r>
+      <w:proofErr w:type="spellEnd"/>
+      <w:r>
+        <w:rPr>
+          <w:rFonts w:ascii="Times New Roman" w:hAnsi="Times New Roman" w:cs="Times New Roman"/>
+          <w:color w:val="000000" w:themeColor="text1"/>
+          <w:shd w:val="clear" w:color="auto" w:fill="FFFFFF"/>
+        </w:rPr>
+        <w:t xml:space="preserve"> G., et al. </w:t>
       </w:r>
       <w:r>
         <w:rPr>
@@ -3327,13 +3767,23 @@
           <w:color w:val="000000" w:themeColor="text1"/>
         </w:rPr>
       </w:pPr>
+      <w:proofErr w:type="spellStart"/>
       <w:r>
         <w:rPr>
           <w:rFonts w:ascii="Times New Roman" w:hAnsi="Times New Roman"/>
           <w:color w:val="000000" w:themeColor="text1"/>
           <w:lang w:val="es-ES"/>
         </w:rPr>
-        <w:t xml:space="preserve">Cardenas C, </w:t>
+        <w:t>Cardenas</w:t>
+      </w:r>
+      <w:proofErr w:type="spellEnd"/>
+      <w:r>
+        <w:rPr>
+          <w:rFonts w:ascii="Times New Roman" w:hAnsi="Times New Roman"/>
+          <w:color w:val="000000" w:themeColor="text1"/>
+          <w:lang w:val="es-ES"/>
+        </w:rPr>
+        <w:t xml:space="preserve"> C, </w:t>
       </w:r>
       <w:r>
         <w:rPr>
@@ -3758,8 +4208,18 @@
           <w:i/>
           <w:color w:val="000000" w:themeColor="text1"/>
         </w:rPr>
-        <w:t>low .tfrecords</w:t>
-      </w:r>
+        <w:t>low .</w:t>
+      </w:r>
+      <w:proofErr w:type="spellStart"/>
+      <w:r>
+        <w:rPr>
+          <w:rFonts w:ascii="Times New Roman" w:hAnsi="Times New Roman" w:cs="Times New Roman"/>
+          <w:i/>
+          <w:color w:val="000000" w:themeColor="text1"/>
+        </w:rPr>
+        <w:t>tfrecords</w:t>
+      </w:r>
+      <w:proofErr w:type="spellEnd"/>
       <w:r>
         <w:rPr>
           <w:rFonts w:ascii="Times New Roman" w:hAnsi="Times New Roman" w:cs="Times New Roman"/>
@@ -3913,362 +4373,482 @@
     </w:p>
     <w:p>
       <w:pPr>
-        <w:spacing w:after="120"/>
-        <w:rPr>
-          <w:rFonts w:ascii="Times New Roman" w:eastAsia="Times New Roman" w:hAnsi="Times New Roman" w:cs="Times New Roman"/>
-          <w:color w:val="000000" w:themeColor="text1"/>
-        </w:rPr>
-      </w:pPr>
-      <w:r>
-        <w:rPr>
-          <w:rFonts w:ascii="Times New Roman" w:eastAsia="Times New Roman" w:hAnsi="Times New Roman" w:cs="Times New Roman"/>
-          <w:color w:val="000000" w:themeColor="text1"/>
-        </w:rPr>
-        <w:t xml:space="preserve">Rigaud, B., et al </w:t>
-      </w:r>
-      <w:r>
-        <w:rPr>
-          <w:rFonts w:ascii="Times New Roman" w:eastAsia="Times New Roman" w:hAnsi="Times New Roman" w:cs="Times New Roman"/>
-          <w:i/>
-          <w:color w:val="000000" w:themeColor="text1"/>
-        </w:rPr>
-        <w:t>Evaluation of Deep Learning-Based Automatic Segmentation of the Pancreas</w:t>
-      </w:r>
-      <w:r>
-        <w:rPr>
-          <w:rFonts w:ascii="Times New Roman" w:eastAsia="Times New Roman" w:hAnsi="Times New Roman" w:cs="Times New Roman"/>
-          <w:color w:val="000000" w:themeColor="text1"/>
-        </w:rPr>
-        <w:t xml:space="preserve"> AAPM Annual Conference. Virtual, 07/2021</w:t>
-      </w:r>
-    </w:p>
-    <w:p>
-      <w:pPr>
-        <w:spacing w:after="120"/>
-        <w:rPr>
-          <w:rFonts w:ascii="Times New Roman" w:eastAsia="Times New Roman" w:hAnsi="Times New Roman" w:cs="Times New Roman"/>
-          <w:color w:val="000000" w:themeColor="text1"/>
-        </w:rPr>
-      </w:pPr>
-      <w:r>
-        <w:rPr>
-          <w:rFonts w:ascii="Times New Roman" w:eastAsia="Times New Roman" w:hAnsi="Times New Roman" w:cs="Times New Roman"/>
-          <w:color w:val="000000" w:themeColor="text1"/>
-        </w:rPr>
-        <w:t xml:space="preserve">McCulloch, M., et al </w:t>
-      </w:r>
-      <w:r>
-        <w:rPr>
-          <w:rFonts w:ascii="Times New Roman" w:eastAsia="Times New Roman" w:hAnsi="Times New Roman" w:cs="Times New Roman"/>
-          <w:i/>
-          <w:color w:val="000000" w:themeColor="text1"/>
-        </w:rPr>
-        <w:t xml:space="preserve">Use of Deep Learning Segmentation and Biomechanical Models to Improve Dose Accumulation Accuracy in GI Structures </w:t>
-      </w:r>
-      <w:r>
-        <w:rPr>
-          <w:rFonts w:ascii="Times New Roman" w:eastAsia="Times New Roman" w:hAnsi="Times New Roman" w:cs="Times New Roman"/>
-          <w:color w:val="000000" w:themeColor="text1"/>
-        </w:rPr>
-        <w:t>AAPM Annual Conference. Virtual, 07/2021</w:t>
-      </w:r>
-    </w:p>
-    <w:p>
-      <w:pPr>
-        <w:spacing w:after="120"/>
-        <w:rPr>
-          <w:rFonts w:ascii="Times New Roman" w:eastAsia="Times New Roman" w:hAnsi="Times New Roman" w:cs="Times New Roman"/>
-          <w:color w:val="000000" w:themeColor="text1"/>
-        </w:rPr>
-      </w:pPr>
-      <w:r>
-        <w:rPr>
-          <w:rFonts w:ascii="Times New Roman" w:eastAsia="Times New Roman" w:hAnsi="Times New Roman" w:cs="Times New Roman"/>
-          <w:color w:val="000000" w:themeColor="text1"/>
-        </w:rPr>
-        <w:t xml:space="preserve">Reber, B., </w:t>
-      </w:r>
-      <w:r>
-        <w:rPr>
-          <w:rFonts w:ascii="Times New Roman" w:eastAsia="Times New Roman" w:hAnsi="Times New Roman" w:cs="Times New Roman"/>
-          <w:b/>
-          <w:color w:val="000000" w:themeColor="text1"/>
-        </w:rPr>
-        <w:t>Anderson, B.M.</w:t>
-      </w:r>
-      <w:r>
-        <w:rPr>
-          <w:rFonts w:ascii="Times New Roman" w:eastAsia="Times New Roman" w:hAnsi="Times New Roman" w:cs="Times New Roman"/>
-          <w:color w:val="000000" w:themeColor="text1"/>
-        </w:rPr>
-        <w:t xml:space="preserve">, et al </w:t>
-      </w:r>
-      <w:r>
-        <w:rPr>
-          <w:rFonts w:ascii="Times New Roman" w:eastAsia="Times New Roman" w:hAnsi="Times New Roman" w:cs="Times New Roman"/>
-          <w:i/>
-          <w:color w:val="000000" w:themeColor="text1"/>
-        </w:rPr>
-        <w:t xml:space="preserve">Predicting Osteoradionecrosis From Head and Neck Radiotherapy Using a Residual convolutional Neural Network </w:t>
-      </w:r>
-      <w:r>
-        <w:rPr>
-          <w:rFonts w:ascii="Times New Roman" w:eastAsia="Times New Roman" w:hAnsi="Times New Roman" w:cs="Times New Roman"/>
-          <w:color w:val="000000" w:themeColor="text1"/>
-        </w:rPr>
-        <w:t>AAPM Annual Conference. Virtual, 07/2021</w:t>
-      </w:r>
-    </w:p>
-    <w:p>
-      <w:pPr>
-        <w:spacing w:after="120"/>
-        <w:rPr>
-          <w:rFonts w:ascii="Times New Roman" w:hAnsi="Times New Roman" w:cs="Times New Roman"/>
-          <w:color w:val="000000" w:themeColor="text1"/>
-        </w:rPr>
-      </w:pPr>
-      <w:r>
-        <w:rPr>
-          <w:rFonts w:ascii="Times New Roman" w:hAnsi="Times New Roman" w:cs="Times New Roman"/>
-          <w:color w:val="000000" w:themeColor="text1"/>
-        </w:rPr>
-        <w:t>Brock, K.</w:t>
-      </w:r>
-      <w:r>
-        <w:rPr>
-          <w:rFonts w:ascii="Times New Roman" w:hAnsi="Times New Roman" w:cs="Times New Roman"/>
-          <w:color w:val="000000" w:themeColor="text1"/>
-        </w:rPr>
-        <w:t xml:space="preserve">, </w:t>
-      </w:r>
-      <w:r>
-        <w:rPr>
-          <w:rFonts w:ascii="Times New Roman" w:hAnsi="Times New Roman" w:cs="Times New Roman"/>
-          <w:b/>
-          <w:color w:val="000000" w:themeColor="text1"/>
-        </w:rPr>
-        <w:t>Anderson, B.</w:t>
-      </w:r>
-      <w:r>
-        <w:rPr>
-          <w:rFonts w:ascii="Times New Roman" w:hAnsi="Times New Roman" w:cs="Times New Roman"/>
-          <w:b/>
-          <w:color w:val="000000" w:themeColor="text1"/>
-        </w:rPr>
-        <w:t>M.</w:t>
-      </w:r>
-      <w:r>
-        <w:rPr>
-          <w:rFonts w:ascii="Times New Roman" w:hAnsi="Times New Roman" w:cs="Times New Roman"/>
-          <w:color w:val="000000" w:themeColor="text1"/>
-        </w:rPr>
-        <w:t>,</w:t>
-      </w:r>
-      <w:r>
-        <w:rPr>
-          <w:rFonts w:ascii="Times New Roman" w:hAnsi="Times New Roman" w:cs="Times New Roman"/>
-          <w:color w:val="000000" w:themeColor="text1"/>
-        </w:rPr>
-        <w:t xml:space="preserve"> et al</w:t>
-      </w:r>
-      <w:r>
-        <w:rPr>
-          <w:rFonts w:ascii="Times New Roman" w:hAnsi="Times New Roman" w:cs="Times New Roman"/>
-          <w:color w:val="000000" w:themeColor="text1"/>
-        </w:rPr>
-        <w:t xml:space="preserve"> </w:t>
-      </w:r>
-      <w:r>
-        <w:rPr>
-          <w:rFonts w:ascii="Times New Roman" w:hAnsi="Times New Roman" w:cs="Times New Roman"/>
-          <w:i/>
-          <w:color w:val="000000" w:themeColor="text1"/>
-        </w:rPr>
-        <w:t>Anatomical Modeling to Improve the Precision of Image Guided Liver Ablation</w:t>
-      </w:r>
-      <w:r>
-        <w:rPr>
-          <w:rFonts w:ascii="Times New Roman" w:hAnsi="Times New Roman" w:cs="Times New Roman"/>
-          <w:i/>
-          <w:color w:val="000000" w:themeColor="text1"/>
-        </w:rPr>
-        <w:t xml:space="preserve"> </w:t>
-      </w:r>
-      <w:r>
-        <w:rPr>
-          <w:rFonts w:ascii="Times New Roman" w:hAnsi="Times New Roman" w:cs="Times New Roman"/>
-          <w:color w:val="000000" w:themeColor="text1"/>
-        </w:rPr>
-        <w:t>Image-Guided Therapy Workshop Rockville, MD</w:t>
-      </w:r>
-      <w:r>
-        <w:rPr>
-          <w:rFonts w:ascii="Times New Roman" w:hAnsi="Times New Roman" w:cs="Times New Roman"/>
-          <w:color w:val="000000" w:themeColor="text1"/>
-        </w:rPr>
-        <w:t>.</w:t>
-      </w:r>
-      <w:r>
-        <w:rPr>
-          <w:rFonts w:ascii="Times New Roman" w:hAnsi="Times New Roman" w:cs="Times New Roman"/>
-          <w:color w:val="000000" w:themeColor="text1"/>
-        </w:rPr>
-        <w:t xml:space="preserve"> 04/2020</w:t>
-      </w:r>
-    </w:p>
-    <w:p>
-      <w:pPr>
-        <w:spacing w:after="120"/>
-        <w:rPr>
-          <w:rFonts w:ascii="Times New Roman" w:hAnsi="Times New Roman" w:cs="Times New Roman"/>
-          <w:color w:val="000000" w:themeColor="text1"/>
-        </w:rPr>
-      </w:pPr>
-      <w:r>
-        <w:rPr>
-          <w:rFonts w:ascii="Times New Roman" w:hAnsi="Times New Roman" w:cs="Times New Roman"/>
-          <w:color w:val="000000" w:themeColor="text1"/>
-        </w:rPr>
-        <w:t>Owens, C.</w:t>
-      </w:r>
-      <w:r>
-        <w:rPr>
-          <w:rFonts w:ascii="Times New Roman" w:hAnsi="Times New Roman" w:cs="Times New Roman"/>
-          <w:color w:val="000000" w:themeColor="text1"/>
-        </w:rPr>
-        <w:t xml:space="preserve">, Gupta, A., Shrestha, S., </w:t>
-      </w:r>
-      <w:r>
-        <w:rPr>
-          <w:rFonts w:ascii="Times New Roman" w:hAnsi="Times New Roman" w:cs="Times New Roman"/>
-          <w:b/>
-          <w:color w:val="000000" w:themeColor="text1"/>
-        </w:rPr>
-        <w:t>Anderson, B.</w:t>
-      </w:r>
-      <w:r>
-        <w:rPr>
-          <w:rFonts w:ascii="Times New Roman" w:hAnsi="Times New Roman" w:cs="Times New Roman"/>
-          <w:b/>
-          <w:color w:val="000000" w:themeColor="text1"/>
-        </w:rPr>
-        <w:t>M.</w:t>
-      </w:r>
-      <w:r>
-        <w:rPr>
-          <w:rFonts w:ascii="Times New Roman" w:hAnsi="Times New Roman" w:cs="Times New Roman"/>
-          <w:color w:val="000000" w:themeColor="text1"/>
-        </w:rPr>
-        <w:t>,</w:t>
-      </w:r>
-      <w:r>
-        <w:rPr>
-          <w:rFonts w:ascii="Times New Roman" w:hAnsi="Times New Roman" w:cs="Times New Roman"/>
-          <w:color w:val="000000" w:themeColor="text1"/>
-        </w:rPr>
-        <w:t xml:space="preserve"> et al</w:t>
-      </w:r>
-      <w:r>
-        <w:rPr>
-          <w:rFonts w:ascii="Times New Roman" w:hAnsi="Times New Roman" w:cs="Times New Roman"/>
-          <w:color w:val="000000" w:themeColor="text1"/>
-        </w:rPr>
-        <w:t xml:space="preserve"> </w:t>
-      </w:r>
-      <w:r>
-        <w:rPr>
-          <w:rFonts w:ascii="Times New Roman" w:hAnsi="Times New Roman" w:cs="Times New Roman"/>
-          <w:i/>
-          <w:color w:val="000000" w:themeColor="text1"/>
-        </w:rPr>
-        <w:t xml:space="preserve">Development of a colon model for colon dosimetry in </w:t>
-      </w:r>
-      <w:r>
-        <w:rPr>
-          <w:rFonts w:ascii="Times New Roman" w:hAnsi="Times New Roman" w:cs="Times New Roman"/>
-          <w:i/>
-          <w:color w:val="000000" w:themeColor="text1"/>
-        </w:rPr>
-        <w:lastRenderedPageBreak/>
-        <w:t>late effect studies</w:t>
-      </w:r>
-      <w:r>
-        <w:rPr>
-          <w:rFonts w:ascii="Times New Roman" w:hAnsi="Times New Roman" w:cs="Times New Roman"/>
-          <w:color w:val="000000" w:themeColor="text1"/>
-        </w:rPr>
-        <w:t xml:space="preserve"> International Society of Radiation Epidemiology and Dosimetry, Sitges, Spain.</w:t>
-      </w:r>
-      <w:r>
-        <w:rPr>
-          <w:rFonts w:ascii="Times New Roman" w:hAnsi="Times New Roman" w:cs="Times New Roman"/>
-          <w:color w:val="000000" w:themeColor="text1"/>
-        </w:rPr>
-        <w:t xml:space="preserve"> 05/2020</w:t>
-      </w:r>
-    </w:p>
-    <w:p>
-      <w:pPr>
-        <w:spacing w:after="120"/>
-        <w:rPr>
-          <w:rFonts w:ascii="Times New Roman" w:hAnsi="Times New Roman" w:cs="Times New Roman"/>
-          <w:color w:val="000000" w:themeColor="text1"/>
-        </w:rPr>
-      </w:pPr>
-      <w:r>
-        <w:rPr>
-          <w:rFonts w:ascii="Times New Roman" w:hAnsi="Times New Roman" w:cs="Times New Roman"/>
-          <w:color w:val="000000" w:themeColor="text1"/>
-        </w:rPr>
-        <w:t xml:space="preserve">Elhalawani, H., et al. </w:t>
-      </w:r>
-      <w:r>
-        <w:rPr>
-          <w:rFonts w:ascii="Times New Roman" w:hAnsi="Times New Roman" w:cs="Times New Roman"/>
-          <w:i/>
-          <w:color w:val="000000" w:themeColor="text1"/>
-        </w:rPr>
-        <w:t>Longitudinal and Dose Dependent Analysis on White Matter Injury in Glioblastoma Radiation Therapy</w:t>
-      </w:r>
-      <w:r>
-        <w:rPr>
-          <w:rFonts w:ascii="Times New Roman" w:hAnsi="Times New Roman" w:cs="Times New Roman"/>
-          <w:color w:val="000000" w:themeColor="text1"/>
-        </w:rPr>
-        <w:t xml:space="preserve"> ASTRO Annual Conference, Chicago, IL. 09/2018</w:t>
-      </w:r>
-    </w:p>
-    <w:p>
-      <w:pPr>
         <w:keepNext/>
         <w:keepLines/>
         <w:spacing w:after="120"/>
         <w:rPr>
           <w:rFonts w:ascii="Times New Roman" w:hAnsi="Times New Roman"/>
           <w:color w:val="000000" w:themeColor="text1"/>
-          <w:shd w:val="clear" w:color="auto" w:fill="FFFFFF"/>
-        </w:rPr>
-      </w:pPr>
-      <w:r>
-        <w:rPr>
-          <w:rFonts w:ascii="Times New Roman" w:hAnsi="Times New Roman"/>
-          <w:color w:val="000000" w:themeColor="text1"/>
-          <w:shd w:val="clear" w:color="auto" w:fill="FFFFFF"/>
-        </w:rPr>
-        <w:t xml:space="preserve">McCulloch M., Elhalawani H., </w:t>
+        </w:rPr>
+      </w:pPr>
+      <w:r>
+        <w:rPr>
+          <w:rFonts w:ascii="Times New Roman" w:hAnsi="Times New Roman"/>
+          <w:bCs/>
+          <w:color w:val="000000" w:themeColor="text1"/>
+        </w:rPr>
+        <w:t xml:space="preserve">Woodland M, Wood J, </w:t>
       </w:r>
       <w:r>
         <w:rPr>
           <w:rFonts w:ascii="Times New Roman" w:hAnsi="Times New Roman"/>
           <w:b/>
           <w:color w:val="000000" w:themeColor="text1"/>
-          <w:shd w:val="clear" w:color="auto" w:fill="FFFFFF"/>
         </w:rPr>
         <w:t>Anderson B.M</w:t>
       </w:r>
       <w:r>
         <w:rPr>
           <w:rFonts w:ascii="Times New Roman" w:hAnsi="Times New Roman"/>
+          <w:b/>
+          <w:color w:val="000000" w:themeColor="text1"/>
+        </w:rPr>
+        <w:t xml:space="preserve">, </w:t>
+      </w:r>
+      <w:r>
+        <w:rPr>
+          <w:rFonts w:ascii="Times New Roman" w:hAnsi="Times New Roman"/>
+          <w:bCs/>
+          <w:color w:val="000000" w:themeColor="text1"/>
+        </w:rPr>
+        <w:t>et al.</w:t>
+      </w:r>
+      <w:r>
+        <w:rPr>
+          <w:rFonts w:ascii="Times New Roman" w:hAnsi="Times New Roman"/>
+          <w:b/>
+          <w:color w:val="000000" w:themeColor="text1"/>
+        </w:rPr>
+        <w:t xml:space="preserve"> </w:t>
+      </w:r>
+      <w:r>
+        <w:rPr>
+          <w:rFonts w:ascii="Times New Roman" w:hAnsi="Times New Roman"/>
+          <w:bCs/>
+          <w:i/>
+          <w:iCs/>
+          <w:color w:val="000000" w:themeColor="text1"/>
+        </w:rPr>
+        <w:t xml:space="preserve">Comparing Transfer Learning, Data Augmentation, and Data Expansion in the Improvement of Medical Image Generation </w:t>
+      </w:r>
+      <w:r>
+        <w:rPr>
+          <w:rFonts w:ascii="Times New Roman" w:hAnsi="Times New Roman"/>
+          <w:color w:val="000000" w:themeColor="text1"/>
+        </w:rPr>
+        <w:t>AAPM Annual Conference 07/2022</w:t>
+      </w:r>
+    </w:p>
+    <w:p>
+      <w:pPr>
+        <w:spacing w:after="120"/>
+        <w:rPr>
+          <w:rFonts w:ascii="Times New Roman" w:eastAsia="Times New Roman" w:hAnsi="Times New Roman" w:cs="Times New Roman"/>
+          <w:color w:val="000000" w:themeColor="text1"/>
+        </w:rPr>
+      </w:pPr>
+      <w:r>
+        <w:rPr>
+          <w:rFonts w:ascii="Times New Roman" w:eastAsia="Times New Roman" w:hAnsi="Times New Roman" w:cs="Times New Roman"/>
+          <w:color w:val="000000" w:themeColor="text1"/>
+        </w:rPr>
+        <w:t xml:space="preserve">Rigaud, B., et al </w:t>
+      </w:r>
+      <w:r>
+        <w:rPr>
+          <w:rFonts w:ascii="Times New Roman" w:eastAsia="Times New Roman" w:hAnsi="Times New Roman" w:cs="Times New Roman"/>
+          <w:i/>
+          <w:color w:val="000000" w:themeColor="text1"/>
+        </w:rPr>
+        <w:t>Evaluation of Deep Learning-Based Automatic Segmentation of the Pancreas</w:t>
+      </w:r>
+      <w:r>
+        <w:rPr>
+          <w:rFonts w:ascii="Times New Roman" w:eastAsia="Times New Roman" w:hAnsi="Times New Roman" w:cs="Times New Roman"/>
+          <w:color w:val="000000" w:themeColor="text1"/>
+        </w:rPr>
+        <w:t xml:space="preserve"> AAPM Annual Conference. Virtual, 07/2021</w:t>
+      </w:r>
+    </w:p>
+    <w:p>
+      <w:pPr>
+        <w:spacing w:after="120"/>
+        <w:rPr>
+          <w:rFonts w:ascii="Times New Roman" w:eastAsia="Times New Roman" w:hAnsi="Times New Roman" w:cs="Times New Roman"/>
+          <w:color w:val="000000" w:themeColor="text1"/>
+        </w:rPr>
+      </w:pPr>
+      <w:r>
+        <w:rPr>
+          <w:rFonts w:ascii="Times New Roman" w:eastAsia="Times New Roman" w:hAnsi="Times New Roman" w:cs="Times New Roman"/>
+          <w:color w:val="000000" w:themeColor="text1"/>
+        </w:rPr>
+        <w:t xml:space="preserve">McCulloch, M., et al </w:t>
+      </w:r>
+      <w:r>
+        <w:rPr>
+          <w:rFonts w:ascii="Times New Roman" w:eastAsia="Times New Roman" w:hAnsi="Times New Roman" w:cs="Times New Roman"/>
+          <w:i/>
+          <w:color w:val="000000" w:themeColor="text1"/>
+        </w:rPr>
+        <w:t xml:space="preserve">Use of Deep Learning Segmentation and Biomechanical Models to Improve Dose Accumulation Accuracy in GI Structures </w:t>
+      </w:r>
+      <w:r>
+        <w:rPr>
+          <w:rFonts w:ascii="Times New Roman" w:eastAsia="Times New Roman" w:hAnsi="Times New Roman" w:cs="Times New Roman"/>
+          <w:color w:val="000000" w:themeColor="text1"/>
+        </w:rPr>
+        <w:t>AAPM Annual Conference. Virtual, 07/2021</w:t>
+      </w:r>
+    </w:p>
+    <w:p>
+      <w:pPr>
+        <w:spacing w:after="120"/>
+        <w:rPr>
+          <w:rFonts w:ascii="Times New Roman" w:eastAsia="Times New Roman" w:hAnsi="Times New Roman" w:cs="Times New Roman"/>
+          <w:color w:val="000000" w:themeColor="text1"/>
+        </w:rPr>
+      </w:pPr>
+      <w:proofErr w:type="spellStart"/>
+      <w:r>
+        <w:rPr>
+          <w:rFonts w:ascii="Times New Roman" w:eastAsia="Times New Roman" w:hAnsi="Times New Roman" w:cs="Times New Roman"/>
+          <w:color w:val="000000" w:themeColor="text1"/>
+        </w:rPr>
+        <w:t>Reber</w:t>
+      </w:r>
+      <w:proofErr w:type="spellEnd"/>
+      <w:r>
+        <w:rPr>
+          <w:rFonts w:ascii="Times New Roman" w:eastAsia="Times New Roman" w:hAnsi="Times New Roman" w:cs="Times New Roman"/>
+          <w:color w:val="000000" w:themeColor="text1"/>
+        </w:rPr>
+        <w:t xml:space="preserve">, B., </w:t>
+      </w:r>
+      <w:r>
+        <w:rPr>
+          <w:rFonts w:ascii="Times New Roman" w:eastAsia="Times New Roman" w:hAnsi="Times New Roman" w:cs="Times New Roman"/>
+          <w:b/>
+          <w:color w:val="000000" w:themeColor="text1"/>
+        </w:rPr>
+        <w:t>Anderson, B.M.</w:t>
+      </w:r>
+      <w:r>
+        <w:rPr>
+          <w:rFonts w:ascii="Times New Roman" w:eastAsia="Times New Roman" w:hAnsi="Times New Roman" w:cs="Times New Roman"/>
+          <w:color w:val="000000" w:themeColor="text1"/>
+        </w:rPr>
+        <w:t xml:space="preserve">, et al </w:t>
+      </w:r>
+      <w:r>
+        <w:rPr>
+          <w:rFonts w:ascii="Times New Roman" w:eastAsia="Times New Roman" w:hAnsi="Times New Roman" w:cs="Times New Roman"/>
+          <w:i/>
+          <w:color w:val="000000" w:themeColor="text1"/>
+        </w:rPr>
+        <w:t xml:space="preserve">Predicting Osteoradionecrosis From Head and Neck Radiotherapy Using a </w:t>
+      </w:r>
+      <w:r>
+        <w:rPr>
+          <w:rFonts w:ascii="Times New Roman" w:eastAsia="Times New Roman" w:hAnsi="Times New Roman" w:cs="Times New Roman"/>
+          <w:i/>
+          <w:color w:val="000000" w:themeColor="text1"/>
+        </w:rPr>
+        <w:lastRenderedPageBreak/>
+        <w:t xml:space="preserve">Residual convolutional Neural Network </w:t>
+      </w:r>
+      <w:r>
+        <w:rPr>
+          <w:rFonts w:ascii="Times New Roman" w:eastAsia="Times New Roman" w:hAnsi="Times New Roman" w:cs="Times New Roman"/>
+          <w:color w:val="000000" w:themeColor="text1"/>
+        </w:rPr>
+        <w:t>AAPM Annual Conference. Virtual, 07/2021</w:t>
+      </w:r>
+    </w:p>
+    <w:p>
+      <w:pPr>
+        <w:spacing w:after="120"/>
+        <w:rPr>
+          <w:rFonts w:ascii="Times New Roman" w:hAnsi="Times New Roman" w:cs="Times New Roman"/>
+          <w:color w:val="000000" w:themeColor="text1"/>
+        </w:rPr>
+      </w:pPr>
+      <w:r>
+        <w:rPr>
+          <w:rFonts w:ascii="Times New Roman" w:hAnsi="Times New Roman" w:cs="Times New Roman"/>
+          <w:color w:val="000000" w:themeColor="text1"/>
+        </w:rPr>
+        <w:t>Brock, K.</w:t>
+      </w:r>
+      <w:r>
+        <w:rPr>
+          <w:rFonts w:ascii="Times New Roman" w:hAnsi="Times New Roman" w:cs="Times New Roman"/>
+          <w:color w:val="000000" w:themeColor="text1"/>
+        </w:rPr>
+        <w:t xml:space="preserve">, </w:t>
+      </w:r>
+      <w:r>
+        <w:rPr>
+          <w:rFonts w:ascii="Times New Roman" w:hAnsi="Times New Roman" w:cs="Times New Roman"/>
+          <w:b/>
+          <w:color w:val="000000" w:themeColor="text1"/>
+        </w:rPr>
+        <w:t>Anderson, B.</w:t>
+      </w:r>
+      <w:r>
+        <w:rPr>
+          <w:rFonts w:ascii="Times New Roman" w:hAnsi="Times New Roman" w:cs="Times New Roman"/>
+          <w:b/>
+          <w:color w:val="000000" w:themeColor="text1"/>
+        </w:rPr>
+        <w:t>M.</w:t>
+      </w:r>
+      <w:r>
+        <w:rPr>
+          <w:rFonts w:ascii="Times New Roman" w:hAnsi="Times New Roman" w:cs="Times New Roman"/>
+          <w:color w:val="000000" w:themeColor="text1"/>
+        </w:rPr>
+        <w:t>,</w:t>
+      </w:r>
+      <w:r>
+        <w:rPr>
+          <w:rFonts w:ascii="Times New Roman" w:hAnsi="Times New Roman" w:cs="Times New Roman"/>
+          <w:color w:val="000000" w:themeColor="text1"/>
+        </w:rPr>
+        <w:t xml:space="preserve"> et al</w:t>
+      </w:r>
+      <w:r>
+        <w:rPr>
+          <w:rFonts w:ascii="Times New Roman" w:hAnsi="Times New Roman" w:cs="Times New Roman"/>
+          <w:color w:val="000000" w:themeColor="text1"/>
+        </w:rPr>
+        <w:t xml:space="preserve"> </w:t>
+      </w:r>
+      <w:r>
+        <w:rPr>
+          <w:rFonts w:ascii="Times New Roman" w:hAnsi="Times New Roman" w:cs="Times New Roman"/>
+          <w:i/>
+          <w:color w:val="000000" w:themeColor="text1"/>
+        </w:rPr>
+        <w:t>Anatomical Modeling to Improve the Precision of Image Guided Liver Ablation</w:t>
+      </w:r>
+      <w:r>
+        <w:rPr>
+          <w:rFonts w:ascii="Times New Roman" w:hAnsi="Times New Roman" w:cs="Times New Roman"/>
+          <w:i/>
+          <w:color w:val="000000" w:themeColor="text1"/>
+        </w:rPr>
+        <w:t xml:space="preserve"> </w:t>
+      </w:r>
+      <w:r>
+        <w:rPr>
+          <w:rFonts w:ascii="Times New Roman" w:hAnsi="Times New Roman" w:cs="Times New Roman"/>
+          <w:color w:val="000000" w:themeColor="text1"/>
+        </w:rPr>
+        <w:t>Image-Guided Therapy Workshop Rockville, MD</w:t>
+      </w:r>
+      <w:r>
+        <w:rPr>
+          <w:rFonts w:ascii="Times New Roman" w:hAnsi="Times New Roman" w:cs="Times New Roman"/>
+          <w:color w:val="000000" w:themeColor="text1"/>
+        </w:rPr>
+        <w:t>.</w:t>
+      </w:r>
+      <w:r>
+        <w:rPr>
+          <w:rFonts w:ascii="Times New Roman" w:hAnsi="Times New Roman" w:cs="Times New Roman"/>
+          <w:color w:val="000000" w:themeColor="text1"/>
+        </w:rPr>
+        <w:t xml:space="preserve"> 04/2020</w:t>
+      </w:r>
+    </w:p>
+    <w:p>
+      <w:pPr>
+        <w:spacing w:after="120"/>
+        <w:rPr>
+          <w:rFonts w:ascii="Times New Roman" w:hAnsi="Times New Roman" w:cs="Times New Roman"/>
+          <w:color w:val="000000" w:themeColor="text1"/>
+        </w:rPr>
+      </w:pPr>
+      <w:r>
+        <w:rPr>
+          <w:rFonts w:ascii="Times New Roman" w:hAnsi="Times New Roman" w:cs="Times New Roman"/>
+          <w:color w:val="000000" w:themeColor="text1"/>
+        </w:rPr>
+        <w:t>Owens, C.</w:t>
+      </w:r>
+      <w:r>
+        <w:rPr>
+          <w:rFonts w:ascii="Times New Roman" w:hAnsi="Times New Roman" w:cs="Times New Roman"/>
+          <w:color w:val="000000" w:themeColor="text1"/>
+        </w:rPr>
+        <w:t xml:space="preserve">, Gupta, A., Shrestha, S., </w:t>
+      </w:r>
+      <w:r>
+        <w:rPr>
+          <w:rFonts w:ascii="Times New Roman" w:hAnsi="Times New Roman" w:cs="Times New Roman"/>
+          <w:b/>
+          <w:color w:val="000000" w:themeColor="text1"/>
+        </w:rPr>
+        <w:t>Anderson, B.</w:t>
+      </w:r>
+      <w:r>
+        <w:rPr>
+          <w:rFonts w:ascii="Times New Roman" w:hAnsi="Times New Roman" w:cs="Times New Roman"/>
+          <w:b/>
+          <w:color w:val="000000" w:themeColor="text1"/>
+        </w:rPr>
+        <w:t>M.</w:t>
+      </w:r>
+      <w:r>
+        <w:rPr>
+          <w:rFonts w:ascii="Times New Roman" w:hAnsi="Times New Roman" w:cs="Times New Roman"/>
+          <w:color w:val="000000" w:themeColor="text1"/>
+        </w:rPr>
+        <w:t>,</w:t>
+      </w:r>
+      <w:r>
+        <w:rPr>
+          <w:rFonts w:ascii="Times New Roman" w:hAnsi="Times New Roman" w:cs="Times New Roman"/>
+          <w:color w:val="000000" w:themeColor="text1"/>
+        </w:rPr>
+        <w:t xml:space="preserve"> et al</w:t>
+      </w:r>
+      <w:r>
+        <w:rPr>
+          <w:rFonts w:ascii="Times New Roman" w:hAnsi="Times New Roman" w:cs="Times New Roman"/>
+          <w:color w:val="000000" w:themeColor="text1"/>
+        </w:rPr>
+        <w:t xml:space="preserve"> </w:t>
+      </w:r>
+      <w:r>
+        <w:rPr>
+          <w:rFonts w:ascii="Times New Roman" w:hAnsi="Times New Roman" w:cs="Times New Roman"/>
+          <w:i/>
+          <w:color w:val="000000" w:themeColor="text1"/>
+        </w:rPr>
+        <w:t>Development of a colon model for colon dosimetry in late effect studies</w:t>
+      </w:r>
+      <w:r>
+        <w:rPr>
+          <w:rFonts w:ascii="Times New Roman" w:hAnsi="Times New Roman" w:cs="Times New Roman"/>
+          <w:color w:val="000000" w:themeColor="text1"/>
+        </w:rPr>
+        <w:t xml:space="preserve"> International Society of Radiation Epidemiology and Dosimetry, </w:t>
+      </w:r>
+      <w:proofErr w:type="spellStart"/>
+      <w:r>
+        <w:rPr>
+          <w:rFonts w:ascii="Times New Roman" w:hAnsi="Times New Roman" w:cs="Times New Roman"/>
+          <w:color w:val="000000" w:themeColor="text1"/>
+        </w:rPr>
+        <w:t>Sitges</w:t>
+      </w:r>
+      <w:proofErr w:type="spellEnd"/>
+      <w:r>
+        <w:rPr>
+          <w:rFonts w:ascii="Times New Roman" w:hAnsi="Times New Roman" w:cs="Times New Roman"/>
+          <w:color w:val="000000" w:themeColor="text1"/>
+        </w:rPr>
+        <w:t>, Spain.</w:t>
+      </w:r>
+      <w:r>
+        <w:rPr>
+          <w:rFonts w:ascii="Times New Roman" w:hAnsi="Times New Roman" w:cs="Times New Roman"/>
+          <w:color w:val="000000" w:themeColor="text1"/>
+        </w:rPr>
+        <w:t xml:space="preserve"> 05/2020</w:t>
+      </w:r>
+    </w:p>
+    <w:p>
+      <w:pPr>
+        <w:spacing w:after="120"/>
+        <w:rPr>
+          <w:rFonts w:ascii="Times New Roman" w:hAnsi="Times New Roman" w:cs="Times New Roman"/>
+          <w:color w:val="000000" w:themeColor="text1"/>
+        </w:rPr>
+      </w:pPr>
+      <w:proofErr w:type="spellStart"/>
+      <w:r>
+        <w:rPr>
+          <w:rFonts w:ascii="Times New Roman" w:hAnsi="Times New Roman" w:cs="Times New Roman"/>
+          <w:color w:val="000000" w:themeColor="text1"/>
+        </w:rPr>
+        <w:t>Elhalawani</w:t>
+      </w:r>
+      <w:proofErr w:type="spellEnd"/>
+      <w:r>
+        <w:rPr>
+          <w:rFonts w:ascii="Times New Roman" w:hAnsi="Times New Roman" w:cs="Times New Roman"/>
+          <w:color w:val="000000" w:themeColor="text1"/>
+        </w:rPr>
+        <w:t xml:space="preserve">, H., et al. </w:t>
+      </w:r>
+      <w:r>
+        <w:rPr>
+          <w:rFonts w:ascii="Times New Roman" w:hAnsi="Times New Roman" w:cs="Times New Roman"/>
+          <w:i/>
+          <w:color w:val="000000" w:themeColor="text1"/>
+        </w:rPr>
+        <w:t>Longitudinal and Dose Dependent Analysis on White Matter Injury in Glioblastoma Radiation Therapy</w:t>
+      </w:r>
+      <w:r>
+        <w:rPr>
+          <w:rFonts w:ascii="Times New Roman" w:hAnsi="Times New Roman" w:cs="Times New Roman"/>
+          <w:color w:val="000000" w:themeColor="text1"/>
+        </w:rPr>
+        <w:t xml:space="preserve"> ASTRO Annual Conference, Chicago, IL. 09/2018</w:t>
+      </w:r>
+    </w:p>
+    <w:p>
+      <w:pPr>
+        <w:keepNext/>
+        <w:keepLines/>
+        <w:spacing w:after="120"/>
+        <w:rPr>
+          <w:rFonts w:ascii="Times New Roman" w:hAnsi="Times New Roman"/>
+          <w:color w:val="000000" w:themeColor="text1"/>
+          <w:shd w:val="clear" w:color="auto" w:fill="FFFFFF"/>
+        </w:rPr>
+      </w:pPr>
+      <w:r>
+        <w:rPr>
+          <w:rFonts w:ascii="Times New Roman" w:hAnsi="Times New Roman"/>
+          <w:color w:val="000000" w:themeColor="text1"/>
+          <w:shd w:val="clear" w:color="auto" w:fill="FFFFFF"/>
+        </w:rPr>
+        <w:t xml:space="preserve">McCulloch M., </w:t>
+      </w:r>
+      <w:proofErr w:type="spellStart"/>
+      <w:r>
+        <w:rPr>
+          <w:rFonts w:ascii="Times New Roman" w:hAnsi="Times New Roman"/>
+          <w:color w:val="000000" w:themeColor="text1"/>
+          <w:shd w:val="clear" w:color="auto" w:fill="FFFFFF"/>
+        </w:rPr>
+        <w:t>Elhalawani</w:t>
+      </w:r>
+      <w:proofErr w:type="spellEnd"/>
+      <w:r>
+        <w:rPr>
+          <w:rFonts w:ascii="Times New Roman" w:hAnsi="Times New Roman"/>
+          <w:color w:val="000000" w:themeColor="text1"/>
+          <w:shd w:val="clear" w:color="auto" w:fill="FFFFFF"/>
+        </w:rPr>
+        <w:t xml:space="preserve"> H., </w:t>
+      </w:r>
+      <w:r>
+        <w:rPr>
+          <w:rFonts w:ascii="Times New Roman" w:hAnsi="Times New Roman"/>
+          <w:b/>
+          <w:color w:val="000000" w:themeColor="text1"/>
+          <w:shd w:val="clear" w:color="auto" w:fill="FFFFFF"/>
+        </w:rPr>
+        <w:t>Anderson B.M</w:t>
+      </w:r>
+      <w:r>
+        <w:rPr>
+          <w:rFonts w:ascii="Times New Roman" w:hAnsi="Times New Roman"/>
           <w:color w:val="000000" w:themeColor="text1"/>
           <w:shd w:val="clear" w:color="auto" w:fill="FFFFFF"/>
         </w:rPr>
@@ -4426,12 +5006,21 @@
           <w:color w:val="000000" w:themeColor="text1"/>
         </w:rPr>
       </w:pPr>
-      <w:r>
-        <w:rPr>
-          <w:rFonts w:ascii="Times New Roman" w:hAnsi="Times New Roman" w:cs="Times New Roman"/>
-          <w:color w:val="000000" w:themeColor="text1"/>
-        </w:rPr>
-        <w:t xml:space="preserve">Cazoulat G, Chaudhury B, </w:t>
+      <w:proofErr w:type="spellStart"/>
+      <w:r>
+        <w:rPr>
+          <w:rFonts w:ascii="Times New Roman" w:hAnsi="Times New Roman" w:cs="Times New Roman"/>
+          <w:color w:val="000000" w:themeColor="text1"/>
+        </w:rPr>
+        <w:t>Cazoulat</w:t>
+      </w:r>
+      <w:proofErr w:type="spellEnd"/>
+      <w:r>
+        <w:rPr>
+          <w:rFonts w:ascii="Times New Roman" w:hAnsi="Times New Roman" w:cs="Times New Roman"/>
+          <w:color w:val="000000" w:themeColor="text1"/>
+        </w:rPr>
+        <w:t xml:space="preserve"> G, Chaudhury B, </w:t>
       </w:r>
       <w:r>
         <w:rPr>
@@ -4546,6 +5135,7 @@
           <w:color w:val="000000" w:themeColor="text1"/>
         </w:rPr>
       </w:pPr>
+      <w:proofErr w:type="spellStart"/>
       <w:r>
         <w:rPr>
           <w:rFonts w:ascii="Times New Roman" w:hAnsi="Times New Roman" w:cs="Times New Roman"/>
@@ -4553,6 +5143,7 @@
         </w:rPr>
         <w:t>WizKids</w:t>
       </w:r>
+      <w:proofErr w:type="spellEnd"/>
       <w:r>
         <w:rPr>
           <w:rFonts w:ascii="Times New Roman" w:hAnsi="Times New Roman" w:cs="Times New Roman"/>
@@ -5428,7 +6019,6 @@
   <w:style w:type="character" w:default="1" w:styleId="DefaultParagraphFont">
     <w:name w:val="Default Paragraph Font"/>
     <w:uiPriority w:val="1"/>
-    <w:semiHidden/>
     <w:unhideWhenUsed/>
   </w:style>
   <w:style w:type="table" w:default="1" w:styleId="TableNormal">

</xml_diff>

<commit_message>
show all authors in papers
</commit_message>
<xml_diff>
--- a/BMAnderson CV.docx
+++ b/BMAnderson CV.docx
@@ -267,7 +267,23 @@
           <w:rFonts w:ascii="Times New Roman" w:hAnsi="Times New Roman" w:cs="Times New Roman"/>
           <w:color w:val="000000" w:themeColor="text1"/>
         </w:rPr>
-        <w:t xml:space="preserve">Dr. John J. Kopchick Fellowship: </w:t>
+        <w:t xml:space="preserve">Dr. John J. </w:t>
+      </w:r>
+      <w:proofErr w:type="spellStart"/>
+      <w:r>
+        <w:rPr>
+          <w:rFonts w:ascii="Times New Roman" w:hAnsi="Times New Roman" w:cs="Times New Roman"/>
+          <w:color w:val="000000" w:themeColor="text1"/>
+        </w:rPr>
+        <w:t>Kopchick</w:t>
+      </w:r>
+      <w:proofErr w:type="spellEnd"/>
+      <w:r>
+        <w:rPr>
+          <w:rFonts w:ascii="Times New Roman" w:hAnsi="Times New Roman" w:cs="Times New Roman"/>
+          <w:color w:val="000000" w:themeColor="text1"/>
+        </w:rPr>
+        <w:t xml:space="preserve"> Fellowship: </w:t>
       </w:r>
       <w:r>
         <w:rPr>
@@ -350,7 +366,23 @@
           <w:rFonts w:ascii="Times New Roman" w:hAnsi="Times New Roman" w:cs="Times New Roman"/>
           <w:color w:val="000000" w:themeColor="text1"/>
         </w:rPr>
-        <w:t>Dr. John J. Kopchick Fellowship: $15,000 for one year, ‘…for students who demonstrate exceptional character, extracurricular leadership, research excellence and scholarly merit.’ (01/2020)</w:t>
+        <w:t xml:space="preserve">Dr. John J. </w:t>
+      </w:r>
+      <w:proofErr w:type="spellStart"/>
+      <w:r>
+        <w:rPr>
+          <w:rFonts w:ascii="Times New Roman" w:hAnsi="Times New Roman" w:cs="Times New Roman"/>
+          <w:color w:val="000000" w:themeColor="text1"/>
+        </w:rPr>
+        <w:t>Kopchick</w:t>
+      </w:r>
+      <w:proofErr w:type="spellEnd"/>
+      <w:r>
+        <w:rPr>
+          <w:rFonts w:ascii="Times New Roman" w:hAnsi="Times New Roman" w:cs="Times New Roman"/>
+          <w:color w:val="000000" w:themeColor="text1"/>
+        </w:rPr>
+        <w:t xml:space="preserve"> Fellowship: $15,000 for one year, ‘…for students who demonstrate exceptional character, extracurricular leadership, research excellence and scholarly merit.’ (01/2020)</w:t>
       </w:r>
     </w:p>
     <w:p>
@@ -692,7 +724,39 @@
           <w:rFonts w:ascii="Times New Roman" w:hAnsi="Times New Roman" w:cs="Times New Roman"/>
           <w:color w:val="000000" w:themeColor="text1"/>
         </w:rPr>
-        <w:t>Brachytherapy ring identification program: Creation and implementation of an automatic ring identifier into commercially available Radformation software ‘Clearcheck’ for enhanced quality assurance in the UCSD clinic.</w:t>
+        <w:t xml:space="preserve">Brachytherapy ring identification program: Creation and implementation of an automatic ring identifier into commercially available </w:t>
+      </w:r>
+      <w:proofErr w:type="spellStart"/>
+      <w:r>
+        <w:rPr>
+          <w:rFonts w:ascii="Times New Roman" w:hAnsi="Times New Roman" w:cs="Times New Roman"/>
+          <w:color w:val="000000" w:themeColor="text1"/>
+        </w:rPr>
+        <w:t>Radformation</w:t>
+      </w:r>
+      <w:proofErr w:type="spellEnd"/>
+      <w:r>
+        <w:rPr>
+          <w:rFonts w:ascii="Times New Roman" w:hAnsi="Times New Roman" w:cs="Times New Roman"/>
+          <w:color w:val="000000" w:themeColor="text1"/>
+        </w:rPr>
+        <w:t xml:space="preserve"> software ‘</w:t>
+      </w:r>
+      <w:proofErr w:type="spellStart"/>
+      <w:r>
+        <w:rPr>
+          <w:rFonts w:ascii="Times New Roman" w:hAnsi="Times New Roman" w:cs="Times New Roman"/>
+          <w:color w:val="000000" w:themeColor="text1"/>
+        </w:rPr>
+        <w:t>Clearcheck</w:t>
+      </w:r>
+      <w:proofErr w:type="spellEnd"/>
+      <w:r>
+        <w:rPr>
+          <w:rFonts w:ascii="Times New Roman" w:hAnsi="Times New Roman" w:cs="Times New Roman"/>
+          <w:color w:val="000000" w:themeColor="text1"/>
+        </w:rPr>
+        <w:t>’ for enhanced quality assurance in the UCSD clinic.</w:t>
       </w:r>
     </w:p>
     <w:p>
@@ -778,7 +842,23 @@
           <w:rFonts w:ascii="Times New Roman" w:hAnsi="Times New Roman" w:cs="Times New Roman"/>
           <w:color w:val="000000" w:themeColor="text1"/>
         </w:rPr>
-        <w:t>Jack Krohmer Early Career Investigator Competition Winner – EPIDEEP: Predicting In-Vivo EPID Transit Images – a Deep Learning Approach (2022)</w:t>
+        <w:t xml:space="preserve">Jack </w:t>
+      </w:r>
+      <w:proofErr w:type="spellStart"/>
+      <w:r>
+        <w:rPr>
+          <w:rFonts w:ascii="Times New Roman" w:hAnsi="Times New Roman" w:cs="Times New Roman"/>
+          <w:color w:val="000000" w:themeColor="text1"/>
+        </w:rPr>
+        <w:t>Krohmer</w:t>
+      </w:r>
+      <w:proofErr w:type="spellEnd"/>
+      <w:r>
+        <w:rPr>
+          <w:rFonts w:ascii="Times New Roman" w:hAnsi="Times New Roman" w:cs="Times New Roman"/>
+          <w:color w:val="000000" w:themeColor="text1"/>
+        </w:rPr>
+        <w:t xml:space="preserve"> Early Career Investigator Competition Winner – EPIDEEP: Predicting In-Vivo EPID Transit Images – a Deep Learning Approach (2022)</w:t>
       </w:r>
     </w:p>
     <w:p>
@@ -1146,7 +1226,23 @@
           <w:rFonts w:ascii="Times New Roman" w:hAnsi="Times New Roman" w:cs="Times New Roman"/>
           <w:color w:val="000000" w:themeColor="text1"/>
         </w:rPr>
-        <w:t xml:space="preserve">Invited Speaker, Winter Institute of Medical Physics annual meeting, “Getting Started with Deep Learning: Dicom to Predictions” </w:t>
+        <w:t xml:space="preserve">Invited Speaker, Winter Institute of Medical Physics annual meeting, “Getting Started with Deep Learning: </w:t>
+      </w:r>
+      <w:proofErr w:type="spellStart"/>
+      <w:r>
+        <w:rPr>
+          <w:rFonts w:ascii="Times New Roman" w:hAnsi="Times New Roman" w:cs="Times New Roman"/>
+          <w:color w:val="000000" w:themeColor="text1"/>
+        </w:rPr>
+        <w:t>Dicom</w:t>
+      </w:r>
+      <w:proofErr w:type="spellEnd"/>
+      <w:r>
+        <w:rPr>
+          <w:rFonts w:ascii="Times New Roman" w:hAnsi="Times New Roman" w:cs="Times New Roman"/>
+          <w:color w:val="000000" w:themeColor="text1"/>
+        </w:rPr>
+        <w:t xml:space="preserve"> to Predictions” </w:t>
       </w:r>
       <w:r>
         <w:rPr>
@@ -1479,7 +1575,23 @@
           <w:rFonts w:ascii="Times New Roman" w:hAnsi="Times New Roman" w:cs="Times New Roman"/>
           <w:color w:val="000000" w:themeColor="text1"/>
         </w:rPr>
-        <w:t>European Society of Interventional Radiology: Reliability in Percutaneous Tumour Ablation. (12/2019)</w:t>
+        <w:t xml:space="preserve">European Society of Interventional Radiology: Reliability in Percutaneous </w:t>
+      </w:r>
+      <w:proofErr w:type="spellStart"/>
+      <w:r>
+        <w:rPr>
+          <w:rFonts w:ascii="Times New Roman" w:hAnsi="Times New Roman" w:cs="Times New Roman"/>
+          <w:color w:val="000000" w:themeColor="text1"/>
+        </w:rPr>
+        <w:t>Tumour</w:t>
+      </w:r>
+      <w:proofErr w:type="spellEnd"/>
+      <w:r>
+        <w:rPr>
+          <w:rFonts w:ascii="Times New Roman" w:hAnsi="Times New Roman" w:cs="Times New Roman"/>
+          <w:color w:val="000000" w:themeColor="text1"/>
+        </w:rPr>
+        <w:t xml:space="preserve"> Ablation. (12/2019)</w:t>
       </w:r>
     </w:p>
     <w:p>
@@ -1660,7 +1772,23 @@
           <w:rFonts w:ascii="Times New Roman" w:hAnsi="Times New Roman" w:cs="Times New Roman"/>
           <w:color w:val="000000" w:themeColor="text1"/>
         </w:rPr>
-        <w:t>PURA: Research studying radioresistivity of CHO cell lines, dependent on cell cycle phase (2014)</w:t>
+        <w:t xml:space="preserve">PURA: Research studying </w:t>
+      </w:r>
+      <w:proofErr w:type="spellStart"/>
+      <w:r>
+        <w:rPr>
+          <w:rFonts w:ascii="Times New Roman" w:hAnsi="Times New Roman" w:cs="Times New Roman"/>
+          <w:color w:val="000000" w:themeColor="text1"/>
+        </w:rPr>
+        <w:t>radioresistivity</w:t>
+      </w:r>
+      <w:proofErr w:type="spellEnd"/>
+      <w:r>
+        <w:rPr>
+          <w:rFonts w:ascii="Times New Roman" w:hAnsi="Times New Roman" w:cs="Times New Roman"/>
+          <w:color w:val="000000" w:themeColor="text1"/>
+        </w:rPr>
+        <w:t xml:space="preserve"> of CHO cell lines, dependent on cell cycle phase (2014)</w:t>
       </w:r>
     </w:p>
     <w:p>
@@ -1723,6 +1851,7 @@
       <w:r>
         <w:rPr>
           <w:rFonts w:ascii="Times New Roman" w:hAnsi="Times New Roman" w:cs="Times New Roman"/>
+          <w:b/>
           <w:color w:val="000000" w:themeColor="text1"/>
         </w:rPr>
         <w:t xml:space="preserve"> </w:t>
@@ -1730,9 +1859,10 @@
       <w:r>
         <w:rPr>
           <w:rFonts w:ascii="Times New Roman" w:hAnsi="Times New Roman" w:cs="Times New Roman"/>
-          <w:color w:val="000000" w:themeColor="text1"/>
-        </w:rPr>
-        <w:t>et al.</w:t>
+          <w:bCs/>
+          <w:color w:val="000000" w:themeColor="text1"/>
+        </w:rPr>
+        <w:t>Wahid K., Brock K.</w:t>
       </w:r>
       <w:r>
         <w:rPr>
@@ -1747,35 +1877,50 @@
           <w:i/>
           <w:color w:val="000000" w:themeColor="text1"/>
         </w:rPr>
-        <w:t>Simple Python Module for Dicom and RT: Conversions to Images and Masks, and Predictions to Dicom-RT Structures</w:t>
-      </w:r>
-      <w:r>
-        <w:rPr>
-          <w:rFonts w:ascii="Times New Roman" w:hAnsi="Times New Roman" w:cs="Times New Roman"/>
-          <w:color w:val="000000" w:themeColor="text1"/>
-        </w:rPr>
-        <w:t xml:space="preserve"> Practical Radiation Oncology </w:t>
-      </w:r>
-      <w:r>
-        <w:rPr>
-          <w:rFonts w:ascii="Times New Roman" w:hAnsi="Times New Roman" w:cs="Times New Roman"/>
-          <w:color w:val="000000" w:themeColor="text1"/>
-        </w:rPr>
-        <w:t>02</w:t>
-      </w:r>
-      <w:r>
-        <w:rPr>
-          <w:rFonts w:ascii="Times New Roman" w:hAnsi="Times New Roman" w:cs="Times New Roman"/>
-          <w:color w:val="000000" w:themeColor="text1"/>
-        </w:rPr>
-        <w:t>/202</w:t>
-      </w:r>
-      <w:r>
-        <w:rPr>
-          <w:rFonts w:ascii="Times New Roman" w:hAnsi="Times New Roman" w:cs="Times New Roman"/>
-          <w:color w:val="000000" w:themeColor="text1"/>
-        </w:rPr>
-        <w:t>1</w:t>
+        <w:t xml:space="preserve">Simple Python Module for </w:t>
+      </w:r>
+      <w:proofErr w:type="spellStart"/>
+      <w:r>
+        <w:rPr>
+          <w:rFonts w:ascii="Times New Roman" w:hAnsi="Times New Roman" w:cs="Times New Roman"/>
+          <w:i/>
+          <w:color w:val="000000" w:themeColor="text1"/>
+        </w:rPr>
+        <w:t>Dicom</w:t>
+      </w:r>
+      <w:proofErr w:type="spellEnd"/>
+      <w:r>
+        <w:rPr>
+          <w:rFonts w:ascii="Times New Roman" w:hAnsi="Times New Roman" w:cs="Times New Roman"/>
+          <w:i/>
+          <w:color w:val="000000" w:themeColor="text1"/>
+        </w:rPr>
+        <w:t xml:space="preserve"> and RT: Conversions to Images and Masks, and Predictions to </w:t>
+      </w:r>
+      <w:proofErr w:type="spellStart"/>
+      <w:r>
+        <w:rPr>
+          <w:rFonts w:ascii="Times New Roman" w:hAnsi="Times New Roman" w:cs="Times New Roman"/>
+          <w:i/>
+          <w:color w:val="000000" w:themeColor="text1"/>
+        </w:rPr>
+        <w:t>Dicom</w:t>
+      </w:r>
+      <w:proofErr w:type="spellEnd"/>
+      <w:r>
+        <w:rPr>
+          <w:rFonts w:ascii="Times New Roman" w:hAnsi="Times New Roman" w:cs="Times New Roman"/>
+          <w:i/>
+          <w:color w:val="000000" w:themeColor="text1"/>
+        </w:rPr>
+        <w:t>-RT Structures</w:t>
+      </w:r>
+      <w:r>
+        <w:rPr>
+          <w:rFonts w:ascii="Times New Roman" w:hAnsi="Times New Roman" w:cs="Times New Roman"/>
+          <w:color w:val="000000" w:themeColor="text1"/>
+        </w:rPr>
+        <w:t xml:space="preserve"> Practical Radiation Oncology 02/2021</w:t>
       </w:r>
     </w:p>
     <w:p>
@@ -1815,7 +1960,7 @@
           <w:rFonts w:ascii="Times New Roman" w:hAnsi="Times New Roman" w:cs="Times New Roman"/>
           <w:color w:val="000000" w:themeColor="text1"/>
         </w:rPr>
-        <w:t xml:space="preserve">He Y., </w:t>
+        <w:t xml:space="preserve">He Y, </w:t>
       </w:r>
       <w:r>
         <w:rPr>
@@ -1824,6 +1969,371 @@
           <w:bCs/>
           <w:color w:val="000000" w:themeColor="text1"/>
         </w:rPr>
+        <w:t>Anderson B.M</w:t>
+      </w:r>
+      <w:r>
+        <w:rPr>
+          <w:rFonts w:ascii="Times New Roman" w:hAnsi="Times New Roman" w:cs="Times New Roman"/>
+          <w:color w:val="000000" w:themeColor="text1"/>
+        </w:rPr>
+        <w:t xml:space="preserve">, </w:t>
+      </w:r>
+      <w:proofErr w:type="spellStart"/>
+      <w:r>
+        <w:rPr>
+          <w:rFonts w:ascii="Times New Roman" w:hAnsi="Times New Roman" w:cs="Times New Roman"/>
+          <w:color w:val="000000" w:themeColor="text1"/>
+        </w:rPr>
+        <w:t>Cazoulat</w:t>
+      </w:r>
+      <w:proofErr w:type="spellEnd"/>
+      <w:r>
+        <w:rPr>
+          <w:rFonts w:ascii="Times New Roman" w:hAnsi="Times New Roman" w:cs="Times New Roman"/>
+          <w:color w:val="000000" w:themeColor="text1"/>
+        </w:rPr>
+        <w:t xml:space="preserve"> G, Rigaud B, </w:t>
+      </w:r>
+      <w:proofErr w:type="spellStart"/>
+      <w:r>
+        <w:rPr>
+          <w:rFonts w:ascii="Times New Roman" w:hAnsi="Times New Roman" w:cs="Times New Roman"/>
+          <w:color w:val="000000" w:themeColor="text1"/>
+        </w:rPr>
+        <w:t>Almodovar</w:t>
+      </w:r>
+      <w:proofErr w:type="spellEnd"/>
+      <w:r>
+        <w:rPr>
+          <w:rFonts w:ascii="Times New Roman" w:hAnsi="Times New Roman" w:cs="Times New Roman"/>
+          <w:color w:val="000000" w:themeColor="text1"/>
+        </w:rPr>
+        <w:t xml:space="preserve">-Abreu L, Pollard-Larkin J, Balter P, Liao Z, Mohan R, </w:t>
+      </w:r>
+      <w:proofErr w:type="spellStart"/>
+      <w:r>
+        <w:rPr>
+          <w:rFonts w:ascii="Times New Roman" w:hAnsi="Times New Roman" w:cs="Times New Roman"/>
+          <w:color w:val="000000" w:themeColor="text1"/>
+        </w:rPr>
+        <w:t>Odisio</w:t>
+      </w:r>
+      <w:proofErr w:type="spellEnd"/>
+      <w:r>
+        <w:rPr>
+          <w:rFonts w:ascii="Times New Roman" w:hAnsi="Times New Roman" w:cs="Times New Roman"/>
+          <w:color w:val="000000" w:themeColor="text1"/>
+        </w:rPr>
+        <w:t xml:space="preserve"> B, </w:t>
+      </w:r>
+      <w:proofErr w:type="spellStart"/>
+      <w:r>
+        <w:rPr>
+          <w:rFonts w:ascii="Times New Roman" w:hAnsi="Times New Roman" w:cs="Times New Roman"/>
+          <w:color w:val="000000" w:themeColor="text1"/>
+        </w:rPr>
+        <w:t>Svensson</w:t>
+      </w:r>
+      <w:proofErr w:type="spellEnd"/>
+      <w:r>
+        <w:rPr>
+          <w:rFonts w:ascii="Times New Roman" w:hAnsi="Times New Roman" w:cs="Times New Roman"/>
+          <w:color w:val="000000" w:themeColor="text1"/>
+        </w:rPr>
+        <w:t xml:space="preserve"> S, Brock KK.</w:t>
+      </w:r>
+      <w:r>
+        <w:rPr>
+          <w:rFonts w:ascii="Times New Roman" w:hAnsi="Times New Roman" w:cs="Times New Roman"/>
+          <w:color w:val="000000" w:themeColor="text1"/>
+        </w:rPr>
+        <w:t xml:space="preserve"> </w:t>
+      </w:r>
+      <w:r>
+        <w:rPr>
+          <w:rFonts w:ascii="Times New Roman" w:hAnsi="Times New Roman" w:cs="Times New Roman"/>
+          <w:i/>
+          <w:iCs/>
+          <w:color w:val="000000" w:themeColor="text1"/>
+        </w:rPr>
+        <w:t>Optimization of mesh generation for geometric accuracy, robustness, and efficiency of biomechanical-model-based deformable image registration</w:t>
+      </w:r>
+      <w:r>
+        <w:rPr>
+          <w:rFonts w:ascii="Times New Roman" w:hAnsi="Times New Roman" w:cs="Times New Roman"/>
+          <w:color w:val="000000" w:themeColor="text1"/>
+        </w:rPr>
+        <w:t xml:space="preserve"> Medical Physics 08/22</w:t>
+      </w:r>
+    </w:p>
+    <w:p>
+      <w:pPr>
+        <w:spacing w:after="60" w:line="240" w:lineRule="auto"/>
+        <w:rPr>
+          <w:rFonts w:ascii="Times New Roman" w:hAnsi="Times New Roman" w:cs="Times New Roman"/>
+          <w:color w:val="000000" w:themeColor="text1"/>
+        </w:rPr>
+      </w:pPr>
+      <w:r>
+        <w:rPr>
+          <w:rFonts w:ascii="Times New Roman" w:hAnsi="Times New Roman" w:cs="Times New Roman"/>
+          <w:color w:val="000000" w:themeColor="text1"/>
+        </w:rPr>
+        <w:t xml:space="preserve">Lin Y-M, </w:t>
+      </w:r>
+      <w:r>
+        <w:rPr>
+          <w:rFonts w:ascii="Times New Roman" w:hAnsi="Times New Roman" w:cs="Times New Roman"/>
+          <w:b/>
+          <w:bCs/>
+          <w:color w:val="000000" w:themeColor="text1"/>
+        </w:rPr>
+        <w:t>Anderson B.M</w:t>
+      </w:r>
+      <w:r>
+        <w:rPr>
+          <w:rFonts w:ascii="Times New Roman" w:hAnsi="Times New Roman" w:cs="Times New Roman"/>
+          <w:color w:val="000000" w:themeColor="text1"/>
+        </w:rPr>
+        <w:t xml:space="preserve">, et al. </w:t>
+      </w:r>
+      <w:r>
+        <w:rPr>
+          <w:rFonts w:ascii="Times New Roman" w:hAnsi="Times New Roman" w:cs="Times New Roman"/>
+          <w:i/>
+          <w:iCs/>
+          <w:color w:val="000000" w:themeColor="text1"/>
+        </w:rPr>
+        <w:t xml:space="preserve">Study Protocol COVER-ALL: Clinical impact of a volumetric image method for confirming </w:t>
+      </w:r>
+      <w:proofErr w:type="spellStart"/>
+      <w:r>
+        <w:rPr>
+          <w:rFonts w:ascii="Times New Roman" w:hAnsi="Times New Roman" w:cs="Times New Roman"/>
+          <w:i/>
+          <w:iCs/>
+          <w:color w:val="000000" w:themeColor="text1"/>
+        </w:rPr>
+        <w:t>tumour</w:t>
+      </w:r>
+      <w:proofErr w:type="spellEnd"/>
+      <w:r>
+        <w:rPr>
+          <w:rFonts w:ascii="Times New Roman" w:hAnsi="Times New Roman" w:cs="Times New Roman"/>
+          <w:i/>
+          <w:iCs/>
+          <w:color w:val="000000" w:themeColor="text1"/>
+        </w:rPr>
+        <w:t xml:space="preserve"> coverage with ablation on patients with malignant liver lesions</w:t>
+      </w:r>
+      <w:r>
+        <w:rPr>
+          <w:rFonts w:ascii="Times New Roman" w:hAnsi="Times New Roman" w:cs="Times New Roman"/>
+          <w:color w:val="000000" w:themeColor="text1"/>
+        </w:rPr>
+        <w:t xml:space="preserve"> </w:t>
+      </w:r>
+      <w:proofErr w:type="spellStart"/>
+      <w:r>
+        <w:rPr>
+          <w:rFonts w:ascii="Times New Roman" w:hAnsi="Times New Roman" w:cs="Times New Roman"/>
+          <w:color w:val="000000" w:themeColor="text1"/>
+        </w:rPr>
+        <w:t>CardioVascular</w:t>
+      </w:r>
+      <w:proofErr w:type="spellEnd"/>
+      <w:r>
+        <w:rPr>
+          <w:rFonts w:ascii="Times New Roman" w:hAnsi="Times New Roman" w:cs="Times New Roman"/>
+          <w:color w:val="000000" w:themeColor="text1"/>
+        </w:rPr>
+        <w:t xml:space="preserve"> and </w:t>
+      </w:r>
+      <w:r>
+        <w:rPr>
+          <w:rFonts w:ascii="Times New Roman" w:hAnsi="Times New Roman" w:cs="Times New Roman"/>
+          <w:color w:val="000000" w:themeColor="text1"/>
+        </w:rPr>
+        <w:lastRenderedPageBreak/>
+        <w:t>Interventional Radiology</w:t>
+      </w:r>
+      <w:r>
+        <w:rPr>
+          <w:rFonts w:ascii="Times New Roman" w:hAnsi="Times New Roman" w:cs="Times New Roman"/>
+          <w:color w:val="000000" w:themeColor="text1"/>
+        </w:rPr>
+        <w:t xml:space="preserve"> </w:t>
+      </w:r>
+      <w:r>
+        <w:rPr>
+          <w:rFonts w:ascii="Times New Roman" w:hAnsi="Times New Roman" w:cs="Times New Roman"/>
+          <w:i/>
+          <w:iCs/>
+          <w:color w:val="000000" w:themeColor="text1"/>
+        </w:rPr>
+        <w:t>Accepted 08/22</w:t>
+      </w:r>
+    </w:p>
+    <w:p>
+      <w:pPr>
+        <w:spacing w:after="60"/>
+        <w:rPr>
+          <w:rFonts w:ascii="Times New Roman" w:hAnsi="Times New Roman"/>
+          <w:color w:val="000000" w:themeColor="text1"/>
+        </w:rPr>
+      </w:pPr>
+      <w:r>
+        <w:rPr>
+          <w:rFonts w:ascii="Times New Roman" w:hAnsi="Times New Roman"/>
+          <w:b/>
+          <w:bCs/>
+          <w:color w:val="000000" w:themeColor="text1"/>
+        </w:rPr>
+        <w:t>Anderson B.M</w:t>
+      </w:r>
+      <w:r>
+        <w:rPr>
+          <w:rFonts w:ascii="Times New Roman" w:hAnsi="Times New Roman"/>
+          <w:color w:val="000000" w:themeColor="text1"/>
+        </w:rPr>
+        <w:t xml:space="preserve">, B. Rigaud, Y Lin, K Jones, H Kang, B </w:t>
+      </w:r>
+      <w:proofErr w:type="spellStart"/>
+      <w:r>
+        <w:rPr>
+          <w:rFonts w:ascii="Times New Roman" w:hAnsi="Times New Roman"/>
+          <w:color w:val="000000" w:themeColor="text1"/>
+        </w:rPr>
+        <w:t>Odisio</w:t>
+      </w:r>
+      <w:proofErr w:type="spellEnd"/>
+      <w:r>
+        <w:rPr>
+          <w:rFonts w:ascii="Times New Roman" w:hAnsi="Times New Roman"/>
+          <w:color w:val="000000" w:themeColor="text1"/>
+        </w:rPr>
+        <w:t xml:space="preserve">, K Brock </w:t>
+      </w:r>
+      <w:r>
+        <w:rPr>
+          <w:rFonts w:ascii="Times New Roman" w:hAnsi="Times New Roman"/>
+          <w:i/>
+          <w:iCs/>
+          <w:color w:val="000000" w:themeColor="text1"/>
+        </w:rPr>
+        <w:t>Automated Segmentation of Colorectal Liver Metastasis and Liver Ablation on Contrast-Enhanced CT Images</w:t>
+      </w:r>
+      <w:r>
+        <w:rPr>
+          <w:rFonts w:ascii="Times New Roman" w:hAnsi="Times New Roman"/>
+          <w:color w:val="000000" w:themeColor="text1"/>
+        </w:rPr>
+        <w:t xml:space="preserve"> Frontiers in Radiation Oncology</w:t>
+      </w:r>
+      <w:r>
+        <w:rPr>
+          <w:rFonts w:ascii="Times New Roman" w:hAnsi="Times New Roman"/>
+          <w:color w:val="000000" w:themeColor="text1"/>
+        </w:rPr>
+        <w:t xml:space="preserve"> </w:t>
+      </w:r>
+      <w:r>
+        <w:rPr>
+          <w:rFonts w:ascii="Times New Roman" w:hAnsi="Times New Roman"/>
+          <w:i/>
+          <w:iCs/>
+          <w:color w:val="000000" w:themeColor="text1"/>
+        </w:rPr>
+        <w:t>Accepted 07/22</w:t>
+      </w:r>
+    </w:p>
+    <w:p>
+      <w:pPr>
+        <w:spacing w:after="60"/>
+        <w:rPr>
+          <w:rFonts w:ascii="Times New Roman" w:hAnsi="Times New Roman"/>
+          <w:color w:val="000000" w:themeColor="text1"/>
+        </w:rPr>
+      </w:pPr>
+      <w:proofErr w:type="spellStart"/>
+      <w:r>
+        <w:rPr>
+          <w:rFonts w:ascii="Times New Roman" w:hAnsi="Times New Roman"/>
+          <w:color w:val="000000" w:themeColor="text1"/>
+        </w:rPr>
+        <w:t>Cazoulat</w:t>
+      </w:r>
+      <w:proofErr w:type="spellEnd"/>
+      <w:r>
+        <w:rPr>
+          <w:rFonts w:ascii="Times New Roman" w:hAnsi="Times New Roman"/>
+          <w:color w:val="000000" w:themeColor="text1"/>
+        </w:rPr>
+        <w:t xml:space="preserve"> G, </w:t>
+      </w:r>
+      <w:r>
+        <w:rPr>
+          <w:rFonts w:ascii="Times New Roman" w:hAnsi="Times New Roman"/>
+          <w:b/>
+          <w:bCs/>
+          <w:color w:val="000000" w:themeColor="text1"/>
+        </w:rPr>
+        <w:t>Anderson B.M</w:t>
+      </w:r>
+      <w:r>
+        <w:rPr>
+          <w:rFonts w:ascii="Times New Roman" w:hAnsi="Times New Roman"/>
+          <w:color w:val="000000" w:themeColor="text1"/>
+        </w:rPr>
+        <w:t xml:space="preserve">, McCulloch MM, Rigaud B, </w:t>
+      </w:r>
+      <w:proofErr w:type="spellStart"/>
+      <w:r>
+        <w:rPr>
+          <w:rFonts w:ascii="Times New Roman" w:hAnsi="Times New Roman"/>
+          <w:color w:val="000000" w:themeColor="text1"/>
+        </w:rPr>
+        <w:t>Koay</w:t>
+      </w:r>
+      <w:proofErr w:type="spellEnd"/>
+      <w:r>
+        <w:rPr>
+          <w:rFonts w:ascii="Times New Roman" w:hAnsi="Times New Roman"/>
+          <w:color w:val="000000" w:themeColor="text1"/>
+        </w:rPr>
+        <w:t xml:space="preserve"> EJ, Brock KK </w:t>
+      </w:r>
+      <w:r>
+        <w:rPr>
+          <w:rFonts w:ascii="Times New Roman" w:hAnsi="Times New Roman"/>
+          <w:i/>
+          <w:color w:val="000000" w:themeColor="text1"/>
+        </w:rPr>
+        <w:t>Detection of vessel bifurcations in CT scans for automatic objective assessment of deformable image registration accuracy</w:t>
+      </w:r>
+      <w:r>
+        <w:rPr>
+          <w:rFonts w:ascii="Times New Roman" w:hAnsi="Times New Roman"/>
+          <w:color w:val="000000" w:themeColor="text1"/>
+        </w:rPr>
+        <w:t xml:space="preserve"> The International Journal of Medical Physics Research and Practice 08/2021</w:t>
+      </w:r>
+    </w:p>
+    <w:p>
+      <w:pPr>
+        <w:spacing w:after="60" w:line="240" w:lineRule="auto"/>
+        <w:rPr>
+          <w:rFonts w:ascii="Times New Roman" w:hAnsi="Times New Roman" w:cs="Times New Roman"/>
+          <w:color w:val="000000" w:themeColor="text1"/>
+        </w:rPr>
+      </w:pPr>
+      <w:r>
+        <w:rPr>
+          <w:rFonts w:ascii="Times New Roman" w:hAnsi="Times New Roman" w:cs="Times New Roman"/>
+          <w:b/>
+          <w:bCs/>
+          <w:color w:val="000000" w:themeColor="text1"/>
+        </w:rPr>
         <w:t>Anderson B.M,</w:t>
       </w:r>
       <w:r>
@@ -1831,7 +2341,53 @@
           <w:rFonts w:ascii="Times New Roman" w:hAnsi="Times New Roman" w:cs="Times New Roman"/>
           <w:color w:val="000000" w:themeColor="text1"/>
         </w:rPr>
-        <w:t xml:space="preserve"> et al. </w:t>
+        <w:t xml:space="preserve"> </w:t>
+      </w:r>
+      <w:r>
+        <w:rPr>
+          <w:rFonts w:ascii="Times New Roman" w:hAnsi="Times New Roman" w:cs="Times New Roman"/>
+          <w:color w:val="000000" w:themeColor="text1"/>
+        </w:rPr>
+        <w:t xml:space="preserve">Lin YM, Lin EY, </w:t>
+      </w:r>
+      <w:proofErr w:type="spellStart"/>
+      <w:r>
+        <w:rPr>
+          <w:rFonts w:ascii="Times New Roman" w:hAnsi="Times New Roman" w:cs="Times New Roman"/>
+          <w:color w:val="000000" w:themeColor="text1"/>
+        </w:rPr>
+        <w:t>Cazoulat</w:t>
+      </w:r>
+      <w:proofErr w:type="spellEnd"/>
+      <w:r>
+        <w:rPr>
+          <w:rFonts w:ascii="Times New Roman" w:hAnsi="Times New Roman" w:cs="Times New Roman"/>
+          <w:color w:val="000000" w:themeColor="text1"/>
+        </w:rPr>
+        <w:t xml:space="preserve"> G, Gupta S, Kyle Jones A, </w:t>
+      </w:r>
+      <w:proofErr w:type="spellStart"/>
+      <w:r>
+        <w:rPr>
+          <w:rFonts w:ascii="Times New Roman" w:hAnsi="Times New Roman" w:cs="Times New Roman"/>
+          <w:color w:val="000000" w:themeColor="text1"/>
+        </w:rPr>
+        <w:t>Odisio</w:t>
+      </w:r>
+      <w:proofErr w:type="spellEnd"/>
+      <w:r>
+        <w:rPr>
+          <w:rFonts w:ascii="Times New Roman" w:hAnsi="Times New Roman" w:cs="Times New Roman"/>
+          <w:color w:val="000000" w:themeColor="text1"/>
+        </w:rPr>
+        <w:t xml:space="preserve"> BC, Brock KK</w:t>
+      </w:r>
+      <w:r>
+        <w:rPr>
+          <w:rFonts w:ascii="Times New Roman" w:hAnsi="Times New Roman" w:cs="Times New Roman"/>
+          <w:color w:val="000000" w:themeColor="text1"/>
+        </w:rPr>
+        <w:t xml:space="preserve"> </w:t>
       </w:r>
       <w:r>
         <w:rPr>
@@ -1840,14 +2396,207 @@
           <w:iCs/>
           <w:color w:val="000000" w:themeColor="text1"/>
         </w:rPr>
-        <w:t>Optimization of mesh generation for geometric accuracy, robustness, and efficiency of biomechanical-model-based deformable image registration</w:t>
-      </w:r>
-      <w:r>
-        <w:rPr>
-          <w:rFonts w:ascii="Times New Roman" w:hAnsi="Times New Roman" w:cs="Times New Roman"/>
-          <w:color w:val="000000" w:themeColor="text1"/>
-        </w:rPr>
-        <w:t xml:space="preserve"> Medical Physics 08/22</w:t>
+        <w:t>A novel use of biomechanical model based deformable image registration (DIR) for assessing colorectal liver metastases ablation outcomes</w:t>
+      </w:r>
+      <w:r>
+        <w:rPr>
+          <w:rFonts w:ascii="Times New Roman" w:hAnsi="Times New Roman" w:cs="Times New Roman"/>
+          <w:color w:val="000000" w:themeColor="text1"/>
+        </w:rPr>
+        <w:t xml:space="preserve"> The International Journal of Medical Physics Research and Practice </w:t>
+      </w:r>
+      <w:r>
+        <w:rPr>
+          <w:rFonts w:ascii="Times New Roman" w:hAnsi="Times New Roman" w:cs="Times New Roman"/>
+          <w:i/>
+          <w:iCs/>
+          <w:color w:val="000000" w:themeColor="text1"/>
+        </w:rPr>
+        <w:t>Accepted</w:t>
+      </w:r>
+      <w:r>
+        <w:rPr>
+          <w:rFonts w:ascii="Times New Roman" w:hAnsi="Times New Roman" w:cs="Times New Roman"/>
+          <w:color w:val="000000" w:themeColor="text1"/>
+        </w:rPr>
+        <w:t xml:space="preserve"> 07/2021</w:t>
+      </w:r>
+    </w:p>
+    <w:p>
+      <w:pPr>
+        <w:spacing w:after="60"/>
+        <w:rPr>
+          <w:rFonts w:ascii="Times New Roman" w:hAnsi="Times New Roman"/>
+          <w:iCs/>
+          <w:color w:val="000000" w:themeColor="text1"/>
+        </w:rPr>
+      </w:pPr>
+      <w:r>
+        <w:rPr>
+          <w:rFonts w:ascii="Times New Roman" w:hAnsi="Times New Roman"/>
+          <w:color w:val="000000" w:themeColor="text1"/>
+        </w:rPr>
+        <w:t xml:space="preserve">Wahid K, He R, McDonald B, </w:t>
+      </w:r>
+      <w:r>
+        <w:rPr>
+          <w:rFonts w:ascii="Times New Roman" w:hAnsi="Times New Roman"/>
+          <w:b/>
+          <w:color w:val="000000" w:themeColor="text1"/>
+        </w:rPr>
+        <w:t xml:space="preserve">Anderson B.M, </w:t>
+      </w:r>
+      <w:proofErr w:type="spellStart"/>
+      <w:r>
+        <w:rPr>
+          <w:rFonts w:ascii="Times New Roman" w:hAnsi="Times New Roman"/>
+          <w:bCs/>
+          <w:color w:val="000000" w:themeColor="text1"/>
+        </w:rPr>
+        <w:t>Salzillo</w:t>
+      </w:r>
+      <w:proofErr w:type="spellEnd"/>
+      <w:r>
+        <w:rPr>
+          <w:rFonts w:ascii="Times New Roman" w:hAnsi="Times New Roman"/>
+          <w:bCs/>
+          <w:color w:val="000000" w:themeColor="text1"/>
+        </w:rPr>
+        <w:t xml:space="preserve"> T, Mulder S., Wang J., </w:t>
+      </w:r>
+      <w:proofErr w:type="spellStart"/>
+      <w:r>
+        <w:rPr>
+          <w:rFonts w:ascii="Times New Roman" w:hAnsi="Times New Roman"/>
+          <w:bCs/>
+          <w:color w:val="000000" w:themeColor="text1"/>
+        </w:rPr>
+        <w:t>Sharafi</w:t>
+      </w:r>
+      <w:proofErr w:type="spellEnd"/>
+      <w:r>
+        <w:rPr>
+          <w:rFonts w:ascii="Times New Roman" w:hAnsi="Times New Roman"/>
+          <w:bCs/>
+          <w:color w:val="000000" w:themeColor="text1"/>
+        </w:rPr>
+        <w:t xml:space="preserve"> C., McCoy L, Naser M., Ahmed S., Sanders K., Mohamed A., Ding Y, Wang J, Hutcheson K., Lai S., Fuller C., Van Dijk L.</w:t>
+      </w:r>
+      <w:r>
+        <w:rPr>
+          <w:rFonts w:ascii="Times New Roman" w:hAnsi="Times New Roman"/>
+          <w:color w:val="000000" w:themeColor="text1"/>
+        </w:rPr>
+        <w:t xml:space="preserve"> </w:t>
+      </w:r>
+      <w:r>
+        <w:rPr>
+          <w:rFonts w:ascii="Times New Roman" w:hAnsi="Times New Roman"/>
+          <w:i/>
+          <w:color w:val="000000" w:themeColor="text1"/>
+        </w:rPr>
+        <w:t xml:space="preserve">MRI Intensity Standardization Evaluation Design for Head and Neck Cancer Quantitative Analysis Applications </w:t>
+      </w:r>
+      <w:r>
+        <w:rPr>
+          <w:rFonts w:ascii="Times New Roman" w:hAnsi="Times New Roman"/>
+          <w:color w:val="000000" w:themeColor="text1"/>
+        </w:rPr>
+        <w:t xml:space="preserve">Physics and Imaging in Radiation Oncology </w:t>
+      </w:r>
+      <w:r>
+        <w:rPr>
+          <w:rFonts w:ascii="Times New Roman" w:hAnsi="Times New Roman"/>
+          <w:iCs/>
+          <w:color w:val="000000" w:themeColor="text1"/>
+        </w:rPr>
+        <w:t>10/2021</w:t>
+      </w:r>
+    </w:p>
+    <w:p>
+      <w:pPr>
+        <w:spacing w:after="60"/>
+        <w:rPr>
+          <w:rFonts w:ascii="Times New Roman" w:hAnsi="Times New Roman"/>
+          <w:i/>
+          <w:iCs/>
+          <w:color w:val="000000" w:themeColor="text1"/>
+        </w:rPr>
+      </w:pPr>
+      <w:r>
+        <w:rPr>
+          <w:rFonts w:ascii="Times New Roman" w:hAnsi="Times New Roman"/>
+          <w:color w:val="000000" w:themeColor="text1"/>
+        </w:rPr>
+        <w:t xml:space="preserve">He Y, </w:t>
+      </w:r>
+      <w:proofErr w:type="spellStart"/>
+      <w:r>
+        <w:rPr>
+          <w:rFonts w:ascii="Times New Roman" w:hAnsi="Times New Roman"/>
+          <w:color w:val="000000" w:themeColor="text1"/>
+        </w:rPr>
+        <w:t>Cazoulat</w:t>
+      </w:r>
+      <w:proofErr w:type="spellEnd"/>
+      <w:r>
+        <w:rPr>
+          <w:rFonts w:ascii="Times New Roman" w:hAnsi="Times New Roman"/>
+          <w:color w:val="000000" w:themeColor="text1"/>
+        </w:rPr>
+        <w:t xml:space="preserve"> G, Wu C, Peterson C, McCulloch M, </w:t>
+      </w:r>
+      <w:r>
+        <w:rPr>
+          <w:rFonts w:ascii="Times New Roman" w:hAnsi="Times New Roman"/>
+          <w:b/>
+          <w:bCs/>
+          <w:color w:val="000000" w:themeColor="text1"/>
+        </w:rPr>
+        <w:t>Anderson B.M</w:t>
+      </w:r>
+      <w:r>
+        <w:rPr>
+          <w:rFonts w:ascii="Times New Roman" w:hAnsi="Times New Roman"/>
+          <w:color w:val="000000" w:themeColor="text1"/>
+        </w:rPr>
+        <w:t xml:space="preserve">, Pollard-Larkin J, Balter P, Liao Z, Mohan R, Brock K </w:t>
+      </w:r>
+      <w:r>
+        <w:rPr>
+          <w:rFonts w:ascii="Times New Roman" w:hAnsi="Times New Roman"/>
+          <w:i/>
+          <w:iCs/>
+          <w:color w:val="000000" w:themeColor="text1"/>
+        </w:rPr>
+        <w:t xml:space="preserve">Geometric and </w:t>
+      </w:r>
+      <w:proofErr w:type="spellStart"/>
+      <w:r>
+        <w:rPr>
+          <w:rFonts w:ascii="Times New Roman" w:hAnsi="Times New Roman"/>
+          <w:i/>
+          <w:iCs/>
+          <w:color w:val="000000" w:themeColor="text1"/>
+        </w:rPr>
+        <w:t>Dosimetric</w:t>
+      </w:r>
+      <w:proofErr w:type="spellEnd"/>
+      <w:r>
+        <w:rPr>
+          <w:rFonts w:ascii="Times New Roman" w:hAnsi="Times New Roman"/>
+          <w:i/>
+          <w:iCs/>
+          <w:color w:val="000000" w:themeColor="text1"/>
+        </w:rPr>
+        <w:t xml:space="preserve"> Accuracy of Deformable Image Registration between Average-Intensity Images for 4DCT-Based Adaptive Radiotherapy for Non-Small Cell Lung Cancer</w:t>
+      </w:r>
+      <w:r>
+        <w:rPr>
+          <w:rFonts w:ascii="Times New Roman" w:hAnsi="Times New Roman"/>
+          <w:color w:val="000000" w:themeColor="text1"/>
+        </w:rPr>
+        <w:t xml:space="preserve"> Journal of Applied Clinical Medical Physics 06/2021</w:t>
       </w:r>
     </w:p>
     <w:p>
@@ -1855,40 +2604,1039 @@
         <w:spacing w:after="60" w:line="240" w:lineRule="auto"/>
         <w:rPr>
           <w:rFonts w:ascii="Times New Roman" w:hAnsi="Times New Roman" w:cs="Times New Roman"/>
-          <w:color w:val="000000" w:themeColor="text1"/>
-        </w:rPr>
-      </w:pPr>
-      <w:r>
-        <w:rPr>
-          <w:rFonts w:ascii="Times New Roman" w:hAnsi="Times New Roman" w:cs="Times New Roman"/>
-          <w:color w:val="000000" w:themeColor="text1"/>
-        </w:rPr>
-        <w:t xml:space="preserve">Lin Y-M, </w:t>
-      </w:r>
-      <w:r>
-        <w:rPr>
-          <w:rFonts w:ascii="Times New Roman" w:hAnsi="Times New Roman" w:cs="Times New Roman"/>
-          <w:b/>
           <w:bCs/>
           <w:color w:val="000000" w:themeColor="text1"/>
         </w:rPr>
+      </w:pPr>
+      <w:r>
+        <w:rPr>
+          <w:rFonts w:ascii="Times New Roman" w:hAnsi="Times New Roman" w:cs="Times New Roman"/>
+          <w:bCs/>
+          <w:i/>
+          <w:color w:val="000000" w:themeColor="text1"/>
+        </w:rPr>
+        <w:t xml:space="preserve">Rigaud B, </w:t>
+      </w:r>
+      <w:r>
+        <w:rPr>
+          <w:rFonts w:ascii="Times New Roman" w:hAnsi="Times New Roman" w:cs="Times New Roman"/>
+          <w:b/>
+          <w:iCs/>
+          <w:color w:val="000000" w:themeColor="text1"/>
+        </w:rPr>
+        <w:t>Anderson B</w:t>
+      </w:r>
+      <w:r>
+        <w:rPr>
+          <w:rFonts w:ascii="Times New Roman" w:hAnsi="Times New Roman" w:cs="Times New Roman"/>
+          <w:b/>
+          <w:iCs/>
+          <w:color w:val="000000" w:themeColor="text1"/>
+        </w:rPr>
+        <w:t>.</w:t>
+      </w:r>
+      <w:r>
+        <w:rPr>
+          <w:rFonts w:ascii="Times New Roman" w:hAnsi="Times New Roman" w:cs="Times New Roman"/>
+          <w:b/>
+          <w:iCs/>
+          <w:color w:val="000000" w:themeColor="text1"/>
+        </w:rPr>
+        <w:t>M</w:t>
+      </w:r>
+      <w:r>
+        <w:rPr>
+          <w:rFonts w:ascii="Times New Roman" w:hAnsi="Times New Roman" w:cs="Times New Roman"/>
+          <w:bCs/>
+          <w:i/>
+          <w:color w:val="000000" w:themeColor="text1"/>
+        </w:rPr>
+        <w:t xml:space="preserve">, Yu ZH, </w:t>
+      </w:r>
+      <w:proofErr w:type="spellStart"/>
+      <w:r>
+        <w:rPr>
+          <w:rFonts w:ascii="Times New Roman" w:hAnsi="Times New Roman" w:cs="Times New Roman"/>
+          <w:bCs/>
+          <w:i/>
+          <w:color w:val="000000" w:themeColor="text1"/>
+        </w:rPr>
+        <w:t>Gobeli</w:t>
+      </w:r>
+      <w:proofErr w:type="spellEnd"/>
+      <w:r>
+        <w:rPr>
+          <w:rFonts w:ascii="Times New Roman" w:hAnsi="Times New Roman" w:cs="Times New Roman"/>
+          <w:bCs/>
+          <w:i/>
+          <w:color w:val="000000" w:themeColor="text1"/>
+        </w:rPr>
+        <w:t xml:space="preserve"> M, </w:t>
+      </w:r>
+      <w:proofErr w:type="spellStart"/>
+      <w:r>
+        <w:rPr>
+          <w:rFonts w:ascii="Times New Roman" w:hAnsi="Times New Roman" w:cs="Times New Roman"/>
+          <w:bCs/>
+          <w:i/>
+          <w:color w:val="000000" w:themeColor="text1"/>
+        </w:rPr>
+        <w:t>Cazoulat</w:t>
+      </w:r>
+      <w:proofErr w:type="spellEnd"/>
+      <w:r>
+        <w:rPr>
+          <w:rFonts w:ascii="Times New Roman" w:hAnsi="Times New Roman" w:cs="Times New Roman"/>
+          <w:bCs/>
+          <w:i/>
+          <w:color w:val="000000" w:themeColor="text1"/>
+        </w:rPr>
+        <w:t xml:space="preserve"> G, </w:t>
+      </w:r>
+      <w:proofErr w:type="spellStart"/>
+      <w:r>
+        <w:rPr>
+          <w:rFonts w:ascii="Times New Roman" w:hAnsi="Times New Roman" w:cs="Times New Roman"/>
+          <w:bCs/>
+          <w:i/>
+          <w:color w:val="000000" w:themeColor="text1"/>
+        </w:rPr>
+        <w:t>Söderberg</w:t>
+      </w:r>
+      <w:proofErr w:type="spellEnd"/>
+      <w:r>
+        <w:rPr>
+          <w:rFonts w:ascii="Times New Roman" w:hAnsi="Times New Roman" w:cs="Times New Roman"/>
+          <w:bCs/>
+          <w:i/>
+          <w:color w:val="000000" w:themeColor="text1"/>
+        </w:rPr>
+        <w:t xml:space="preserve"> J, Samuelsson E, </w:t>
+      </w:r>
+      <w:proofErr w:type="spellStart"/>
+      <w:r>
+        <w:rPr>
+          <w:rFonts w:ascii="Times New Roman" w:hAnsi="Times New Roman" w:cs="Times New Roman"/>
+          <w:bCs/>
+          <w:i/>
+          <w:color w:val="000000" w:themeColor="text1"/>
+        </w:rPr>
+        <w:t>Lidberg</w:t>
+      </w:r>
+      <w:proofErr w:type="spellEnd"/>
+      <w:r>
+        <w:rPr>
+          <w:rFonts w:ascii="Times New Roman" w:hAnsi="Times New Roman" w:cs="Times New Roman"/>
+          <w:bCs/>
+          <w:i/>
+          <w:color w:val="000000" w:themeColor="text1"/>
+        </w:rPr>
+        <w:t xml:space="preserve"> D, Ward C, </w:t>
+      </w:r>
+      <w:proofErr w:type="spellStart"/>
+      <w:r>
+        <w:rPr>
+          <w:rFonts w:ascii="Times New Roman" w:hAnsi="Times New Roman" w:cs="Times New Roman"/>
+          <w:bCs/>
+          <w:i/>
+          <w:color w:val="000000" w:themeColor="text1"/>
+        </w:rPr>
+        <w:t>Taku</w:t>
+      </w:r>
+      <w:proofErr w:type="spellEnd"/>
+      <w:r>
+        <w:rPr>
+          <w:rFonts w:ascii="Times New Roman" w:hAnsi="Times New Roman" w:cs="Times New Roman"/>
+          <w:bCs/>
+          <w:i/>
+          <w:color w:val="000000" w:themeColor="text1"/>
+        </w:rPr>
+        <w:t xml:space="preserve"> N, Cardenas C, Rhee DJ, Venkatesan AM, Peterson CB, Court L, </w:t>
+      </w:r>
+      <w:proofErr w:type="spellStart"/>
+      <w:r>
+        <w:rPr>
+          <w:rFonts w:ascii="Times New Roman" w:hAnsi="Times New Roman" w:cs="Times New Roman"/>
+          <w:bCs/>
+          <w:i/>
+          <w:color w:val="000000" w:themeColor="text1"/>
+        </w:rPr>
+        <w:t>Svensson</w:t>
+      </w:r>
+      <w:proofErr w:type="spellEnd"/>
+      <w:r>
+        <w:rPr>
+          <w:rFonts w:ascii="Times New Roman" w:hAnsi="Times New Roman" w:cs="Times New Roman"/>
+          <w:bCs/>
+          <w:i/>
+          <w:color w:val="000000" w:themeColor="text1"/>
+        </w:rPr>
+        <w:t xml:space="preserve"> S, </w:t>
+      </w:r>
+      <w:proofErr w:type="spellStart"/>
+      <w:r>
+        <w:rPr>
+          <w:rFonts w:ascii="Times New Roman" w:hAnsi="Times New Roman" w:cs="Times New Roman"/>
+          <w:bCs/>
+          <w:i/>
+          <w:color w:val="000000" w:themeColor="text1"/>
+        </w:rPr>
+        <w:t>Löfman</w:t>
+      </w:r>
+      <w:proofErr w:type="spellEnd"/>
+      <w:r>
+        <w:rPr>
+          <w:rFonts w:ascii="Times New Roman" w:hAnsi="Times New Roman" w:cs="Times New Roman"/>
+          <w:bCs/>
+          <w:i/>
+          <w:color w:val="000000" w:themeColor="text1"/>
+        </w:rPr>
+        <w:t xml:space="preserve"> F, Klopp AH, Brock KK</w:t>
+      </w:r>
+      <w:r>
+        <w:rPr>
+          <w:rFonts w:ascii="Times New Roman" w:hAnsi="Times New Roman" w:cs="Times New Roman"/>
+          <w:bCs/>
+          <w:i/>
+          <w:color w:val="000000" w:themeColor="text1"/>
+        </w:rPr>
+        <w:t xml:space="preserve"> Automatic segmentation using deep learning for online dose optimization during adaptive radiotherapy of cervical cancer </w:t>
+      </w:r>
+      <w:r>
+        <w:rPr>
+          <w:rFonts w:ascii="Times New Roman" w:hAnsi="Times New Roman" w:cs="Times New Roman"/>
+          <w:bCs/>
+          <w:iCs/>
+          <w:color w:val="000000" w:themeColor="text1"/>
+        </w:rPr>
+        <w:t>International Journal of Radiation Oncology</w:t>
+      </w:r>
+      <w:r>
+        <w:rPr>
+          <w:rFonts w:ascii="Times New Roman" w:hAnsi="Times New Roman" w:cs="Times New Roman"/>
+          <w:bCs/>
+          <w:iCs/>
+          <w:color w:val="000000" w:themeColor="text1"/>
+        </w:rPr>
+        <w:t>, Biology, Physics 10</w:t>
+      </w:r>
+      <w:r>
+        <w:rPr>
+          <w:rFonts w:ascii="Times New Roman" w:hAnsi="Times New Roman" w:cs="Times New Roman"/>
+          <w:bCs/>
+          <w:color w:val="000000" w:themeColor="text1"/>
+        </w:rPr>
+        <w:t>/2020</w:t>
+      </w:r>
+    </w:p>
+    <w:p>
+      <w:pPr>
+        <w:spacing w:after="60" w:line="240" w:lineRule="auto"/>
+        <w:rPr>
+          <w:rFonts w:ascii="Times New Roman" w:hAnsi="Times New Roman" w:cs="Times New Roman"/>
+          <w:i/>
+          <w:color w:val="000000" w:themeColor="text1"/>
+        </w:rPr>
+      </w:pPr>
+      <w:r>
+        <w:rPr>
+          <w:rFonts w:ascii="Times New Roman" w:hAnsi="Times New Roman" w:cs="Times New Roman"/>
+          <w:b/>
+          <w:color w:val="000000" w:themeColor="text1"/>
+        </w:rPr>
         <w:t>Anderson B.M</w:t>
       </w:r>
       <w:r>
         <w:rPr>
           <w:rFonts w:ascii="Times New Roman" w:hAnsi="Times New Roman" w:cs="Times New Roman"/>
-          <w:color w:val="000000" w:themeColor="text1"/>
-        </w:rPr>
-        <w:t xml:space="preserve">, et al. </w:t>
-      </w:r>
-      <w:r>
-        <w:rPr>
-          <w:rFonts w:ascii="Times New Roman" w:hAnsi="Times New Roman" w:cs="Times New Roman"/>
-          <w:i/>
+          <w:bCs/>
+          <w:color w:val="000000" w:themeColor="text1"/>
+        </w:rPr>
+        <w:t xml:space="preserve">, Lin EY, Cardenas CE, Gress DA, Erwin WD, </w:t>
+      </w:r>
+      <w:proofErr w:type="spellStart"/>
+      <w:r>
+        <w:rPr>
+          <w:rFonts w:ascii="Times New Roman" w:hAnsi="Times New Roman" w:cs="Times New Roman"/>
+          <w:bCs/>
+          <w:color w:val="000000" w:themeColor="text1"/>
+        </w:rPr>
+        <w:t>Odisio</w:t>
+      </w:r>
+      <w:proofErr w:type="spellEnd"/>
+      <w:r>
+        <w:rPr>
+          <w:rFonts w:ascii="Times New Roman" w:hAnsi="Times New Roman" w:cs="Times New Roman"/>
+          <w:bCs/>
+          <w:color w:val="000000" w:themeColor="text1"/>
+        </w:rPr>
+        <w:t xml:space="preserve"> BC, </w:t>
+      </w:r>
+      <w:proofErr w:type="spellStart"/>
+      <w:r>
+        <w:rPr>
+          <w:rFonts w:ascii="Times New Roman" w:hAnsi="Times New Roman" w:cs="Times New Roman"/>
+          <w:bCs/>
+          <w:color w:val="000000" w:themeColor="text1"/>
+        </w:rPr>
+        <w:t>Koay</w:t>
+      </w:r>
+      <w:proofErr w:type="spellEnd"/>
+      <w:r>
+        <w:rPr>
+          <w:rFonts w:ascii="Times New Roman" w:hAnsi="Times New Roman" w:cs="Times New Roman"/>
+          <w:bCs/>
+          <w:color w:val="000000" w:themeColor="text1"/>
+        </w:rPr>
+        <w:t xml:space="preserve"> EJ, Brock KK</w:t>
+      </w:r>
+      <w:r>
+        <w:rPr>
+          <w:rFonts w:ascii="Times New Roman" w:hAnsi="Times New Roman" w:cs="Times New Roman"/>
+          <w:b/>
+          <w:color w:val="000000" w:themeColor="text1"/>
+        </w:rPr>
+        <w:t xml:space="preserve"> </w:t>
+      </w:r>
+      <w:r>
+        <w:rPr>
+          <w:rFonts w:ascii="Times New Roman" w:hAnsi="Times New Roman" w:cs="Times New Roman"/>
+          <w:i/>
+          <w:color w:val="000000" w:themeColor="text1"/>
+        </w:rPr>
+        <w:t xml:space="preserve">Automated Contouring of Contrast and Non-Contrast CT Liver Images with Fully Convolutional Networks (FCNs) </w:t>
+      </w:r>
+      <w:r>
+        <w:rPr>
+          <w:rFonts w:ascii="Times New Roman" w:hAnsi="Times New Roman" w:cs="Times New Roman"/>
+          <w:color w:val="000000" w:themeColor="text1"/>
+        </w:rPr>
+        <w:t>Advances in Radiation Oncology 05/2020</w:t>
+      </w:r>
+    </w:p>
+    <w:p>
+      <w:pPr>
+        <w:spacing w:after="60"/>
+        <w:rPr>
+          <w:rFonts w:ascii="Times New Roman" w:hAnsi="Times New Roman"/>
+          <w:color w:val="000000" w:themeColor="text1"/>
+        </w:rPr>
+      </w:pPr>
+      <w:proofErr w:type="spellStart"/>
+      <w:r>
+        <w:rPr>
+          <w:rFonts w:ascii="Times New Roman" w:hAnsi="Times New Roman"/>
+          <w:color w:val="000000" w:themeColor="text1"/>
+        </w:rPr>
+        <w:t>Cazoulat</w:t>
+      </w:r>
+      <w:proofErr w:type="spellEnd"/>
+      <w:r>
+        <w:rPr>
+          <w:rFonts w:ascii="Times New Roman" w:hAnsi="Times New Roman"/>
+          <w:color w:val="000000" w:themeColor="text1"/>
+        </w:rPr>
+        <w:t xml:space="preserve"> G, </w:t>
+      </w:r>
+      <w:proofErr w:type="spellStart"/>
+      <w:r>
+        <w:rPr>
+          <w:rFonts w:ascii="Times New Roman" w:hAnsi="Times New Roman"/>
+          <w:color w:val="000000" w:themeColor="text1"/>
+        </w:rPr>
+        <w:t>Elganainy</w:t>
+      </w:r>
+      <w:proofErr w:type="spellEnd"/>
+      <w:r>
+        <w:rPr>
+          <w:rFonts w:ascii="Times New Roman" w:hAnsi="Times New Roman"/>
+          <w:color w:val="000000" w:themeColor="text1"/>
+        </w:rPr>
+        <w:t xml:space="preserve"> D, </w:t>
+      </w:r>
+      <w:r>
+        <w:rPr>
+          <w:rFonts w:ascii="Times New Roman" w:hAnsi="Times New Roman"/>
+          <w:b/>
+          <w:bCs/>
+          <w:color w:val="000000" w:themeColor="text1"/>
+        </w:rPr>
+        <w:t>Anderson B</w:t>
+      </w:r>
+      <w:r>
+        <w:rPr>
+          <w:rFonts w:ascii="Times New Roman" w:hAnsi="Times New Roman"/>
+          <w:b/>
+          <w:bCs/>
+          <w:color w:val="000000" w:themeColor="text1"/>
+        </w:rPr>
+        <w:t>.</w:t>
+      </w:r>
+      <w:r>
+        <w:rPr>
+          <w:rFonts w:ascii="Times New Roman" w:hAnsi="Times New Roman"/>
+          <w:b/>
+          <w:bCs/>
+          <w:color w:val="000000" w:themeColor="text1"/>
+        </w:rPr>
+        <w:t>M</w:t>
+      </w:r>
+      <w:r>
+        <w:rPr>
+          <w:rFonts w:ascii="Times New Roman" w:hAnsi="Times New Roman"/>
+          <w:color w:val="000000" w:themeColor="text1"/>
+        </w:rPr>
+        <w:t xml:space="preserve">, Zaid M, Park PC, </w:t>
+      </w:r>
+      <w:proofErr w:type="spellStart"/>
+      <w:r>
+        <w:rPr>
+          <w:rFonts w:ascii="Times New Roman" w:hAnsi="Times New Roman"/>
+          <w:color w:val="000000" w:themeColor="text1"/>
+        </w:rPr>
+        <w:t>Koay</w:t>
+      </w:r>
+      <w:proofErr w:type="spellEnd"/>
+      <w:r>
+        <w:rPr>
+          <w:rFonts w:ascii="Times New Roman" w:hAnsi="Times New Roman"/>
+          <w:color w:val="000000" w:themeColor="text1"/>
+        </w:rPr>
+        <w:t xml:space="preserve"> EJ, Brock KK</w:t>
+      </w:r>
+      <w:r>
+        <w:rPr>
+          <w:rFonts w:ascii="Times New Roman" w:hAnsi="Times New Roman"/>
+          <w:color w:val="000000" w:themeColor="text1"/>
+        </w:rPr>
+        <w:t xml:space="preserve"> </w:t>
+      </w:r>
+      <w:r>
+        <w:rPr>
+          <w:rFonts w:ascii="Times New Roman" w:hAnsi="Times New Roman"/>
+          <w:i/>
+          <w:color w:val="000000" w:themeColor="text1"/>
+        </w:rPr>
+        <w:t>Vasculature-Driven Biomechanical Deformable Image Registration of Longitudinal Liver Cholangiocarcinoma Computed Tomographic Scans</w:t>
+      </w:r>
+      <w:r>
+        <w:rPr>
+          <w:rFonts w:ascii="Times New Roman" w:hAnsi="Times New Roman"/>
+          <w:color w:val="000000" w:themeColor="text1"/>
+        </w:rPr>
+        <w:t>. Advances in Radiation Oncology 03/2020</w:t>
+      </w:r>
+    </w:p>
+    <w:p>
+      <w:pPr>
+        <w:spacing w:after="60"/>
+        <w:rPr>
+          <w:rFonts w:ascii="Times New Roman" w:hAnsi="Times New Roman"/>
+          <w:color w:val="000000" w:themeColor="text1"/>
+        </w:rPr>
+      </w:pPr>
+      <w:proofErr w:type="spellStart"/>
+      <w:r>
+        <w:rPr>
+          <w:rFonts w:ascii="Times New Roman" w:hAnsi="Times New Roman"/>
+          <w:color w:val="000000" w:themeColor="text1"/>
+        </w:rPr>
+        <w:t>Jin</w:t>
+      </w:r>
+      <w:proofErr w:type="spellEnd"/>
+      <w:r>
+        <w:rPr>
+          <w:rFonts w:ascii="Times New Roman" w:hAnsi="Times New Roman"/>
+          <w:color w:val="000000" w:themeColor="text1"/>
+        </w:rPr>
+        <w:t xml:space="preserve"> Y, </w:t>
+      </w:r>
+      <w:r>
+        <w:rPr>
+          <w:rFonts w:ascii="Times New Roman" w:hAnsi="Times New Roman"/>
+          <w:color w:val="000000" w:themeColor="text1"/>
+        </w:rPr>
+        <w:t xml:space="preserve">Randall J., </w:t>
+      </w:r>
+      <w:proofErr w:type="spellStart"/>
+      <w:r>
+        <w:rPr>
+          <w:rFonts w:ascii="Times New Roman" w:hAnsi="Times New Roman"/>
+          <w:color w:val="000000" w:themeColor="text1"/>
+        </w:rPr>
+        <w:t>Elhalawani</w:t>
+      </w:r>
+      <w:proofErr w:type="spellEnd"/>
+      <w:r>
+        <w:rPr>
+          <w:rFonts w:ascii="Times New Roman" w:hAnsi="Times New Roman"/>
+          <w:color w:val="000000" w:themeColor="text1"/>
+        </w:rPr>
+        <w:t xml:space="preserve"> H., </w:t>
+      </w:r>
+      <w:proofErr w:type="spellStart"/>
+      <w:r>
+        <w:rPr>
+          <w:rFonts w:ascii="Times New Roman" w:hAnsi="Times New Roman"/>
+          <w:color w:val="000000" w:themeColor="text1"/>
+        </w:rPr>
+        <w:t>Feghali</w:t>
+      </w:r>
+      <w:proofErr w:type="spellEnd"/>
+      <w:r>
+        <w:rPr>
+          <w:rFonts w:ascii="Times New Roman" w:hAnsi="Times New Roman"/>
+          <w:color w:val="000000" w:themeColor="text1"/>
+        </w:rPr>
+        <w:t xml:space="preserve"> K., Elliot A., </w:t>
+      </w:r>
+      <w:r>
+        <w:rPr>
+          <w:rFonts w:ascii="Times New Roman" w:hAnsi="Times New Roman"/>
+          <w:b/>
+          <w:bCs/>
+          <w:color w:val="000000" w:themeColor="text1"/>
+        </w:rPr>
+        <w:t>Anderson B.M</w:t>
+      </w:r>
+      <w:r>
+        <w:rPr>
+          <w:rFonts w:ascii="Times New Roman" w:hAnsi="Times New Roman"/>
+          <w:color w:val="000000" w:themeColor="text1"/>
+        </w:rPr>
+        <w:t xml:space="preserve">, </w:t>
+      </w:r>
+      <w:proofErr w:type="spellStart"/>
+      <w:r>
+        <w:rPr>
+          <w:rFonts w:ascii="Times New Roman" w:hAnsi="Times New Roman"/>
+          <w:color w:val="000000" w:themeColor="text1"/>
+        </w:rPr>
+        <w:t>Lacerda</w:t>
+      </w:r>
+      <w:proofErr w:type="spellEnd"/>
+      <w:r>
+        <w:rPr>
+          <w:rFonts w:ascii="Times New Roman" w:hAnsi="Times New Roman"/>
+          <w:color w:val="000000" w:themeColor="text1"/>
+        </w:rPr>
+        <w:t xml:space="preserve"> L., Tran B., Mohamed A., Brock KK, Fuller C., Chung C.</w:t>
+      </w:r>
+      <w:r>
+        <w:rPr>
+          <w:rFonts w:ascii="Times New Roman" w:hAnsi="Times New Roman"/>
+          <w:color w:val="000000" w:themeColor="text1"/>
+        </w:rPr>
+        <w:t xml:space="preserve"> “</w:t>
+      </w:r>
+      <w:r>
+        <w:rPr>
+          <w:rFonts w:ascii="Times New Roman" w:hAnsi="Times New Roman"/>
+          <w:i/>
+          <w:color w:val="000000" w:themeColor="text1"/>
+        </w:rPr>
+        <w:t>Detection of Glioblastoma Subclinical Recurrence Using Serial Diffusion Tensor Imaging”</w:t>
+      </w:r>
+      <w:r>
+        <w:rPr>
+          <w:rFonts w:ascii="Times New Roman" w:hAnsi="Times New Roman"/>
+          <w:color w:val="000000" w:themeColor="text1"/>
+        </w:rPr>
+        <w:t xml:space="preserve"> Cancers 02/2020</w:t>
+      </w:r>
+    </w:p>
+    <w:p>
+      <w:pPr>
+        <w:spacing w:after="60" w:line="240" w:lineRule="auto"/>
+        <w:rPr>
+          <w:rFonts w:ascii="Times New Roman" w:hAnsi="Times New Roman" w:cs="Times New Roman"/>
+          <w:color w:val="000000" w:themeColor="text1"/>
+        </w:rPr>
+      </w:pPr>
+      <w:r>
+        <w:rPr>
+          <w:rFonts w:ascii="Times New Roman" w:hAnsi="Times New Roman" w:cs="Times New Roman"/>
+          <w:color w:val="000000" w:themeColor="text1"/>
+        </w:rPr>
+        <w:t xml:space="preserve">McCulloch M., </w:t>
+      </w:r>
+      <w:r>
+        <w:rPr>
+          <w:rFonts w:ascii="Times New Roman" w:hAnsi="Times New Roman" w:cs="Times New Roman"/>
+          <w:b/>
+          <w:color w:val="000000" w:themeColor="text1"/>
+        </w:rPr>
+        <w:t>Anderson B.M</w:t>
+      </w:r>
+      <w:r>
+        <w:rPr>
+          <w:rFonts w:ascii="Times New Roman" w:hAnsi="Times New Roman" w:cs="Times New Roman"/>
+          <w:color w:val="000000" w:themeColor="text1"/>
+        </w:rPr>
+        <w:t xml:space="preserve">, </w:t>
+      </w:r>
+      <w:proofErr w:type="spellStart"/>
+      <w:r>
+        <w:rPr>
+          <w:rFonts w:ascii="Times New Roman" w:hAnsi="Times New Roman" w:cs="Times New Roman"/>
+          <w:color w:val="000000" w:themeColor="text1"/>
+        </w:rPr>
+        <w:t>Cazoulat</w:t>
+      </w:r>
+      <w:proofErr w:type="spellEnd"/>
+      <w:r>
+        <w:rPr>
+          <w:rFonts w:ascii="Times New Roman" w:hAnsi="Times New Roman" w:cs="Times New Roman"/>
+          <w:color w:val="000000" w:themeColor="text1"/>
+        </w:rPr>
+        <w:t xml:space="preserve"> G, Peterson CB, Mohamed ASR, Volpe S, </w:t>
+      </w:r>
+      <w:proofErr w:type="spellStart"/>
+      <w:r>
+        <w:rPr>
+          <w:rFonts w:ascii="Times New Roman" w:hAnsi="Times New Roman" w:cs="Times New Roman"/>
+          <w:color w:val="000000" w:themeColor="text1"/>
+        </w:rPr>
+        <w:t>Elhalawani</w:t>
+      </w:r>
+      <w:proofErr w:type="spellEnd"/>
+      <w:r>
+        <w:rPr>
+          <w:rFonts w:ascii="Times New Roman" w:hAnsi="Times New Roman" w:cs="Times New Roman"/>
+          <w:color w:val="000000" w:themeColor="text1"/>
+        </w:rPr>
+        <w:t xml:space="preserve"> H, </w:t>
+      </w:r>
+      <w:proofErr w:type="spellStart"/>
+      <w:r>
+        <w:rPr>
+          <w:rFonts w:ascii="Times New Roman" w:hAnsi="Times New Roman" w:cs="Times New Roman"/>
+          <w:color w:val="000000" w:themeColor="text1"/>
+        </w:rPr>
+        <w:t>Bahig</w:t>
+      </w:r>
+      <w:proofErr w:type="spellEnd"/>
+      <w:r>
+        <w:rPr>
+          <w:rFonts w:ascii="Times New Roman" w:hAnsi="Times New Roman" w:cs="Times New Roman"/>
+          <w:color w:val="000000" w:themeColor="text1"/>
+        </w:rPr>
+        <w:t xml:space="preserve"> H, Rigaud B, King JB, Ford AC, Fuller CD, Brock KK</w:t>
+      </w:r>
+      <w:r>
+        <w:rPr>
+          <w:rFonts w:ascii="Times New Roman" w:hAnsi="Times New Roman" w:cs="Times New Roman"/>
+          <w:color w:val="000000" w:themeColor="text1"/>
+        </w:rPr>
+        <w:t xml:space="preserve"> </w:t>
+      </w:r>
+      <w:r>
+        <w:rPr>
+          <w:rFonts w:ascii="Times New Roman" w:hAnsi="Times New Roman" w:cs="Times New Roman"/>
+          <w:i/>
+          <w:color w:val="000000" w:themeColor="text1"/>
+        </w:rPr>
+        <w:t>Biomechanical modeling of neck flexion for deformable alignment of the salivary glands in head and neck cancer images</w:t>
+      </w:r>
+      <w:r>
+        <w:rPr>
+          <w:rFonts w:ascii="Times New Roman" w:hAnsi="Times New Roman" w:cs="Times New Roman"/>
+          <w:color w:val="000000" w:themeColor="text1"/>
+        </w:rPr>
+        <w:t xml:space="preserve"> Physics in Medicine and Biology 07/2019</w:t>
+      </w:r>
+    </w:p>
+    <w:p>
+      <w:pPr>
+        <w:spacing w:after="60" w:line="240" w:lineRule="auto"/>
+        <w:rPr>
+          <w:rFonts w:ascii="Times New Roman" w:hAnsi="Times New Roman" w:cs="Times New Roman"/>
+          <w:color w:val="000000" w:themeColor="text1"/>
+        </w:rPr>
+      </w:pPr>
+      <w:r>
+        <w:rPr>
+          <w:rFonts w:ascii="Times New Roman" w:hAnsi="Times New Roman" w:cs="Times New Roman"/>
+          <w:color w:val="000000" w:themeColor="text1"/>
+        </w:rPr>
+        <w:t xml:space="preserve">Kisling KD, Ger RB, Netherton TJ, Cardenas CE, Owens CA, </w:t>
+      </w:r>
+      <w:r>
+        <w:rPr>
+          <w:rFonts w:ascii="Times New Roman" w:hAnsi="Times New Roman" w:cs="Times New Roman"/>
+          <w:b/>
+          <w:bCs/>
+          <w:color w:val="000000" w:themeColor="text1"/>
+        </w:rPr>
+        <w:t>Anderson B</w:t>
+      </w:r>
+      <w:r>
+        <w:rPr>
+          <w:rFonts w:ascii="Times New Roman" w:hAnsi="Times New Roman" w:cs="Times New Roman"/>
+          <w:b/>
+          <w:bCs/>
+          <w:color w:val="000000" w:themeColor="text1"/>
+        </w:rPr>
+        <w:t>.</w:t>
+      </w:r>
+      <w:r>
+        <w:rPr>
+          <w:rFonts w:ascii="Times New Roman" w:hAnsi="Times New Roman" w:cs="Times New Roman"/>
+          <w:b/>
+          <w:bCs/>
+          <w:color w:val="000000" w:themeColor="text1"/>
+        </w:rPr>
+        <w:t>M</w:t>
+      </w:r>
+      <w:r>
+        <w:rPr>
+          <w:rFonts w:ascii="Times New Roman" w:hAnsi="Times New Roman" w:cs="Times New Roman"/>
+          <w:color w:val="000000" w:themeColor="text1"/>
+        </w:rPr>
+        <w:t xml:space="preserve">, Lee J, Rhee DJ, Edward SS, Gay SS, He Y, David SD, Yang J, Nitsch PL, Balter PA, </w:t>
+      </w:r>
+      <w:proofErr w:type="spellStart"/>
+      <w:r>
+        <w:rPr>
+          <w:rFonts w:ascii="Times New Roman" w:hAnsi="Times New Roman" w:cs="Times New Roman"/>
+          <w:color w:val="000000" w:themeColor="text1"/>
+        </w:rPr>
+        <w:t>Urbauer</w:t>
+      </w:r>
+      <w:proofErr w:type="spellEnd"/>
+      <w:r>
+        <w:rPr>
+          <w:rFonts w:ascii="Times New Roman" w:hAnsi="Times New Roman" w:cs="Times New Roman"/>
+          <w:color w:val="000000" w:themeColor="text1"/>
+        </w:rPr>
+        <w:t xml:space="preserve"> DL, Peterson CB, Court LE, Dube S </w:t>
+      </w:r>
+      <w:r>
+        <w:rPr>
+          <w:rFonts w:ascii="Times New Roman" w:hAnsi="Times New Roman" w:cs="Times New Roman"/>
+          <w:i/>
+          <w:color w:val="000000" w:themeColor="text1"/>
+        </w:rPr>
+        <w:t xml:space="preserve">“A snapshot of medical physics practice patterns,” </w:t>
+      </w:r>
+      <w:r>
+        <w:rPr>
+          <w:rFonts w:ascii="Times New Roman" w:hAnsi="Times New Roman" w:cs="Times New Roman"/>
+          <w:color w:val="000000" w:themeColor="text1"/>
+        </w:rPr>
+        <w:t>J. Appl. Clin. Med. Phys., vol. 19, no. 6, pp. 306–315, (11/2018)</w:t>
+      </w:r>
+    </w:p>
+    <w:p>
+      <w:pPr>
+        <w:spacing w:after="60" w:line="240" w:lineRule="auto"/>
+        <w:rPr>
+          <w:rFonts w:ascii="Times New Roman" w:hAnsi="Times New Roman" w:cs="Times New Roman"/>
+        </w:rPr>
+      </w:pPr>
+      <w:r>
+        <w:rPr>
+          <w:rFonts w:ascii="Times New Roman" w:hAnsi="Times New Roman" w:cs="Times New Roman"/>
+          <w:color w:val="000000" w:themeColor="text1"/>
+        </w:rPr>
+        <w:t xml:space="preserve">Cardenas, E.C, </w:t>
+      </w:r>
+      <w:r>
+        <w:rPr>
+          <w:rFonts w:ascii="Times New Roman" w:hAnsi="Times New Roman" w:cs="Times New Roman"/>
+          <w:b/>
+          <w:color w:val="000000" w:themeColor="text1"/>
+        </w:rPr>
+        <w:t>Anderson B.M</w:t>
+      </w:r>
+      <w:r>
+        <w:rPr>
+          <w:rFonts w:ascii="Times New Roman" w:hAnsi="Times New Roman" w:cs="Times New Roman"/>
+          <w:color w:val="000000" w:themeColor="text1"/>
+        </w:rPr>
+        <w:t xml:space="preserve">, </w:t>
+      </w:r>
+      <w:proofErr w:type="spellStart"/>
+      <w:r>
+        <w:rPr>
+          <w:rFonts w:ascii="Times New Roman" w:hAnsi="Times New Roman" w:cs="Times New Roman"/>
+          <w:color w:val="000000" w:themeColor="text1"/>
+        </w:rPr>
+        <w:t>Aristophanous</w:t>
+      </w:r>
+      <w:proofErr w:type="spellEnd"/>
+      <w:r>
+        <w:rPr>
+          <w:rFonts w:ascii="Times New Roman" w:hAnsi="Times New Roman" w:cs="Times New Roman"/>
+          <w:color w:val="000000" w:themeColor="text1"/>
+        </w:rPr>
+        <w:t xml:space="preserve"> M, Yang J, Rhee DJ, </w:t>
+      </w:r>
+      <w:proofErr w:type="spellStart"/>
+      <w:r>
+        <w:rPr>
+          <w:rFonts w:ascii="Times New Roman" w:hAnsi="Times New Roman" w:cs="Times New Roman"/>
+          <w:color w:val="000000" w:themeColor="text1"/>
+        </w:rPr>
+        <w:t>McCarroll</w:t>
+      </w:r>
+      <w:proofErr w:type="spellEnd"/>
+      <w:r>
+        <w:rPr>
+          <w:rFonts w:ascii="Times New Roman" w:hAnsi="Times New Roman" w:cs="Times New Roman"/>
+          <w:color w:val="000000" w:themeColor="text1"/>
+        </w:rPr>
+        <w:t xml:space="preserve"> RE, Mohamed ASR, Kamal M, </w:t>
+      </w:r>
+      <w:proofErr w:type="spellStart"/>
+      <w:r>
+        <w:rPr>
+          <w:rFonts w:ascii="Times New Roman" w:hAnsi="Times New Roman" w:cs="Times New Roman"/>
+          <w:color w:val="000000" w:themeColor="text1"/>
+        </w:rPr>
+        <w:t>Elgohari</w:t>
+      </w:r>
+      <w:proofErr w:type="spellEnd"/>
+      <w:r>
+        <w:rPr>
+          <w:rFonts w:ascii="Times New Roman" w:hAnsi="Times New Roman" w:cs="Times New Roman"/>
+          <w:color w:val="000000" w:themeColor="text1"/>
+        </w:rPr>
+        <w:t xml:space="preserve"> BA, </w:t>
+      </w:r>
+      <w:proofErr w:type="spellStart"/>
+      <w:r>
+        <w:rPr>
+          <w:rFonts w:ascii="Times New Roman" w:hAnsi="Times New Roman" w:cs="Times New Roman"/>
+          <w:color w:val="000000" w:themeColor="text1"/>
+        </w:rPr>
+        <w:t>Elhalawani</w:t>
+      </w:r>
+      <w:proofErr w:type="spellEnd"/>
+      <w:r>
+        <w:rPr>
+          <w:rFonts w:ascii="Times New Roman" w:hAnsi="Times New Roman" w:cs="Times New Roman"/>
+          <w:color w:val="000000" w:themeColor="text1"/>
+        </w:rPr>
+        <w:t xml:space="preserve"> HM, Fuller CD, Rao A, Garden AS, Court LE</w:t>
+      </w:r>
+      <w:r>
+        <w:rPr>
+          <w:rFonts w:ascii="Times New Roman" w:hAnsi="Times New Roman" w:cs="Times New Roman"/>
+          <w:color w:val="000000" w:themeColor="text1"/>
+        </w:rPr>
+        <w:t xml:space="preserve"> </w:t>
+      </w:r>
+      <w:r>
+        <w:rPr>
+          <w:rFonts w:ascii="Times New Roman" w:hAnsi="Times New Roman" w:cs="Times New Roman"/>
+          <w:i/>
+        </w:rPr>
+        <w:t xml:space="preserve">Auto-delineation of Oropharyngeal Clinical Target Volumes Using Three-Dimensional Convolutional Neural Networks </w:t>
+      </w:r>
+      <w:r>
+        <w:rPr>
+          <w:rFonts w:ascii="Times New Roman" w:hAnsi="Times New Roman" w:cs="Times New Roman"/>
+        </w:rPr>
+        <w:t>Physics in Medicine and Biology 10/2018</w:t>
+      </w:r>
+    </w:p>
+    <w:p>
+      <w:pPr>
+        <w:spacing w:after="60" w:line="240" w:lineRule="auto"/>
+        <w:rPr>
+          <w:rFonts w:ascii="Times New Roman" w:hAnsi="Times New Roman" w:cs="Times New Roman"/>
+          <w:color w:val="000000" w:themeColor="text1"/>
+        </w:rPr>
+      </w:pPr>
+      <w:r>
+        <w:rPr>
+          <w:rFonts w:ascii="Times New Roman" w:hAnsi="Times New Roman" w:cs="Times New Roman"/>
+          <w:b/>
+          <w:color w:val="000000" w:themeColor="text1"/>
+        </w:rPr>
+        <w:t xml:space="preserve">Anderson B.M, </w:t>
+      </w:r>
+      <w:r>
+        <w:rPr>
+          <w:rFonts w:ascii="Times New Roman" w:hAnsi="Times New Roman" w:cs="Times New Roman"/>
+          <w:bCs/>
+          <w:color w:val="000000" w:themeColor="text1"/>
+        </w:rPr>
+        <w:t xml:space="preserve">Lin E., </w:t>
+      </w:r>
+      <w:proofErr w:type="spellStart"/>
+      <w:r>
+        <w:rPr>
+          <w:rFonts w:ascii="Times New Roman" w:hAnsi="Times New Roman" w:cs="Times New Roman"/>
+          <w:bCs/>
+          <w:color w:val="000000" w:themeColor="text1"/>
+        </w:rPr>
+        <w:t>Cazoulat</w:t>
+      </w:r>
+      <w:proofErr w:type="spellEnd"/>
+      <w:r>
+        <w:rPr>
+          <w:rFonts w:ascii="Times New Roman" w:hAnsi="Times New Roman" w:cs="Times New Roman"/>
+          <w:bCs/>
+          <w:color w:val="000000" w:themeColor="text1"/>
+        </w:rPr>
+        <w:t xml:space="preserve"> G., Gupta S., </w:t>
+      </w:r>
+      <w:proofErr w:type="spellStart"/>
+      <w:r>
+        <w:rPr>
+          <w:rFonts w:ascii="Times New Roman" w:hAnsi="Times New Roman" w:cs="Times New Roman"/>
+          <w:bCs/>
+          <w:color w:val="000000" w:themeColor="text1"/>
+        </w:rPr>
+        <w:t>Odisio</w:t>
+      </w:r>
+      <w:proofErr w:type="spellEnd"/>
+      <w:r>
+        <w:rPr>
+          <w:rFonts w:ascii="Times New Roman" w:hAnsi="Times New Roman" w:cs="Times New Roman"/>
+          <w:bCs/>
+          <w:color w:val="000000" w:themeColor="text1"/>
+        </w:rPr>
+        <w:t xml:space="preserve"> B., </w:t>
+      </w:r>
+      <w:r>
+        <w:rPr>
+          <w:rFonts w:ascii="Times New Roman" w:hAnsi="Times New Roman" w:cs="Times New Roman"/>
+          <w:color w:val="000000" w:themeColor="text1"/>
+        </w:rPr>
+        <w:t xml:space="preserve">Brock </w:t>
+      </w:r>
+      <w:r>
+        <w:rPr>
+          <w:rFonts w:ascii="Times New Roman" w:hAnsi="Times New Roman" w:cs="Times New Roman"/>
+          <w:color w:val="000000" w:themeColor="text1"/>
+        </w:rPr>
+        <w:t>K</w:t>
+      </w:r>
+      <w:r>
+        <w:rPr>
+          <w:rFonts w:ascii="Times New Roman" w:hAnsi="Times New Roman" w:cs="Times New Roman"/>
+          <w:color w:val="000000" w:themeColor="text1"/>
+        </w:rPr>
+        <w:t xml:space="preserve">K. </w:t>
+      </w:r>
+      <w:r>
+        <w:rPr>
+          <w:rFonts w:ascii="Times New Roman" w:hAnsi="Times New Roman" w:cs="Times New Roman"/>
+          <w:i/>
+          <w:color w:val="000000" w:themeColor="text1"/>
+        </w:rPr>
+        <w:t>Improvement of liver ablation treatment for colorectal liver metastases</w:t>
+      </w:r>
+      <w:r>
+        <w:rPr>
+          <w:rFonts w:ascii="Times New Roman" w:hAnsi="Times New Roman" w:cs="Times New Roman"/>
+          <w:color w:val="000000" w:themeColor="text1"/>
+        </w:rPr>
+        <w:t xml:space="preserve">. </w:t>
+      </w:r>
+      <w:r>
+        <w:rPr>
+          <w:rFonts w:ascii="Times New Roman" w:hAnsi="Times New Roman" w:cs="Times New Roman"/>
           <w:iCs/>
           <w:color w:val="000000" w:themeColor="text1"/>
         </w:rPr>
-        <w:t>Study Protocol COVER-ALL: Clinical impact of a volumetric image method for confirming tumour coverage with ablation on patients with malignant liver lesions</w:t>
+        <w:t>Medical Imaging 2018: Image-Guided Procedures, Robotic Interventions, and Modeling</w:t>
+      </w:r>
+      <w:r>
+        <w:rPr>
+          <w:rFonts w:ascii="Times New Roman" w:hAnsi="Times New Roman" w:cs="Times New Roman"/>
+          <w:color w:val="000000" w:themeColor="text1"/>
+        </w:rPr>
+        <w:t>, 2018, p. 74.</w:t>
+      </w:r>
+    </w:p>
+    <w:p>
+      <w:pPr>
+        <w:spacing w:after="60" w:line="240" w:lineRule="auto"/>
+        <w:rPr>
+          <w:rFonts w:ascii="Times New Roman" w:hAnsi="Times New Roman" w:cs="Times New Roman"/>
+          <w:color w:val="000000" w:themeColor="text1"/>
+        </w:rPr>
+      </w:pPr>
+      <w:r>
+        <w:rPr>
+          <w:rFonts w:ascii="Times New Roman" w:hAnsi="Times New Roman" w:cs="Times New Roman"/>
+          <w:color w:val="000000" w:themeColor="text1"/>
+        </w:rPr>
+        <w:t xml:space="preserve">McCulloch M.M, </w:t>
+      </w:r>
+      <w:r>
+        <w:rPr>
+          <w:rFonts w:ascii="Times New Roman" w:hAnsi="Times New Roman" w:cs="Times New Roman"/>
+          <w:b/>
+          <w:color w:val="000000" w:themeColor="text1"/>
+        </w:rPr>
+        <w:t>Anderson B.M</w:t>
+      </w:r>
+      <w:r>
+        <w:rPr>
+          <w:rFonts w:ascii="Times New Roman" w:hAnsi="Times New Roman" w:cs="Times New Roman"/>
+          <w:color w:val="000000" w:themeColor="text1"/>
+        </w:rPr>
+        <w:t xml:space="preserve">, </w:t>
+      </w:r>
+      <w:r>
+        <w:rPr>
+          <w:rFonts w:ascii="Times New Roman" w:hAnsi="Times New Roman" w:cs="Times New Roman"/>
+          <w:color w:val="000000" w:themeColor="text1"/>
+        </w:rPr>
+        <w:t xml:space="preserve">Mohamed A., Volpe S., </w:t>
+      </w:r>
+      <w:proofErr w:type="spellStart"/>
+      <w:r>
+        <w:rPr>
+          <w:rFonts w:ascii="Times New Roman" w:hAnsi="Times New Roman" w:cs="Times New Roman"/>
+          <w:color w:val="000000" w:themeColor="text1"/>
+        </w:rPr>
+        <w:t>Elhalawani</w:t>
+      </w:r>
+      <w:proofErr w:type="spellEnd"/>
+      <w:r>
+        <w:rPr>
+          <w:rFonts w:ascii="Times New Roman" w:hAnsi="Times New Roman" w:cs="Times New Roman"/>
+          <w:color w:val="000000" w:themeColor="text1"/>
+        </w:rPr>
+        <w:t xml:space="preserve"> H., </w:t>
+      </w:r>
+      <w:proofErr w:type="spellStart"/>
+      <w:r>
+        <w:rPr>
+          <w:rFonts w:ascii="Times New Roman" w:hAnsi="Times New Roman" w:cs="Times New Roman"/>
+          <w:color w:val="000000" w:themeColor="text1"/>
+        </w:rPr>
+        <w:t>Cazoulat</w:t>
+      </w:r>
+      <w:proofErr w:type="spellEnd"/>
+      <w:r>
+        <w:rPr>
+          <w:rFonts w:ascii="Times New Roman" w:hAnsi="Times New Roman" w:cs="Times New Roman"/>
+          <w:color w:val="000000" w:themeColor="text1"/>
+        </w:rPr>
+        <w:t xml:space="preserve"> G., </w:t>
+      </w:r>
+      <w:proofErr w:type="spellStart"/>
+      <w:r>
+        <w:rPr>
+          <w:rFonts w:ascii="Times New Roman" w:hAnsi="Times New Roman" w:cs="Times New Roman"/>
+          <w:color w:val="000000" w:themeColor="text1"/>
+        </w:rPr>
+        <w:t>Bahig</w:t>
+      </w:r>
+      <w:proofErr w:type="spellEnd"/>
+      <w:r>
+        <w:rPr>
+          <w:rFonts w:ascii="Times New Roman" w:hAnsi="Times New Roman" w:cs="Times New Roman"/>
+          <w:color w:val="000000" w:themeColor="text1"/>
+        </w:rPr>
+        <w:t xml:space="preserve"> H., Fuller C., Brock KK</w:t>
       </w:r>
       <w:r>
         <w:rPr>
@@ -1900,9 +3648,71 @@
       <w:r>
         <w:rPr>
           <w:rFonts w:ascii="Times New Roman" w:hAnsi="Times New Roman" w:cs="Times New Roman"/>
-          <w:color w:val="000000" w:themeColor="text1"/>
-        </w:rPr>
-        <w:t>CardioVascular and Interventional Radiology</w:t>
+          <w:i/>
+          <w:color w:val="000000" w:themeColor="text1"/>
+        </w:rPr>
+        <w:t>Deformable Image Registration for Modeling Neck Flexion in Head and Neck Cancer Patients.</w:t>
+      </w:r>
+      <w:r>
+        <w:rPr>
+          <w:rFonts w:ascii="Times New Roman" w:hAnsi="Times New Roman" w:cs="Times New Roman"/>
+          <w:color w:val="000000" w:themeColor="text1"/>
+        </w:rPr>
+        <w:t xml:space="preserve"> Physics in Medicine and Biology 09/2019</w:t>
+      </w:r>
+    </w:p>
+    <w:p>
+      <w:pPr>
+        <w:spacing w:after="60" w:line="240" w:lineRule="auto"/>
+        <w:rPr>
+          <w:rFonts w:ascii="Times New Roman" w:hAnsi="Times New Roman" w:cs="Times New Roman"/>
+          <w:color w:val="000000" w:themeColor="text1"/>
+        </w:rPr>
+      </w:pPr>
+      <w:r>
+        <w:rPr>
+          <w:rFonts w:ascii="Times New Roman" w:hAnsi="Times New Roman" w:cs="Times New Roman"/>
+          <w:color w:val="000000" w:themeColor="text1"/>
+        </w:rPr>
+        <w:t xml:space="preserve">Ger R.B, Cardenas E.C, </w:t>
+      </w:r>
+      <w:r>
+        <w:rPr>
+          <w:rFonts w:ascii="Times New Roman" w:hAnsi="Times New Roman" w:cs="Times New Roman"/>
+          <w:b/>
+          <w:color w:val="000000" w:themeColor="text1"/>
+        </w:rPr>
+        <w:t>Anderson B.M</w:t>
+      </w:r>
+      <w:r>
+        <w:rPr>
+          <w:rFonts w:ascii="Times New Roman" w:hAnsi="Times New Roman" w:cs="Times New Roman"/>
+          <w:color w:val="000000" w:themeColor="text1"/>
+        </w:rPr>
+        <w:t xml:space="preserve">, </w:t>
+      </w:r>
+      <w:r>
+        <w:rPr>
+          <w:rFonts w:ascii="Times New Roman" w:hAnsi="Times New Roman" w:cs="Times New Roman"/>
+          <w:color w:val="000000" w:themeColor="text1"/>
+        </w:rPr>
+        <w:t xml:space="preserve">Yang J, </w:t>
+      </w:r>
+      <w:proofErr w:type="spellStart"/>
+      <w:r>
+        <w:rPr>
+          <w:rFonts w:ascii="Times New Roman" w:hAnsi="Times New Roman" w:cs="Times New Roman"/>
+          <w:color w:val="000000" w:themeColor="text1"/>
+        </w:rPr>
+        <w:t>Mackin</w:t>
+      </w:r>
+      <w:proofErr w:type="spellEnd"/>
+      <w:r>
+        <w:rPr>
+          <w:rFonts w:ascii="Times New Roman" w:hAnsi="Times New Roman" w:cs="Times New Roman"/>
+          <w:color w:val="000000" w:themeColor="text1"/>
+        </w:rPr>
+        <w:t xml:space="preserve"> DS, Zhang L, Court LE</w:t>
       </w:r>
       <w:r>
         <w:rPr>
@@ -1915,692 +3725,322 @@
         <w:rPr>
           <w:rFonts w:ascii="Times New Roman" w:hAnsi="Times New Roman" w:cs="Times New Roman"/>
           <w:i/>
+          <w:color w:val="000000" w:themeColor="text1"/>
+        </w:rPr>
+        <w:t xml:space="preserve">Guidelines and Experience Using Imaging Biomarker Explorer (IBEX) for Radiomics. </w:t>
+      </w:r>
+      <w:r>
+        <w:rPr>
+          <w:rFonts w:ascii="Times New Roman" w:hAnsi="Times New Roman" w:cs="Times New Roman"/>
+          <w:color w:val="000000" w:themeColor="text1"/>
+        </w:rPr>
+        <w:t>Journal of Visualized Experiments 01/2018</w:t>
+      </w:r>
+    </w:p>
+    <w:p>
+      <w:pPr>
+        <w:spacing w:after="60" w:line="240" w:lineRule="auto"/>
+        <w:rPr>
+          <w:rFonts w:ascii="Times New Roman" w:hAnsi="Times New Roman" w:cs="Times New Roman"/>
+          <w:color w:val="000000" w:themeColor="text1"/>
+        </w:rPr>
+      </w:pPr>
+      <w:r>
+        <w:rPr>
+          <w:rFonts w:ascii="Times New Roman" w:hAnsi="Times New Roman" w:cs="Times New Roman"/>
+          <w:color w:val="000000" w:themeColor="text1"/>
+        </w:rPr>
+        <w:lastRenderedPageBreak/>
+        <w:t xml:space="preserve">Court, L. E., Kisling, K., </w:t>
+      </w:r>
+      <w:proofErr w:type="spellStart"/>
+      <w:r>
+        <w:rPr>
+          <w:rFonts w:ascii="Times New Roman" w:hAnsi="Times New Roman" w:cs="Times New Roman"/>
+          <w:color w:val="000000" w:themeColor="text1"/>
+        </w:rPr>
+        <w:t>McCarroll</w:t>
+      </w:r>
+      <w:proofErr w:type="spellEnd"/>
+      <w:r>
+        <w:rPr>
+          <w:rFonts w:ascii="Times New Roman" w:hAnsi="Times New Roman" w:cs="Times New Roman"/>
+          <w:color w:val="000000" w:themeColor="text1"/>
+        </w:rPr>
+        <w:t xml:space="preserve">, R., Zhang, L., Yang, J., Simonds, H., du Toit, M., </w:t>
+      </w:r>
+      <w:proofErr w:type="spellStart"/>
+      <w:r>
+        <w:rPr>
+          <w:rFonts w:ascii="Times New Roman" w:hAnsi="Times New Roman" w:cs="Times New Roman"/>
+          <w:color w:val="000000" w:themeColor="text1"/>
+        </w:rPr>
+        <w:t>Trauernicht</w:t>
+      </w:r>
+      <w:proofErr w:type="spellEnd"/>
+      <w:r>
+        <w:rPr>
+          <w:rFonts w:ascii="Times New Roman" w:hAnsi="Times New Roman" w:cs="Times New Roman"/>
+          <w:color w:val="000000" w:themeColor="text1"/>
+        </w:rPr>
+        <w:t xml:space="preserve">, C., Burger, H., Parkes, J., Mejia, M., </w:t>
+      </w:r>
+      <w:proofErr w:type="spellStart"/>
+      <w:r>
+        <w:rPr>
+          <w:rFonts w:ascii="Times New Roman" w:hAnsi="Times New Roman" w:cs="Times New Roman"/>
+          <w:color w:val="000000" w:themeColor="text1"/>
+        </w:rPr>
+        <w:t>Bojador</w:t>
+      </w:r>
+      <w:proofErr w:type="spellEnd"/>
+      <w:r>
+        <w:rPr>
+          <w:rFonts w:ascii="Times New Roman" w:hAnsi="Times New Roman" w:cs="Times New Roman"/>
+          <w:color w:val="000000" w:themeColor="text1"/>
+        </w:rPr>
+        <w:t xml:space="preserve">, M., Balter, P., Branco, D., Steinmann, A., Baltz, G., Gay, S., </w:t>
+      </w:r>
+      <w:r>
+        <w:rPr>
+          <w:rFonts w:ascii="Times New Roman" w:hAnsi="Times New Roman" w:cs="Times New Roman"/>
+          <w:b/>
+          <w:bCs/>
+          <w:color w:val="000000" w:themeColor="text1"/>
+        </w:rPr>
+        <w:t>Anderson, B.M</w:t>
+      </w:r>
+      <w:r>
+        <w:rPr>
+          <w:rFonts w:ascii="Times New Roman" w:hAnsi="Times New Roman" w:cs="Times New Roman"/>
+          <w:color w:val="000000" w:themeColor="text1"/>
+        </w:rPr>
+        <w:t xml:space="preserve">, Cardenas, C., </w:t>
+      </w:r>
+      <w:proofErr w:type="spellStart"/>
+      <w:r>
+        <w:rPr>
+          <w:rFonts w:ascii="Times New Roman" w:hAnsi="Times New Roman" w:cs="Times New Roman"/>
+          <w:color w:val="000000" w:themeColor="text1"/>
+        </w:rPr>
+        <w:t>Jhingran</w:t>
+      </w:r>
+      <w:proofErr w:type="spellEnd"/>
+      <w:r>
+        <w:rPr>
+          <w:rFonts w:ascii="Times New Roman" w:hAnsi="Times New Roman" w:cs="Times New Roman"/>
+          <w:color w:val="000000" w:themeColor="text1"/>
+        </w:rPr>
+        <w:t xml:space="preserve">, A., </w:t>
+      </w:r>
+      <w:proofErr w:type="spellStart"/>
+      <w:r>
+        <w:rPr>
+          <w:rFonts w:ascii="Times New Roman" w:hAnsi="Times New Roman" w:cs="Times New Roman"/>
+          <w:color w:val="000000" w:themeColor="text1"/>
+        </w:rPr>
+        <w:t>Shaitelman</w:t>
+      </w:r>
+      <w:proofErr w:type="spellEnd"/>
+      <w:r>
+        <w:rPr>
+          <w:rFonts w:ascii="Times New Roman" w:hAnsi="Times New Roman" w:cs="Times New Roman"/>
+          <w:color w:val="000000" w:themeColor="text1"/>
+        </w:rPr>
+        <w:t xml:space="preserve">, S., </w:t>
+      </w:r>
+      <w:proofErr w:type="spellStart"/>
+      <w:r>
+        <w:rPr>
+          <w:rFonts w:ascii="Times New Roman" w:hAnsi="Times New Roman" w:cs="Times New Roman"/>
+          <w:color w:val="000000" w:themeColor="text1"/>
+        </w:rPr>
+        <w:t>Bogler</w:t>
+      </w:r>
+      <w:proofErr w:type="spellEnd"/>
+      <w:r>
+        <w:rPr>
+          <w:rFonts w:ascii="Times New Roman" w:hAnsi="Times New Roman" w:cs="Times New Roman"/>
+          <w:color w:val="000000" w:themeColor="text1"/>
+        </w:rPr>
+        <w:t xml:space="preserve">, O., </w:t>
+      </w:r>
+      <w:proofErr w:type="spellStart"/>
+      <w:r>
+        <w:rPr>
+          <w:rFonts w:ascii="Times New Roman" w:hAnsi="Times New Roman" w:cs="Times New Roman"/>
+          <w:color w:val="000000" w:themeColor="text1"/>
+        </w:rPr>
+        <w:t>Schmeller</w:t>
+      </w:r>
+      <w:proofErr w:type="spellEnd"/>
+      <w:r>
+        <w:rPr>
+          <w:rFonts w:ascii="Times New Roman" w:hAnsi="Times New Roman" w:cs="Times New Roman"/>
+          <w:color w:val="000000" w:themeColor="text1"/>
+        </w:rPr>
+        <w:t xml:space="preserve">, K., Followill, D., Howell, R., Nelson, C., Peterson, C., Beadle, B </w:t>
+      </w:r>
+      <w:r>
+        <w:rPr>
+          <w:rFonts w:ascii="Times New Roman" w:hAnsi="Times New Roman" w:cs="Times New Roman"/>
+          <w:i/>
+          <w:color w:val="000000" w:themeColor="text1"/>
+        </w:rPr>
+        <w:t>Radiation Planning Assistant – A streamlined, fully automated radiotherapy treatment planning system</w:t>
+      </w:r>
+      <w:r>
+        <w:rPr>
+          <w:rFonts w:ascii="Times New Roman" w:hAnsi="Times New Roman" w:cs="Times New Roman"/>
+          <w:color w:val="000000" w:themeColor="text1"/>
+        </w:rPr>
+        <w:t>. Journal of Visualized Experiments. 12/2017</w:t>
+      </w:r>
+    </w:p>
+    <w:p>
+      <w:pPr>
+        <w:spacing w:after="60" w:line="240" w:lineRule="auto"/>
+        <w:rPr>
+          <w:rFonts w:ascii="Times New Roman" w:hAnsi="Times New Roman" w:cs="Times New Roman"/>
+          <w:i/>
+          <w:color w:val="000000" w:themeColor="text1"/>
+        </w:rPr>
+      </w:pPr>
+      <w:r>
+        <w:rPr>
+          <w:rFonts w:ascii="Times New Roman" w:hAnsi="Times New Roman" w:cs="Times New Roman"/>
+          <w:color w:val="000000" w:themeColor="text1"/>
+          <w:shd w:val="clear" w:color="auto" w:fill="FFFFFF"/>
+        </w:rPr>
+        <w:t xml:space="preserve">Rubinstein, A. E., Ingram, S. W., </w:t>
+      </w:r>
+      <w:r>
+        <w:rPr>
+          <w:rFonts w:ascii="Times New Roman" w:hAnsi="Times New Roman" w:cs="Times New Roman"/>
+          <w:b/>
+          <w:color w:val="000000" w:themeColor="text1"/>
+          <w:shd w:val="clear" w:color="auto" w:fill="FFFFFF"/>
+        </w:rPr>
+        <w:t>Anderson, B.M</w:t>
+      </w:r>
+      <w:r>
+        <w:rPr>
+          <w:rFonts w:ascii="Times New Roman" w:hAnsi="Times New Roman" w:cs="Times New Roman"/>
+          <w:color w:val="000000" w:themeColor="text1"/>
+          <w:shd w:val="clear" w:color="auto" w:fill="FFFFFF"/>
+        </w:rPr>
+        <w:t xml:space="preserve">, </w:t>
+      </w:r>
+      <w:r>
+        <w:rPr>
+          <w:rFonts w:ascii="Times New Roman" w:hAnsi="Times New Roman" w:cs="Times New Roman"/>
+          <w:color w:val="000000" w:themeColor="text1"/>
+          <w:shd w:val="clear" w:color="auto" w:fill="FFFFFF"/>
+        </w:rPr>
+        <w:t xml:space="preserve">Gay SS, </w:t>
+      </w:r>
+      <w:proofErr w:type="spellStart"/>
+      <w:r>
+        <w:rPr>
+          <w:rFonts w:ascii="Times New Roman" w:hAnsi="Times New Roman" w:cs="Times New Roman"/>
+          <w:color w:val="000000" w:themeColor="text1"/>
+          <w:shd w:val="clear" w:color="auto" w:fill="FFFFFF"/>
+        </w:rPr>
+        <w:t>Fave</w:t>
+      </w:r>
+      <w:proofErr w:type="spellEnd"/>
+      <w:r>
+        <w:rPr>
+          <w:rFonts w:ascii="Times New Roman" w:hAnsi="Times New Roman" w:cs="Times New Roman"/>
+          <w:color w:val="000000" w:themeColor="text1"/>
+          <w:shd w:val="clear" w:color="auto" w:fill="FFFFFF"/>
+        </w:rPr>
+        <w:t xml:space="preserve"> XJ, Ger RB, </w:t>
+      </w:r>
+      <w:proofErr w:type="spellStart"/>
+      <w:r>
+        <w:rPr>
+          <w:rFonts w:ascii="Times New Roman" w:hAnsi="Times New Roman" w:cs="Times New Roman"/>
+          <w:color w:val="000000" w:themeColor="text1"/>
+          <w:shd w:val="clear" w:color="auto" w:fill="FFFFFF"/>
+        </w:rPr>
+        <w:t>McCarroll</w:t>
+      </w:r>
+      <w:proofErr w:type="spellEnd"/>
+      <w:r>
+        <w:rPr>
+          <w:rFonts w:ascii="Times New Roman" w:hAnsi="Times New Roman" w:cs="Times New Roman"/>
+          <w:color w:val="000000" w:themeColor="text1"/>
+          <w:shd w:val="clear" w:color="auto" w:fill="FFFFFF"/>
+        </w:rPr>
+        <w:t xml:space="preserve"> RE, Owens CA, Netherton TJ, Kisling KD, Court LE, Yang J, Li Y, Lee J, </w:t>
+      </w:r>
+      <w:proofErr w:type="spellStart"/>
+      <w:r>
+        <w:rPr>
+          <w:rFonts w:ascii="Times New Roman" w:hAnsi="Times New Roman" w:cs="Times New Roman"/>
+          <w:color w:val="000000" w:themeColor="text1"/>
+          <w:shd w:val="clear" w:color="auto" w:fill="FFFFFF"/>
+        </w:rPr>
+        <w:t>Mackin</w:t>
+      </w:r>
+      <w:proofErr w:type="spellEnd"/>
+      <w:r>
+        <w:rPr>
+          <w:rFonts w:ascii="Times New Roman" w:hAnsi="Times New Roman" w:cs="Times New Roman"/>
+          <w:color w:val="000000" w:themeColor="text1"/>
+          <w:shd w:val="clear" w:color="auto" w:fill="FFFFFF"/>
+        </w:rPr>
+        <w:t xml:space="preserve"> DS, Cardenas CE</w:t>
+      </w:r>
+      <w:r>
+        <w:rPr>
+          <w:rFonts w:ascii="Times New Roman" w:hAnsi="Times New Roman" w:cs="Times New Roman"/>
+          <w:color w:val="000000" w:themeColor="text1"/>
+          <w:shd w:val="clear" w:color="auto" w:fill="FFFFFF"/>
+        </w:rPr>
+        <w:t xml:space="preserve"> </w:t>
+      </w:r>
+      <w:r>
+        <w:rPr>
+          <w:rFonts w:ascii="Times New Roman" w:hAnsi="Times New Roman" w:cs="Times New Roman"/>
+          <w:i/>
+          <w:color w:val="000000" w:themeColor="text1"/>
+          <w:shd w:val="clear" w:color="auto" w:fill="FFFFFF"/>
+        </w:rPr>
+        <w:t>Cost-effective immobilization for whole brain radiation therapy</w:t>
+      </w:r>
+      <w:r>
+        <w:rPr>
+          <w:rFonts w:ascii="Times New Roman" w:hAnsi="Times New Roman" w:cs="Times New Roman"/>
+          <w:color w:val="000000" w:themeColor="text1"/>
+          <w:shd w:val="clear" w:color="auto" w:fill="FFFFFF"/>
+        </w:rPr>
+        <w:t>.</w:t>
+      </w:r>
+      <w:r>
+        <w:rPr>
+          <w:rStyle w:val="apple-converted-space"/>
+          <w:rFonts w:ascii="Times New Roman" w:hAnsi="Times New Roman" w:cs="Times New Roman"/>
+          <w:color w:val="000000" w:themeColor="text1"/>
+          <w:shd w:val="clear" w:color="auto" w:fill="FFFFFF"/>
+        </w:rPr>
+        <w:t> </w:t>
+      </w:r>
+      <w:r>
+        <w:rPr>
+          <w:rFonts w:ascii="Times New Roman" w:hAnsi="Times New Roman" w:cs="Times New Roman"/>
           <w:iCs/>
           <w:color w:val="000000" w:themeColor="text1"/>
-        </w:rPr>
-        <w:t>Accepted 08/22</w:t>
-      </w:r>
-    </w:p>
-    <w:p>
-      <w:pPr>
-        <w:spacing w:after="60"/>
-        <w:rPr>
-          <w:rFonts w:ascii="Times New Roman" w:hAnsi="Times New Roman"/>
-          <w:color w:val="000000" w:themeColor="text1"/>
-        </w:rPr>
-      </w:pPr>
-      <w:r>
-        <w:rPr>
-          <w:rFonts w:ascii="Times New Roman" w:hAnsi="Times New Roman"/>
-          <w:b/>
-          <w:bCs/>
-          <w:color w:val="000000" w:themeColor="text1"/>
-        </w:rPr>
-        <w:lastRenderedPageBreak/>
-        <w:t>Anderson B.M</w:t>
-      </w:r>
-      <w:r>
-        <w:rPr>
-          <w:rFonts w:ascii="Times New Roman" w:hAnsi="Times New Roman"/>
-          <w:color w:val="000000" w:themeColor="text1"/>
-        </w:rPr>
-        <w:t xml:space="preserve">, B. Rigaud, Y Lin, K Jones, H Kang, B Odisio, K Brock </w:t>
-      </w:r>
-      <w:r>
-        <w:rPr>
-          <w:rFonts w:ascii="Times New Roman" w:hAnsi="Times New Roman"/>
-          <w:i/>
-          <w:iCs/>
-          <w:color w:val="000000" w:themeColor="text1"/>
-        </w:rPr>
-        <w:t>Automated Segmentation of Colorectal Liver Metastasis and Liver Ablation on Contrast-Enhanced CT Images</w:t>
-      </w:r>
-      <w:r>
-        <w:rPr>
-          <w:rFonts w:ascii="Times New Roman" w:hAnsi="Times New Roman"/>
-          <w:color w:val="000000" w:themeColor="text1"/>
-        </w:rPr>
-        <w:t xml:space="preserve"> Frontiers in Radiation Oncology</w:t>
-      </w:r>
-      <w:r>
-        <w:rPr>
-          <w:rFonts w:ascii="Times New Roman" w:hAnsi="Times New Roman"/>
-          <w:color w:val="000000" w:themeColor="text1"/>
-        </w:rPr>
-        <w:t xml:space="preserve"> </w:t>
-      </w:r>
-      <w:r>
-        <w:rPr>
-          <w:rFonts w:ascii="Times New Roman" w:hAnsi="Times New Roman"/>
-          <w:i/>
-          <w:iCs/>
-          <w:color w:val="000000" w:themeColor="text1"/>
-        </w:rPr>
-        <w:t>Accepted 07/22</w:t>
-      </w:r>
-    </w:p>
-    <w:p>
-      <w:pPr>
-        <w:spacing w:after="60"/>
-        <w:rPr>
-          <w:rFonts w:ascii="Times New Roman" w:hAnsi="Times New Roman"/>
-          <w:color w:val="000000" w:themeColor="text1"/>
-        </w:rPr>
-      </w:pPr>
-      <w:r>
-        <w:rPr>
-          <w:rFonts w:ascii="Times New Roman" w:hAnsi="Times New Roman"/>
-          <w:color w:val="000000" w:themeColor="text1"/>
-        </w:rPr>
-        <w:t xml:space="preserve">He Y., </w:t>
-      </w:r>
-      <w:r>
-        <w:rPr>
-          <w:rFonts w:ascii="Times New Roman" w:hAnsi="Times New Roman"/>
-          <w:b/>
-          <w:bCs/>
-          <w:color w:val="000000" w:themeColor="text1"/>
-        </w:rPr>
-        <w:t>Anderson B.M</w:t>
-      </w:r>
-      <w:r>
-        <w:rPr>
-          <w:rFonts w:ascii="Times New Roman" w:hAnsi="Times New Roman"/>
-          <w:color w:val="000000" w:themeColor="text1"/>
-        </w:rPr>
-        <w:t xml:space="preserve">, et al. </w:t>
-      </w:r>
-      <w:r>
-        <w:rPr>
-          <w:rFonts w:ascii="Times New Roman" w:hAnsi="Times New Roman"/>
-          <w:i/>
-          <w:iCs/>
-          <w:color w:val="000000" w:themeColor="text1"/>
-        </w:rPr>
-        <w:t>Achieving automation, robustness, and efficiency in biomechanical model-based deformable image registration</w:t>
-      </w:r>
-      <w:r>
-        <w:rPr>
-          <w:rFonts w:ascii="Times New Roman" w:hAnsi="Times New Roman"/>
-          <w:color w:val="000000" w:themeColor="text1"/>
-        </w:rPr>
-        <w:t xml:space="preserve"> The International Journal of Medical Physics Research and Practice </w:t>
-      </w:r>
-      <w:r>
-        <w:rPr>
-          <w:rFonts w:ascii="Times New Roman" w:hAnsi="Times New Roman"/>
-          <w:i/>
-          <w:iCs/>
-          <w:color w:val="000000" w:themeColor="text1"/>
-        </w:rPr>
-        <w:t xml:space="preserve">Accepted </w:t>
-      </w:r>
-      <w:r>
-        <w:rPr>
-          <w:rFonts w:ascii="Times New Roman" w:hAnsi="Times New Roman"/>
-          <w:color w:val="000000" w:themeColor="text1"/>
-        </w:rPr>
-        <w:t>05/2022</w:t>
-      </w:r>
-    </w:p>
-    <w:p>
-      <w:pPr>
-        <w:spacing w:after="60"/>
-        <w:rPr>
-          <w:rFonts w:ascii="Times New Roman" w:hAnsi="Times New Roman"/>
-          <w:color w:val="000000" w:themeColor="text1"/>
-        </w:rPr>
-      </w:pPr>
-      <w:r>
-        <w:rPr>
-          <w:rFonts w:ascii="Times New Roman" w:hAnsi="Times New Roman"/>
-          <w:color w:val="000000" w:themeColor="text1"/>
-        </w:rPr>
-        <w:t xml:space="preserve">Cazoulat G, </w:t>
-      </w:r>
-      <w:r>
-        <w:rPr>
-          <w:rFonts w:ascii="Times New Roman" w:hAnsi="Times New Roman"/>
-          <w:b/>
-          <w:color w:val="000000" w:themeColor="text1"/>
-        </w:rPr>
-        <w:t>Anderson B.M,</w:t>
-      </w:r>
-      <w:r>
-        <w:rPr>
-          <w:rFonts w:ascii="Times New Roman" w:hAnsi="Times New Roman"/>
-          <w:color w:val="000000" w:themeColor="text1"/>
-        </w:rPr>
-        <w:t xml:space="preserve"> et al. </w:t>
-      </w:r>
-      <w:r>
-        <w:rPr>
-          <w:rFonts w:ascii="Times New Roman" w:hAnsi="Times New Roman"/>
-          <w:i/>
-          <w:color w:val="000000" w:themeColor="text1"/>
-        </w:rPr>
-        <w:t>Detection of vessel bifurcations in CT scans for automatic objective assessment of deformable image registration accuracy</w:t>
-      </w:r>
-      <w:r>
-        <w:rPr>
-          <w:rFonts w:ascii="Times New Roman" w:hAnsi="Times New Roman"/>
-          <w:color w:val="000000" w:themeColor="text1"/>
-        </w:rPr>
-        <w:t xml:space="preserve"> The International Journal of Medical Physics Research and Practice 08/2021</w:t>
-      </w:r>
-    </w:p>
-    <w:p>
-      <w:pPr>
-        <w:spacing w:after="60" w:line="240" w:lineRule="auto"/>
-        <w:rPr>
-          <w:rFonts w:ascii="Times New Roman" w:hAnsi="Times New Roman" w:cs="Times New Roman"/>
-          <w:color w:val="000000" w:themeColor="text1"/>
-        </w:rPr>
-      </w:pPr>
-      <w:r>
-        <w:rPr>
-          <w:rFonts w:ascii="Times New Roman" w:hAnsi="Times New Roman" w:cs="Times New Roman"/>
-          <w:b/>
-          <w:bCs/>
-          <w:color w:val="000000" w:themeColor="text1"/>
-        </w:rPr>
-        <w:t>Anderson B.M,</w:t>
-      </w:r>
-      <w:r>
-        <w:rPr>
-          <w:rFonts w:ascii="Times New Roman" w:hAnsi="Times New Roman" w:cs="Times New Roman"/>
-          <w:color w:val="000000" w:themeColor="text1"/>
-        </w:rPr>
-        <w:t xml:space="preserve"> Lin Y-M, et al. </w:t>
-      </w:r>
-      <w:r>
-        <w:rPr>
-          <w:rFonts w:ascii="Times New Roman" w:hAnsi="Times New Roman" w:cs="Times New Roman"/>
-          <w:color w:val="000000" w:themeColor="text1"/>
-        </w:rPr>
-        <w:tab/>
-      </w:r>
-      <w:r>
-        <w:rPr>
-          <w:rFonts w:ascii="Times New Roman" w:hAnsi="Times New Roman" w:cs="Times New Roman"/>
-          <w:i/>
-          <w:iCs/>
-          <w:color w:val="000000" w:themeColor="text1"/>
-        </w:rPr>
-        <w:t>A novel use of biomechanical model based deformable image registration (DIR) for assessing colorectal liver metastases ablation outcomes</w:t>
-      </w:r>
-      <w:r>
-        <w:rPr>
-          <w:rFonts w:ascii="Times New Roman" w:hAnsi="Times New Roman" w:cs="Times New Roman"/>
-          <w:color w:val="000000" w:themeColor="text1"/>
-        </w:rPr>
-        <w:t xml:space="preserve"> The International Journal of Medical Physics Research and Practice </w:t>
-      </w:r>
-      <w:r>
-        <w:rPr>
-          <w:rFonts w:ascii="Times New Roman" w:hAnsi="Times New Roman" w:cs="Times New Roman"/>
-          <w:i/>
-          <w:iCs/>
-          <w:color w:val="000000" w:themeColor="text1"/>
-        </w:rPr>
-        <w:t>Accepted</w:t>
-      </w:r>
-      <w:r>
-        <w:rPr>
-          <w:rFonts w:ascii="Times New Roman" w:hAnsi="Times New Roman" w:cs="Times New Roman"/>
-          <w:color w:val="000000" w:themeColor="text1"/>
-        </w:rPr>
-        <w:t xml:space="preserve"> 07/2021</w:t>
-      </w:r>
-    </w:p>
-    <w:p>
-      <w:pPr>
-        <w:spacing w:after="60"/>
-        <w:rPr>
-          <w:rFonts w:ascii="Times New Roman" w:hAnsi="Times New Roman"/>
-          <w:color w:val="000000" w:themeColor="text1"/>
-        </w:rPr>
-      </w:pPr>
-      <w:r>
-        <w:rPr>
-          <w:rFonts w:ascii="Times New Roman" w:hAnsi="Times New Roman"/>
-          <w:b/>
-          <w:bCs/>
-          <w:color w:val="000000" w:themeColor="text1"/>
-        </w:rPr>
-        <w:t>Anderson B.M,</w:t>
-      </w:r>
-      <w:r>
-        <w:rPr>
-          <w:rFonts w:ascii="Times New Roman" w:hAnsi="Times New Roman"/>
-          <w:color w:val="000000" w:themeColor="text1"/>
-        </w:rPr>
-        <w:t xml:space="preserve"> Lin Y-M, et al. </w:t>
-      </w:r>
-      <w:r>
-        <w:rPr>
-          <w:rFonts w:ascii="Times New Roman" w:hAnsi="Times New Roman"/>
-          <w:color w:val="000000" w:themeColor="text1"/>
-        </w:rPr>
-        <w:tab/>
-      </w:r>
-      <w:r>
-        <w:rPr>
-          <w:rFonts w:ascii="Times New Roman" w:hAnsi="Times New Roman"/>
-          <w:i/>
-          <w:iCs/>
-          <w:color w:val="000000" w:themeColor="text1"/>
-        </w:rPr>
-        <w:t>A novel use of biomechanical model based deformable image registration (DIR) for assessing colorectal liver metastases ablation outcomes</w:t>
-      </w:r>
-      <w:r>
-        <w:rPr>
-          <w:rFonts w:ascii="Times New Roman" w:hAnsi="Times New Roman"/>
-          <w:color w:val="000000" w:themeColor="text1"/>
-        </w:rPr>
-        <w:t xml:space="preserve"> The International Journal of Medical Physics Research and Practice 08/2021</w:t>
-      </w:r>
-    </w:p>
-    <w:p>
-      <w:pPr>
-        <w:spacing w:after="60"/>
-        <w:rPr>
-          <w:rFonts w:ascii="Times New Roman" w:hAnsi="Times New Roman"/>
-          <w:iCs/>
-          <w:color w:val="000000" w:themeColor="text1"/>
-        </w:rPr>
-      </w:pPr>
-      <w:r>
-        <w:rPr>
-          <w:rFonts w:ascii="Times New Roman" w:hAnsi="Times New Roman"/>
-          <w:color w:val="000000" w:themeColor="text1"/>
-        </w:rPr>
-        <w:t xml:space="preserve">Wahid K, He R, McDonald B, </w:t>
-      </w:r>
-      <w:r>
-        <w:rPr>
-          <w:rFonts w:ascii="Times New Roman" w:hAnsi="Times New Roman"/>
-          <w:b/>
-          <w:color w:val="000000" w:themeColor="text1"/>
-        </w:rPr>
-        <w:t xml:space="preserve">Anderson B.M, </w:t>
-      </w:r>
-      <w:r>
-        <w:rPr>
-          <w:rFonts w:ascii="Times New Roman" w:hAnsi="Times New Roman"/>
-          <w:color w:val="000000" w:themeColor="text1"/>
-        </w:rPr>
-        <w:t xml:space="preserve">et al. </w:t>
-      </w:r>
-      <w:r>
-        <w:rPr>
-          <w:rFonts w:ascii="Times New Roman" w:hAnsi="Times New Roman"/>
-          <w:i/>
-          <w:color w:val="000000" w:themeColor="text1"/>
-        </w:rPr>
-        <w:t xml:space="preserve">MRI Intensity Standardization Evaluation Design for Head and Neck Cancer Quantitative Analysis Applications </w:t>
-      </w:r>
-      <w:r>
-        <w:rPr>
-          <w:rFonts w:ascii="Times New Roman" w:hAnsi="Times New Roman"/>
-          <w:color w:val="000000" w:themeColor="text1"/>
-        </w:rPr>
-        <w:t xml:space="preserve">Physics and Imaging in Radiation Oncology </w:t>
-      </w:r>
-      <w:r>
-        <w:rPr>
-          <w:rFonts w:ascii="Times New Roman" w:hAnsi="Times New Roman"/>
-          <w:iCs/>
-          <w:color w:val="000000" w:themeColor="text1"/>
-        </w:rPr>
-        <w:t>10/2021</w:t>
-      </w:r>
-    </w:p>
-    <w:p>
-      <w:pPr>
-        <w:spacing w:after="60"/>
-        <w:rPr>
-          <w:rFonts w:ascii="Times New Roman" w:hAnsi="Times New Roman"/>
-          <w:i/>
-          <w:iCs/>
-          <w:color w:val="000000" w:themeColor="text1"/>
-        </w:rPr>
-      </w:pPr>
-      <w:r>
-        <w:rPr>
-          <w:rFonts w:ascii="Times New Roman" w:hAnsi="Times New Roman"/>
-          <w:color w:val="000000" w:themeColor="text1"/>
-        </w:rPr>
-        <w:t xml:space="preserve">He Y, et al. </w:t>
-      </w:r>
-      <w:r>
-        <w:rPr>
-          <w:rFonts w:ascii="Times New Roman" w:hAnsi="Times New Roman"/>
-          <w:i/>
-          <w:iCs/>
-          <w:color w:val="000000" w:themeColor="text1"/>
-        </w:rPr>
-        <w:t>Geometric and Dosimetric Accuracy of Deformable Image Registration between Average-Intensity Images for 4DCT-Based Adaptive Radiotherapy for Non-Small Cell Lung Cancer</w:t>
-      </w:r>
-      <w:r>
-        <w:rPr>
-          <w:rFonts w:ascii="Times New Roman" w:hAnsi="Times New Roman"/>
-          <w:color w:val="000000" w:themeColor="text1"/>
-        </w:rPr>
-        <w:t xml:space="preserve"> Journal of Applied Clinical Medical Physics 06/2021</w:t>
-      </w:r>
-    </w:p>
-    <w:p>
-      <w:pPr>
-        <w:spacing w:after="60" w:line="240" w:lineRule="auto"/>
-        <w:rPr>
-          <w:rFonts w:ascii="Times New Roman" w:hAnsi="Times New Roman" w:cs="Times New Roman"/>
-          <w:bCs/>
-          <w:color w:val="000000" w:themeColor="text1"/>
-        </w:rPr>
-      </w:pPr>
-      <w:r>
-        <w:rPr>
-          <w:rFonts w:ascii="Times New Roman" w:hAnsi="Times New Roman" w:cs="Times New Roman"/>
-          <w:bCs/>
-          <w:i/>
-          <w:color w:val="000000" w:themeColor="text1"/>
-        </w:rPr>
-        <w:t xml:space="preserve">Rigaud B, </w:t>
-      </w:r>
-      <w:r>
-        <w:rPr>
-          <w:rFonts w:ascii="Times New Roman" w:hAnsi="Times New Roman" w:cs="Times New Roman"/>
-          <w:b/>
-          <w:bCs/>
-          <w:color w:val="000000" w:themeColor="text1"/>
-        </w:rPr>
-        <w:t>Anderson B.M</w:t>
-      </w:r>
-      <w:r>
-        <w:rPr>
-          <w:rFonts w:ascii="Times New Roman" w:hAnsi="Times New Roman" w:cs="Times New Roman"/>
-          <w:b/>
-          <w:bCs/>
-          <w:i/>
-          <w:color w:val="000000" w:themeColor="text1"/>
-        </w:rPr>
-        <w:t xml:space="preserve">, </w:t>
-      </w:r>
-      <w:r>
-        <w:rPr>
-          <w:rFonts w:ascii="Times New Roman" w:hAnsi="Times New Roman" w:cs="Times New Roman"/>
-          <w:bCs/>
-          <w:i/>
-          <w:color w:val="000000" w:themeColor="text1"/>
-        </w:rPr>
-        <w:t xml:space="preserve">et al. Automatic segmentation using deep learning for online dose optimization during adaptive radiotherapy of cervical cancer International Journal of Radiation Oncology, Biology, Physics </w:t>
-      </w:r>
-      <w:r>
-        <w:rPr>
-          <w:rFonts w:ascii="Times New Roman" w:hAnsi="Times New Roman" w:cs="Times New Roman"/>
-          <w:bCs/>
-          <w:color w:val="000000" w:themeColor="text1"/>
-        </w:rPr>
-        <w:t>10/2020</w:t>
-      </w:r>
-    </w:p>
-    <w:p>
-      <w:pPr>
-        <w:spacing w:after="60" w:line="240" w:lineRule="auto"/>
-        <w:rPr>
-          <w:rFonts w:ascii="Times New Roman" w:hAnsi="Times New Roman" w:cs="Times New Roman"/>
-          <w:i/>
-          <w:color w:val="000000" w:themeColor="text1"/>
-        </w:rPr>
-      </w:pPr>
-      <w:r>
-        <w:rPr>
-          <w:rFonts w:ascii="Times New Roman" w:hAnsi="Times New Roman" w:cs="Times New Roman"/>
-          <w:b/>
-          <w:color w:val="000000" w:themeColor="text1"/>
-        </w:rPr>
-        <w:t>Anderson B.M,</w:t>
-      </w:r>
-      <w:r>
-        <w:rPr>
-          <w:rFonts w:ascii="Times New Roman" w:hAnsi="Times New Roman" w:cs="Times New Roman"/>
-          <w:color w:val="000000" w:themeColor="text1"/>
-        </w:rPr>
-        <w:t xml:space="preserve"> Lin E., et al. </w:t>
-      </w:r>
-      <w:r>
-        <w:rPr>
-          <w:rFonts w:ascii="Times New Roman" w:hAnsi="Times New Roman" w:cs="Times New Roman"/>
-          <w:i/>
-          <w:color w:val="000000" w:themeColor="text1"/>
-        </w:rPr>
-        <w:t xml:space="preserve">Automated Contouring of Contrast and Non-Contrast CT Liver Images with Fully Convolutional Networks (FCNs) </w:t>
-      </w:r>
-      <w:r>
-        <w:rPr>
-          <w:rFonts w:ascii="Times New Roman" w:hAnsi="Times New Roman" w:cs="Times New Roman"/>
-          <w:color w:val="000000" w:themeColor="text1"/>
-        </w:rPr>
-        <w:t>Advances in Radiation Oncology 05/2020</w:t>
-      </w:r>
-    </w:p>
-    <w:p>
-      <w:pPr>
-        <w:spacing w:after="60"/>
-        <w:rPr>
-          <w:rFonts w:ascii="Times New Roman" w:hAnsi="Times New Roman"/>
-          <w:color w:val="000000" w:themeColor="text1"/>
-        </w:rPr>
-      </w:pPr>
-      <w:r>
-        <w:rPr>
-          <w:rFonts w:ascii="Times New Roman" w:hAnsi="Times New Roman"/>
-          <w:color w:val="000000" w:themeColor="text1"/>
-        </w:rPr>
-        <w:t xml:space="preserve">Cazoulat G., Elganainy, D., </w:t>
-      </w:r>
-      <w:r>
-        <w:rPr>
-          <w:rFonts w:ascii="Times New Roman" w:hAnsi="Times New Roman"/>
-          <w:b/>
-          <w:color w:val="000000" w:themeColor="text1"/>
-        </w:rPr>
-        <w:t>Anderson B.M</w:t>
-      </w:r>
-      <w:r>
-        <w:rPr>
-          <w:rFonts w:ascii="Times New Roman" w:hAnsi="Times New Roman"/>
-          <w:color w:val="000000" w:themeColor="text1"/>
-        </w:rPr>
-        <w:t xml:space="preserve">, et al. </w:t>
-      </w:r>
-      <w:r>
-        <w:rPr>
-          <w:rFonts w:ascii="Times New Roman" w:hAnsi="Times New Roman"/>
-          <w:i/>
-          <w:color w:val="000000" w:themeColor="text1"/>
-        </w:rPr>
-        <w:t>Vasculature-Driven Biomechanical Deformable Image Registration of Longitudinal Liver Cholangiocarcinoma Computed Tomographic Scans</w:t>
-      </w:r>
-      <w:r>
-        <w:rPr>
-          <w:rFonts w:ascii="Times New Roman" w:hAnsi="Times New Roman"/>
-          <w:color w:val="000000" w:themeColor="text1"/>
-        </w:rPr>
-        <w:t>. Advances in Radiation Oncology 03/2020</w:t>
-      </w:r>
-    </w:p>
-    <w:p>
-      <w:pPr>
-        <w:spacing w:after="60"/>
-        <w:rPr>
-          <w:rFonts w:ascii="Times New Roman" w:hAnsi="Times New Roman"/>
-          <w:color w:val="000000" w:themeColor="text1"/>
-        </w:rPr>
-      </w:pPr>
-      <w:r>
-        <w:rPr>
-          <w:rFonts w:ascii="Times New Roman" w:hAnsi="Times New Roman"/>
-          <w:color w:val="000000" w:themeColor="text1"/>
-        </w:rPr>
-        <w:t>Jin Y, et al, “</w:t>
-      </w:r>
-      <w:r>
-        <w:rPr>
-          <w:rFonts w:ascii="Times New Roman" w:hAnsi="Times New Roman"/>
-          <w:i/>
-          <w:color w:val="000000" w:themeColor="text1"/>
-        </w:rPr>
-        <w:t>Detection of Glioblastoma Subclinical Recurrence Using Serial Diffusion Tensor Imaging”</w:t>
-      </w:r>
-      <w:r>
-        <w:rPr>
-          <w:rFonts w:ascii="Times New Roman" w:hAnsi="Times New Roman"/>
-          <w:color w:val="000000" w:themeColor="text1"/>
-        </w:rPr>
-        <w:t xml:space="preserve"> Cancers 02/2020</w:t>
-      </w:r>
-    </w:p>
-    <w:p>
-      <w:pPr>
-        <w:spacing w:after="60" w:line="240" w:lineRule="auto"/>
-        <w:rPr>
-          <w:rFonts w:ascii="Times New Roman" w:hAnsi="Times New Roman" w:cs="Times New Roman"/>
-          <w:color w:val="000000" w:themeColor="text1"/>
-        </w:rPr>
-      </w:pPr>
-      <w:r>
-        <w:rPr>
-          <w:rFonts w:ascii="Times New Roman" w:hAnsi="Times New Roman" w:cs="Times New Roman"/>
-          <w:color w:val="000000" w:themeColor="text1"/>
-        </w:rPr>
-        <w:t xml:space="preserve">McCulloch M., </w:t>
-      </w:r>
-      <w:r>
-        <w:rPr>
-          <w:rFonts w:ascii="Times New Roman" w:hAnsi="Times New Roman" w:cs="Times New Roman"/>
-          <w:b/>
-          <w:color w:val="000000" w:themeColor="text1"/>
-        </w:rPr>
-        <w:t>Anderson B.M</w:t>
-      </w:r>
-      <w:r>
-        <w:rPr>
-          <w:rFonts w:ascii="Times New Roman" w:hAnsi="Times New Roman" w:cs="Times New Roman"/>
-          <w:color w:val="000000" w:themeColor="text1"/>
-        </w:rPr>
-        <w:t xml:space="preserve">, et al. </w:t>
-      </w:r>
-      <w:r>
-        <w:rPr>
-          <w:rFonts w:ascii="Times New Roman" w:hAnsi="Times New Roman" w:cs="Times New Roman"/>
-          <w:i/>
-          <w:color w:val="000000" w:themeColor="text1"/>
-        </w:rPr>
-        <w:t>Biomechanical modeling of neck flexion for deformable alignment of the salivary glands in head and neck cancer images</w:t>
-      </w:r>
-      <w:r>
-        <w:rPr>
-          <w:rFonts w:ascii="Times New Roman" w:hAnsi="Times New Roman" w:cs="Times New Roman"/>
-          <w:color w:val="000000" w:themeColor="text1"/>
-        </w:rPr>
-        <w:t xml:space="preserve"> Physics in Medicine and Biology 07/2019</w:t>
-      </w:r>
-    </w:p>
-    <w:p>
-      <w:pPr>
-        <w:spacing w:after="60" w:line="240" w:lineRule="auto"/>
-        <w:rPr>
-          <w:rFonts w:ascii="Times New Roman" w:hAnsi="Times New Roman" w:cs="Times New Roman"/>
-          <w:color w:val="000000" w:themeColor="text1"/>
-        </w:rPr>
-      </w:pPr>
-      <w:r>
-        <w:rPr>
-          <w:rFonts w:ascii="Times New Roman" w:hAnsi="Times New Roman" w:cs="Times New Roman"/>
-          <w:color w:val="000000" w:themeColor="text1"/>
-        </w:rPr>
-        <w:t>Kisling</w:t>
-      </w:r>
-      <w:r>
-        <w:rPr>
-          <w:rFonts w:ascii="Times New Roman" w:hAnsi="Times New Roman" w:cs="Times New Roman"/>
-          <w:color w:val="000000" w:themeColor="text1"/>
-        </w:rPr>
-        <w:t xml:space="preserve"> K. D.</w:t>
-      </w:r>
-      <w:r>
-        <w:rPr>
-          <w:rFonts w:ascii="Times New Roman" w:hAnsi="Times New Roman" w:cs="Times New Roman"/>
-          <w:i/>
-          <w:color w:val="000000" w:themeColor="text1"/>
-        </w:rPr>
-        <w:t xml:space="preserve"> </w:t>
-      </w:r>
-      <w:r>
-        <w:rPr>
-          <w:rFonts w:ascii="Times New Roman" w:hAnsi="Times New Roman" w:cs="Times New Roman"/>
-          <w:color w:val="000000" w:themeColor="text1"/>
-        </w:rPr>
-        <w:t>et al</w:t>
-      </w:r>
-      <w:r>
-        <w:rPr>
-          <w:rFonts w:ascii="Times New Roman" w:hAnsi="Times New Roman" w:cs="Times New Roman"/>
-          <w:i/>
-          <w:color w:val="000000" w:themeColor="text1"/>
-        </w:rPr>
-        <w:t xml:space="preserve">., “A snapshot of medical physics practice patterns,” </w:t>
-      </w:r>
-      <w:r>
-        <w:rPr>
-          <w:rFonts w:ascii="Times New Roman" w:hAnsi="Times New Roman" w:cs="Times New Roman"/>
-          <w:color w:val="000000" w:themeColor="text1"/>
-        </w:rPr>
-        <w:t>J. Appl. Clin. Med. Phys., vol. 19, no. 6, pp. 306–315, (11/2018)</w:t>
-      </w:r>
-    </w:p>
-    <w:p>
-      <w:pPr>
-        <w:spacing w:after="60" w:line="240" w:lineRule="auto"/>
-        <w:rPr>
-          <w:rFonts w:ascii="Times New Roman" w:hAnsi="Times New Roman" w:cs="Times New Roman"/>
-        </w:rPr>
-      </w:pPr>
-      <w:r>
-        <w:rPr>
-          <w:rFonts w:ascii="Times New Roman" w:hAnsi="Times New Roman" w:cs="Times New Roman"/>
-          <w:color w:val="000000" w:themeColor="text1"/>
-        </w:rPr>
-        <w:t xml:space="preserve">Cardenas, E.C, </w:t>
-      </w:r>
-      <w:r>
-        <w:rPr>
-          <w:rFonts w:ascii="Times New Roman" w:hAnsi="Times New Roman" w:cs="Times New Roman"/>
-          <w:b/>
-          <w:color w:val="000000" w:themeColor="text1"/>
-        </w:rPr>
-        <w:t>Anderson B.M</w:t>
-      </w:r>
-      <w:r>
-        <w:rPr>
-          <w:rFonts w:ascii="Times New Roman" w:hAnsi="Times New Roman" w:cs="Times New Roman"/>
-          <w:color w:val="000000" w:themeColor="text1"/>
-        </w:rPr>
-        <w:t>, et</w:t>
-      </w:r>
-      <w:r>
-        <w:rPr>
-          <w:rFonts w:ascii="Times New Roman" w:hAnsi="Times New Roman" w:cs="Times New Roman"/>
-          <w:color w:val="000000" w:themeColor="text1"/>
-        </w:rPr>
-        <w:t xml:space="preserve"> al</w:t>
-      </w:r>
-      <w:r>
-        <w:rPr>
-          <w:rFonts w:ascii="Times New Roman" w:hAnsi="Times New Roman" w:cs="Times New Roman"/>
-          <w:color w:val="000000" w:themeColor="text1"/>
+          <w:shd w:val="clear" w:color="auto" w:fill="FFFFFF"/>
+        </w:rPr>
+        <w:t>Journal of Applied Clinical Medical Physics</w:t>
+      </w:r>
+      <w:r>
+        <w:rPr>
+          <w:rFonts w:ascii="Times New Roman" w:hAnsi="Times New Roman" w:cs="Times New Roman"/>
+          <w:color w:val="000000" w:themeColor="text1"/>
+          <w:shd w:val="clear" w:color="auto" w:fill="FFFFFF"/>
         </w:rPr>
         <w:t>.</w:t>
       </w:r>
@@ -2609,339 +4049,7 @@
           <w:rFonts w:ascii="Times New Roman" w:hAnsi="Times New Roman" w:cs="Times New Roman"/>
           <w:color w:val="000000" w:themeColor="text1"/>
         </w:rPr>
-        <w:t xml:space="preserve"> </w:t>
-      </w:r>
-      <w:r>
-        <w:rPr>
-          <w:rFonts w:ascii="Times New Roman" w:hAnsi="Times New Roman" w:cs="Times New Roman"/>
-          <w:i/>
-        </w:rPr>
-        <w:t xml:space="preserve">Auto-delineation of Oropharyngeal Clinical Target Volumes Using Three-Dimensional Convolutional Neural Networks </w:t>
-      </w:r>
-      <w:r>
-        <w:rPr>
-          <w:rFonts w:ascii="Times New Roman" w:hAnsi="Times New Roman" w:cs="Times New Roman"/>
-        </w:rPr>
-        <w:t xml:space="preserve">Physics in Medicine and Biology </w:t>
-      </w:r>
-      <w:r>
-        <w:rPr>
-          <w:rFonts w:ascii="Times New Roman" w:hAnsi="Times New Roman" w:cs="Times New Roman"/>
-        </w:rPr>
-        <w:t>10/2018</w:t>
-      </w:r>
-    </w:p>
-    <w:p>
-      <w:pPr>
-        <w:spacing w:after="60" w:line="240" w:lineRule="auto"/>
-        <w:rPr>
-          <w:rFonts w:ascii="Times New Roman" w:hAnsi="Times New Roman" w:cs="Times New Roman"/>
-          <w:color w:val="000000" w:themeColor="text1"/>
-        </w:rPr>
-      </w:pPr>
-      <w:r>
-        <w:rPr>
-          <w:rFonts w:ascii="Times New Roman" w:hAnsi="Times New Roman" w:cs="Times New Roman"/>
-          <w:b/>
-          <w:color w:val="000000" w:themeColor="text1"/>
-        </w:rPr>
-        <w:t xml:space="preserve">Anderson B.M, </w:t>
-      </w:r>
-      <w:r>
-        <w:rPr>
-          <w:rFonts w:ascii="Times New Roman" w:hAnsi="Times New Roman" w:cs="Times New Roman"/>
-          <w:color w:val="000000" w:themeColor="text1"/>
-        </w:rPr>
-        <w:t>Brock</w:t>
-      </w:r>
-      <w:r>
-        <w:rPr>
-          <w:rFonts w:ascii="Times New Roman" w:hAnsi="Times New Roman" w:cs="Times New Roman"/>
-          <w:color w:val="000000" w:themeColor="text1"/>
-        </w:rPr>
-        <w:t xml:space="preserve"> K.</w:t>
-      </w:r>
-      <w:r>
-        <w:rPr>
-          <w:rFonts w:ascii="Times New Roman" w:hAnsi="Times New Roman" w:cs="Times New Roman"/>
-          <w:color w:val="000000" w:themeColor="text1"/>
-        </w:rPr>
-        <w:t xml:space="preserve">, </w:t>
-      </w:r>
-      <w:r>
-        <w:rPr>
-          <w:rFonts w:ascii="Times New Roman" w:hAnsi="Times New Roman" w:cs="Times New Roman"/>
-          <w:color w:val="000000" w:themeColor="text1"/>
-        </w:rPr>
-        <w:t xml:space="preserve">et al. </w:t>
-      </w:r>
-      <w:r>
-        <w:rPr>
-          <w:rFonts w:ascii="Times New Roman" w:hAnsi="Times New Roman" w:cs="Times New Roman"/>
-          <w:i/>
-          <w:color w:val="000000" w:themeColor="text1"/>
-        </w:rPr>
-        <w:t>Improvement of liver ablation treatment for colorectal liver metastases</w:t>
-      </w:r>
-      <w:r>
-        <w:rPr>
-          <w:rFonts w:ascii="Times New Roman" w:hAnsi="Times New Roman" w:cs="Times New Roman"/>
-          <w:color w:val="000000" w:themeColor="text1"/>
-        </w:rPr>
-        <w:t xml:space="preserve">. </w:t>
-      </w:r>
-      <w:r>
-        <w:rPr>
-          <w:rFonts w:ascii="Times New Roman" w:hAnsi="Times New Roman" w:cs="Times New Roman"/>
-          <w:iCs/>
-          <w:color w:val="000000" w:themeColor="text1"/>
-        </w:rPr>
-        <w:t>Medical Imaging 2018: Image-Guided Procedures, Robotic Interventions, and Modeling</w:t>
-      </w:r>
-      <w:r>
-        <w:rPr>
-          <w:rFonts w:ascii="Times New Roman" w:hAnsi="Times New Roman" w:cs="Times New Roman"/>
-          <w:color w:val="000000" w:themeColor="text1"/>
-        </w:rPr>
-        <w:t>, 2018, p. 74.</w:t>
-      </w:r>
-    </w:p>
-    <w:p>
-      <w:pPr>
-        <w:spacing w:after="60" w:line="240" w:lineRule="auto"/>
-        <w:rPr>
-          <w:rFonts w:ascii="Times New Roman" w:hAnsi="Times New Roman" w:cs="Times New Roman"/>
-          <w:color w:val="000000" w:themeColor="text1"/>
-        </w:rPr>
-      </w:pPr>
-      <w:r>
-        <w:rPr>
-          <w:rFonts w:ascii="Times New Roman" w:hAnsi="Times New Roman" w:cs="Times New Roman"/>
-          <w:color w:val="000000" w:themeColor="text1"/>
-        </w:rPr>
-        <w:t xml:space="preserve">McCulloch M.M, </w:t>
-      </w:r>
-      <w:r>
-        <w:rPr>
-          <w:rFonts w:ascii="Times New Roman" w:hAnsi="Times New Roman" w:cs="Times New Roman"/>
-          <w:b/>
-          <w:color w:val="000000" w:themeColor="text1"/>
-        </w:rPr>
-        <w:t>Anderson B.M</w:t>
-      </w:r>
-      <w:r>
-        <w:rPr>
-          <w:rFonts w:ascii="Times New Roman" w:hAnsi="Times New Roman" w:cs="Times New Roman"/>
-          <w:color w:val="000000" w:themeColor="text1"/>
-        </w:rPr>
-        <w:t xml:space="preserve">, et. al </w:t>
-      </w:r>
-      <w:r>
-        <w:rPr>
-          <w:rFonts w:ascii="Times New Roman" w:hAnsi="Times New Roman" w:cs="Times New Roman"/>
-          <w:i/>
-          <w:color w:val="000000" w:themeColor="text1"/>
-        </w:rPr>
-        <w:t>Deformable Image Registration for Modeling Neck Flexion i</w:t>
-      </w:r>
-      <w:r>
-        <w:rPr>
-          <w:rFonts w:ascii="Times New Roman" w:hAnsi="Times New Roman" w:cs="Times New Roman"/>
-          <w:i/>
-          <w:color w:val="000000" w:themeColor="text1"/>
-        </w:rPr>
-        <w:t>n Head and Neck Cancer Patients.</w:t>
-      </w:r>
-      <w:r>
-        <w:rPr>
-          <w:rFonts w:ascii="Times New Roman" w:hAnsi="Times New Roman" w:cs="Times New Roman"/>
-          <w:color w:val="000000" w:themeColor="text1"/>
-        </w:rPr>
-        <w:t xml:space="preserve"> Physics in Medicine and Biology 09/2019</w:t>
-      </w:r>
-    </w:p>
-    <w:p>
-      <w:pPr>
-        <w:spacing w:after="60" w:line="240" w:lineRule="auto"/>
-        <w:rPr>
-          <w:rFonts w:ascii="Times New Roman" w:hAnsi="Times New Roman" w:cs="Times New Roman"/>
-          <w:color w:val="000000" w:themeColor="text1"/>
-        </w:rPr>
-      </w:pPr>
-      <w:r>
-        <w:rPr>
-          <w:rFonts w:ascii="Times New Roman" w:hAnsi="Times New Roman" w:cs="Times New Roman"/>
-          <w:color w:val="000000" w:themeColor="text1"/>
-        </w:rPr>
-        <w:t xml:space="preserve">Ger R.B, Cardenas E.C, </w:t>
-      </w:r>
-      <w:r>
-        <w:rPr>
-          <w:rFonts w:ascii="Times New Roman" w:hAnsi="Times New Roman" w:cs="Times New Roman"/>
-          <w:b/>
-          <w:color w:val="000000" w:themeColor="text1"/>
-        </w:rPr>
-        <w:t>Anderson B.M</w:t>
-      </w:r>
-      <w:r>
-        <w:rPr>
-          <w:rFonts w:ascii="Times New Roman" w:hAnsi="Times New Roman" w:cs="Times New Roman"/>
-          <w:color w:val="000000" w:themeColor="text1"/>
-        </w:rPr>
-        <w:t xml:space="preserve">, et. al </w:t>
-      </w:r>
-      <w:r>
-        <w:rPr>
-          <w:rFonts w:ascii="Times New Roman" w:hAnsi="Times New Roman" w:cs="Times New Roman"/>
-          <w:i/>
-          <w:color w:val="000000" w:themeColor="text1"/>
-        </w:rPr>
-        <w:t>Guidelines and Experience Using Imaging Biomarker Explorer (IBEX) for Radiomics</w:t>
-      </w:r>
-      <w:r>
-        <w:rPr>
-          <w:rFonts w:ascii="Times New Roman" w:hAnsi="Times New Roman" w:cs="Times New Roman"/>
-          <w:i/>
-          <w:color w:val="000000" w:themeColor="text1"/>
-        </w:rPr>
-        <w:t xml:space="preserve">. </w:t>
-      </w:r>
-      <w:r>
-        <w:rPr>
-          <w:rFonts w:ascii="Times New Roman" w:hAnsi="Times New Roman" w:cs="Times New Roman"/>
-          <w:color w:val="000000" w:themeColor="text1"/>
-        </w:rPr>
-        <w:t xml:space="preserve">Journal of Visualized Experiments </w:t>
-      </w:r>
-      <w:r>
-        <w:rPr>
-          <w:rFonts w:ascii="Times New Roman" w:hAnsi="Times New Roman" w:cs="Times New Roman"/>
-          <w:color w:val="000000" w:themeColor="text1"/>
-        </w:rPr>
-        <w:t>01/2018</w:t>
-      </w:r>
-    </w:p>
-    <w:p>
-      <w:pPr>
-        <w:spacing w:after="60" w:line="240" w:lineRule="auto"/>
-        <w:rPr>
-          <w:rFonts w:ascii="Times New Roman" w:hAnsi="Times New Roman" w:cs="Times New Roman"/>
-          <w:color w:val="000000" w:themeColor="text1"/>
-        </w:rPr>
-      </w:pPr>
-      <w:r>
-        <w:rPr>
-          <w:rFonts w:ascii="Times New Roman" w:hAnsi="Times New Roman" w:cs="Times New Roman"/>
-          <w:color w:val="000000" w:themeColor="text1"/>
-        </w:rPr>
-        <w:t xml:space="preserve">Court L.E, Kisling K, et al. </w:t>
-      </w:r>
-      <w:r>
-        <w:rPr>
-          <w:rFonts w:ascii="Times New Roman" w:hAnsi="Times New Roman" w:cs="Times New Roman"/>
-          <w:i/>
-          <w:color w:val="000000" w:themeColor="text1"/>
-        </w:rPr>
-        <w:t>Radiation Planning Assistant – A streamlined, fully automated radiotherapy treatment planning system</w:t>
-      </w:r>
-      <w:r>
-        <w:rPr>
-          <w:rFonts w:ascii="Times New Roman" w:hAnsi="Times New Roman" w:cs="Times New Roman"/>
-          <w:color w:val="000000" w:themeColor="text1"/>
-        </w:rPr>
-        <w:t>. Journal of Visualized Experiments. 12/2017</w:t>
-      </w:r>
-    </w:p>
-    <w:p>
-      <w:pPr>
-        <w:spacing w:after="60" w:line="240" w:lineRule="auto"/>
-        <w:rPr>
-          <w:rFonts w:ascii="Times New Roman" w:hAnsi="Times New Roman" w:cs="Times New Roman"/>
-          <w:i/>
-          <w:color w:val="000000" w:themeColor="text1"/>
-        </w:rPr>
-      </w:pPr>
-      <w:r>
-        <w:rPr>
-          <w:rFonts w:ascii="Times New Roman" w:hAnsi="Times New Roman" w:cs="Times New Roman"/>
-          <w:color w:val="000000" w:themeColor="text1"/>
-          <w:shd w:val="clear" w:color="auto" w:fill="FFFFFF"/>
-        </w:rPr>
-        <w:t xml:space="preserve">Rubinstein, A. E., Ingram, S. W., </w:t>
-      </w:r>
-      <w:r>
-        <w:rPr>
-          <w:rFonts w:ascii="Times New Roman" w:hAnsi="Times New Roman" w:cs="Times New Roman"/>
-          <w:b/>
-          <w:color w:val="000000" w:themeColor="text1"/>
-          <w:shd w:val="clear" w:color="auto" w:fill="FFFFFF"/>
-        </w:rPr>
-        <w:t>Anderson, B.M</w:t>
-      </w:r>
-      <w:r>
-        <w:rPr>
-          <w:rFonts w:ascii="Times New Roman" w:hAnsi="Times New Roman" w:cs="Times New Roman"/>
-          <w:color w:val="000000" w:themeColor="text1"/>
-          <w:shd w:val="clear" w:color="auto" w:fill="FFFFFF"/>
-        </w:rPr>
-        <w:t xml:space="preserve">, et al. </w:t>
-      </w:r>
-      <w:r>
-        <w:rPr>
-          <w:rFonts w:ascii="Times New Roman" w:hAnsi="Times New Roman" w:cs="Times New Roman"/>
-          <w:i/>
-          <w:color w:val="000000" w:themeColor="text1"/>
-          <w:shd w:val="clear" w:color="auto" w:fill="FFFFFF"/>
-        </w:rPr>
-        <w:t>Cost-effective immobilization for whole brain radiation therapy</w:t>
-      </w:r>
-      <w:r>
-        <w:rPr>
-          <w:rFonts w:ascii="Times New Roman" w:hAnsi="Times New Roman" w:cs="Times New Roman"/>
-          <w:color w:val="000000" w:themeColor="text1"/>
-          <w:shd w:val="clear" w:color="auto" w:fill="FFFFFF"/>
-        </w:rPr>
-        <w:t>.</w:t>
-      </w:r>
-      <w:r>
-        <w:rPr>
-          <w:rStyle w:val="apple-converted-space"/>
-          <w:rFonts w:ascii="Times New Roman" w:hAnsi="Times New Roman" w:cs="Times New Roman"/>
-          <w:color w:val="000000" w:themeColor="text1"/>
-          <w:shd w:val="clear" w:color="auto" w:fill="FFFFFF"/>
-        </w:rPr>
-        <w:t> </w:t>
-      </w:r>
-      <w:r>
-        <w:rPr>
-          <w:rFonts w:ascii="Times New Roman" w:hAnsi="Times New Roman" w:cs="Times New Roman"/>
-          <w:iCs/>
-          <w:color w:val="000000" w:themeColor="text1"/>
-          <w:shd w:val="clear" w:color="auto" w:fill="FFFFFF"/>
-        </w:rPr>
-        <w:t>Journal of Applied Clinical Medical Physics</w:t>
-      </w:r>
-      <w:r>
-        <w:rPr>
-          <w:rFonts w:ascii="Times New Roman" w:hAnsi="Times New Roman" w:cs="Times New Roman"/>
-          <w:color w:val="000000" w:themeColor="text1"/>
-          <w:shd w:val="clear" w:color="auto" w:fill="FFFFFF"/>
-        </w:rPr>
-        <w:t>.</w:t>
-      </w:r>
-      <w:r>
-        <w:rPr>
-          <w:rFonts w:ascii="Times New Roman" w:hAnsi="Times New Roman" w:cs="Times New Roman"/>
-          <w:color w:val="000000" w:themeColor="text1"/>
-        </w:rPr>
-        <w:t xml:space="preserve"> </w:t>
-      </w:r>
-      <w:r>
-        <w:rPr>
-          <w:rFonts w:ascii="Times New Roman" w:hAnsi="Times New Roman" w:cs="Times New Roman"/>
-          <w:color w:val="000000" w:themeColor="text1"/>
-        </w:rPr>
-        <w:t>04/2017</w:t>
+        <w:t xml:space="preserve"> 04/2017</w:t>
       </w:r>
     </w:p>
     <w:p>
@@ -2967,7 +4075,6 @@
           <w:szCs w:val="24"/>
           <w:u w:val="single"/>
         </w:rPr>
-        <w:lastRenderedPageBreak/>
         <w:t>Oral Presentations</w:t>
       </w:r>
       <w:r>
@@ -3182,7 +4289,25 @@
           <w:color w:val="000000" w:themeColor="text1"/>
           <w:shd w:val="clear" w:color="auto" w:fill="FFFFFF"/>
         </w:rPr>
-        <w:t xml:space="preserve">, Cazoulat G., et al. </w:t>
+        <w:t xml:space="preserve">, </w:t>
+      </w:r>
+      <w:proofErr w:type="spellStart"/>
+      <w:r>
+        <w:rPr>
+          <w:rFonts w:ascii="Times New Roman" w:hAnsi="Times New Roman" w:cs="Times New Roman"/>
+          <w:color w:val="000000" w:themeColor="text1"/>
+          <w:shd w:val="clear" w:color="auto" w:fill="FFFFFF"/>
+        </w:rPr>
+        <w:t>Cazoulat</w:t>
+      </w:r>
+      <w:proofErr w:type="spellEnd"/>
+      <w:r>
+        <w:rPr>
+          <w:rFonts w:ascii="Times New Roman" w:hAnsi="Times New Roman" w:cs="Times New Roman"/>
+          <w:color w:val="000000" w:themeColor="text1"/>
+          <w:shd w:val="clear" w:color="auto" w:fill="FFFFFF"/>
+        </w:rPr>
+        <w:t xml:space="preserve"> G., et al. </w:t>
       </w:r>
       <w:r>
         <w:rPr>
@@ -3691,8 +4816,18 @@
           <w:i/>
           <w:color w:val="000000" w:themeColor="text1"/>
         </w:rPr>
-        <w:t>Setting up the pipeline of data to TensorFlow .tfrecords</w:t>
-      </w:r>
+        <w:t>Setting up the pipeline of data to TensorFlow .</w:t>
+      </w:r>
+      <w:proofErr w:type="spellStart"/>
+      <w:r>
+        <w:rPr>
+          <w:rFonts w:ascii="Times New Roman" w:hAnsi="Times New Roman" w:cs="Times New Roman"/>
+          <w:i/>
+          <w:color w:val="000000" w:themeColor="text1"/>
+        </w:rPr>
+        <w:t>tfrecords</w:t>
+      </w:r>
+      <w:proofErr w:type="spellEnd"/>
       <w:r>
         <w:rPr>
           <w:rFonts w:ascii="Times New Roman" w:hAnsi="Times New Roman" w:cs="Times New Roman"/>
@@ -3852,6 +4987,7 @@
           <w:bCs/>
           <w:color w:val="000000" w:themeColor="text1"/>
         </w:rPr>
+        <w:lastRenderedPageBreak/>
         <w:t xml:space="preserve">Woodland M, Wood J, </w:t>
       </w:r>
       <w:r>
@@ -3966,16 +5102,25 @@
           <w:color w:val="000000" w:themeColor="text1"/>
         </w:rPr>
       </w:pPr>
+      <w:proofErr w:type="spellStart"/>
       <w:r>
         <w:rPr>
           <w:rFonts w:ascii="Times New Roman" w:eastAsia="Times New Roman" w:hAnsi="Times New Roman" w:cs="Times New Roman"/>
           <w:color w:val="000000" w:themeColor="text1"/>
         </w:rPr>
-        <w:t xml:space="preserve">Reber, B., </w:t>
-      </w:r>
+        <w:t>Reber</w:t>
+      </w:r>
+      <w:proofErr w:type="spellEnd"/>
       <w:r>
         <w:rPr>
           <w:rFonts w:ascii="Times New Roman" w:eastAsia="Times New Roman" w:hAnsi="Times New Roman" w:cs="Times New Roman"/>
+          <w:color w:val="000000" w:themeColor="text1"/>
+        </w:rPr>
+        <w:t xml:space="preserve">, B., </w:t>
+      </w:r>
+      <w:r>
+        <w:rPr>
+          <w:rFonts w:ascii="Times New Roman" w:eastAsia="Times New Roman" w:hAnsi="Times New Roman" w:cs="Times New Roman"/>
           <w:b/>
           <w:color w:val="000000" w:themeColor="text1"/>
         </w:rPr>
@@ -3994,20 +5139,11 @@
           <w:i/>
           <w:color w:val="000000" w:themeColor="text1"/>
         </w:rPr>
-        <w:t xml:space="preserve">Predicting Osteoradionecrosis From Head and Neck Radiotherapy Using a </w:t>
+        <w:t xml:space="preserve">Predicting Osteoradionecrosis From Head and Neck Radiotherapy Using a Residual convolutional Neural Network </w:t>
       </w:r>
       <w:r>
         <w:rPr>
           <w:rFonts w:ascii="Times New Roman" w:eastAsia="Times New Roman" w:hAnsi="Times New Roman" w:cs="Times New Roman"/>
-          <w:i/>
-          <w:color w:val="000000" w:themeColor="text1"/>
-        </w:rPr>
-        <w:lastRenderedPageBreak/>
-        <w:t xml:space="preserve">Residual convolutional Neural Network </w:t>
-      </w:r>
-      <w:r>
-        <w:rPr>
-          <w:rFonts w:ascii="Times New Roman" w:eastAsia="Times New Roman" w:hAnsi="Times New Roman" w:cs="Times New Roman"/>
           <w:color w:val="000000" w:themeColor="text1"/>
         </w:rPr>
         <w:t>AAPM Annual Conference. Virtual, 07/2021</w:t>
@@ -4102,7 +5238,23 @@
           <w:rFonts w:ascii="Times New Roman" w:hAnsi="Times New Roman" w:cs="Times New Roman"/>
           <w:color w:val="000000" w:themeColor="text1"/>
         </w:rPr>
-        <w:t xml:space="preserve"> International Society of Radiation Epidemiology and Dosimetry, Sitges, Spain. 05/2020</w:t>
+        <w:t xml:space="preserve"> International Society of Radiation Epidemiology and Dosimetry, </w:t>
+      </w:r>
+      <w:proofErr w:type="spellStart"/>
+      <w:r>
+        <w:rPr>
+          <w:rFonts w:ascii="Times New Roman" w:hAnsi="Times New Roman" w:cs="Times New Roman"/>
+          <w:color w:val="000000" w:themeColor="text1"/>
+        </w:rPr>
+        <w:t>Sitges</w:t>
+      </w:r>
+      <w:proofErr w:type="spellEnd"/>
+      <w:r>
+        <w:rPr>
+          <w:rFonts w:ascii="Times New Roman" w:hAnsi="Times New Roman" w:cs="Times New Roman"/>
+          <w:color w:val="000000" w:themeColor="text1"/>
+        </w:rPr>
+        <w:t>, Spain. 05/2020</w:t>
       </w:r>
     </w:p>
     <w:p>
@@ -4113,12 +5265,21 @@
           <w:color w:val="000000" w:themeColor="text1"/>
         </w:rPr>
       </w:pPr>
-      <w:r>
-        <w:rPr>
-          <w:rFonts w:ascii="Times New Roman" w:hAnsi="Times New Roman" w:cs="Times New Roman"/>
-          <w:color w:val="000000" w:themeColor="text1"/>
-        </w:rPr>
-        <w:t xml:space="preserve">Elhalawani, H., et al. </w:t>
+      <w:proofErr w:type="spellStart"/>
+      <w:r>
+        <w:rPr>
+          <w:rFonts w:ascii="Times New Roman" w:hAnsi="Times New Roman" w:cs="Times New Roman"/>
+          <w:color w:val="000000" w:themeColor="text1"/>
+        </w:rPr>
+        <w:t>Elhalawani</w:t>
+      </w:r>
+      <w:proofErr w:type="spellEnd"/>
+      <w:r>
+        <w:rPr>
+          <w:rFonts w:ascii="Times New Roman" w:hAnsi="Times New Roman" w:cs="Times New Roman"/>
+          <w:color w:val="000000" w:themeColor="text1"/>
+        </w:rPr>
+        <w:t xml:space="preserve">, H., et al. </w:t>
       </w:r>
       <w:r>
         <w:rPr>
@@ -4153,7 +5314,25 @@
           <w:color w:val="000000" w:themeColor="text1"/>
           <w:shd w:val="clear" w:color="auto" w:fill="FFFFFF"/>
         </w:rPr>
-        <w:t xml:space="preserve">McCulloch M., Elhalawani H., </w:t>
+        <w:t xml:space="preserve">McCulloch M., </w:t>
+      </w:r>
+      <w:proofErr w:type="spellStart"/>
+      <w:r>
+        <w:rPr>
+          <w:rFonts w:ascii="Times New Roman" w:hAnsi="Times New Roman"/>
+          <w:color w:val="000000" w:themeColor="text1"/>
+          <w:shd w:val="clear" w:color="auto" w:fill="FFFFFF"/>
+        </w:rPr>
+        <w:t>Elhalawani</w:t>
+      </w:r>
+      <w:proofErr w:type="spellEnd"/>
+      <w:r>
+        <w:rPr>
+          <w:rFonts w:ascii="Times New Roman" w:hAnsi="Times New Roman"/>
+          <w:color w:val="000000" w:themeColor="text1"/>
+          <w:shd w:val="clear" w:color="auto" w:fill="FFFFFF"/>
+        </w:rPr>
+        <w:t xml:space="preserve"> H., </w:t>
       </w:r>
       <w:r>
         <w:rPr>
@@ -4321,12 +5500,21 @@
           <w:color w:val="000000" w:themeColor="text1"/>
         </w:rPr>
       </w:pPr>
-      <w:r>
-        <w:rPr>
-          <w:rFonts w:ascii="Times New Roman" w:hAnsi="Times New Roman" w:cs="Times New Roman"/>
-          <w:color w:val="000000" w:themeColor="text1"/>
-        </w:rPr>
-        <w:t xml:space="preserve">Cazoulat G, Chaudhury B, </w:t>
+      <w:proofErr w:type="spellStart"/>
+      <w:r>
+        <w:rPr>
+          <w:rFonts w:ascii="Times New Roman" w:hAnsi="Times New Roman" w:cs="Times New Roman"/>
+          <w:color w:val="000000" w:themeColor="text1"/>
+        </w:rPr>
+        <w:t>Cazoulat</w:t>
+      </w:r>
+      <w:proofErr w:type="spellEnd"/>
+      <w:r>
+        <w:rPr>
+          <w:rFonts w:ascii="Times New Roman" w:hAnsi="Times New Roman" w:cs="Times New Roman"/>
+          <w:color w:val="000000" w:themeColor="text1"/>
+        </w:rPr>
+        <w:t xml:space="preserve"> G, Chaudhury B, </w:t>
       </w:r>
       <w:r>
         <w:rPr>
@@ -4441,6 +5629,7 @@
           <w:color w:val="000000" w:themeColor="text1"/>
         </w:rPr>
       </w:pPr>
+      <w:proofErr w:type="spellStart"/>
       <w:r>
         <w:rPr>
           <w:rFonts w:ascii="Times New Roman" w:hAnsi="Times New Roman" w:cs="Times New Roman"/>
@@ -4448,6 +5637,7 @@
         </w:rPr>
         <w:t>WizKids</w:t>
       </w:r>
+      <w:proofErr w:type="spellEnd"/>
       <w:r>
         <w:rPr>
           <w:rFonts w:ascii="Times New Roman" w:hAnsi="Times New Roman" w:cs="Times New Roman"/>
@@ -4747,7 +5937,15 @@
           <w:rFonts w:ascii="Times New Roman" w:hAnsi="Times New Roman" w:cs="Times New Roman"/>
           <w:color w:val="000000" w:themeColor="text1"/>
         </w:rPr>
-        <w:t>: Independently raised over 300$ in a parody male beauty pageant for Women’s Heart Health, involved participating in pageant (2014)</w:t>
+        <w:t xml:space="preserve">: Independently raised over 300$ in a parody male beauty pageant for Women’s Heart </w:t>
+      </w:r>
+      <w:r>
+        <w:rPr>
+          <w:rFonts w:ascii="Times New Roman" w:hAnsi="Times New Roman" w:cs="Times New Roman"/>
+          <w:color w:val="000000" w:themeColor="text1"/>
+        </w:rPr>
+        <w:lastRenderedPageBreak/>
+        <w:t>Health, involved participating in pageant (2014)</w:t>
       </w:r>
     </w:p>
     <w:p>

</xml_diff>